<commit_message>
Actualización documento de Usuarios, Roles y permisos
</commit_message>
<xml_diff>
--- a/Construcción/Listado de Permisos del Sistema VASPA.docx
+++ b/Construcción/Listado de Permisos del Sistema VASPA.docx
@@ -1,6 +1,6 @@
 
 <file path=word/document.xml><?xml version="1.0" encoding="utf-8"?>
-<w:document xmlns:ve="http://schemas.openxmlformats.org/markup-compatibility/2006" xmlns:o="urn:schemas-microsoft-com:office:office" xmlns:r="http://schemas.openxmlformats.org/officeDocument/2006/relationships" xmlns:m="http://schemas.openxmlformats.org/officeDocument/2006/math" xmlns:v="urn:schemas-microsoft-com:vml" xmlns:wp="http://schemas.openxmlformats.org/drawingml/2006/wordprocessingDrawing" xmlns:w10="urn:schemas-microsoft-com:office:word" xmlns:w="http://schemas.openxmlformats.org/wordprocessingml/2006/main" xmlns:wne="http://schemas.microsoft.com/office/word/2006/wordml">
+<w:document xmlns:wpc="http://schemas.microsoft.com/office/word/2010/wordprocessingCanvas" xmlns:cx="http://schemas.microsoft.com/office/drawing/2014/chartex" xmlns:cx1="http://schemas.microsoft.com/office/drawing/2015/9/8/chartex" xmlns:mc="http://schemas.openxmlformats.org/markup-compatibility/2006" xmlns:o="urn:schemas-microsoft-com:office:office" xmlns:r="http://schemas.openxmlformats.org/officeDocument/2006/relationships" xmlns:m="http://schemas.openxmlformats.org/officeDocument/2006/math" xmlns:v="urn:schemas-microsoft-com:vml" xmlns:wp14="http://schemas.microsoft.com/office/word/2010/wordprocessingDrawing" xmlns:wp="http://schemas.openxmlformats.org/drawingml/2006/wordprocessingDrawing" xmlns:w10="urn:schemas-microsoft-com:office:word" xmlns:w="http://schemas.openxmlformats.org/wordprocessingml/2006/main" xmlns:w14="http://schemas.microsoft.com/office/word/2010/wordml" xmlns:w15="http://schemas.microsoft.com/office/word/2012/wordml" xmlns:w16se="http://schemas.microsoft.com/office/word/2015/wordml/symex" xmlns:wpg="http://schemas.microsoft.com/office/word/2010/wordprocessingGroup" xmlns:wpi="http://schemas.microsoft.com/office/word/2010/wordprocessingInk" xmlns:wne="http://schemas.microsoft.com/office/word/2006/wordml" xmlns:wps="http://schemas.microsoft.com/office/word/2010/wordprocessingShape" mc:Ignorable="w14 w15 w16se wp14">
   <w:body>
     <w:sdt>
       <w:sdtPr>
@@ -119,6 +119,7 @@
             <w:dataBinding w:prefixMappings="xmlns:ns0='http://schemas.openxmlformats.org/package/2006/metadata/core-properties' xmlns:ns1='http://purl.org/dc/elements/1.1/'" w:xpath="/ns0:coreProperties[1]/ns1:title[1]" w:storeItemID="{6C3C8BC8-F283-45AE-878A-BAB7291924A1}"/>
             <w:text/>
           </w:sdtPr>
+          <w:sdtEndPr/>
           <w:sdtContent>
             <w:p>
               <w:pPr>
@@ -145,7 +146,25 @@
                   <w:szCs w:val="72"/>
                   <w:lang w:val="es-AR"/>
                 </w:rPr>
-                <w:t xml:space="preserve"> de Permisos</w:t>
+                <w:t xml:space="preserve"> de </w:t>
+              </w:r>
+              <w:r>
+                <w:rPr>
+                  <w:rFonts w:asciiTheme="majorHAnsi" w:eastAsiaTheme="majorEastAsia" w:hAnsiTheme="majorHAnsi" w:cstheme="majorBidi"/>
+                  <w:sz w:val="72"/>
+                  <w:szCs w:val="72"/>
+                  <w:lang w:val="es-AR"/>
+                </w:rPr>
+                <w:t xml:space="preserve">Usuarios, Roles y </w:t>
+              </w:r>
+              <w:r>
+                <w:rPr>
+                  <w:rFonts w:asciiTheme="majorHAnsi" w:eastAsiaTheme="majorEastAsia" w:hAnsiTheme="majorHAnsi" w:cstheme="majorBidi"/>
+                  <w:sz w:val="72"/>
+                  <w:szCs w:val="72"/>
+                  <w:lang w:val="es-AR"/>
+                </w:rPr>
+                <w:t>Permisos</w:t>
               </w:r>
             </w:p>
           </w:sdtContent>
@@ -162,6 +181,7 @@
             <w:dataBinding w:prefixMappings="xmlns:ns0='http://purl.org/dc/elements/1.1/' xmlns:ns1='http://schemas.openxmlformats.org/package/2006/metadata/core-properties' " w:xpath="/ns1:coreProperties[1]/ns1:category[1]" w:storeItemID="{6C3C8BC8-F283-45AE-878A-BAB7291924A1}"/>
             <w:text/>
           </w:sdtPr>
+          <w:sdtEndPr/>
           <w:sdtContent>
             <w:p>
               <w:pPr>
@@ -224,6 +244,7 @@
             <w:dataBinding w:prefixMappings="xmlns:ns0='http://schemas.openxmlformats.org/package/2006/metadata/core-properties' xmlns:ns1='http://purl.org/dc/elements/1.1/'" w:xpath="/ns0:coreProperties[1]/ns1:subject[1]" w:storeItemID="{6C3C8BC8-F283-45AE-878A-BAB7291924A1}"/>
             <w:text/>
           </w:sdtPr>
+          <w:sdtEndPr/>
           <w:sdtContent>
             <w:p>
               <w:pPr>
@@ -269,6 +290,7 @@
             <w:dataBinding w:prefixMappings="xmlns:ns0='http://schemas.openxmlformats.org/officeDocument/2006/extended-properties' " w:xpath="/ns0:Properties[1]/ns0:Company[1]" w:storeItemID="{6668398D-A668-4E3E-A5EB-62B293D839F1}"/>
             <w:text/>
           </w:sdtPr>
+          <w:sdtEndPr/>
           <w:sdtContent>
             <w:p>
               <w:pPr>
@@ -279,17 +301,8 @@
                   <w:rFonts w:ascii="Times New Roman" w:hAnsi="Times New Roman" w:cs="Times New Roman"/>
                   <w:lang w:val="es-AR"/>
                 </w:rPr>
-                <w:t xml:space="preserve">VASPA </w:t>
+                <w:t>VASPA Team</w:t>
               </w:r>
-              <w:proofErr w:type="spellStart"/>
-              <w:r>
-                <w:rPr>
-                  <w:rFonts w:ascii="Times New Roman" w:hAnsi="Times New Roman" w:cs="Times New Roman"/>
-                  <w:lang w:val="es-AR"/>
-                </w:rPr>
-                <w:t>Team</w:t>
-              </w:r>
-              <w:proofErr w:type="spellEnd"/>
             </w:p>
           </w:sdtContent>
         </w:sdt>
@@ -303,6 +316,7 @@
             <w:dataBinding w:prefixMappings="xmlns:ns0='http://schemas.openxmlformats.org/package/2006/metadata/core-properties' xmlns:ns1='http://purl.org/dc/elements/1.1/'" w:xpath="/ns0:coreProperties[1]/ns1:creator[1]" w:storeItemID="{6C3C8BC8-F283-45AE-878A-BAB7291924A1}"/>
             <w:text/>
           </w:sdtPr>
+          <w:sdtEndPr/>
           <w:sdtContent>
             <w:p>
               <w:pPr>
@@ -358,7 +372,7 @@
                         <a:blip r:embed="rId9" cstate="print">
                           <a:extLst>
                             <a:ext uri="{28A0092B-C50C-407E-A947-70E740481C1C}">
-                              <a14:useLocalDpi xmlns:a14="http://schemas.microsoft.com/office/drawing/2010/main" xmlns:wps="http://schemas.microsoft.com/office/word/2010/wordprocessingShape" xmlns:wpi="http://schemas.microsoft.com/office/word/2010/wordprocessingInk" xmlns:wpg="http://schemas.microsoft.com/office/word/2010/wordprocessingGroup" xmlns:w15="http://schemas.microsoft.com/office/word/2012/wordml" xmlns:w14="http://schemas.microsoft.com/office/word/2010/wordml" xmlns:w="http://schemas.openxmlformats.org/wordprocessingml/2006/main" xmlns:w10="urn:schemas-microsoft-com:office:word" xmlns:wp14="http://schemas.microsoft.com/office/word/2010/wordprocessingDrawing" xmlns:v="urn:schemas-microsoft-com:vml" xmlns:o="urn:schemas-microsoft-com:office:office" xmlns:mc="http://schemas.openxmlformats.org/markup-compatibility/2006" xmlns:wpc="http://schemas.microsoft.com/office/word/2010/wordprocessingCanvas" xmlns="" val="0"/>
+                              <a14:useLocalDpi xmlns:a14="http://schemas.microsoft.com/office/drawing/2010/main" val="0"/>
                             </a:ext>
                           </a:extLst>
                         </a:blip>
@@ -501,7 +515,7 @@
                     <a:blip r:embed="rId9" cstate="print">
                       <a:extLst>
                         <a:ext uri="{28A0092B-C50C-407E-A947-70E740481C1C}">
-                          <a14:useLocalDpi xmlns:a14="http://schemas.microsoft.com/office/drawing/2010/main" xmlns:wps="http://schemas.microsoft.com/office/word/2010/wordprocessingShape" xmlns:wpi="http://schemas.microsoft.com/office/word/2010/wordprocessingInk" xmlns:wpg="http://schemas.microsoft.com/office/word/2010/wordprocessingGroup" xmlns:w15="http://schemas.microsoft.com/office/word/2012/wordml" xmlns:w14="http://schemas.microsoft.com/office/word/2010/wordml" xmlns:w="http://schemas.openxmlformats.org/wordprocessingml/2006/main" xmlns:w10="urn:schemas-microsoft-com:office:word" xmlns:wp14="http://schemas.microsoft.com/office/word/2010/wordprocessingDrawing" xmlns:v="urn:schemas-microsoft-com:vml" xmlns:o="urn:schemas-microsoft-com:office:office" xmlns:mc="http://schemas.openxmlformats.org/markup-compatibility/2006" xmlns:wpc="http://schemas.microsoft.com/office/word/2010/wordprocessingCanvas" xmlns="" val="0"/>
+                          <a14:useLocalDpi xmlns:a14="http://schemas.microsoft.com/office/drawing/2010/main" val="0"/>
                         </a:ext>
                       </a:extLst>
                     </a:blip>
@@ -551,10 +565,11 @@
           <w:docPartUnique/>
         </w:docPartObj>
       </w:sdtPr>
+      <w:sdtEndPr/>
       <w:sdtContent>
         <w:p>
           <w:pPr>
-            <w:pStyle w:val="TtulodeTDC"/>
+            <w:pStyle w:val="TtuloTDC"/>
             <w:tabs>
               <w:tab w:val="left" w:pos="5954"/>
             </w:tabs>
@@ -585,7 +600,7 @@
           <w:r>
             <w:fldChar w:fldCharType="separate"/>
           </w:r>
-          <w:hyperlink w:anchor="_Toc16788003" w:history="1">
+          <w:hyperlink w:anchor="_Toc19286650" w:history="1">
             <w:r>
               <w:rPr>
                 <w:rStyle w:val="Hipervnculo"/>
@@ -612,7 +627,7 @@
                 <w:noProof/>
                 <w:webHidden/>
               </w:rPr>
-              <w:instrText xml:space="preserve"> PAGEREF _Toc16788003 \h </w:instrText>
+              <w:instrText xml:space="preserve"> PAGEREF _Toc19286650 \h </w:instrText>
             </w:r>
             <w:r>
               <w:rPr>
@@ -656,7 +671,7 @@
               <w:lang w:val="es-AR" w:eastAsia="es-AR"/>
             </w:rPr>
           </w:pPr>
-          <w:hyperlink w:anchor="_Toc16788004" w:history="1">
+          <w:hyperlink w:anchor="_Toc19286651" w:history="1">
             <w:r>
               <w:rPr>
                 <w:rStyle w:val="Hipervnculo"/>
@@ -683,7 +698,7 @@
                 <w:noProof/>
                 <w:webHidden/>
               </w:rPr>
-              <w:instrText xml:space="preserve"> PAGEREF _Toc16788004 \h </w:instrText>
+              <w:instrText xml:space="preserve"> PAGEREF _Toc19286651 \h </w:instrText>
             </w:r>
             <w:r>
               <w:rPr>
@@ -704,6 +719,290 @@
                 <w:webHidden/>
               </w:rPr>
               <w:t>3</w:t>
+            </w:r>
+            <w:r>
+              <w:rPr>
+                <w:noProof/>
+                <w:webHidden/>
+              </w:rPr>
+              <w:fldChar w:fldCharType="end"/>
+            </w:r>
+          </w:hyperlink>
+        </w:p>
+        <w:p>
+          <w:pPr>
+            <w:pStyle w:val="TDC1"/>
+            <w:rPr>
+              <w:rFonts w:eastAsiaTheme="minorEastAsia"/>
+              <w:b w:val="0"/>
+              <w:bCs w:val="0"/>
+              <w:noProof/>
+              <w:sz w:val="22"/>
+              <w:szCs w:val="22"/>
+              <w:lang w:val="es-AR" w:eastAsia="es-AR"/>
+            </w:rPr>
+          </w:pPr>
+          <w:hyperlink w:anchor="_Toc19286652" w:history="1">
+            <w:r>
+              <w:rPr>
+                <w:rStyle w:val="Hipervnculo"/>
+                <w:noProof/>
+              </w:rPr>
+              <w:t>Definición de Usuarios, Roles y Permisos:</w:t>
+            </w:r>
+            <w:r>
+              <w:rPr>
+                <w:noProof/>
+                <w:webHidden/>
+              </w:rPr>
+              <w:tab/>
+            </w:r>
+            <w:r>
+              <w:rPr>
+                <w:noProof/>
+                <w:webHidden/>
+              </w:rPr>
+              <w:fldChar w:fldCharType="begin"/>
+            </w:r>
+            <w:r>
+              <w:rPr>
+                <w:noProof/>
+                <w:webHidden/>
+              </w:rPr>
+              <w:instrText xml:space="preserve"> PAGEREF _Toc19286652 \h </w:instrText>
+            </w:r>
+            <w:r>
+              <w:rPr>
+                <w:noProof/>
+                <w:webHidden/>
+              </w:rPr>
+            </w:r>
+            <w:r>
+              <w:rPr>
+                <w:noProof/>
+                <w:webHidden/>
+              </w:rPr>
+              <w:fldChar w:fldCharType="separate"/>
+            </w:r>
+            <w:r>
+              <w:rPr>
+                <w:noProof/>
+                <w:webHidden/>
+              </w:rPr>
+              <w:t>3</w:t>
+            </w:r>
+            <w:r>
+              <w:rPr>
+                <w:noProof/>
+                <w:webHidden/>
+              </w:rPr>
+              <w:fldChar w:fldCharType="end"/>
+            </w:r>
+          </w:hyperlink>
+        </w:p>
+        <w:p>
+          <w:pPr>
+            <w:pStyle w:val="TDC2"/>
+            <w:rPr>
+              <w:rFonts w:eastAsiaTheme="minorEastAsia"/>
+              <w:i w:val="0"/>
+              <w:iCs w:val="0"/>
+              <w:noProof/>
+              <w:sz w:val="22"/>
+              <w:szCs w:val="22"/>
+              <w:lang w:val="es-AR" w:eastAsia="es-AR"/>
+            </w:rPr>
+          </w:pPr>
+          <w:hyperlink w:anchor="_Toc19286653" w:history="1">
+            <w:r>
+              <w:rPr>
+                <w:rStyle w:val="Hipervnculo"/>
+                <w:noProof/>
+              </w:rPr>
+              <w:t>Usuarios del Sistema</w:t>
+            </w:r>
+            <w:r>
+              <w:rPr>
+                <w:noProof/>
+                <w:webHidden/>
+              </w:rPr>
+              <w:tab/>
+            </w:r>
+            <w:r>
+              <w:rPr>
+                <w:noProof/>
+                <w:webHidden/>
+              </w:rPr>
+              <w:fldChar w:fldCharType="begin"/>
+            </w:r>
+            <w:r>
+              <w:rPr>
+                <w:noProof/>
+                <w:webHidden/>
+              </w:rPr>
+              <w:instrText xml:space="preserve"> PAGEREF _Toc19286653 \h </w:instrText>
+            </w:r>
+            <w:r>
+              <w:rPr>
+                <w:noProof/>
+                <w:webHidden/>
+              </w:rPr>
+            </w:r>
+            <w:r>
+              <w:rPr>
+                <w:noProof/>
+                <w:webHidden/>
+              </w:rPr>
+              <w:fldChar w:fldCharType="separate"/>
+            </w:r>
+            <w:r>
+              <w:rPr>
+                <w:noProof/>
+                <w:webHidden/>
+              </w:rPr>
+              <w:t>3</w:t>
+            </w:r>
+            <w:r>
+              <w:rPr>
+                <w:noProof/>
+                <w:webHidden/>
+              </w:rPr>
+              <w:fldChar w:fldCharType="end"/>
+            </w:r>
+          </w:hyperlink>
+        </w:p>
+        <w:p>
+          <w:pPr>
+            <w:pStyle w:val="TDC2"/>
+            <w:rPr>
+              <w:rFonts w:eastAsiaTheme="minorEastAsia"/>
+              <w:i w:val="0"/>
+              <w:iCs w:val="0"/>
+              <w:noProof/>
+              <w:sz w:val="22"/>
+              <w:szCs w:val="22"/>
+              <w:lang w:val="es-AR" w:eastAsia="es-AR"/>
+            </w:rPr>
+          </w:pPr>
+          <w:hyperlink w:anchor="_Toc19286654" w:history="1">
+            <w:r>
+              <w:rPr>
+                <w:rStyle w:val="Hipervnculo"/>
+                <w:noProof/>
+              </w:rPr>
+              <w:t>Roles</w:t>
+            </w:r>
+            <w:r>
+              <w:rPr>
+                <w:noProof/>
+                <w:webHidden/>
+              </w:rPr>
+              <w:tab/>
+            </w:r>
+            <w:r>
+              <w:rPr>
+                <w:noProof/>
+                <w:webHidden/>
+              </w:rPr>
+              <w:fldChar w:fldCharType="begin"/>
+            </w:r>
+            <w:r>
+              <w:rPr>
+                <w:noProof/>
+                <w:webHidden/>
+              </w:rPr>
+              <w:instrText xml:space="preserve"> PAGEREF _Toc19286654 \h </w:instrText>
+            </w:r>
+            <w:r>
+              <w:rPr>
+                <w:noProof/>
+                <w:webHidden/>
+              </w:rPr>
+            </w:r>
+            <w:r>
+              <w:rPr>
+                <w:noProof/>
+                <w:webHidden/>
+              </w:rPr>
+              <w:fldChar w:fldCharType="separate"/>
+            </w:r>
+            <w:r>
+              <w:rPr>
+                <w:noProof/>
+                <w:webHidden/>
+              </w:rPr>
+              <w:t>3</w:t>
+            </w:r>
+            <w:r>
+              <w:rPr>
+                <w:noProof/>
+                <w:webHidden/>
+              </w:rPr>
+              <w:fldChar w:fldCharType="end"/>
+            </w:r>
+          </w:hyperlink>
+        </w:p>
+        <w:p>
+          <w:pPr>
+            <w:pStyle w:val="TDC2"/>
+            <w:rPr>
+              <w:rFonts w:eastAsiaTheme="minorEastAsia"/>
+              <w:i w:val="0"/>
+              <w:iCs w:val="0"/>
+              <w:noProof/>
+              <w:sz w:val="22"/>
+              <w:szCs w:val="22"/>
+              <w:lang w:val="es-AR" w:eastAsia="es-AR"/>
+            </w:rPr>
+          </w:pPr>
+          <w:hyperlink w:anchor="_Toc19286655" w:history="1">
+            <w:r>
+              <w:rPr>
+                <w:rStyle w:val="Hipervnculo"/>
+                <w:noProof/>
+              </w:rPr>
+              <w:t>Permisos</w:t>
+            </w:r>
+            <w:r>
+              <w:rPr>
+                <w:noProof/>
+                <w:webHidden/>
+              </w:rPr>
+              <w:tab/>
+            </w:r>
+            <w:r>
+              <w:rPr>
+                <w:noProof/>
+                <w:webHidden/>
+              </w:rPr>
+              <w:fldChar w:fldCharType="begin"/>
+            </w:r>
+            <w:r>
+              <w:rPr>
+                <w:noProof/>
+                <w:webHidden/>
+              </w:rPr>
+              <w:instrText xml:space="preserve"> PAGEREF _Toc19286655 \h </w:instrText>
+            </w:r>
+            <w:r>
+              <w:rPr>
+                <w:noProof/>
+                <w:webHidden/>
+              </w:rPr>
+            </w:r>
+            <w:r>
+              <w:rPr>
+                <w:noProof/>
+                <w:webHidden/>
+              </w:rPr>
+              <w:fldChar w:fldCharType="separate"/>
+            </w:r>
+            <w:r>
+              <w:rPr>
+                <w:noProof/>
+                <w:webHidden/>
+              </w:rPr>
+              <w:t>4</w:t>
             </w:r>
             <w:r>
               <w:rPr>
@@ -735,6 +1034,8 @@
       <w:r>
         <w:br w:type="page"/>
       </w:r>
+      <w:bookmarkStart w:id="0" w:name="_GoBack"/>
+      <w:bookmarkEnd w:id="0"/>
     </w:p>
     <w:sdt>
       <w:sdtPr>
@@ -743,16 +1044,14 @@
         <w:dataBinding w:prefixMappings="xmlns:ns0='http://purl.org/dc/elements/1.1/' xmlns:ns1='http://schemas.openxmlformats.org/package/2006/metadata/core-properties' " w:xpath="/ns1:coreProperties[1]/ns0:title[1]" w:storeItemID="{6C3C8BC8-F283-45AE-878A-BAB7291924A1}"/>
         <w:text/>
       </w:sdtPr>
+      <w:sdtEndPr/>
       <w:sdtContent>
         <w:p>
           <w:pPr>
             <w:pStyle w:val="PSI-Ttulo"/>
           </w:pPr>
           <w:r>
-            <w:rPr>
-              <w:lang w:val="es-AR"/>
-            </w:rPr>
-            <w:t>Definición de Permisos</w:t>
+            <w:t>Definición de Usuarios, Roles y Permisos</w:t>
           </w:r>
         </w:p>
       </w:sdtContent>
@@ -761,36 +1060,538 @@
       <w:pPr>
         <w:pStyle w:val="PSI-Ttulo1"/>
       </w:pPr>
-      <w:bookmarkStart w:id="0" w:name="_Toc524289893"/>
-      <w:bookmarkStart w:id="1" w:name="_Toc16788003"/>
+      <w:bookmarkStart w:id="1" w:name="_Toc524289893"/>
+      <w:bookmarkStart w:id="2" w:name="_Toc19286650"/>
       <w:r>
         <w:t>Introducción</w:t>
       </w:r>
-      <w:bookmarkEnd w:id="0"/>
       <w:bookmarkEnd w:id="1"/>
+      <w:bookmarkEnd w:id="2"/>
     </w:p>
     <w:p>
       <w:pPr>
         <w:pStyle w:val="PSI-Ttulo2"/>
       </w:pPr>
-      <w:bookmarkStart w:id="2" w:name="_Toc524289894"/>
-      <w:bookmarkStart w:id="3" w:name="_Toc16788004"/>
+      <w:bookmarkStart w:id="3" w:name="_Toc524289894"/>
+      <w:bookmarkStart w:id="4" w:name="_Toc19286651"/>
       <w:r>
         <w:t>Propósito</w:t>
       </w:r>
-      <w:bookmarkEnd w:id="2"/>
       <w:bookmarkEnd w:id="3"/>
+      <w:bookmarkEnd w:id="4"/>
     </w:p>
     <w:p>
       <w:pPr>
         <w:pStyle w:val="PSI-Normal"/>
-        <w:ind w:left="0" w:firstLine="0"/>
       </w:pPr>
       <w:r>
-        <w:t xml:space="preserve">Este documento tiene como objetivo detallar </w:t>
+        <w:t>Este documento tiene como objetivo</w:t>
       </w:r>
       <w:r>
-        <w:t xml:space="preserve">cada uno de los permisos que van a poseer los usuarios del Sistema VASPA. </w:t>
+        <w:t xml:space="preserve"> definir y</w:t>
+      </w:r>
+      <w:r>
+        <w:t xml:space="preserve"> detallar </w:t>
+      </w:r>
+      <w:r>
+        <w:t xml:space="preserve">los usuarios, roles y permisos </w:t>
+      </w:r>
+      <w:r>
+        <w:t>del Sistema VASPA.</w:t>
+      </w:r>
+    </w:p>
+    <w:p>
+      <w:pPr>
+        <w:pStyle w:val="PSI-Normal"/>
+      </w:pPr>
+      <w:r>
+        <w:t>Los usuarios en función de los permisos que posean podrán realizar determinadas operaciones en el sistema como la creación de programas de asignaturas, subir los programas de asignaturas y/o planes de estudios firmados, visualizar dichos programas y planes, entre otras funcionalidades brindadas por el Sistema VASPA.</w:t>
+      </w:r>
+    </w:p>
+    <w:p>
+      <w:pPr>
+        <w:pStyle w:val="PSI-Normal"/>
+      </w:pPr>
+    </w:p>
+    <w:p>
+      <w:pPr>
+        <w:pStyle w:val="PSI-Ttulo1"/>
+      </w:pPr>
+      <w:bookmarkStart w:id="5" w:name="_Toc19286652"/>
+      <w:r>
+        <w:t>Definición de Usuarios, Roles y Permisos:</w:t>
+      </w:r>
+      <w:bookmarkEnd w:id="5"/>
+    </w:p>
+    <w:p>
+      <w:pPr>
+        <w:pStyle w:val="PSI-Ttulo2"/>
+        <w:spacing w:after="240"/>
+      </w:pPr>
+      <w:bookmarkStart w:id="6" w:name="_Toc19286653"/>
+      <w:r>
+        <w:t>Usuarios del Sistema</w:t>
+      </w:r>
+      <w:bookmarkEnd w:id="6"/>
+    </w:p>
+    <w:p>
+      <w:pPr>
+        <w:pStyle w:val="PSI-Normal"/>
+        <w:numPr>
+          <w:ilvl w:val="0"/>
+          <w:numId w:val="25"/>
+        </w:numPr>
+        <w:spacing w:before="0"/>
+      </w:pPr>
+      <w:r>
+        <w:t>Personal de Servicios de Informática y Telecomunicaciones (SIT)</w:t>
+      </w:r>
+    </w:p>
+    <w:p>
+      <w:pPr>
+        <w:pStyle w:val="PSI-Normal"/>
+        <w:numPr>
+          <w:ilvl w:val="0"/>
+          <w:numId w:val="25"/>
+        </w:numPr>
+        <w:spacing w:before="0"/>
+      </w:pPr>
+      <w:r>
+        <w:t>Personal de Secretaria Académica</w:t>
+      </w:r>
+    </w:p>
+    <w:p>
+      <w:pPr>
+        <w:pStyle w:val="PSI-Normal"/>
+        <w:numPr>
+          <w:ilvl w:val="0"/>
+          <w:numId w:val="25"/>
+        </w:numPr>
+        <w:spacing w:before="0"/>
+      </w:pPr>
+      <w:r>
+        <w:t>Profesores responsables de asignaturas</w:t>
+      </w:r>
+    </w:p>
+    <w:p>
+      <w:pPr>
+        <w:pStyle w:val="PSI-Normal"/>
+        <w:numPr>
+          <w:ilvl w:val="0"/>
+          <w:numId w:val="25"/>
+        </w:numPr>
+        <w:spacing w:before="0"/>
+      </w:pPr>
+      <w:r>
+        <w:t>Directores de Departamento (Ciencias Sociales y Ciencias Naturales y Exactas)</w:t>
+      </w:r>
+    </w:p>
+    <w:p>
+      <w:pPr>
+        <w:pStyle w:val="PSI-Normal"/>
+        <w:numPr>
+          <w:ilvl w:val="0"/>
+          <w:numId w:val="25"/>
+        </w:numPr>
+        <w:spacing w:before="0"/>
+      </w:pPr>
+      <w:r>
+        <w:t>Comunidad universitaria</w:t>
+      </w:r>
+    </w:p>
+    <w:p>
+      <w:pPr>
+        <w:pStyle w:val="PSI-Normal"/>
+      </w:pPr>
+    </w:p>
+    <w:p>
+      <w:pPr>
+        <w:pStyle w:val="PSI-Ttulo2"/>
+      </w:pPr>
+      <w:bookmarkStart w:id="7" w:name="_Toc19286654"/>
+      <w:r>
+        <w:t>Roles</w:t>
+      </w:r>
+      <w:bookmarkEnd w:id="7"/>
+    </w:p>
+    <w:p>
+      <w:pPr>
+        <w:pStyle w:val="PSI-Normal"/>
+      </w:pPr>
+      <w:r>
+        <w:t xml:space="preserve">Administrador: </w:t>
+      </w:r>
+      <w:r>
+        <w:t>El administrador tiene acceso ilimitado a todas las funciones de</w:t>
+      </w:r>
+      <w:r>
+        <w:t>l</w:t>
+      </w:r>
+      <w:r>
+        <w:t xml:space="preserve"> </w:t>
+      </w:r>
+      <w:r>
+        <w:t>Sistema VASPA</w:t>
+      </w:r>
+      <w:r>
+        <w:t xml:space="preserve">. El administrador también puede realizar todas las acciones presentadas en los </w:t>
+      </w:r>
+      <w:r>
+        <w:t xml:space="preserve">demás </w:t>
+      </w:r>
+      <w:r>
+        <w:t>roles.</w:t>
+      </w:r>
+      <w:r>
+        <w:t xml:space="preserve"> Este rol será desempeñado por el Personal de Servicios de Informática y Telecomunicaciones (SIT)</w:t>
+      </w:r>
+    </w:p>
+    <w:p>
+      <w:pPr>
+        <w:pStyle w:val="PSI-Normal"/>
+      </w:pPr>
+      <w:r>
+        <w:t>Secretaria Académica: Este rol será desempeñado por el personal de Secretaria Académica quien tendrá la responsabilidad de cargar los programas de asignaturas y planes de estudio firmados al sistema, notificar a los profesores para que creen los programas de asignaturas en el sistema, revisar dichos programas, poder generar el PDF del correspondiente programa. A su vez será responsable de la gestión de asignaturas, carreras, planes, profesores.</w:t>
+      </w:r>
+    </w:p>
+    <w:p>
+      <w:pPr>
+        <w:pStyle w:val="PSI-Normal"/>
+      </w:pPr>
+      <w:r>
+        <w:t>Departamento: Este rol será desempeñado por los directores de departamento, que tendrán como responsabilidad de revisar los programas creados por los profesores y aprobarlos o desaprobarlos según consideren debido a datos equivocados, incompletos.</w:t>
+      </w:r>
+    </w:p>
+    <w:p>
+      <w:pPr>
+        <w:pStyle w:val="PSI-Normal"/>
+      </w:pPr>
+      <w:r>
+        <w:lastRenderedPageBreak/>
+        <w:t>Profesor: Este rol lo desempeñaran los profesores que son responsables de asignaturas, tendrán la responsabilidad de crear/modificar los programas, como así también la generación del mismo en formato PDF</w:t>
+      </w:r>
+    </w:p>
+    <w:p>
+      <w:pPr>
+        <w:pStyle w:val="PSI-Normal"/>
+      </w:pPr>
+      <w:r>
+        <w:t>Invitado: Incluye a aquellos usuarios que solamente podrán loguearse en el sistema o consultar por los programas de asignaturas y planes de estudio escaneados que se encuentran en el sistema para posteriormente visualizarlos y/o descargarlos</w:t>
+      </w:r>
+    </w:p>
+    <w:p>
+      <w:pPr>
+        <w:pStyle w:val="PSI-Normal"/>
+      </w:pPr>
+    </w:p>
+    <w:p>
+      <w:pPr>
+        <w:pStyle w:val="PSI-Ttulo2"/>
+        <w:spacing w:after="240"/>
+      </w:pPr>
+      <w:bookmarkStart w:id="8" w:name="_Toc19286655"/>
+      <w:r>
+        <w:t>Permisos</w:t>
+      </w:r>
+      <w:bookmarkEnd w:id="8"/>
+    </w:p>
+    <w:p>
+      <w:pPr>
+        <w:pStyle w:val="PSI-Normal"/>
+        <w:numPr>
+          <w:ilvl w:val="0"/>
+          <w:numId w:val="26"/>
+        </w:numPr>
+        <w:spacing w:before="0"/>
+      </w:pPr>
+      <w:r>
+        <w:t>Visualizar Programa</w:t>
+      </w:r>
+    </w:p>
+    <w:p>
+      <w:pPr>
+        <w:pStyle w:val="PSI-Normal"/>
+        <w:numPr>
+          <w:ilvl w:val="0"/>
+          <w:numId w:val="26"/>
+        </w:numPr>
+        <w:spacing w:before="0"/>
+      </w:pPr>
+      <w:r>
+        <w:t>Visualizar Plan</w:t>
+      </w:r>
+    </w:p>
+    <w:p>
+      <w:pPr>
+        <w:pStyle w:val="PSI-Normal"/>
+        <w:numPr>
+          <w:ilvl w:val="0"/>
+          <w:numId w:val="26"/>
+        </w:numPr>
+        <w:spacing w:before="0"/>
+      </w:pPr>
+      <w:r>
+        <w:t>Ingresar</w:t>
+      </w:r>
+    </w:p>
+    <w:p>
+      <w:pPr>
+        <w:pStyle w:val="PSI-Normal"/>
+        <w:numPr>
+          <w:ilvl w:val="0"/>
+          <w:numId w:val="26"/>
+        </w:numPr>
+        <w:spacing w:before="0"/>
+      </w:pPr>
+      <w:r>
+        <w:t>Salir</w:t>
+      </w:r>
+    </w:p>
+    <w:p>
+      <w:pPr>
+        <w:pStyle w:val="PSI-Normal"/>
+        <w:numPr>
+          <w:ilvl w:val="0"/>
+          <w:numId w:val="26"/>
+        </w:numPr>
+        <w:spacing w:before="0"/>
+      </w:pPr>
+      <w:r>
+        <w:t>Gestionar Usuarios</w:t>
+      </w:r>
+    </w:p>
+    <w:p>
+      <w:pPr>
+        <w:pStyle w:val="PSI-Normal"/>
+        <w:numPr>
+          <w:ilvl w:val="0"/>
+          <w:numId w:val="26"/>
+        </w:numPr>
+        <w:spacing w:before="0"/>
+      </w:pPr>
+      <w:r>
+        <w:t>Gestionar Roles</w:t>
+      </w:r>
+    </w:p>
+    <w:p>
+      <w:pPr>
+        <w:pStyle w:val="PSI-Normal"/>
+        <w:numPr>
+          <w:ilvl w:val="0"/>
+          <w:numId w:val="26"/>
+        </w:numPr>
+        <w:spacing w:before="0"/>
+      </w:pPr>
+      <w:r>
+        <w:t>Gestionar Permisos</w:t>
+      </w:r>
+    </w:p>
+    <w:p>
+      <w:pPr>
+        <w:pStyle w:val="PSI-Normal"/>
+        <w:numPr>
+          <w:ilvl w:val="0"/>
+          <w:numId w:val="26"/>
+        </w:numPr>
+        <w:spacing w:before="0"/>
+      </w:pPr>
+      <w:r>
+        <w:t>Gestionar Carreras</w:t>
+      </w:r>
+    </w:p>
+    <w:p>
+      <w:pPr>
+        <w:pStyle w:val="PSI-Normal"/>
+        <w:numPr>
+          <w:ilvl w:val="0"/>
+          <w:numId w:val="26"/>
+        </w:numPr>
+        <w:spacing w:before="0"/>
+      </w:pPr>
+      <w:r>
+        <w:t>Gestionar Planes</w:t>
+      </w:r>
+    </w:p>
+    <w:p>
+      <w:pPr>
+        <w:pStyle w:val="PSI-Normal"/>
+        <w:numPr>
+          <w:ilvl w:val="0"/>
+          <w:numId w:val="26"/>
+        </w:numPr>
+        <w:spacing w:before="0"/>
+      </w:pPr>
+      <w:r>
+        <w:t>Gestionar Asignaturas</w:t>
+      </w:r>
+    </w:p>
+    <w:p>
+      <w:pPr>
+        <w:pStyle w:val="PSI-Normal"/>
+        <w:numPr>
+          <w:ilvl w:val="0"/>
+          <w:numId w:val="26"/>
+        </w:numPr>
+        <w:spacing w:before="0"/>
+      </w:pPr>
+      <w:r>
+        <w:t>Gestionar Profesores</w:t>
+      </w:r>
+    </w:p>
+    <w:p>
+      <w:pPr>
+        <w:pStyle w:val="PSI-Normal"/>
+        <w:numPr>
+          <w:ilvl w:val="0"/>
+          <w:numId w:val="26"/>
+        </w:numPr>
+        <w:spacing w:before="0"/>
+      </w:pPr>
+      <w:r>
+        <w:t>Generar Programa PDF</w:t>
+      </w:r>
+    </w:p>
+    <w:p>
+      <w:pPr>
+        <w:pStyle w:val="PSI-Normal"/>
+        <w:numPr>
+          <w:ilvl w:val="0"/>
+          <w:numId w:val="26"/>
+        </w:numPr>
+        <w:spacing w:before="0"/>
+      </w:pPr>
+      <w:r>
+        <w:t>Subir Programa Firmado</w:t>
+      </w:r>
+    </w:p>
+    <w:p>
+      <w:pPr>
+        <w:pStyle w:val="PSI-Normal"/>
+        <w:numPr>
+          <w:ilvl w:val="0"/>
+          <w:numId w:val="26"/>
+        </w:numPr>
+        <w:spacing w:before="0"/>
+      </w:pPr>
+      <w:r>
+        <w:t>Subir Plan</w:t>
+      </w:r>
+    </w:p>
+    <w:p>
+      <w:pPr>
+        <w:pStyle w:val="PSI-Normal"/>
+        <w:numPr>
+          <w:ilvl w:val="0"/>
+          <w:numId w:val="26"/>
+        </w:numPr>
+        <w:spacing w:before="0"/>
+      </w:pPr>
+      <w:r>
+        <w:t>Gestionar Programa</w:t>
+      </w:r>
+    </w:p>
+    <w:p>
+      <w:pPr>
+        <w:pStyle w:val="PSI-Normal"/>
+        <w:numPr>
+          <w:ilvl w:val="0"/>
+          <w:numId w:val="26"/>
+        </w:numPr>
+        <w:spacing w:before="0"/>
+      </w:pPr>
+      <w:r>
+        <w:t>Gestionar Bibliografía</w:t>
+      </w:r>
+    </w:p>
+    <w:p>
+      <w:pPr>
+        <w:pStyle w:val="PSI-Normal"/>
+        <w:numPr>
+          <w:ilvl w:val="0"/>
+          <w:numId w:val="26"/>
+        </w:numPr>
+        <w:spacing w:before="0"/>
+      </w:pPr>
+      <w:r>
+        <w:t>Seguir Programa</w:t>
+      </w:r>
+    </w:p>
+    <w:p>
+      <w:pPr>
+        <w:pStyle w:val="PSI-Normal"/>
+        <w:numPr>
+          <w:ilvl w:val="0"/>
+          <w:numId w:val="26"/>
+        </w:numPr>
+        <w:spacing w:before="0"/>
+      </w:pPr>
+      <w:r>
+        <w:t>Ver información Asignatura</w:t>
+      </w:r>
+    </w:p>
+    <w:p>
+      <w:pPr>
+        <w:pStyle w:val="PSI-Normal"/>
+        <w:numPr>
+          <w:ilvl w:val="0"/>
+          <w:numId w:val="26"/>
+        </w:numPr>
+        <w:spacing w:before="0"/>
+      </w:pPr>
+      <w:r>
+        <w:t>Enviar Notificación</w:t>
+      </w:r>
+    </w:p>
+    <w:p>
+      <w:pPr>
+        <w:pStyle w:val="PSI-Normal"/>
+        <w:numPr>
+          <w:ilvl w:val="0"/>
+          <w:numId w:val="26"/>
+        </w:numPr>
+        <w:spacing w:before="0"/>
+      </w:pPr>
+      <w:r>
+        <w:t>Obtener Asignaturas Pendientes</w:t>
+      </w:r>
+    </w:p>
+    <w:p>
+      <w:pPr>
+        <w:pStyle w:val="PSI-Normal"/>
+        <w:numPr>
+          <w:ilvl w:val="0"/>
+          <w:numId w:val="26"/>
+        </w:numPr>
+        <w:spacing w:before="0"/>
+      </w:pPr>
+      <w:r>
+        <w:t>Revisar Programa</w:t>
+      </w:r>
+    </w:p>
+    <w:p>
+      <w:pPr>
+        <w:pStyle w:val="PSI-Normal"/>
+        <w:ind w:left="0" w:firstLine="0"/>
+      </w:pPr>
+    </w:p>
+    <w:p>
+      <w:pPr>
+        <w:rPr>
+          <w:lang w:val="es-AR"/>
+        </w:rPr>
+      </w:pPr>
+      <w:r>
+        <w:br w:type="page"/>
+      </w:r>
+    </w:p>
+    <w:p>
+      <w:pPr>
+        <w:pStyle w:val="PSI-Normal"/>
+        <w:ind w:left="0" w:firstLine="0"/>
+      </w:pPr>
+      <w:r>
+        <w:lastRenderedPageBreak/>
+        <w:t>A continuación, se presentará una tabla en las cuales se muestran los roles o perfiles con sus correspondientes permisos, es decir que operaciones podrá realizar un usuario en el sistema según su perfil.</w:t>
       </w:r>
     </w:p>
     <w:p>
@@ -803,7 +1604,7 @@
       <w:tblPr>
         <w:tblStyle w:val="Listaclara-nfasis1"/>
         <w:tblW w:w="0" w:type="auto"/>
-        <w:tblLook w:val="04A0"/>
+        <w:tblLook w:val="04A0" w:firstRow="1" w:lastRow="0" w:firstColumn="1" w:lastColumn="0" w:noHBand="0" w:noVBand="1"/>
       </w:tblPr>
       <w:tblGrid>
         <w:gridCol w:w="2606"/>
@@ -811,11 +1612,11 @@
       </w:tblGrid>
       <w:tr>
         <w:trPr>
-          <w:cnfStyle w:val="100000000000"/>
+          <w:cnfStyle w:val="100000000000" w:firstRow="1" w:lastRow="0" w:firstColumn="0" w:lastColumn="0" w:oddVBand="0" w:evenVBand="0" w:oddHBand="0" w:evenHBand="0" w:firstRowFirstColumn="0" w:firstRowLastColumn="0" w:lastRowFirstColumn="0" w:lastRowLastColumn="0"/>
         </w:trPr>
         <w:tc>
           <w:tcPr>
-            <w:cnfStyle w:val="001000000000"/>
+            <w:cnfStyle w:val="001000000000" w:firstRow="0" w:lastRow="0" w:firstColumn="1" w:lastColumn="0" w:oddVBand="0" w:evenVBand="0" w:oddHBand="0" w:evenHBand="0" w:firstRowFirstColumn="0" w:firstRowLastColumn="0" w:lastRowFirstColumn="0" w:lastRowLastColumn="0"/>
             <w:tcW w:w="2660" w:type="dxa"/>
           </w:tcPr>
           <w:p>
@@ -830,7 +1631,7 @@
           </w:tcPr>
           <w:p>
             <w:pPr>
-              <w:cnfStyle w:val="100000000000"/>
+              <w:cnfStyle w:val="100000000000" w:firstRow="1" w:lastRow="0" w:firstColumn="0" w:lastColumn="0" w:oddVBand="0" w:evenVBand="0" w:oddHBand="0" w:evenHBand="0" w:firstRowFirstColumn="0" w:firstRowLastColumn="0" w:lastRowFirstColumn="0" w:lastRowLastColumn="0"/>
             </w:pPr>
             <w:r>
               <w:t>Permisos</w:t>
@@ -840,11 +1641,11 @@
       </w:tr>
       <w:tr>
         <w:trPr>
-          <w:cnfStyle w:val="000000100000"/>
+          <w:cnfStyle w:val="000000100000" w:firstRow="0" w:lastRow="0" w:firstColumn="0" w:lastColumn="0" w:oddVBand="0" w:evenVBand="0" w:oddHBand="1" w:evenHBand="0" w:firstRowFirstColumn="0" w:firstRowLastColumn="0" w:lastRowFirstColumn="0" w:lastRowLastColumn="0"/>
         </w:trPr>
         <w:tc>
           <w:tcPr>
-            <w:cnfStyle w:val="001000000000"/>
+            <w:cnfStyle w:val="001000000000" w:firstRow="0" w:lastRow="0" w:firstColumn="1" w:lastColumn="0" w:oddVBand="0" w:evenVBand="0" w:oddHBand="0" w:evenHBand="0" w:firstRowFirstColumn="0" w:firstRowLastColumn="0" w:lastRowFirstColumn="0" w:lastRowLastColumn="0"/>
             <w:tcW w:w="2660" w:type="dxa"/>
           </w:tcPr>
           <w:p>
@@ -859,7 +1660,7 @@
           </w:tcPr>
           <w:p>
             <w:pPr>
-              <w:cnfStyle w:val="000000100000"/>
+              <w:cnfStyle w:val="000000100000" w:firstRow="0" w:lastRow="0" w:firstColumn="0" w:lastColumn="0" w:oddVBand="0" w:evenVBand="0" w:oddHBand="1" w:evenHBand="0" w:firstRowFirstColumn="0" w:firstRowLastColumn="0" w:lastRowFirstColumn="0" w:lastRowLastColumn="0"/>
             </w:pPr>
             <w:r>
               <w:t>Todos</w:t>
@@ -870,7 +1671,7 @@
       <w:tr>
         <w:tc>
           <w:tcPr>
-            <w:cnfStyle w:val="001000000000"/>
+            <w:cnfStyle w:val="001000000000" w:firstRow="0" w:lastRow="0" w:firstColumn="1" w:lastColumn="0" w:oddVBand="0" w:evenVBand="0" w:oddHBand="0" w:evenHBand="0" w:firstRowFirstColumn="0" w:firstRowLastColumn="0" w:lastRowFirstColumn="0" w:lastRowLastColumn="0"/>
             <w:tcW w:w="2660" w:type="dxa"/>
           </w:tcPr>
           <w:p>
@@ -890,10 +1691,10 @@
                 <w:ilvl w:val="0"/>
                 <w:numId w:val="21"/>
               </w:numPr>
-              <w:cnfStyle w:val="000000000000"/>
+              <w:cnfStyle w:val="000000000000" w:firstRow="0" w:lastRow="0" w:firstColumn="0" w:lastColumn="0" w:oddVBand="0" w:evenVBand="0" w:oddHBand="0" w:evenHBand="0" w:firstRowFirstColumn="0" w:firstRowLastColumn="0" w:lastRowFirstColumn="0" w:lastRowLastColumn="0"/>
             </w:pPr>
             <w:r>
-              <w:t>Gestionar Usuarios</w:t>
+              <w:t>Ingresar</w:t>
             </w:r>
           </w:p>
           <w:p>
@@ -903,10 +1704,10 @@
                 <w:ilvl w:val="0"/>
                 <w:numId w:val="21"/>
               </w:numPr>
-              <w:cnfStyle w:val="000000000000"/>
+              <w:cnfStyle w:val="000000000000" w:firstRow="0" w:lastRow="0" w:firstColumn="0" w:lastColumn="0" w:oddVBand="0" w:evenVBand="0" w:oddHBand="0" w:evenHBand="0" w:firstRowFirstColumn="0" w:firstRowLastColumn="0" w:lastRowFirstColumn="0" w:lastRowLastColumn="0"/>
             </w:pPr>
             <w:r>
-              <w:t>Gestionar Roles</w:t>
+              <w:t>Salir</w:t>
             </w:r>
           </w:p>
           <w:p>
@@ -916,10 +1717,10 @@
                 <w:ilvl w:val="0"/>
                 <w:numId w:val="21"/>
               </w:numPr>
-              <w:cnfStyle w:val="000000000000"/>
+              <w:cnfStyle w:val="000000000000" w:firstRow="0" w:lastRow="0" w:firstColumn="0" w:lastColumn="0" w:oddVBand="0" w:evenVBand="0" w:oddHBand="0" w:evenHBand="0" w:firstRowFirstColumn="0" w:firstRowLastColumn="0" w:lastRowFirstColumn="0" w:lastRowLastColumn="0"/>
             </w:pPr>
             <w:r>
-              <w:t>Gestionar Permisos</w:t>
+              <w:t>Gestionar Usuarios</w:t>
             </w:r>
           </w:p>
           <w:p>
@@ -929,10 +1730,10 @@
                 <w:ilvl w:val="0"/>
                 <w:numId w:val="21"/>
               </w:numPr>
-              <w:cnfStyle w:val="000000000000"/>
+              <w:cnfStyle w:val="000000000000" w:firstRow="0" w:lastRow="0" w:firstColumn="0" w:lastColumn="0" w:oddVBand="0" w:evenVBand="0" w:oddHBand="0" w:evenHBand="0" w:firstRowFirstColumn="0" w:firstRowLastColumn="0" w:lastRowFirstColumn="0" w:lastRowLastColumn="0"/>
             </w:pPr>
             <w:r>
-              <w:t>Gestionar Carreras</w:t>
+              <w:t>Gestionar Roles</w:t>
             </w:r>
           </w:p>
           <w:p>
@@ -942,10 +1743,10 @@
                 <w:ilvl w:val="0"/>
                 <w:numId w:val="21"/>
               </w:numPr>
-              <w:cnfStyle w:val="000000000000"/>
+              <w:cnfStyle w:val="000000000000" w:firstRow="0" w:lastRow="0" w:firstColumn="0" w:lastColumn="0" w:oddVBand="0" w:evenVBand="0" w:oddHBand="0" w:evenHBand="0" w:firstRowFirstColumn="0" w:firstRowLastColumn="0" w:lastRowFirstColumn="0" w:lastRowLastColumn="0"/>
             </w:pPr>
             <w:r>
-              <w:t>Gestionar Planes</w:t>
+              <w:t>Gestionar Permisos</w:t>
             </w:r>
           </w:p>
           <w:p>
@@ -955,10 +1756,10 @@
                 <w:ilvl w:val="0"/>
                 <w:numId w:val="21"/>
               </w:numPr>
-              <w:cnfStyle w:val="000000000000"/>
+              <w:cnfStyle w:val="000000000000" w:firstRow="0" w:lastRow="0" w:firstColumn="0" w:lastColumn="0" w:oddVBand="0" w:evenVBand="0" w:oddHBand="0" w:evenHBand="0" w:firstRowFirstColumn="0" w:firstRowLastColumn="0" w:lastRowFirstColumn="0" w:lastRowLastColumn="0"/>
             </w:pPr>
             <w:r>
-              <w:t>Gestionar Asignaturas</w:t>
+              <w:t>Gestionar Carreras</w:t>
             </w:r>
           </w:p>
           <w:p>
@@ -968,10 +1769,10 @@
                 <w:ilvl w:val="0"/>
                 <w:numId w:val="21"/>
               </w:numPr>
-              <w:cnfStyle w:val="000000000000"/>
+              <w:cnfStyle w:val="000000000000" w:firstRow="0" w:lastRow="0" w:firstColumn="0" w:lastColumn="0" w:oddVBand="0" w:evenVBand="0" w:oddHBand="0" w:evenHBand="0" w:firstRowFirstColumn="0" w:firstRowLastColumn="0" w:lastRowFirstColumn="0" w:lastRowLastColumn="0"/>
             </w:pPr>
             <w:r>
-              <w:t>Gestionar Profesores</w:t>
+              <w:t>Gestionar Planes</w:t>
             </w:r>
           </w:p>
           <w:p>
@@ -981,10 +1782,10 @@
                 <w:ilvl w:val="0"/>
                 <w:numId w:val="21"/>
               </w:numPr>
-              <w:cnfStyle w:val="000000000000"/>
+              <w:cnfStyle w:val="000000000000" w:firstRow="0" w:lastRow="0" w:firstColumn="0" w:lastColumn="0" w:oddVBand="0" w:evenVBand="0" w:oddHBand="0" w:evenHBand="0" w:firstRowFirstColumn="0" w:firstRowLastColumn="0" w:lastRowFirstColumn="0" w:lastRowLastColumn="0"/>
             </w:pPr>
             <w:r>
-              <w:t>Revisar programas</w:t>
+              <w:t>Gestionar Asignaturas</w:t>
             </w:r>
           </w:p>
           <w:p>
@@ -994,10 +1795,10 @@
                 <w:ilvl w:val="0"/>
                 <w:numId w:val="21"/>
               </w:numPr>
-              <w:cnfStyle w:val="000000000000"/>
+              <w:cnfStyle w:val="000000000000" w:firstRow="0" w:lastRow="0" w:firstColumn="0" w:lastColumn="0" w:oddVBand="0" w:evenVBand="0" w:oddHBand="0" w:evenHBand="0" w:firstRowFirstColumn="0" w:firstRowLastColumn="0" w:lastRowFirstColumn="0" w:lastRowLastColumn="0"/>
             </w:pPr>
             <w:r>
-              <w:t>Generar Programa PDF</w:t>
+              <w:t>Gestionar Profesores</w:t>
             </w:r>
           </w:p>
           <w:p>
@@ -1007,10 +1808,10 @@
                 <w:ilvl w:val="0"/>
                 <w:numId w:val="21"/>
               </w:numPr>
-              <w:cnfStyle w:val="000000000000"/>
+              <w:cnfStyle w:val="000000000000" w:firstRow="0" w:lastRow="0" w:firstColumn="0" w:lastColumn="0" w:oddVBand="0" w:evenVBand="0" w:oddHBand="0" w:evenHBand="0" w:firstRowFirstColumn="0" w:firstRowLastColumn="0" w:lastRowFirstColumn="0" w:lastRowLastColumn="0"/>
             </w:pPr>
             <w:r>
-              <w:t>Descargar Programa</w:t>
+              <w:t>Generar Programa PDF</w:t>
             </w:r>
           </w:p>
           <w:p>
@@ -1020,10 +1821,10 @@
                 <w:ilvl w:val="0"/>
                 <w:numId w:val="21"/>
               </w:numPr>
-              <w:cnfStyle w:val="000000000000"/>
+              <w:cnfStyle w:val="000000000000" w:firstRow="0" w:lastRow="0" w:firstColumn="0" w:lastColumn="0" w:oddVBand="0" w:evenVBand="0" w:oddHBand="0" w:evenHBand="0" w:firstRowFirstColumn="0" w:firstRowLastColumn="0" w:lastRowFirstColumn="0" w:lastRowLastColumn="0"/>
             </w:pPr>
             <w:r>
-              <w:t>Buscar Programa</w:t>
+              <w:t>Subir Programa Firmado</w:t>
             </w:r>
           </w:p>
           <w:p>
@@ -1033,28 +1834,86 @@
                 <w:ilvl w:val="0"/>
                 <w:numId w:val="21"/>
               </w:numPr>
-              <w:cnfStyle w:val="000000000000"/>
+              <w:cnfStyle w:val="000000000000" w:firstRow="0" w:lastRow="0" w:firstColumn="0" w:lastColumn="0" w:oddVBand="0" w:evenVBand="0" w:oddHBand="0" w:evenHBand="0" w:firstRowFirstColumn="0" w:firstRowLastColumn="0" w:lastRowFirstColumn="0" w:lastRowLastColumn="0"/>
             </w:pPr>
             <w:r>
-              <w:t>Cerrar sesión</w:t>
-            </w:r>
-            <w:bookmarkStart w:id="4" w:name="_GoBack"/>
-            <w:bookmarkEnd w:id="4"/>
+              <w:t>Subir Plan</w:t>
+            </w:r>
           </w:p>
           <w:p>
             <w:pPr>
-              <w:cnfStyle w:val="000000000000"/>
+              <w:pStyle w:val="Prrafodelista"/>
+              <w:numPr>
+                <w:ilvl w:val="0"/>
+                <w:numId w:val="21"/>
+              </w:numPr>
+              <w:cnfStyle w:val="000000000000" w:firstRow="0" w:lastRow="0" w:firstColumn="0" w:lastColumn="0" w:oddVBand="0" w:evenVBand="0" w:oddHBand="0" w:evenHBand="0" w:firstRowFirstColumn="0" w:firstRowLastColumn="0" w:lastRowFirstColumn="0" w:lastRowLastColumn="0"/>
             </w:pPr>
+            <w:r>
+              <w:t>Seguir Programa</w:t>
+            </w:r>
+          </w:p>
+          <w:p>
+            <w:pPr>
+              <w:pStyle w:val="Prrafodelista"/>
+              <w:numPr>
+                <w:ilvl w:val="0"/>
+                <w:numId w:val="21"/>
+              </w:numPr>
+              <w:cnfStyle w:val="000000000000" w:firstRow="0" w:lastRow="0" w:firstColumn="0" w:lastColumn="0" w:oddVBand="0" w:evenVBand="0" w:oddHBand="0" w:evenHBand="0" w:firstRowFirstColumn="0" w:firstRowLastColumn="0" w:lastRowFirstColumn="0" w:lastRowLastColumn="0"/>
+            </w:pPr>
+            <w:r>
+              <w:t>Ver información Asignatura</w:t>
+            </w:r>
+          </w:p>
+          <w:p>
+            <w:pPr>
+              <w:pStyle w:val="Prrafodelista"/>
+              <w:numPr>
+                <w:ilvl w:val="0"/>
+                <w:numId w:val="21"/>
+              </w:numPr>
+              <w:cnfStyle w:val="000000000000" w:firstRow="0" w:lastRow="0" w:firstColumn="0" w:lastColumn="0" w:oddVBand="0" w:evenVBand="0" w:oddHBand="0" w:evenHBand="0" w:firstRowFirstColumn="0" w:firstRowLastColumn="0" w:lastRowFirstColumn="0" w:lastRowLastColumn="0"/>
+            </w:pPr>
+            <w:r>
+              <w:t>Enviar Notificación</w:t>
+            </w:r>
+          </w:p>
+          <w:p>
+            <w:pPr>
+              <w:pStyle w:val="Prrafodelista"/>
+              <w:numPr>
+                <w:ilvl w:val="0"/>
+                <w:numId w:val="21"/>
+              </w:numPr>
+              <w:cnfStyle w:val="000000000000" w:firstRow="0" w:lastRow="0" w:firstColumn="0" w:lastColumn="0" w:oddVBand="0" w:evenVBand="0" w:oddHBand="0" w:evenHBand="0" w:firstRowFirstColumn="0" w:firstRowLastColumn="0" w:lastRowFirstColumn="0" w:lastRowLastColumn="0"/>
+            </w:pPr>
+            <w:r>
+              <w:t>Obtener Asignaturas Pendientes</w:t>
+            </w:r>
+          </w:p>
+          <w:p>
+            <w:pPr>
+              <w:pStyle w:val="Prrafodelista"/>
+              <w:numPr>
+                <w:ilvl w:val="0"/>
+                <w:numId w:val="21"/>
+              </w:numPr>
+              <w:cnfStyle w:val="000000000000" w:firstRow="0" w:lastRow="0" w:firstColumn="0" w:lastColumn="0" w:oddVBand="0" w:evenVBand="0" w:oddHBand="0" w:evenHBand="0" w:firstRowFirstColumn="0" w:firstRowLastColumn="0" w:lastRowFirstColumn="0" w:lastRowLastColumn="0"/>
+            </w:pPr>
+            <w:r>
+              <w:t>Revisar Programa</w:t>
+            </w:r>
           </w:p>
         </w:tc>
       </w:tr>
       <w:tr>
         <w:trPr>
-          <w:cnfStyle w:val="000000100000"/>
+          <w:cnfStyle w:val="000000100000" w:firstRow="0" w:lastRow="0" w:firstColumn="0" w:lastColumn="0" w:oddVBand="0" w:evenVBand="0" w:oddHBand="1" w:evenHBand="0" w:firstRowFirstColumn="0" w:firstRowLastColumn="0" w:lastRowFirstColumn="0" w:lastRowLastColumn="0"/>
         </w:trPr>
         <w:tc>
           <w:tcPr>
-            <w:cnfStyle w:val="001000000000"/>
+            <w:cnfStyle w:val="001000000000" w:firstRow="0" w:lastRow="0" w:firstColumn="1" w:lastColumn="0" w:oddVBand="0" w:evenVBand="0" w:oddHBand="0" w:evenHBand="0" w:firstRowFirstColumn="0" w:firstRowLastColumn="0" w:lastRowFirstColumn="0" w:lastRowLastColumn="0"/>
             <w:tcW w:w="2660" w:type="dxa"/>
           </w:tcPr>
           <w:p>
@@ -1074,10 +1933,10 @@
                 <w:ilvl w:val="0"/>
                 <w:numId w:val="21"/>
               </w:numPr>
-              <w:cnfStyle w:val="000000100000"/>
+              <w:cnfStyle w:val="000000100000" w:firstRow="0" w:lastRow="0" w:firstColumn="0" w:lastColumn="0" w:oddVBand="0" w:evenVBand="0" w:oddHBand="1" w:evenHBand="0" w:firstRowFirstColumn="0" w:firstRowLastColumn="0" w:lastRowFirstColumn="0" w:lastRowLastColumn="0"/>
             </w:pPr>
             <w:r>
-              <w:t>Crear Programa</w:t>
+              <w:t>Ingresar</w:t>
             </w:r>
           </w:p>
           <w:p>
@@ -1087,10 +1946,10 @@
                 <w:ilvl w:val="0"/>
                 <w:numId w:val="21"/>
               </w:numPr>
-              <w:cnfStyle w:val="000000100000"/>
+              <w:cnfStyle w:val="000000100000" w:firstRow="0" w:lastRow="0" w:firstColumn="0" w:lastColumn="0" w:oddVBand="0" w:evenVBand="0" w:oddHBand="1" w:evenHBand="0" w:firstRowFirstColumn="0" w:firstRowLastColumn="0" w:lastRowFirstColumn="0" w:lastRowLastColumn="0"/>
             </w:pPr>
             <w:r>
-              <w:t>Modificar Programa</w:t>
+              <w:t>Salir</w:t>
             </w:r>
           </w:p>
           <w:p>
@@ -1100,10 +1959,10 @@
                 <w:ilvl w:val="0"/>
                 <w:numId w:val="21"/>
               </w:numPr>
-              <w:cnfStyle w:val="000000100000"/>
+              <w:cnfStyle w:val="000000100000" w:firstRow="0" w:lastRow="0" w:firstColumn="0" w:lastColumn="0" w:oddVBand="0" w:evenVBand="0" w:oddHBand="1" w:evenHBand="0" w:firstRowFirstColumn="0" w:firstRowLastColumn="0" w:lastRowFirstColumn="0" w:lastRowLastColumn="0"/>
             </w:pPr>
             <w:r>
-              <w:t>Gestionar Bibliografía</w:t>
+              <w:t>Gestionar Programa</w:t>
             </w:r>
           </w:p>
           <w:p>
@@ -1113,10 +1972,10 @@
                 <w:ilvl w:val="0"/>
                 <w:numId w:val="21"/>
               </w:numPr>
-              <w:cnfStyle w:val="000000100000"/>
+              <w:cnfStyle w:val="000000100000" w:firstRow="0" w:lastRow="0" w:firstColumn="0" w:lastColumn="0" w:oddVBand="0" w:evenVBand="0" w:oddHBand="1" w:evenHBand="0" w:firstRowFirstColumn="0" w:firstRowLastColumn="0" w:lastRowFirstColumn="0" w:lastRowLastColumn="0"/>
             </w:pPr>
             <w:r>
-              <w:t>Generar Programa PDF</w:t>
+              <w:t>Gestionar Bibliografía</w:t>
             </w:r>
           </w:p>
           <w:p>
@@ -1126,41 +1985,15 @@
                 <w:ilvl w:val="0"/>
                 <w:numId w:val="21"/>
               </w:numPr>
-              <w:cnfStyle w:val="000000100000"/>
+              <w:cnfStyle w:val="000000100000" w:firstRow="0" w:lastRow="0" w:firstColumn="0" w:lastColumn="0" w:oddVBand="0" w:evenVBand="0" w:oddHBand="1" w:evenHBand="0" w:firstRowFirstColumn="0" w:firstRowLastColumn="0" w:lastRowFirstColumn="0" w:lastRowLastColumn="0"/>
             </w:pPr>
             <w:r>
-              <w:t>Descargar Programa</w:t>
+              <w:t>Generar Programa PDF</w:t>
             </w:r>
           </w:p>
           <w:p>
             <w:pPr>
-              <w:pStyle w:val="Prrafodelista"/>
-              <w:numPr>
-                <w:ilvl w:val="0"/>
-                <w:numId w:val="21"/>
-              </w:numPr>
-              <w:cnfStyle w:val="000000100000"/>
-            </w:pPr>
-            <w:r>
-              <w:t>Buscar Programa</w:t>
-            </w:r>
-          </w:p>
-          <w:p>
-            <w:pPr>
-              <w:pStyle w:val="Prrafodelista"/>
-              <w:numPr>
-                <w:ilvl w:val="0"/>
-                <w:numId w:val="21"/>
-              </w:numPr>
-              <w:cnfStyle w:val="000000100000"/>
-            </w:pPr>
-            <w:r>
-              <w:t>Cerrar sesión</w:t>
-            </w:r>
-          </w:p>
-          <w:p>
-            <w:pPr>
-              <w:cnfStyle w:val="000000100000"/>
+              <w:cnfStyle w:val="000000100000" w:firstRow="0" w:lastRow="0" w:firstColumn="0" w:lastColumn="0" w:oddVBand="0" w:evenVBand="0" w:oddHBand="1" w:evenHBand="0" w:firstRowFirstColumn="0" w:firstRowLastColumn="0" w:lastRowFirstColumn="0" w:lastRowLastColumn="0"/>
             </w:pPr>
           </w:p>
         </w:tc>
@@ -1168,7 +2001,7 @@
       <w:tr>
         <w:tc>
           <w:tcPr>
-            <w:cnfStyle w:val="001000000000"/>
+            <w:cnfStyle w:val="001000000000" w:firstRow="0" w:lastRow="0" w:firstColumn="1" w:lastColumn="0" w:oddVBand="0" w:evenVBand="0" w:oddHBand="0" w:evenHBand="0" w:firstRowFirstColumn="0" w:firstRowLastColumn="0" w:lastRowFirstColumn="0" w:lastRowLastColumn="0"/>
             <w:tcW w:w="2660" w:type="dxa"/>
           </w:tcPr>
           <w:p>
@@ -1188,10 +2021,10 @@
                 <w:ilvl w:val="0"/>
                 <w:numId w:val="21"/>
               </w:numPr>
-              <w:cnfStyle w:val="000000000000"/>
+              <w:cnfStyle w:val="000000000000" w:firstRow="0" w:lastRow="0" w:firstColumn="0" w:lastColumn="0" w:oddVBand="0" w:evenVBand="0" w:oddHBand="0" w:evenHBand="0" w:firstRowFirstColumn="0" w:firstRowLastColumn="0" w:lastRowFirstColumn="0" w:lastRowLastColumn="0"/>
             </w:pPr>
             <w:r>
-              <w:t>Listado de asignaturas correspondientes</w:t>
+              <w:t>Ingresar</w:t>
             </w:r>
           </w:p>
           <w:p>
@@ -1201,10 +2034,10 @@
                 <w:ilvl w:val="0"/>
                 <w:numId w:val="21"/>
               </w:numPr>
-              <w:cnfStyle w:val="000000000000"/>
+              <w:cnfStyle w:val="000000000000" w:firstRow="0" w:lastRow="0" w:firstColumn="0" w:lastColumn="0" w:oddVBand="0" w:evenVBand="0" w:oddHBand="0" w:evenHBand="0" w:firstRowFirstColumn="0" w:firstRowLastColumn="0" w:lastRowFirstColumn="0" w:lastRowLastColumn="0"/>
             </w:pPr>
             <w:r>
-              <w:t>Revisar programas correspondientes</w:t>
+              <w:t>Salir</w:t>
             </w:r>
           </w:p>
           <w:p>
@@ -1214,10 +2047,10 @@
                 <w:ilvl w:val="0"/>
                 <w:numId w:val="21"/>
               </w:numPr>
-              <w:cnfStyle w:val="000000000000"/>
+              <w:cnfStyle w:val="000000000000" w:firstRow="0" w:lastRow="0" w:firstColumn="0" w:lastColumn="0" w:oddVBand="0" w:evenVBand="0" w:oddHBand="0" w:evenHBand="0" w:firstRowFirstColumn="0" w:firstRowLastColumn="0" w:lastRowFirstColumn="0" w:lastRowLastColumn="0"/>
             </w:pPr>
             <w:r>
-              <w:t>Descargar Programa</w:t>
+              <w:t>Listado de asignaturas correspondientes</w:t>
             </w:r>
           </w:p>
           <w:p>
@@ -1227,39 +2060,32 @@
                 <w:ilvl w:val="0"/>
                 <w:numId w:val="21"/>
               </w:numPr>
-              <w:cnfStyle w:val="000000000000"/>
+              <w:cnfStyle w:val="000000000000" w:firstRow="0" w:lastRow="0" w:firstColumn="0" w:lastColumn="0" w:oddVBand="0" w:evenVBand="0" w:oddHBand="0" w:evenHBand="0" w:firstRowFirstColumn="0" w:firstRowLastColumn="0" w:lastRowFirstColumn="0" w:lastRowLastColumn="0"/>
             </w:pPr>
             <w:r>
-              <w:t>Buscar Programa</w:t>
+              <w:t>Revisar programas correspondientes</w:t>
             </w:r>
           </w:p>
           <w:p>
             <w:pPr>
               <w:pStyle w:val="Prrafodelista"/>
-              <w:numPr>
-                <w:ilvl w:val="0"/>
-                <w:numId w:val="21"/>
-              </w:numPr>
-              <w:cnfStyle w:val="000000000000"/>
+              <w:cnfStyle w:val="000000000000" w:firstRow="0" w:lastRow="0" w:firstColumn="0" w:lastColumn="0" w:oddVBand="0" w:evenVBand="0" w:oddHBand="0" w:evenHBand="0" w:firstRowFirstColumn="0" w:firstRowLastColumn="0" w:lastRowFirstColumn="0" w:lastRowLastColumn="0"/>
             </w:pPr>
-            <w:r>
-              <w:t>Cerrar sesión</w:t>
-            </w:r>
           </w:p>
           <w:p>
             <w:pPr>
-              <w:cnfStyle w:val="000000000000"/>
+              <w:cnfStyle w:val="000000000000" w:firstRow="0" w:lastRow="0" w:firstColumn="0" w:lastColumn="0" w:oddVBand="0" w:evenVBand="0" w:oddHBand="0" w:evenHBand="0" w:firstRowFirstColumn="0" w:firstRowLastColumn="0" w:lastRowFirstColumn="0" w:lastRowLastColumn="0"/>
             </w:pPr>
           </w:p>
         </w:tc>
       </w:tr>
       <w:tr>
         <w:trPr>
-          <w:cnfStyle w:val="000000100000"/>
+          <w:cnfStyle w:val="000000100000" w:firstRow="0" w:lastRow="0" w:firstColumn="0" w:lastColumn="0" w:oddVBand="0" w:evenVBand="0" w:oddHBand="1" w:evenHBand="0" w:firstRowFirstColumn="0" w:firstRowLastColumn="0" w:lastRowFirstColumn="0" w:lastRowLastColumn="0"/>
         </w:trPr>
         <w:tc>
           <w:tcPr>
-            <w:cnfStyle w:val="001000000000"/>
+            <w:cnfStyle w:val="001000000000" w:firstRow="0" w:lastRow="0" w:firstColumn="1" w:lastColumn="0" w:oddVBand="0" w:evenVBand="0" w:oddHBand="0" w:evenHBand="0" w:firstRowFirstColumn="0" w:firstRowLastColumn="0" w:lastRowFirstColumn="0" w:lastRowLastColumn="0"/>
             <w:tcW w:w="2660" w:type="dxa"/>
           </w:tcPr>
           <w:p>
@@ -1279,10 +2105,10 @@
                 <w:ilvl w:val="0"/>
                 <w:numId w:val="21"/>
               </w:numPr>
-              <w:cnfStyle w:val="000000100000"/>
+              <w:cnfStyle w:val="000000100000" w:firstRow="0" w:lastRow="0" w:firstColumn="0" w:lastColumn="0" w:oddVBand="0" w:evenVBand="0" w:oddHBand="1" w:evenHBand="0" w:firstRowFirstColumn="0" w:firstRowLastColumn="0" w:lastRowFirstColumn="0" w:lastRowLastColumn="0"/>
             </w:pPr>
             <w:r>
-              <w:t>Descargar Programa</w:t>
+              <w:t>Visualizar Programa</w:t>
             </w:r>
           </w:p>
           <w:p>
@@ -1292,10 +2118,10 @@
                 <w:ilvl w:val="0"/>
                 <w:numId w:val="21"/>
               </w:numPr>
-              <w:cnfStyle w:val="000000100000"/>
+              <w:cnfStyle w:val="000000100000" w:firstRow="0" w:lastRow="0" w:firstColumn="0" w:lastColumn="0" w:oddVBand="0" w:evenVBand="0" w:oddHBand="1" w:evenHBand="0" w:firstRowFirstColumn="0" w:firstRowLastColumn="0" w:lastRowFirstColumn="0" w:lastRowLastColumn="0"/>
             </w:pPr>
             <w:r>
-              <w:t>Buscar Programa</w:t>
+              <w:t>Visualizar Plan</w:t>
             </w:r>
           </w:p>
           <w:p>
@@ -1305,15 +2131,27 @@
                 <w:ilvl w:val="0"/>
                 <w:numId w:val="21"/>
               </w:numPr>
-              <w:cnfStyle w:val="000000100000"/>
+              <w:cnfStyle w:val="000000100000" w:firstRow="0" w:lastRow="0" w:firstColumn="0" w:lastColumn="0" w:oddVBand="0" w:evenVBand="0" w:oddHBand="1" w:evenHBand="0" w:firstRowFirstColumn="0" w:firstRowLastColumn="0" w:lastRowFirstColumn="0" w:lastRowLastColumn="0"/>
             </w:pPr>
             <w:r>
-              <w:t xml:space="preserve">Iniciar sesión </w:t>
-            </w:r>
+              <w:t>Ingresar</w:t>
+            </w:r>
+          </w:p>
+          <w:p>
+            <w:pPr>
+              <w:pStyle w:val="Prrafodelista"/>
+              <w:cnfStyle w:val="000000100000" w:firstRow="0" w:lastRow="0" w:firstColumn="0" w:lastColumn="0" w:oddVBand="0" w:evenVBand="0" w:oddHBand="1" w:evenHBand="0" w:firstRowFirstColumn="0" w:firstRowLastColumn="0" w:lastRowFirstColumn="0" w:lastRowLastColumn="0"/>
+            </w:pPr>
           </w:p>
         </w:tc>
       </w:tr>
     </w:tbl>
+    <w:p>
+      <w:pPr>
+        <w:pStyle w:val="PSI-Normal"/>
+        <w:ind w:left="0" w:firstLine="0"/>
+      </w:pPr>
+    </w:p>
     <w:p>
       <w:pPr>
         <w:pStyle w:val="PSI-Normal"/>
@@ -1337,7 +2175,7 @@
 </file>
 
 <file path=word/endnotes.xml><?xml version="1.0" encoding="utf-8"?>
-<w:endnotes xmlns:ve="http://schemas.openxmlformats.org/markup-compatibility/2006" xmlns:o="urn:schemas-microsoft-com:office:office" xmlns:r="http://schemas.openxmlformats.org/officeDocument/2006/relationships" xmlns:m="http://schemas.openxmlformats.org/officeDocument/2006/math" xmlns:v="urn:schemas-microsoft-com:vml" xmlns:wp="http://schemas.openxmlformats.org/drawingml/2006/wordprocessingDrawing" xmlns:w10="urn:schemas-microsoft-com:office:word" xmlns:w="http://schemas.openxmlformats.org/wordprocessingml/2006/main" xmlns:wne="http://schemas.microsoft.com/office/word/2006/wordml">
+<w:endnotes xmlns:wpc="http://schemas.microsoft.com/office/word/2010/wordprocessingCanvas" xmlns:cx="http://schemas.microsoft.com/office/drawing/2014/chartex" xmlns:cx1="http://schemas.microsoft.com/office/drawing/2015/9/8/chartex" xmlns:mc="http://schemas.openxmlformats.org/markup-compatibility/2006" xmlns:o="urn:schemas-microsoft-com:office:office" xmlns:r="http://schemas.openxmlformats.org/officeDocument/2006/relationships" xmlns:m="http://schemas.openxmlformats.org/officeDocument/2006/math" xmlns:v="urn:schemas-microsoft-com:vml" xmlns:wp14="http://schemas.microsoft.com/office/word/2010/wordprocessingDrawing" xmlns:wp="http://schemas.openxmlformats.org/drawingml/2006/wordprocessingDrawing" xmlns:w10="urn:schemas-microsoft-com:office:word" xmlns:w="http://schemas.openxmlformats.org/wordprocessingml/2006/main" xmlns:w14="http://schemas.microsoft.com/office/word/2010/wordml" xmlns:w15="http://schemas.microsoft.com/office/word/2012/wordml" xmlns:w16se="http://schemas.microsoft.com/office/word/2015/wordml/symex" xmlns:wpg="http://schemas.microsoft.com/office/word/2010/wordprocessingGroup" xmlns:wpi="http://schemas.microsoft.com/office/word/2010/wordprocessingInk" xmlns:wne="http://schemas.microsoft.com/office/word/2006/wordml" xmlns:wps="http://schemas.microsoft.com/office/word/2010/wordprocessingShape" mc:Ignorable="w14 w15 w16se wp14">
   <w:endnote w:type="separator" w:id="-1">
     <w:p>
       <w:pPr>
@@ -1364,7 +2202,7 @@
 </file>
 
 <file path=word/footer1.xml><?xml version="1.0" encoding="utf-8"?>
-<w:ftr xmlns:ve="http://schemas.openxmlformats.org/markup-compatibility/2006" xmlns:o="urn:schemas-microsoft-com:office:office" xmlns:r="http://schemas.openxmlformats.org/officeDocument/2006/relationships" xmlns:m="http://schemas.openxmlformats.org/officeDocument/2006/math" xmlns:v="urn:schemas-microsoft-com:vml" xmlns:wp="http://schemas.openxmlformats.org/drawingml/2006/wordprocessingDrawing" xmlns:w10="urn:schemas-microsoft-com:office:word" xmlns:w="http://schemas.openxmlformats.org/wordprocessingml/2006/main" xmlns:wne="http://schemas.microsoft.com/office/word/2006/wordml">
+<w:ftr xmlns:wpc="http://schemas.microsoft.com/office/word/2010/wordprocessingCanvas" xmlns:cx="http://schemas.microsoft.com/office/drawing/2014/chartex" xmlns:cx1="http://schemas.microsoft.com/office/drawing/2015/9/8/chartex" xmlns:mc="http://schemas.openxmlformats.org/markup-compatibility/2006" xmlns:o="urn:schemas-microsoft-com:office:office" xmlns:r="http://schemas.openxmlformats.org/officeDocument/2006/relationships" xmlns:m="http://schemas.openxmlformats.org/officeDocument/2006/math" xmlns:v="urn:schemas-microsoft-com:vml" xmlns:wp14="http://schemas.microsoft.com/office/word/2010/wordprocessingDrawing" xmlns:wp="http://schemas.openxmlformats.org/drawingml/2006/wordprocessingDrawing" xmlns:w10="urn:schemas-microsoft-com:office:word" xmlns:w="http://schemas.openxmlformats.org/wordprocessingml/2006/main" xmlns:w14="http://schemas.microsoft.com/office/word/2010/wordml" xmlns:w15="http://schemas.microsoft.com/office/word/2012/wordml" xmlns:w16se="http://schemas.microsoft.com/office/word/2015/wordml/symex" xmlns:wpg="http://schemas.microsoft.com/office/word/2010/wordprocessingGroup" xmlns:wpi="http://schemas.microsoft.com/office/word/2010/wordprocessingInk" xmlns:wne="http://schemas.microsoft.com/office/word/2006/wordml" xmlns:wps="http://schemas.microsoft.com/office/word/2010/wordprocessingShape" mc:Ignorable="w14 w15 w16se wp14">
   <w:p>
     <w:pPr>
       <w:pStyle w:val="Piedepgina"/>
@@ -1374,7 +2212,7 @@
 </file>
 
 <file path=word/footer2.xml><?xml version="1.0" encoding="utf-8"?>
-<w:ftr xmlns:ve="http://schemas.openxmlformats.org/markup-compatibility/2006" xmlns:o="urn:schemas-microsoft-com:office:office" xmlns:r="http://schemas.openxmlformats.org/officeDocument/2006/relationships" xmlns:m="http://schemas.openxmlformats.org/officeDocument/2006/math" xmlns:v="urn:schemas-microsoft-com:vml" xmlns:wp="http://schemas.openxmlformats.org/drawingml/2006/wordprocessingDrawing" xmlns:w10="urn:schemas-microsoft-com:office:word" xmlns:w="http://schemas.openxmlformats.org/wordprocessingml/2006/main" xmlns:wne="http://schemas.microsoft.com/office/word/2006/wordml">
+<w:ftr xmlns:wpc="http://schemas.microsoft.com/office/word/2010/wordprocessingCanvas" xmlns:cx="http://schemas.microsoft.com/office/drawing/2014/chartex" xmlns:cx1="http://schemas.microsoft.com/office/drawing/2015/9/8/chartex" xmlns:mc="http://schemas.openxmlformats.org/markup-compatibility/2006" xmlns:o="urn:schemas-microsoft-com:office:office" xmlns:r="http://schemas.openxmlformats.org/officeDocument/2006/relationships" xmlns:m="http://schemas.openxmlformats.org/officeDocument/2006/math" xmlns:v="urn:schemas-microsoft-com:vml" xmlns:wp14="http://schemas.microsoft.com/office/word/2010/wordprocessingDrawing" xmlns:wp="http://schemas.openxmlformats.org/drawingml/2006/wordprocessingDrawing" xmlns:w10="urn:schemas-microsoft-com:office:word" xmlns:w="http://schemas.openxmlformats.org/wordprocessingml/2006/main" xmlns:w14="http://schemas.microsoft.com/office/word/2010/wordml" xmlns:w15="http://schemas.microsoft.com/office/word/2012/wordml" xmlns:w16se="http://schemas.microsoft.com/office/word/2015/wordml/symex" xmlns:wpg="http://schemas.microsoft.com/office/word/2010/wordprocessingGroup" xmlns:wpi="http://schemas.microsoft.com/office/word/2010/wordprocessingInk" xmlns:wne="http://schemas.microsoft.com/office/word/2006/wordml" xmlns:wps="http://schemas.microsoft.com/office/word/2010/wordprocessingShape" mc:Ignorable="w14 w15 w16se wp14">
   <w:p>
     <w:pPr>
       <w:tabs>
@@ -1388,21 +2226,14 @@
         <w:dataBinding w:prefixMappings="xmlns:ns0='http://schemas.openxmlformats.org/officeDocument/2006/extended-properties' " w:xpath="/ns0:Properties[1]/ns0:Company[1]" w:storeItemID="{6668398D-A668-4E3E-A5EB-62B293D839F1}"/>
         <w:text/>
       </w:sdtPr>
+      <w:sdtEndPr/>
       <w:sdtContent>
         <w:r>
           <w:rPr>
             <w:lang w:val="es-AR"/>
           </w:rPr>
-          <w:t xml:space="preserve">VASPA </w:t>
+          <w:t>VASPA Team</w:t>
         </w:r>
-        <w:proofErr w:type="spellStart"/>
-        <w:r>
-          <w:rPr>
-            <w:lang w:val="es-AR"/>
-          </w:rPr>
-          <w:t>Team</w:t>
-        </w:r>
-        <w:proofErr w:type="spellEnd"/>
       </w:sdtContent>
     </w:sdt>
     <w:r>
@@ -1441,6 +2272,7 @@
           <w:docPartUnique/>
         </w:docPartObj>
       </w:sdtPr>
+      <w:sdtEndPr/>
       <w:sdtContent>
         <w:r>
           <w:tab/>
@@ -1486,7 +2318,7 @@
             <w:rFonts w:asciiTheme="majorHAnsi" w:hAnsiTheme="majorHAnsi" w:cstheme="majorHAnsi"/>
             <w:noProof/>
           </w:rPr>
-          <w:t>3</w:t>
+          <w:t>5</w:t>
         </w:r>
         <w:r>
           <w:rPr>
@@ -1523,7 +2355,7 @@
             <w:rFonts w:asciiTheme="majorHAnsi" w:hAnsiTheme="majorHAnsi" w:cstheme="majorHAnsi"/>
             <w:noProof/>
           </w:rPr>
-          <w:t>3</w:t>
+          <w:t>5</w:t>
         </w:r>
         <w:r>
           <w:rPr>
@@ -1552,6 +2384,7 @@
       <w:dataBinding w:prefixMappings="xmlns:ns0='http://purl.org/dc/elements/1.1/' xmlns:ns1='http://schemas.openxmlformats.org/package/2006/metadata/core-properties' " w:xpath="/ns1:coreProperties[1]/ns0:creator[1]" w:storeItemID="{6C3C8BC8-F283-45AE-878A-BAB7291924A1}"/>
       <w:text/>
     </w:sdtPr>
+    <w:sdtEndPr/>
     <w:sdtContent>
       <w:p>
         <w:pPr>
@@ -1573,7 +2406,7 @@
 </file>
 
 <file path=word/footer3.xml><?xml version="1.0" encoding="utf-8"?>
-<w:ftr xmlns:ve="http://schemas.openxmlformats.org/markup-compatibility/2006" xmlns:o="urn:schemas-microsoft-com:office:office" xmlns:r="http://schemas.openxmlformats.org/officeDocument/2006/relationships" xmlns:m="http://schemas.openxmlformats.org/officeDocument/2006/math" xmlns:v="urn:schemas-microsoft-com:vml" xmlns:wp="http://schemas.openxmlformats.org/drawingml/2006/wordprocessingDrawing" xmlns:w10="urn:schemas-microsoft-com:office:word" xmlns:w="http://schemas.openxmlformats.org/wordprocessingml/2006/main" xmlns:wne="http://schemas.microsoft.com/office/word/2006/wordml">
+<w:ftr xmlns:wpc="http://schemas.microsoft.com/office/word/2010/wordprocessingCanvas" xmlns:cx="http://schemas.microsoft.com/office/drawing/2014/chartex" xmlns:cx1="http://schemas.microsoft.com/office/drawing/2015/9/8/chartex" xmlns:mc="http://schemas.openxmlformats.org/markup-compatibility/2006" xmlns:o="urn:schemas-microsoft-com:office:office" xmlns:r="http://schemas.openxmlformats.org/officeDocument/2006/relationships" xmlns:m="http://schemas.openxmlformats.org/officeDocument/2006/math" xmlns:v="urn:schemas-microsoft-com:vml" xmlns:wp14="http://schemas.microsoft.com/office/word/2010/wordprocessingDrawing" xmlns:wp="http://schemas.openxmlformats.org/drawingml/2006/wordprocessingDrawing" xmlns:w10="urn:schemas-microsoft-com:office:word" xmlns:w="http://schemas.openxmlformats.org/wordprocessingml/2006/main" xmlns:w14="http://schemas.microsoft.com/office/word/2010/wordml" xmlns:w15="http://schemas.microsoft.com/office/word/2012/wordml" xmlns:w16se="http://schemas.microsoft.com/office/word/2015/wordml/symex" xmlns:wpg="http://schemas.microsoft.com/office/word/2010/wordprocessingGroup" xmlns:wpi="http://schemas.microsoft.com/office/word/2010/wordprocessingInk" xmlns:wne="http://schemas.microsoft.com/office/word/2006/wordml" xmlns:wps="http://schemas.microsoft.com/office/word/2010/wordprocessingShape" mc:Ignorable="w14 w15 w16se wp14">
   <w:p>
     <w:pPr>
       <w:pStyle w:val="Piedepgina"/>
@@ -1583,7 +2416,7 @@
 </file>
 
 <file path=word/footnotes.xml><?xml version="1.0" encoding="utf-8"?>
-<w:footnotes xmlns:ve="http://schemas.openxmlformats.org/markup-compatibility/2006" xmlns:o="urn:schemas-microsoft-com:office:office" xmlns:r="http://schemas.openxmlformats.org/officeDocument/2006/relationships" xmlns:m="http://schemas.openxmlformats.org/officeDocument/2006/math" xmlns:v="urn:schemas-microsoft-com:vml" xmlns:wp="http://schemas.openxmlformats.org/drawingml/2006/wordprocessingDrawing" xmlns:w10="urn:schemas-microsoft-com:office:word" xmlns:w="http://schemas.openxmlformats.org/wordprocessingml/2006/main" xmlns:wne="http://schemas.microsoft.com/office/word/2006/wordml">
+<w:footnotes xmlns:wpc="http://schemas.microsoft.com/office/word/2010/wordprocessingCanvas" xmlns:cx="http://schemas.microsoft.com/office/drawing/2014/chartex" xmlns:cx1="http://schemas.microsoft.com/office/drawing/2015/9/8/chartex" xmlns:mc="http://schemas.openxmlformats.org/markup-compatibility/2006" xmlns:o="urn:schemas-microsoft-com:office:office" xmlns:r="http://schemas.openxmlformats.org/officeDocument/2006/relationships" xmlns:m="http://schemas.openxmlformats.org/officeDocument/2006/math" xmlns:v="urn:schemas-microsoft-com:vml" xmlns:wp14="http://schemas.microsoft.com/office/word/2010/wordprocessingDrawing" xmlns:wp="http://schemas.openxmlformats.org/drawingml/2006/wordprocessingDrawing" xmlns:w10="urn:schemas-microsoft-com:office:word" xmlns:w="http://schemas.openxmlformats.org/wordprocessingml/2006/main" xmlns:w14="http://schemas.microsoft.com/office/word/2010/wordml" xmlns:w15="http://schemas.microsoft.com/office/word/2012/wordml" xmlns:w16se="http://schemas.microsoft.com/office/word/2015/wordml/symex" xmlns:wpg="http://schemas.microsoft.com/office/word/2010/wordprocessingGroup" xmlns:wpi="http://schemas.microsoft.com/office/word/2010/wordprocessingInk" xmlns:wne="http://schemas.microsoft.com/office/word/2006/wordml" xmlns:wps="http://schemas.microsoft.com/office/word/2010/wordprocessingShape" mc:Ignorable="w14 w15 w16se wp14">
   <w:footnote w:type="separator" w:id="-1">
     <w:p>
       <w:pPr>
@@ -1610,7 +2443,7 @@
 </file>
 
 <file path=word/header1.xml><?xml version="1.0" encoding="utf-8"?>
-<w:hdr xmlns:ve="http://schemas.openxmlformats.org/markup-compatibility/2006" xmlns:o="urn:schemas-microsoft-com:office:office" xmlns:r="http://schemas.openxmlformats.org/officeDocument/2006/relationships" xmlns:m="http://schemas.openxmlformats.org/officeDocument/2006/math" xmlns:v="urn:schemas-microsoft-com:vml" xmlns:wp="http://schemas.openxmlformats.org/drawingml/2006/wordprocessingDrawing" xmlns:w10="urn:schemas-microsoft-com:office:word" xmlns:w="http://schemas.openxmlformats.org/wordprocessingml/2006/main" xmlns:wne="http://schemas.microsoft.com/office/word/2006/wordml">
+<w:hdr xmlns:wpc="http://schemas.microsoft.com/office/word/2010/wordprocessingCanvas" xmlns:cx="http://schemas.microsoft.com/office/drawing/2014/chartex" xmlns:cx1="http://schemas.microsoft.com/office/drawing/2015/9/8/chartex" xmlns:mc="http://schemas.openxmlformats.org/markup-compatibility/2006" xmlns:o="urn:schemas-microsoft-com:office:office" xmlns:r="http://schemas.openxmlformats.org/officeDocument/2006/relationships" xmlns:m="http://schemas.openxmlformats.org/officeDocument/2006/math" xmlns:v="urn:schemas-microsoft-com:vml" xmlns:wp14="http://schemas.microsoft.com/office/word/2010/wordprocessingDrawing" xmlns:wp="http://schemas.openxmlformats.org/drawingml/2006/wordprocessingDrawing" xmlns:w10="urn:schemas-microsoft-com:office:word" xmlns:w="http://schemas.openxmlformats.org/wordprocessingml/2006/main" xmlns:w14="http://schemas.microsoft.com/office/word/2010/wordml" xmlns:w15="http://schemas.microsoft.com/office/word/2012/wordml" xmlns:w16se="http://schemas.microsoft.com/office/word/2015/wordml/symex" xmlns:wpg="http://schemas.microsoft.com/office/word/2010/wordprocessingGroup" xmlns:wpi="http://schemas.microsoft.com/office/word/2010/wordprocessingInk" xmlns:wne="http://schemas.microsoft.com/office/word/2006/wordml" xmlns:wps="http://schemas.microsoft.com/office/word/2010/wordprocessingShape" mc:Ignorable="w14 w15 w16se wp14">
   <w:p>
     <w:pPr>
       <w:pStyle w:val="Encabezado"/>
@@ -1620,7 +2453,7 @@
 </file>
 
 <file path=word/header2.xml><?xml version="1.0" encoding="utf-8"?>
-<w:hdr xmlns:ve="http://schemas.openxmlformats.org/markup-compatibility/2006" xmlns:o="urn:schemas-microsoft-com:office:office" xmlns:r="http://schemas.openxmlformats.org/officeDocument/2006/relationships" xmlns:m="http://schemas.openxmlformats.org/officeDocument/2006/math" xmlns:v="urn:schemas-microsoft-com:vml" xmlns:wp="http://schemas.openxmlformats.org/drawingml/2006/wordprocessingDrawing" xmlns:w10="urn:schemas-microsoft-com:office:word" xmlns:w="http://schemas.openxmlformats.org/wordprocessingml/2006/main" xmlns:wne="http://schemas.microsoft.com/office/word/2006/wordml">
+<w:hdr xmlns:wpc="http://schemas.microsoft.com/office/word/2010/wordprocessingCanvas" xmlns:cx="http://schemas.microsoft.com/office/drawing/2014/chartex" xmlns:cx1="http://schemas.microsoft.com/office/drawing/2015/9/8/chartex" xmlns:mc="http://schemas.openxmlformats.org/markup-compatibility/2006" xmlns:o="urn:schemas-microsoft-com:office:office" xmlns:r="http://schemas.openxmlformats.org/officeDocument/2006/relationships" xmlns:m="http://schemas.openxmlformats.org/officeDocument/2006/math" xmlns:v="urn:schemas-microsoft-com:vml" xmlns:wp14="http://schemas.microsoft.com/office/word/2010/wordprocessingDrawing" xmlns:wp="http://schemas.openxmlformats.org/drawingml/2006/wordprocessingDrawing" xmlns:w10="urn:schemas-microsoft-com:office:word" xmlns:w="http://schemas.openxmlformats.org/wordprocessingml/2006/main" xmlns:w14="http://schemas.microsoft.com/office/word/2010/wordml" xmlns:w15="http://schemas.microsoft.com/office/word/2012/wordml" xmlns:w16se="http://schemas.microsoft.com/office/word/2015/wordml/symex" xmlns:wpg="http://schemas.microsoft.com/office/word/2010/wordprocessingGroup" xmlns:wpi="http://schemas.microsoft.com/office/word/2010/wordprocessingInk" xmlns:wne="http://schemas.microsoft.com/office/word/2006/wordml" xmlns:wps="http://schemas.microsoft.com/office/word/2010/wordprocessingShape" mc:Ignorable="w14 w15 w16se wp14">
   <w:p>
     <w:pPr>
       <w:pStyle w:val="Encabezado"/>
@@ -1662,7 +2495,7 @@
                   <a:blip r:embed="rId1">
                     <a:extLst>
                       <a:ext uri="{28A0092B-C50C-407E-A947-70E740481C1C}">
-                        <a14:useLocalDpi xmlns:a14="http://schemas.microsoft.com/office/drawing/2010/main" xmlns:wps="http://schemas.microsoft.com/office/word/2010/wordprocessingShape" xmlns:wpi="http://schemas.microsoft.com/office/word/2010/wordprocessingInk" xmlns:wpg="http://schemas.microsoft.com/office/word/2010/wordprocessingGroup" xmlns:w15="http://schemas.microsoft.com/office/word/2012/wordml" xmlns:w14="http://schemas.microsoft.com/office/word/2010/wordml" xmlns:w="http://schemas.openxmlformats.org/wordprocessingml/2006/main" xmlns:w10="urn:schemas-microsoft-com:office:word" xmlns:wp14="http://schemas.microsoft.com/office/word/2010/wordprocessingDrawing" xmlns:v="urn:schemas-microsoft-com:vml" xmlns:o="urn:schemas-microsoft-com:office:office" xmlns:mc="http://schemas.openxmlformats.org/markup-compatibility/2006" xmlns:wpc="http://schemas.microsoft.com/office/word/2010/wordprocessingCanvas" xmlns="" val="0"/>
+                        <a14:useLocalDpi xmlns:a14="http://schemas.microsoft.com/office/drawing/2010/main" val="0"/>
                       </a:ext>
                     </a:extLst>
                   </a:blip>
@@ -1695,13 +2528,13 @@
         <w:dataBinding w:prefixMappings="xmlns:ns0='http://schemas.openxmlformats.org/package/2006/metadata/core-properties' xmlns:ns1='http://purl.org/dc/elements/1.1/'" w:xpath="/ns0:coreProperties[1]/ns1:title[1]" w:storeItemID="{6C3C8BC8-F283-45AE-878A-BAB7291924A1}"/>
         <w:text/>
       </w:sdtPr>
+      <w:sdtEndPr/>
       <w:sdtContent>
         <w:r>
           <w:rPr>
             <w:rFonts w:asciiTheme="majorHAnsi" w:eastAsiaTheme="majorEastAsia" w:hAnsiTheme="majorHAnsi" w:cstheme="majorBidi"/>
-            <w:lang w:val="es-AR"/>
           </w:rPr>
-          <w:t>Definición de Permisos</w:t>
+          <w:t>Definición de Usuarios, Roles y Permisos</w:t>
         </w:r>
       </w:sdtContent>
     </w:sdt>
@@ -1721,6 +2554,7 @@
         <w:dataBinding w:prefixMappings="xmlns:ns0='http://purl.org/dc/elements/1.1/' xmlns:ns1='http://schemas.openxmlformats.org/package/2006/metadata/core-properties' " w:xpath="/ns1:coreProperties[1]/ns1:category[1]" w:storeItemID="{6C3C8BC8-F283-45AE-878A-BAB7291924A1}"/>
         <w:text/>
       </w:sdtPr>
+      <w:sdtEndPr/>
       <w:sdtContent>
         <w:r>
           <w:rPr>
@@ -1852,6 +2686,7 @@
         <w:dataBinding w:prefixMappings="xmlns:ns0='http://schemas.openxmlformats.org/package/2006/metadata/core-properties' xmlns:ns1='http://purl.org/dc/elements/1.1/'" w:xpath="/ns0:coreProperties[1]/ns1:subject[1]" w:storeItemID="{6C3C8BC8-F283-45AE-878A-BAB7291924A1}"/>
         <w:text/>
       </w:sdtPr>
+      <w:sdtEndPr/>
       <w:sdtContent>
         <w:r>
           <w:rPr>
@@ -1874,7 +2709,7 @@
 </file>
 
 <file path=word/header3.xml><?xml version="1.0" encoding="utf-8"?>
-<w:hdr xmlns:ve="http://schemas.openxmlformats.org/markup-compatibility/2006" xmlns:o="urn:schemas-microsoft-com:office:office" xmlns:r="http://schemas.openxmlformats.org/officeDocument/2006/relationships" xmlns:m="http://schemas.openxmlformats.org/officeDocument/2006/math" xmlns:v="urn:schemas-microsoft-com:vml" xmlns:wp="http://schemas.openxmlformats.org/drawingml/2006/wordprocessingDrawing" xmlns:w10="urn:schemas-microsoft-com:office:word" xmlns:w="http://schemas.openxmlformats.org/wordprocessingml/2006/main" xmlns:wne="http://schemas.microsoft.com/office/word/2006/wordml">
+<w:hdr xmlns:wpc="http://schemas.microsoft.com/office/word/2010/wordprocessingCanvas" xmlns:cx="http://schemas.microsoft.com/office/drawing/2014/chartex" xmlns:cx1="http://schemas.microsoft.com/office/drawing/2015/9/8/chartex" xmlns:mc="http://schemas.openxmlformats.org/markup-compatibility/2006" xmlns:o="urn:schemas-microsoft-com:office:office" xmlns:r="http://schemas.openxmlformats.org/officeDocument/2006/relationships" xmlns:m="http://schemas.openxmlformats.org/officeDocument/2006/math" xmlns:v="urn:schemas-microsoft-com:vml" xmlns:wp14="http://schemas.microsoft.com/office/word/2010/wordprocessingDrawing" xmlns:wp="http://schemas.openxmlformats.org/drawingml/2006/wordprocessingDrawing" xmlns:w10="urn:schemas-microsoft-com:office:word" xmlns:w="http://schemas.openxmlformats.org/wordprocessingml/2006/main" xmlns:w14="http://schemas.microsoft.com/office/word/2010/wordml" xmlns:w15="http://schemas.microsoft.com/office/word/2012/wordml" xmlns:w16se="http://schemas.microsoft.com/office/word/2015/wordml/symex" xmlns:wpg="http://schemas.microsoft.com/office/word/2010/wordprocessingGroup" xmlns:wpi="http://schemas.microsoft.com/office/word/2010/wordprocessingInk" xmlns:wne="http://schemas.microsoft.com/office/word/2006/wordml" xmlns:wps="http://schemas.microsoft.com/office/word/2010/wordprocessingShape" mc:Ignorable="w14 w15 w16se wp14">
   <w:p>
     <w:pPr>
       <w:pStyle w:val="Encabezado"/>
@@ -1884,8 +2719,8 @@
 </file>
 
 <file path=word/numbering.xml><?xml version="1.0" encoding="utf-8"?>
-<w:numbering xmlns:ve="http://schemas.openxmlformats.org/markup-compatibility/2006" xmlns:o="urn:schemas-microsoft-com:office:office" xmlns:r="http://schemas.openxmlformats.org/officeDocument/2006/relationships" xmlns:m="http://schemas.openxmlformats.org/officeDocument/2006/math" xmlns:v="urn:schemas-microsoft-com:vml" xmlns:wp="http://schemas.openxmlformats.org/drawingml/2006/wordprocessingDrawing" xmlns:w10="urn:schemas-microsoft-com:office:word" xmlns:w="http://schemas.openxmlformats.org/wordprocessingml/2006/main" xmlns:wne="http://schemas.microsoft.com/office/word/2006/wordml">
-  <w:abstractNum w:abstractNumId="0">
+<w:numbering xmlns:wpc="http://schemas.microsoft.com/office/word/2010/wordprocessingCanvas" xmlns:cx="http://schemas.microsoft.com/office/drawing/2014/chartex" xmlns:cx1="http://schemas.microsoft.com/office/drawing/2015/9/8/chartex" xmlns:mc="http://schemas.openxmlformats.org/markup-compatibility/2006" xmlns:o="urn:schemas-microsoft-com:office:office" xmlns:r="http://schemas.openxmlformats.org/officeDocument/2006/relationships" xmlns:m="http://schemas.openxmlformats.org/officeDocument/2006/math" xmlns:v="urn:schemas-microsoft-com:vml" xmlns:wp14="http://schemas.microsoft.com/office/word/2010/wordprocessingDrawing" xmlns:wp="http://schemas.openxmlformats.org/drawingml/2006/wordprocessingDrawing" xmlns:w10="urn:schemas-microsoft-com:office:word" xmlns:w="http://schemas.openxmlformats.org/wordprocessingml/2006/main" xmlns:w14="http://schemas.microsoft.com/office/word/2010/wordml" xmlns:w15="http://schemas.microsoft.com/office/word/2012/wordml" xmlns:w16se="http://schemas.microsoft.com/office/word/2015/wordml/symex" xmlns:wpg="http://schemas.microsoft.com/office/word/2010/wordprocessingGroup" xmlns:wpi="http://schemas.microsoft.com/office/word/2010/wordprocessingInk" xmlns:wne="http://schemas.microsoft.com/office/word/2006/wordml" xmlns:wps="http://schemas.microsoft.com/office/word/2010/wordprocessingShape" mc:Ignorable="w14 w15 w16se wp14">
+  <w:abstractNum w:abstractNumId="0" w15:restartNumberingAfterBreak="0">
     <w:nsid w:val="00000003"/>
     <w:multiLevelType w:val="multilevel"/>
     <w:tmpl w:val="00000003"/>
@@ -2043,7 +2878,7 @@
       </w:rPr>
     </w:lvl>
   </w:abstractNum>
-  <w:abstractNum w:abstractNumId="1">
+  <w:abstractNum w:abstractNumId="1" w15:restartNumberingAfterBreak="0">
     <w:nsid w:val="00000004"/>
     <w:multiLevelType w:val="multilevel"/>
     <w:tmpl w:val="796A7516"/>
@@ -2201,7 +3036,7 @@
       </w:rPr>
     </w:lvl>
   </w:abstractNum>
-  <w:abstractNum w:abstractNumId="2">
+  <w:abstractNum w:abstractNumId="2" w15:restartNumberingAfterBreak="0">
     <w:nsid w:val="00000005"/>
     <w:multiLevelType w:val="multilevel"/>
     <w:tmpl w:val="00000005"/>
@@ -2359,7 +3194,7 @@
       </w:rPr>
     </w:lvl>
   </w:abstractNum>
-  <w:abstractNum w:abstractNumId="3">
+  <w:abstractNum w:abstractNumId="3" w15:restartNumberingAfterBreak="0">
     <w:nsid w:val="00000006"/>
     <w:multiLevelType w:val="multilevel"/>
     <w:tmpl w:val="00000006"/>
@@ -2517,7 +3352,7 @@
       </w:rPr>
     </w:lvl>
   </w:abstractNum>
-  <w:abstractNum w:abstractNumId="4">
+  <w:abstractNum w:abstractNumId="4" w15:restartNumberingAfterBreak="0">
     <w:nsid w:val="11EC450D"/>
     <w:multiLevelType w:val="hybridMultilevel"/>
     <w:tmpl w:val="8D1847A2"/>
@@ -2630,7 +3465,7 @@
       </w:rPr>
     </w:lvl>
   </w:abstractNum>
-  <w:abstractNum w:abstractNumId="5">
+  <w:abstractNum w:abstractNumId="5" w15:restartNumberingAfterBreak="0">
     <w:nsid w:val="215625CE"/>
     <w:multiLevelType w:val="hybridMultilevel"/>
     <w:tmpl w:val="F8FA334E"/>
@@ -2743,7 +3578,7 @@
       </w:rPr>
     </w:lvl>
   </w:abstractNum>
-  <w:abstractNum w:abstractNumId="6">
+  <w:abstractNum w:abstractNumId="6" w15:restartNumberingAfterBreak="0">
     <w:nsid w:val="255F5799"/>
     <w:multiLevelType w:val="hybridMultilevel"/>
     <w:tmpl w:val="B8F40458"/>
@@ -2829,7 +3664,346 @@
       </w:pPr>
     </w:lvl>
   </w:abstractNum>
-  <w:abstractNum w:abstractNumId="7">
+  <w:abstractNum w:abstractNumId="7" w15:restartNumberingAfterBreak="0">
+    <w:nsid w:val="28297023"/>
+    <w:multiLevelType w:val="hybridMultilevel"/>
+    <w:tmpl w:val="981AA910"/>
+    <w:lvl w:ilvl="0" w:tplc="2C0A0001">
+      <w:start w:val="1"/>
+      <w:numFmt w:val="bullet"/>
+      <w:lvlText w:val=""/>
+      <w:lvlJc w:val="left"/>
+      <w:pPr>
+        <w:ind w:left="720" w:hanging="360"/>
+      </w:pPr>
+      <w:rPr>
+        <w:rFonts w:ascii="Symbol" w:hAnsi="Symbol" w:hint="default"/>
+      </w:rPr>
+    </w:lvl>
+    <w:lvl w:ilvl="1" w:tplc="2C0A0003" w:tentative="1">
+      <w:start w:val="1"/>
+      <w:numFmt w:val="bullet"/>
+      <w:lvlText w:val="o"/>
+      <w:lvlJc w:val="left"/>
+      <w:pPr>
+        <w:ind w:left="1440" w:hanging="360"/>
+      </w:pPr>
+      <w:rPr>
+        <w:rFonts w:ascii="Courier New" w:hAnsi="Courier New" w:cs="Courier New" w:hint="default"/>
+      </w:rPr>
+    </w:lvl>
+    <w:lvl w:ilvl="2" w:tplc="2C0A0005" w:tentative="1">
+      <w:start w:val="1"/>
+      <w:numFmt w:val="bullet"/>
+      <w:lvlText w:val=""/>
+      <w:lvlJc w:val="left"/>
+      <w:pPr>
+        <w:ind w:left="2160" w:hanging="360"/>
+      </w:pPr>
+      <w:rPr>
+        <w:rFonts w:ascii="Wingdings" w:hAnsi="Wingdings" w:hint="default"/>
+      </w:rPr>
+    </w:lvl>
+    <w:lvl w:ilvl="3" w:tplc="2C0A0001" w:tentative="1">
+      <w:start w:val="1"/>
+      <w:numFmt w:val="bullet"/>
+      <w:lvlText w:val=""/>
+      <w:lvlJc w:val="left"/>
+      <w:pPr>
+        <w:ind w:left="2880" w:hanging="360"/>
+      </w:pPr>
+      <w:rPr>
+        <w:rFonts w:ascii="Symbol" w:hAnsi="Symbol" w:hint="default"/>
+      </w:rPr>
+    </w:lvl>
+    <w:lvl w:ilvl="4" w:tplc="2C0A0003" w:tentative="1">
+      <w:start w:val="1"/>
+      <w:numFmt w:val="bullet"/>
+      <w:lvlText w:val="o"/>
+      <w:lvlJc w:val="left"/>
+      <w:pPr>
+        <w:ind w:left="3600" w:hanging="360"/>
+      </w:pPr>
+      <w:rPr>
+        <w:rFonts w:ascii="Courier New" w:hAnsi="Courier New" w:cs="Courier New" w:hint="default"/>
+      </w:rPr>
+    </w:lvl>
+    <w:lvl w:ilvl="5" w:tplc="2C0A0005" w:tentative="1">
+      <w:start w:val="1"/>
+      <w:numFmt w:val="bullet"/>
+      <w:lvlText w:val=""/>
+      <w:lvlJc w:val="left"/>
+      <w:pPr>
+        <w:ind w:left="4320" w:hanging="360"/>
+      </w:pPr>
+      <w:rPr>
+        <w:rFonts w:ascii="Wingdings" w:hAnsi="Wingdings" w:hint="default"/>
+      </w:rPr>
+    </w:lvl>
+    <w:lvl w:ilvl="6" w:tplc="2C0A0001" w:tentative="1">
+      <w:start w:val="1"/>
+      <w:numFmt w:val="bullet"/>
+      <w:lvlText w:val=""/>
+      <w:lvlJc w:val="left"/>
+      <w:pPr>
+        <w:ind w:left="5040" w:hanging="360"/>
+      </w:pPr>
+      <w:rPr>
+        <w:rFonts w:ascii="Symbol" w:hAnsi="Symbol" w:hint="default"/>
+      </w:rPr>
+    </w:lvl>
+    <w:lvl w:ilvl="7" w:tplc="2C0A0003" w:tentative="1">
+      <w:start w:val="1"/>
+      <w:numFmt w:val="bullet"/>
+      <w:lvlText w:val="o"/>
+      <w:lvlJc w:val="left"/>
+      <w:pPr>
+        <w:ind w:left="5760" w:hanging="360"/>
+      </w:pPr>
+      <w:rPr>
+        <w:rFonts w:ascii="Courier New" w:hAnsi="Courier New" w:cs="Courier New" w:hint="default"/>
+      </w:rPr>
+    </w:lvl>
+    <w:lvl w:ilvl="8" w:tplc="2C0A0005" w:tentative="1">
+      <w:start w:val="1"/>
+      <w:numFmt w:val="bullet"/>
+      <w:lvlText w:val=""/>
+      <w:lvlJc w:val="left"/>
+      <w:pPr>
+        <w:ind w:left="6480" w:hanging="360"/>
+      </w:pPr>
+      <w:rPr>
+        <w:rFonts w:ascii="Wingdings" w:hAnsi="Wingdings" w:hint="default"/>
+      </w:rPr>
+    </w:lvl>
+  </w:abstractNum>
+  <w:abstractNum w:abstractNumId="8" w15:restartNumberingAfterBreak="0">
+    <w:nsid w:val="28836828"/>
+    <w:multiLevelType w:val="hybridMultilevel"/>
+    <w:tmpl w:val="455ADB8E"/>
+    <w:lvl w:ilvl="0" w:tplc="2C0A0001">
+      <w:start w:val="1"/>
+      <w:numFmt w:val="bullet"/>
+      <w:lvlText w:val=""/>
+      <w:lvlJc w:val="left"/>
+      <w:pPr>
+        <w:ind w:left="720" w:hanging="360"/>
+      </w:pPr>
+      <w:rPr>
+        <w:rFonts w:ascii="Symbol" w:hAnsi="Symbol" w:hint="default"/>
+      </w:rPr>
+    </w:lvl>
+    <w:lvl w:ilvl="1" w:tplc="2C0A0003" w:tentative="1">
+      <w:start w:val="1"/>
+      <w:numFmt w:val="bullet"/>
+      <w:lvlText w:val="o"/>
+      <w:lvlJc w:val="left"/>
+      <w:pPr>
+        <w:ind w:left="1440" w:hanging="360"/>
+      </w:pPr>
+      <w:rPr>
+        <w:rFonts w:ascii="Courier New" w:hAnsi="Courier New" w:cs="Courier New" w:hint="default"/>
+      </w:rPr>
+    </w:lvl>
+    <w:lvl w:ilvl="2" w:tplc="2C0A0005" w:tentative="1">
+      <w:start w:val="1"/>
+      <w:numFmt w:val="bullet"/>
+      <w:lvlText w:val=""/>
+      <w:lvlJc w:val="left"/>
+      <w:pPr>
+        <w:ind w:left="2160" w:hanging="360"/>
+      </w:pPr>
+      <w:rPr>
+        <w:rFonts w:ascii="Wingdings" w:hAnsi="Wingdings" w:hint="default"/>
+      </w:rPr>
+    </w:lvl>
+    <w:lvl w:ilvl="3" w:tplc="2C0A0001" w:tentative="1">
+      <w:start w:val="1"/>
+      <w:numFmt w:val="bullet"/>
+      <w:lvlText w:val=""/>
+      <w:lvlJc w:val="left"/>
+      <w:pPr>
+        <w:ind w:left="2880" w:hanging="360"/>
+      </w:pPr>
+      <w:rPr>
+        <w:rFonts w:ascii="Symbol" w:hAnsi="Symbol" w:hint="default"/>
+      </w:rPr>
+    </w:lvl>
+    <w:lvl w:ilvl="4" w:tplc="2C0A0003" w:tentative="1">
+      <w:start w:val="1"/>
+      <w:numFmt w:val="bullet"/>
+      <w:lvlText w:val="o"/>
+      <w:lvlJc w:val="left"/>
+      <w:pPr>
+        <w:ind w:left="3600" w:hanging="360"/>
+      </w:pPr>
+      <w:rPr>
+        <w:rFonts w:ascii="Courier New" w:hAnsi="Courier New" w:cs="Courier New" w:hint="default"/>
+      </w:rPr>
+    </w:lvl>
+    <w:lvl w:ilvl="5" w:tplc="2C0A0005" w:tentative="1">
+      <w:start w:val="1"/>
+      <w:numFmt w:val="bullet"/>
+      <w:lvlText w:val=""/>
+      <w:lvlJc w:val="left"/>
+      <w:pPr>
+        <w:ind w:left="4320" w:hanging="360"/>
+      </w:pPr>
+      <w:rPr>
+        <w:rFonts w:ascii="Wingdings" w:hAnsi="Wingdings" w:hint="default"/>
+      </w:rPr>
+    </w:lvl>
+    <w:lvl w:ilvl="6" w:tplc="2C0A0001" w:tentative="1">
+      <w:start w:val="1"/>
+      <w:numFmt w:val="bullet"/>
+      <w:lvlText w:val=""/>
+      <w:lvlJc w:val="left"/>
+      <w:pPr>
+        <w:ind w:left="5040" w:hanging="360"/>
+      </w:pPr>
+      <w:rPr>
+        <w:rFonts w:ascii="Symbol" w:hAnsi="Symbol" w:hint="default"/>
+      </w:rPr>
+    </w:lvl>
+    <w:lvl w:ilvl="7" w:tplc="2C0A0003" w:tentative="1">
+      <w:start w:val="1"/>
+      <w:numFmt w:val="bullet"/>
+      <w:lvlText w:val="o"/>
+      <w:lvlJc w:val="left"/>
+      <w:pPr>
+        <w:ind w:left="5760" w:hanging="360"/>
+      </w:pPr>
+      <w:rPr>
+        <w:rFonts w:ascii="Courier New" w:hAnsi="Courier New" w:cs="Courier New" w:hint="default"/>
+      </w:rPr>
+    </w:lvl>
+    <w:lvl w:ilvl="8" w:tplc="2C0A0005" w:tentative="1">
+      <w:start w:val="1"/>
+      <w:numFmt w:val="bullet"/>
+      <w:lvlText w:val=""/>
+      <w:lvlJc w:val="left"/>
+      <w:pPr>
+        <w:ind w:left="6480" w:hanging="360"/>
+      </w:pPr>
+      <w:rPr>
+        <w:rFonts w:ascii="Wingdings" w:hAnsi="Wingdings" w:hint="default"/>
+      </w:rPr>
+    </w:lvl>
+  </w:abstractNum>
+  <w:abstractNum w:abstractNumId="9" w15:restartNumberingAfterBreak="0">
+    <w:nsid w:val="31FA06B3"/>
+    <w:multiLevelType w:val="hybridMultilevel"/>
+    <w:tmpl w:val="6A8E4158"/>
+    <w:lvl w:ilvl="0" w:tplc="2C0A0001">
+      <w:start w:val="1"/>
+      <w:numFmt w:val="bullet"/>
+      <w:lvlText w:val=""/>
+      <w:lvlJc w:val="left"/>
+      <w:pPr>
+        <w:ind w:left="720" w:hanging="360"/>
+      </w:pPr>
+      <w:rPr>
+        <w:rFonts w:ascii="Symbol" w:hAnsi="Symbol" w:hint="default"/>
+      </w:rPr>
+    </w:lvl>
+    <w:lvl w:ilvl="1" w:tplc="2C0A0003" w:tentative="1">
+      <w:start w:val="1"/>
+      <w:numFmt w:val="bullet"/>
+      <w:lvlText w:val="o"/>
+      <w:lvlJc w:val="left"/>
+      <w:pPr>
+        <w:ind w:left="1440" w:hanging="360"/>
+      </w:pPr>
+      <w:rPr>
+        <w:rFonts w:ascii="Courier New" w:hAnsi="Courier New" w:cs="Courier New" w:hint="default"/>
+      </w:rPr>
+    </w:lvl>
+    <w:lvl w:ilvl="2" w:tplc="2C0A0005" w:tentative="1">
+      <w:start w:val="1"/>
+      <w:numFmt w:val="bullet"/>
+      <w:lvlText w:val=""/>
+      <w:lvlJc w:val="left"/>
+      <w:pPr>
+        <w:ind w:left="2160" w:hanging="360"/>
+      </w:pPr>
+      <w:rPr>
+        <w:rFonts w:ascii="Wingdings" w:hAnsi="Wingdings" w:hint="default"/>
+      </w:rPr>
+    </w:lvl>
+    <w:lvl w:ilvl="3" w:tplc="2C0A0001" w:tentative="1">
+      <w:start w:val="1"/>
+      <w:numFmt w:val="bullet"/>
+      <w:lvlText w:val=""/>
+      <w:lvlJc w:val="left"/>
+      <w:pPr>
+        <w:ind w:left="2880" w:hanging="360"/>
+      </w:pPr>
+      <w:rPr>
+        <w:rFonts w:ascii="Symbol" w:hAnsi="Symbol" w:hint="default"/>
+      </w:rPr>
+    </w:lvl>
+    <w:lvl w:ilvl="4" w:tplc="2C0A0003" w:tentative="1">
+      <w:start w:val="1"/>
+      <w:numFmt w:val="bullet"/>
+      <w:lvlText w:val="o"/>
+      <w:lvlJc w:val="left"/>
+      <w:pPr>
+        <w:ind w:left="3600" w:hanging="360"/>
+      </w:pPr>
+      <w:rPr>
+        <w:rFonts w:ascii="Courier New" w:hAnsi="Courier New" w:cs="Courier New" w:hint="default"/>
+      </w:rPr>
+    </w:lvl>
+    <w:lvl w:ilvl="5" w:tplc="2C0A0005" w:tentative="1">
+      <w:start w:val="1"/>
+      <w:numFmt w:val="bullet"/>
+      <w:lvlText w:val=""/>
+      <w:lvlJc w:val="left"/>
+      <w:pPr>
+        <w:ind w:left="4320" w:hanging="360"/>
+      </w:pPr>
+      <w:rPr>
+        <w:rFonts w:ascii="Wingdings" w:hAnsi="Wingdings" w:hint="default"/>
+      </w:rPr>
+    </w:lvl>
+    <w:lvl w:ilvl="6" w:tplc="2C0A0001" w:tentative="1">
+      <w:start w:val="1"/>
+      <w:numFmt w:val="bullet"/>
+      <w:lvlText w:val=""/>
+      <w:lvlJc w:val="left"/>
+      <w:pPr>
+        <w:ind w:left="5040" w:hanging="360"/>
+      </w:pPr>
+      <w:rPr>
+        <w:rFonts w:ascii="Symbol" w:hAnsi="Symbol" w:hint="default"/>
+      </w:rPr>
+    </w:lvl>
+    <w:lvl w:ilvl="7" w:tplc="2C0A0003" w:tentative="1">
+      <w:start w:val="1"/>
+      <w:numFmt w:val="bullet"/>
+      <w:lvlText w:val="o"/>
+      <w:lvlJc w:val="left"/>
+      <w:pPr>
+        <w:ind w:left="5760" w:hanging="360"/>
+      </w:pPr>
+      <w:rPr>
+        <w:rFonts w:ascii="Courier New" w:hAnsi="Courier New" w:cs="Courier New" w:hint="default"/>
+      </w:rPr>
+    </w:lvl>
+    <w:lvl w:ilvl="8" w:tplc="2C0A0005" w:tentative="1">
+      <w:start w:val="1"/>
+      <w:numFmt w:val="bullet"/>
+      <w:lvlText w:val=""/>
+      <w:lvlJc w:val="left"/>
+      <w:pPr>
+        <w:ind w:left="6480" w:hanging="360"/>
+      </w:pPr>
+      <w:rPr>
+        <w:rFonts w:ascii="Wingdings" w:hAnsi="Wingdings" w:hint="default"/>
+      </w:rPr>
+    </w:lvl>
+  </w:abstractNum>
+  <w:abstractNum w:abstractNumId="10" w15:restartNumberingAfterBreak="0">
     <w:nsid w:val="37102CFE"/>
     <w:multiLevelType w:val="hybridMultilevel"/>
     <w:tmpl w:val="B004125C"/>
@@ -2942,7 +4116,7 @@
       </w:rPr>
     </w:lvl>
   </w:abstractNum>
-  <w:abstractNum w:abstractNumId="8">
+  <w:abstractNum w:abstractNumId="11" w15:restartNumberingAfterBreak="0">
     <w:nsid w:val="37BA1B12"/>
     <w:multiLevelType w:val="hybridMultilevel"/>
     <w:tmpl w:val="6CE0269A"/>
@@ -3055,7 +4229,7 @@
       </w:rPr>
     </w:lvl>
   </w:abstractNum>
-  <w:abstractNum w:abstractNumId="9">
+  <w:abstractNum w:abstractNumId="12" w15:restartNumberingAfterBreak="0">
     <w:nsid w:val="41286B35"/>
     <w:multiLevelType w:val="hybridMultilevel"/>
     <w:tmpl w:val="30E6551C"/>
@@ -3168,7 +4342,7 @@
       </w:rPr>
     </w:lvl>
   </w:abstractNum>
-  <w:abstractNum w:abstractNumId="10">
+  <w:abstractNum w:abstractNumId="13" w15:restartNumberingAfterBreak="0">
     <w:nsid w:val="487036EC"/>
     <w:multiLevelType w:val="hybridMultilevel"/>
     <w:tmpl w:val="BDFE724A"/>
@@ -3254,7 +4428,7 @@
       </w:pPr>
     </w:lvl>
   </w:abstractNum>
-  <w:abstractNum w:abstractNumId="11">
+  <w:abstractNum w:abstractNumId="14" w15:restartNumberingAfterBreak="0">
     <w:nsid w:val="48A236CD"/>
     <w:multiLevelType w:val="hybridMultilevel"/>
     <w:tmpl w:val="647C7AAA"/>
@@ -3343,7 +4517,7 @@
       </w:pPr>
     </w:lvl>
   </w:abstractNum>
-  <w:abstractNum w:abstractNumId="12">
+  <w:abstractNum w:abstractNumId="15" w15:restartNumberingAfterBreak="0">
     <w:nsid w:val="4E584D60"/>
     <w:multiLevelType w:val="hybridMultilevel"/>
     <w:tmpl w:val="8C0885C4"/>
@@ -3456,7 +4630,7 @@
       </w:rPr>
     </w:lvl>
   </w:abstractNum>
-  <w:abstractNum w:abstractNumId="13">
+  <w:abstractNum w:abstractNumId="16" w15:restartNumberingAfterBreak="0">
     <w:nsid w:val="518521F3"/>
     <w:multiLevelType w:val="hybridMultilevel"/>
     <w:tmpl w:val="24E4A1A6"/>
@@ -3569,7 +4743,7 @@
       </w:rPr>
     </w:lvl>
   </w:abstractNum>
-  <w:abstractNum w:abstractNumId="14">
+  <w:abstractNum w:abstractNumId="17" w15:restartNumberingAfterBreak="0">
     <w:nsid w:val="52D90BB8"/>
     <w:multiLevelType w:val="hybridMultilevel"/>
     <w:tmpl w:val="1D2461DE"/>
@@ -3683,7 +4857,233 @@
       </w:rPr>
     </w:lvl>
   </w:abstractNum>
-  <w:abstractNum w:abstractNumId="15">
+  <w:abstractNum w:abstractNumId="18" w15:restartNumberingAfterBreak="0">
+    <w:nsid w:val="55D759AB"/>
+    <w:multiLevelType w:val="hybridMultilevel"/>
+    <w:tmpl w:val="7D467948"/>
+    <w:lvl w:ilvl="0" w:tplc="2C0A0001">
+      <w:start w:val="1"/>
+      <w:numFmt w:val="bullet"/>
+      <w:lvlText w:val=""/>
+      <w:lvlJc w:val="left"/>
+      <w:pPr>
+        <w:ind w:left="720" w:hanging="360"/>
+      </w:pPr>
+      <w:rPr>
+        <w:rFonts w:ascii="Symbol" w:hAnsi="Symbol" w:hint="default"/>
+      </w:rPr>
+    </w:lvl>
+    <w:lvl w:ilvl="1" w:tplc="2C0A0003" w:tentative="1">
+      <w:start w:val="1"/>
+      <w:numFmt w:val="bullet"/>
+      <w:lvlText w:val="o"/>
+      <w:lvlJc w:val="left"/>
+      <w:pPr>
+        <w:ind w:left="1440" w:hanging="360"/>
+      </w:pPr>
+      <w:rPr>
+        <w:rFonts w:ascii="Courier New" w:hAnsi="Courier New" w:cs="Courier New" w:hint="default"/>
+      </w:rPr>
+    </w:lvl>
+    <w:lvl w:ilvl="2" w:tplc="2C0A0005" w:tentative="1">
+      <w:start w:val="1"/>
+      <w:numFmt w:val="bullet"/>
+      <w:lvlText w:val=""/>
+      <w:lvlJc w:val="left"/>
+      <w:pPr>
+        <w:ind w:left="2160" w:hanging="360"/>
+      </w:pPr>
+      <w:rPr>
+        <w:rFonts w:ascii="Wingdings" w:hAnsi="Wingdings" w:hint="default"/>
+      </w:rPr>
+    </w:lvl>
+    <w:lvl w:ilvl="3" w:tplc="2C0A0001" w:tentative="1">
+      <w:start w:val="1"/>
+      <w:numFmt w:val="bullet"/>
+      <w:lvlText w:val=""/>
+      <w:lvlJc w:val="left"/>
+      <w:pPr>
+        <w:ind w:left="2880" w:hanging="360"/>
+      </w:pPr>
+      <w:rPr>
+        <w:rFonts w:ascii="Symbol" w:hAnsi="Symbol" w:hint="default"/>
+      </w:rPr>
+    </w:lvl>
+    <w:lvl w:ilvl="4" w:tplc="2C0A0003" w:tentative="1">
+      <w:start w:val="1"/>
+      <w:numFmt w:val="bullet"/>
+      <w:lvlText w:val="o"/>
+      <w:lvlJc w:val="left"/>
+      <w:pPr>
+        <w:ind w:left="3600" w:hanging="360"/>
+      </w:pPr>
+      <w:rPr>
+        <w:rFonts w:ascii="Courier New" w:hAnsi="Courier New" w:cs="Courier New" w:hint="default"/>
+      </w:rPr>
+    </w:lvl>
+    <w:lvl w:ilvl="5" w:tplc="2C0A0005" w:tentative="1">
+      <w:start w:val="1"/>
+      <w:numFmt w:val="bullet"/>
+      <w:lvlText w:val=""/>
+      <w:lvlJc w:val="left"/>
+      <w:pPr>
+        <w:ind w:left="4320" w:hanging="360"/>
+      </w:pPr>
+      <w:rPr>
+        <w:rFonts w:ascii="Wingdings" w:hAnsi="Wingdings" w:hint="default"/>
+      </w:rPr>
+    </w:lvl>
+    <w:lvl w:ilvl="6" w:tplc="2C0A0001" w:tentative="1">
+      <w:start w:val="1"/>
+      <w:numFmt w:val="bullet"/>
+      <w:lvlText w:val=""/>
+      <w:lvlJc w:val="left"/>
+      <w:pPr>
+        <w:ind w:left="5040" w:hanging="360"/>
+      </w:pPr>
+      <w:rPr>
+        <w:rFonts w:ascii="Symbol" w:hAnsi="Symbol" w:hint="default"/>
+      </w:rPr>
+    </w:lvl>
+    <w:lvl w:ilvl="7" w:tplc="2C0A0003" w:tentative="1">
+      <w:start w:val="1"/>
+      <w:numFmt w:val="bullet"/>
+      <w:lvlText w:val="o"/>
+      <w:lvlJc w:val="left"/>
+      <w:pPr>
+        <w:ind w:left="5760" w:hanging="360"/>
+      </w:pPr>
+      <w:rPr>
+        <w:rFonts w:ascii="Courier New" w:hAnsi="Courier New" w:cs="Courier New" w:hint="default"/>
+      </w:rPr>
+    </w:lvl>
+    <w:lvl w:ilvl="8" w:tplc="2C0A0005" w:tentative="1">
+      <w:start w:val="1"/>
+      <w:numFmt w:val="bullet"/>
+      <w:lvlText w:val=""/>
+      <w:lvlJc w:val="left"/>
+      <w:pPr>
+        <w:ind w:left="6480" w:hanging="360"/>
+      </w:pPr>
+      <w:rPr>
+        <w:rFonts w:ascii="Wingdings" w:hAnsi="Wingdings" w:hint="default"/>
+      </w:rPr>
+    </w:lvl>
+  </w:abstractNum>
+  <w:abstractNum w:abstractNumId="19" w15:restartNumberingAfterBreak="0">
+    <w:nsid w:val="5FA33D0E"/>
+    <w:multiLevelType w:val="hybridMultilevel"/>
+    <w:tmpl w:val="22BE5A50"/>
+    <w:lvl w:ilvl="0" w:tplc="2C0A0001">
+      <w:start w:val="1"/>
+      <w:numFmt w:val="bullet"/>
+      <w:lvlText w:val=""/>
+      <w:lvlJc w:val="left"/>
+      <w:pPr>
+        <w:ind w:left="720" w:hanging="360"/>
+      </w:pPr>
+      <w:rPr>
+        <w:rFonts w:ascii="Symbol" w:hAnsi="Symbol" w:hint="default"/>
+      </w:rPr>
+    </w:lvl>
+    <w:lvl w:ilvl="1" w:tplc="2C0A0003" w:tentative="1">
+      <w:start w:val="1"/>
+      <w:numFmt w:val="bullet"/>
+      <w:lvlText w:val="o"/>
+      <w:lvlJc w:val="left"/>
+      <w:pPr>
+        <w:ind w:left="1440" w:hanging="360"/>
+      </w:pPr>
+      <w:rPr>
+        <w:rFonts w:ascii="Courier New" w:hAnsi="Courier New" w:cs="Courier New" w:hint="default"/>
+      </w:rPr>
+    </w:lvl>
+    <w:lvl w:ilvl="2" w:tplc="2C0A0005" w:tentative="1">
+      <w:start w:val="1"/>
+      <w:numFmt w:val="bullet"/>
+      <w:lvlText w:val=""/>
+      <w:lvlJc w:val="left"/>
+      <w:pPr>
+        <w:ind w:left="2160" w:hanging="360"/>
+      </w:pPr>
+      <w:rPr>
+        <w:rFonts w:ascii="Wingdings" w:hAnsi="Wingdings" w:hint="default"/>
+      </w:rPr>
+    </w:lvl>
+    <w:lvl w:ilvl="3" w:tplc="2C0A0001" w:tentative="1">
+      <w:start w:val="1"/>
+      <w:numFmt w:val="bullet"/>
+      <w:lvlText w:val=""/>
+      <w:lvlJc w:val="left"/>
+      <w:pPr>
+        <w:ind w:left="2880" w:hanging="360"/>
+      </w:pPr>
+      <w:rPr>
+        <w:rFonts w:ascii="Symbol" w:hAnsi="Symbol" w:hint="default"/>
+      </w:rPr>
+    </w:lvl>
+    <w:lvl w:ilvl="4" w:tplc="2C0A0003" w:tentative="1">
+      <w:start w:val="1"/>
+      <w:numFmt w:val="bullet"/>
+      <w:lvlText w:val="o"/>
+      <w:lvlJc w:val="left"/>
+      <w:pPr>
+        <w:ind w:left="3600" w:hanging="360"/>
+      </w:pPr>
+      <w:rPr>
+        <w:rFonts w:ascii="Courier New" w:hAnsi="Courier New" w:cs="Courier New" w:hint="default"/>
+      </w:rPr>
+    </w:lvl>
+    <w:lvl w:ilvl="5" w:tplc="2C0A0005" w:tentative="1">
+      <w:start w:val="1"/>
+      <w:numFmt w:val="bullet"/>
+      <w:lvlText w:val=""/>
+      <w:lvlJc w:val="left"/>
+      <w:pPr>
+        <w:ind w:left="4320" w:hanging="360"/>
+      </w:pPr>
+      <w:rPr>
+        <w:rFonts w:ascii="Wingdings" w:hAnsi="Wingdings" w:hint="default"/>
+      </w:rPr>
+    </w:lvl>
+    <w:lvl w:ilvl="6" w:tplc="2C0A0001" w:tentative="1">
+      <w:start w:val="1"/>
+      <w:numFmt w:val="bullet"/>
+      <w:lvlText w:val=""/>
+      <w:lvlJc w:val="left"/>
+      <w:pPr>
+        <w:ind w:left="5040" w:hanging="360"/>
+      </w:pPr>
+      <w:rPr>
+        <w:rFonts w:ascii="Symbol" w:hAnsi="Symbol" w:hint="default"/>
+      </w:rPr>
+    </w:lvl>
+    <w:lvl w:ilvl="7" w:tplc="2C0A0003" w:tentative="1">
+      <w:start w:val="1"/>
+      <w:numFmt w:val="bullet"/>
+      <w:lvlText w:val="o"/>
+      <w:lvlJc w:val="left"/>
+      <w:pPr>
+        <w:ind w:left="5760" w:hanging="360"/>
+      </w:pPr>
+      <w:rPr>
+        <w:rFonts w:ascii="Courier New" w:hAnsi="Courier New" w:cs="Courier New" w:hint="default"/>
+      </w:rPr>
+    </w:lvl>
+    <w:lvl w:ilvl="8" w:tplc="2C0A0005" w:tentative="1">
+      <w:start w:val="1"/>
+      <w:numFmt w:val="bullet"/>
+      <w:lvlText w:val=""/>
+      <w:lvlJc w:val="left"/>
+      <w:pPr>
+        <w:ind w:left="6480" w:hanging="360"/>
+      </w:pPr>
+      <w:rPr>
+        <w:rFonts w:ascii="Wingdings" w:hAnsi="Wingdings" w:hint="default"/>
+      </w:rPr>
+    </w:lvl>
+  </w:abstractNum>
+  <w:abstractNum w:abstractNumId="20" w15:restartNumberingAfterBreak="0">
     <w:nsid w:val="6A691ECC"/>
     <w:multiLevelType w:val="hybridMultilevel"/>
     <w:tmpl w:val="3E9C3266"/>
@@ -3796,7 +5196,7 @@
       </w:rPr>
     </w:lvl>
   </w:abstractNum>
-  <w:abstractNum w:abstractNumId="16">
+  <w:abstractNum w:abstractNumId="21" w15:restartNumberingAfterBreak="0">
     <w:nsid w:val="6EAE4F16"/>
     <w:multiLevelType w:val="hybridMultilevel"/>
     <w:tmpl w:val="6412854A"/>
@@ -3909,7 +5309,7 @@
       </w:rPr>
     </w:lvl>
   </w:abstractNum>
-  <w:abstractNum w:abstractNumId="17">
+  <w:abstractNum w:abstractNumId="22" w15:restartNumberingAfterBreak="0">
     <w:nsid w:val="708E589C"/>
     <w:multiLevelType w:val="multilevel"/>
     <w:tmpl w:val="381042DE"/>
@@ -4049,7 +5449,7 @@
       </w:rPr>
     </w:lvl>
   </w:abstractNum>
-  <w:abstractNum w:abstractNumId="18">
+  <w:abstractNum w:abstractNumId="23" w15:restartNumberingAfterBreak="0">
     <w:nsid w:val="7DD64906"/>
     <w:multiLevelType w:val="hybridMultilevel"/>
     <w:tmpl w:val="795E7434"/>
@@ -4167,13 +5567,13 @@
     <w:abstractNumId w:val="6"/>
   </w:num>
   <w:num w:numId="2">
-    <w:abstractNumId w:val="10"/>
+    <w:abstractNumId w:val="13"/>
   </w:num>
   <w:num w:numId="3">
-    <w:abstractNumId w:val="10"/>
+    <w:abstractNumId w:val="13"/>
   </w:num>
   <w:num w:numId="4">
-    <w:abstractNumId w:val="10"/>
+    <w:abstractNumId w:val="13"/>
   </w:num>
   <w:num w:numId="5">
     <w:abstractNumId w:val="1"/>
@@ -4188,49 +5588,64 @@
     <w:abstractNumId w:val="0"/>
   </w:num>
   <w:num w:numId="9">
-    <w:abstractNumId w:val="17"/>
+    <w:abstractNumId w:val="22"/>
   </w:num>
   <w:num w:numId="10">
-    <w:abstractNumId w:val="18"/>
+    <w:abstractNumId w:val="23"/>
   </w:num>
   <w:num w:numId="11">
     <w:abstractNumId w:val="4"/>
   </w:num>
   <w:num w:numId="12">
-    <w:abstractNumId w:val="14"/>
+    <w:abstractNumId w:val="17"/>
   </w:num>
   <w:num w:numId="13">
-    <w:abstractNumId w:val="13"/>
+    <w:abstractNumId w:val="16"/>
   </w:num>
   <w:num w:numId="14">
-    <w:abstractNumId w:val="9"/>
+    <w:abstractNumId w:val="12"/>
   </w:num>
   <w:num w:numId="15">
     <w:abstractNumId w:val="5"/>
   </w:num>
   <w:num w:numId="16">
-    <w:abstractNumId w:val="16"/>
+    <w:abstractNumId w:val="21"/>
   </w:num>
   <w:num w:numId="17">
+    <w:abstractNumId w:val="20"/>
+  </w:num>
+  <w:num w:numId="18">
+    <w:abstractNumId w:val="10"/>
+  </w:num>
+  <w:num w:numId="19">
+    <w:abstractNumId w:val="11"/>
+  </w:num>
+  <w:num w:numId="20">
+    <w:abstractNumId w:val="14"/>
+  </w:num>
+  <w:num w:numId="21">
     <w:abstractNumId w:val="15"/>
   </w:num>
-  <w:num w:numId="18">
-    <w:abstractNumId w:val="7"/>
+  <w:num w:numId="22">
+    <w:abstractNumId w:val="19"/>
   </w:num>
-  <w:num w:numId="19">
+  <w:num w:numId="23">
+    <w:abstractNumId w:val="9"/>
+  </w:num>
+  <w:num w:numId="24">
     <w:abstractNumId w:val="8"/>
   </w:num>
-  <w:num w:numId="20">
-    <w:abstractNumId w:val="11"/>
+  <w:num w:numId="25">
+    <w:abstractNumId w:val="18"/>
   </w:num>
-  <w:num w:numId="21">
-    <w:abstractNumId w:val="12"/>
+  <w:num w:numId="26">
+    <w:abstractNumId w:val="7"/>
   </w:num>
 </w:numbering>
 </file>
 
 <file path=word/styles.xml><?xml version="1.0" encoding="utf-8"?>
-<w:styles xmlns:r="http://schemas.openxmlformats.org/officeDocument/2006/relationships" xmlns:w="http://schemas.openxmlformats.org/wordprocessingml/2006/main">
+<w:styles xmlns:mc="http://schemas.openxmlformats.org/markup-compatibility/2006" xmlns:r="http://schemas.openxmlformats.org/officeDocument/2006/relationships" xmlns:w="http://schemas.openxmlformats.org/wordprocessingml/2006/main" xmlns:w14="http://schemas.microsoft.com/office/word/2010/wordml" xmlns:w15="http://schemas.microsoft.com/office/word/2012/wordml" xmlns:w16se="http://schemas.microsoft.com/office/word/2015/wordml/symex" mc:Ignorable="w14 w15 w16se">
   <w:docDefaults>
     <w:rPrDefault>
       <w:rPr>
@@ -4247,145 +5662,378 @@
       </w:pPr>
     </w:pPrDefault>
   </w:docDefaults>
-  <w:latentStyles w:defLockedState="0" w:defUIPriority="99" w:defSemiHidden="1" w:defUnhideWhenUsed="1" w:defQFormat="0" w:count="267">
-    <w:lsdException w:name="Normal" w:semiHidden="0" w:uiPriority="0" w:unhideWhenUsed="0" w:qFormat="1"/>
-    <w:lsdException w:name="heading 1" w:semiHidden="0" w:uiPriority="0" w:unhideWhenUsed="0" w:qFormat="1"/>
-    <w:lsdException w:name="heading 2" w:uiPriority="0" w:qFormat="1"/>
-    <w:lsdException w:name="heading 3" w:uiPriority="9" w:qFormat="1"/>
-    <w:lsdException w:name="heading 4" w:uiPriority="9" w:qFormat="1"/>
-    <w:lsdException w:name="heading 5" w:uiPriority="9" w:qFormat="1"/>
-    <w:lsdException w:name="heading 6" w:uiPriority="9" w:qFormat="1"/>
-    <w:lsdException w:name="heading 7" w:uiPriority="9" w:qFormat="1"/>
-    <w:lsdException w:name="heading 8" w:uiPriority="9" w:qFormat="1"/>
-    <w:lsdException w:name="heading 9" w:uiPriority="9" w:qFormat="1"/>
-    <w:lsdException w:name="toc 1" w:uiPriority="39" w:qFormat="1"/>
-    <w:lsdException w:name="toc 2" w:uiPriority="39" w:qFormat="1"/>
-    <w:lsdException w:name="toc 3" w:uiPriority="39" w:qFormat="1"/>
-    <w:lsdException w:name="toc 4" w:uiPriority="39"/>
-    <w:lsdException w:name="toc 5" w:uiPriority="39"/>
-    <w:lsdException w:name="toc 6" w:uiPriority="39"/>
-    <w:lsdException w:name="toc 7" w:uiPriority="39"/>
-    <w:lsdException w:name="toc 8" w:uiPriority="39"/>
-    <w:lsdException w:name="toc 9" w:uiPriority="39"/>
-    <w:lsdException w:name="caption" w:uiPriority="35" w:qFormat="1"/>
-    <w:lsdException w:name="Title" w:semiHidden="0" w:uiPriority="10" w:unhideWhenUsed="0" w:qFormat="1"/>
-    <w:lsdException w:name="Default Paragraph Font" w:uiPriority="1"/>
-    <w:lsdException w:name="Body Text" w:uiPriority="0"/>
-    <w:lsdException w:name="Subtitle" w:semiHidden="0" w:uiPriority="11" w:unhideWhenUsed="0" w:qFormat="1"/>
-    <w:lsdException w:name="Strong" w:semiHidden="0" w:uiPriority="22" w:unhideWhenUsed="0" w:qFormat="1"/>
-    <w:lsdException w:name="Emphasis" w:semiHidden="0" w:uiPriority="20" w:unhideWhenUsed="0" w:qFormat="1"/>
-    <w:lsdException w:name="Table Grid" w:semiHidden="0" w:uiPriority="0" w:unhideWhenUsed="0"/>
-    <w:lsdException w:name="Placeholder Text" w:unhideWhenUsed="0"/>
-    <w:lsdException w:name="No Spacing" w:semiHidden="0" w:uiPriority="1" w:unhideWhenUsed="0" w:qFormat="1"/>
-    <w:lsdException w:name="Light Shading" w:semiHidden="0" w:uiPriority="60" w:unhideWhenUsed="0"/>
-    <w:lsdException w:name="Light List" w:semiHidden="0" w:uiPriority="61" w:unhideWhenUsed="0"/>
-    <w:lsdException w:name="Light Grid" w:semiHidden="0" w:uiPriority="62" w:unhideWhenUsed="0"/>
-    <w:lsdException w:name="Medium Shading 1" w:semiHidden="0" w:uiPriority="63" w:unhideWhenUsed="0"/>
-    <w:lsdException w:name="Medium Shading 2" w:semiHidden="0" w:uiPriority="64" w:unhideWhenUsed="0"/>
-    <w:lsdException w:name="Medium List 1" w:semiHidden="0" w:uiPriority="65" w:unhideWhenUsed="0"/>
-    <w:lsdException w:name="Medium List 2" w:semiHidden="0" w:uiPriority="66" w:unhideWhenUsed="0"/>
-    <w:lsdException w:name="Medium Grid 1" w:semiHidden="0" w:uiPriority="67" w:unhideWhenUsed="0"/>
-    <w:lsdException w:name="Medium Grid 2" w:semiHidden="0" w:uiPriority="68" w:unhideWhenUsed="0"/>
-    <w:lsdException w:name="Medium Grid 3" w:semiHidden="0" w:uiPriority="69" w:unhideWhenUsed="0"/>
-    <w:lsdException w:name="Dark List" w:semiHidden="0" w:uiPriority="70" w:unhideWhenUsed="0"/>
-    <w:lsdException w:name="Colorful Shading" w:semiHidden="0" w:uiPriority="71" w:unhideWhenUsed="0"/>
-    <w:lsdException w:name="Colorful List" w:semiHidden="0" w:uiPriority="72" w:unhideWhenUsed="0"/>
-    <w:lsdException w:name="Colorful Grid" w:semiHidden="0" w:uiPriority="73" w:unhideWhenUsed="0"/>
-    <w:lsdException w:name="Light Shading Accent 1" w:semiHidden="0" w:uiPriority="60" w:unhideWhenUsed="0"/>
-    <w:lsdException w:name="Light List Accent 1" w:semiHidden="0" w:uiPriority="61" w:unhideWhenUsed="0"/>
-    <w:lsdException w:name="Light Grid Accent 1" w:semiHidden="0" w:uiPriority="62" w:unhideWhenUsed="0"/>
-    <w:lsdException w:name="Medium Shading 1 Accent 1" w:semiHidden="0" w:uiPriority="63" w:unhideWhenUsed="0"/>
-    <w:lsdException w:name="Medium Shading 2 Accent 1" w:semiHidden="0" w:uiPriority="64" w:unhideWhenUsed="0"/>
-    <w:lsdException w:name="Medium List 1 Accent 1" w:semiHidden="0" w:uiPriority="65" w:unhideWhenUsed="0"/>
-    <w:lsdException w:name="Revision" w:unhideWhenUsed="0"/>
-    <w:lsdException w:name="List Paragraph" w:semiHidden="0" w:uiPriority="34" w:unhideWhenUsed="0" w:qFormat="1"/>
-    <w:lsdException w:name="Quote" w:semiHidden="0" w:uiPriority="29" w:unhideWhenUsed="0" w:qFormat="1"/>
-    <w:lsdException w:name="Intense Quote" w:semiHidden="0" w:uiPriority="30" w:unhideWhenUsed="0" w:qFormat="1"/>
-    <w:lsdException w:name="Medium List 2 Accent 1" w:semiHidden="0" w:uiPriority="66" w:unhideWhenUsed="0"/>
-    <w:lsdException w:name="Medium Grid 1 Accent 1" w:semiHidden="0" w:uiPriority="67" w:unhideWhenUsed="0"/>
-    <w:lsdException w:name="Medium Grid 2 Accent 1" w:semiHidden="0" w:uiPriority="68" w:unhideWhenUsed="0"/>
-    <w:lsdException w:name="Medium Grid 3 Accent 1" w:semiHidden="0" w:uiPriority="69" w:unhideWhenUsed="0"/>
-    <w:lsdException w:name="Dark List Accent 1" w:semiHidden="0" w:uiPriority="70" w:unhideWhenUsed="0"/>
-    <w:lsdException w:name="Colorful Shading Accent 1" w:semiHidden="0" w:uiPriority="71" w:unhideWhenUsed="0"/>
-    <w:lsdException w:name="Colorful List Accent 1" w:semiHidden="0" w:uiPriority="72" w:unhideWhenUsed="0"/>
-    <w:lsdException w:name="Colorful Grid Accent 1" w:semiHidden="0" w:uiPriority="73" w:unhideWhenUsed="0"/>
-    <w:lsdException w:name="Light Shading Accent 2" w:semiHidden="0" w:uiPriority="60" w:unhideWhenUsed="0"/>
-    <w:lsdException w:name="Light List Accent 2" w:semiHidden="0" w:uiPriority="61" w:unhideWhenUsed="0"/>
-    <w:lsdException w:name="Light Grid Accent 2" w:semiHidden="0" w:uiPriority="62" w:unhideWhenUsed="0"/>
-    <w:lsdException w:name="Medium Shading 1 Accent 2" w:semiHidden="0" w:uiPriority="63" w:unhideWhenUsed="0"/>
-    <w:lsdException w:name="Medium Shading 2 Accent 2" w:semiHidden="0" w:uiPriority="64" w:unhideWhenUsed="0"/>
-    <w:lsdException w:name="Medium List 1 Accent 2" w:semiHidden="0" w:uiPriority="65" w:unhideWhenUsed="0"/>
-    <w:lsdException w:name="Medium List 2 Accent 2" w:semiHidden="0" w:uiPriority="66" w:unhideWhenUsed="0"/>
-    <w:lsdException w:name="Medium Grid 1 Accent 2" w:semiHidden="0" w:uiPriority="67" w:unhideWhenUsed="0"/>
-    <w:lsdException w:name="Medium Grid 2 Accent 2" w:semiHidden="0" w:uiPriority="68" w:unhideWhenUsed="0"/>
-    <w:lsdException w:name="Medium Grid 3 Accent 2" w:semiHidden="0" w:uiPriority="69" w:unhideWhenUsed="0"/>
-    <w:lsdException w:name="Dark List Accent 2" w:semiHidden="0" w:uiPriority="70" w:unhideWhenUsed="0"/>
-    <w:lsdException w:name="Colorful Shading Accent 2" w:semiHidden="0" w:uiPriority="71" w:unhideWhenUsed="0"/>
-    <w:lsdException w:name="Colorful List Accent 2" w:semiHidden="0" w:uiPriority="72" w:unhideWhenUsed="0"/>
-    <w:lsdException w:name="Colorful Grid Accent 2" w:semiHidden="0" w:uiPriority="73" w:unhideWhenUsed="0"/>
-    <w:lsdException w:name="Light Shading Accent 3" w:semiHidden="0" w:uiPriority="60" w:unhideWhenUsed="0"/>
-    <w:lsdException w:name="Light List Accent 3" w:semiHidden="0" w:uiPriority="61" w:unhideWhenUsed="0"/>
-    <w:lsdException w:name="Light Grid Accent 3" w:semiHidden="0" w:uiPriority="62" w:unhideWhenUsed="0"/>
-    <w:lsdException w:name="Medium Shading 1 Accent 3" w:semiHidden="0" w:uiPriority="63" w:unhideWhenUsed="0"/>
-    <w:lsdException w:name="Medium Shading 2 Accent 3" w:semiHidden="0" w:uiPriority="64" w:unhideWhenUsed="0"/>
-    <w:lsdException w:name="Medium List 1 Accent 3" w:semiHidden="0" w:uiPriority="65" w:unhideWhenUsed="0"/>
-    <w:lsdException w:name="Medium List 2 Accent 3" w:semiHidden="0" w:uiPriority="66" w:unhideWhenUsed="0"/>
-    <w:lsdException w:name="Medium Grid 1 Accent 3" w:semiHidden="0" w:uiPriority="67" w:unhideWhenUsed="0"/>
-    <w:lsdException w:name="Medium Grid 2 Accent 3" w:semiHidden="0" w:uiPriority="68" w:unhideWhenUsed="0"/>
-    <w:lsdException w:name="Medium Grid 3 Accent 3" w:semiHidden="0" w:uiPriority="69" w:unhideWhenUsed="0"/>
-    <w:lsdException w:name="Dark List Accent 3" w:semiHidden="0" w:uiPriority="70" w:unhideWhenUsed="0"/>
-    <w:lsdException w:name="Colorful Shading Accent 3" w:semiHidden="0" w:uiPriority="71" w:unhideWhenUsed="0"/>
-    <w:lsdException w:name="Colorful List Accent 3" w:semiHidden="0" w:uiPriority="72" w:unhideWhenUsed="0"/>
-    <w:lsdException w:name="Colorful Grid Accent 3" w:semiHidden="0" w:uiPriority="73" w:unhideWhenUsed="0"/>
-    <w:lsdException w:name="Light Shading Accent 4" w:semiHidden="0" w:uiPriority="60" w:unhideWhenUsed="0"/>
-    <w:lsdException w:name="Light List Accent 4" w:semiHidden="0" w:uiPriority="61" w:unhideWhenUsed="0"/>
-    <w:lsdException w:name="Light Grid Accent 4" w:semiHidden="0" w:uiPriority="62" w:unhideWhenUsed="0"/>
-    <w:lsdException w:name="Medium Shading 1 Accent 4" w:semiHidden="0" w:uiPriority="63" w:unhideWhenUsed="0"/>
-    <w:lsdException w:name="Medium Shading 2 Accent 4" w:semiHidden="0" w:uiPriority="64" w:unhideWhenUsed="0"/>
-    <w:lsdException w:name="Medium List 1 Accent 4" w:semiHidden="0" w:uiPriority="65" w:unhideWhenUsed="0"/>
-    <w:lsdException w:name="Medium List 2 Accent 4" w:semiHidden="0" w:uiPriority="66" w:unhideWhenUsed="0"/>
-    <w:lsdException w:name="Medium Grid 1 Accent 4" w:semiHidden="0" w:uiPriority="67" w:unhideWhenUsed="0"/>
-    <w:lsdException w:name="Medium Grid 2 Accent 4" w:semiHidden="0" w:uiPriority="68" w:unhideWhenUsed="0"/>
-    <w:lsdException w:name="Medium Grid 3 Accent 4" w:semiHidden="0" w:uiPriority="69" w:unhideWhenUsed="0"/>
-    <w:lsdException w:name="Dark List Accent 4" w:semiHidden="0" w:uiPriority="70" w:unhideWhenUsed="0"/>
-    <w:lsdException w:name="Colorful Shading Accent 4" w:semiHidden="0" w:uiPriority="71" w:unhideWhenUsed="0"/>
-    <w:lsdException w:name="Colorful List Accent 4" w:semiHidden="0" w:uiPriority="72" w:unhideWhenUsed="0"/>
-    <w:lsdException w:name="Colorful Grid Accent 4" w:semiHidden="0" w:uiPriority="73" w:unhideWhenUsed="0"/>
-    <w:lsdException w:name="Light Shading Accent 5" w:semiHidden="0" w:uiPriority="60" w:unhideWhenUsed="0"/>
-    <w:lsdException w:name="Light List Accent 5" w:semiHidden="0" w:uiPriority="61" w:unhideWhenUsed="0"/>
-    <w:lsdException w:name="Light Grid Accent 5" w:semiHidden="0" w:uiPriority="62" w:unhideWhenUsed="0"/>
-    <w:lsdException w:name="Medium Shading 1 Accent 5" w:semiHidden="0" w:uiPriority="63" w:unhideWhenUsed="0"/>
-    <w:lsdException w:name="Medium Shading 2 Accent 5" w:semiHidden="0" w:uiPriority="64" w:unhideWhenUsed="0"/>
-    <w:lsdException w:name="Medium List 1 Accent 5" w:semiHidden="0" w:uiPriority="65" w:unhideWhenUsed="0"/>
-    <w:lsdException w:name="Medium List 2 Accent 5" w:semiHidden="0" w:uiPriority="66" w:unhideWhenUsed="0"/>
-    <w:lsdException w:name="Medium Grid 1 Accent 5" w:semiHidden="0" w:uiPriority="67" w:unhideWhenUsed="0"/>
-    <w:lsdException w:name="Medium Grid 2 Accent 5" w:semiHidden="0" w:uiPriority="68" w:unhideWhenUsed="0"/>
-    <w:lsdException w:name="Medium Grid 3 Accent 5" w:semiHidden="0" w:uiPriority="69" w:unhideWhenUsed="0"/>
-    <w:lsdException w:name="Dark List Accent 5" w:semiHidden="0" w:uiPriority="70" w:unhideWhenUsed="0"/>
-    <w:lsdException w:name="Colorful Shading Accent 5" w:semiHidden="0" w:uiPriority="71" w:unhideWhenUsed="0"/>
-    <w:lsdException w:name="Colorful List Accent 5" w:semiHidden="0" w:uiPriority="72" w:unhideWhenUsed="0"/>
-    <w:lsdException w:name="Colorful Grid Accent 5" w:semiHidden="0" w:uiPriority="73" w:unhideWhenUsed="0"/>
-    <w:lsdException w:name="Light Shading Accent 6" w:semiHidden="0" w:uiPriority="60" w:unhideWhenUsed="0"/>
-    <w:lsdException w:name="Light List Accent 6" w:semiHidden="0" w:uiPriority="61" w:unhideWhenUsed="0"/>
-    <w:lsdException w:name="Light Grid Accent 6" w:semiHidden="0" w:uiPriority="62" w:unhideWhenUsed="0"/>
-    <w:lsdException w:name="Medium Shading 1 Accent 6" w:semiHidden="0" w:uiPriority="63" w:unhideWhenUsed="0"/>
-    <w:lsdException w:name="Medium Shading 2 Accent 6" w:semiHidden="0" w:uiPriority="64" w:unhideWhenUsed="0"/>
-    <w:lsdException w:name="Medium List 1 Accent 6" w:semiHidden="0" w:uiPriority="65" w:unhideWhenUsed="0"/>
-    <w:lsdException w:name="Medium List 2 Accent 6" w:semiHidden="0" w:uiPriority="66" w:unhideWhenUsed="0"/>
-    <w:lsdException w:name="Medium Grid 1 Accent 6" w:semiHidden="0" w:uiPriority="67" w:unhideWhenUsed="0"/>
-    <w:lsdException w:name="Medium Grid 2 Accent 6" w:semiHidden="0" w:uiPriority="68" w:unhideWhenUsed="0"/>
-    <w:lsdException w:name="Medium Grid 3 Accent 6" w:semiHidden="0" w:uiPriority="69" w:unhideWhenUsed="0"/>
-    <w:lsdException w:name="Dark List Accent 6" w:semiHidden="0" w:uiPriority="70" w:unhideWhenUsed="0"/>
-    <w:lsdException w:name="Colorful Shading Accent 6" w:semiHidden="0" w:uiPriority="71" w:unhideWhenUsed="0"/>
-    <w:lsdException w:name="Colorful List Accent 6" w:semiHidden="0" w:uiPriority="72" w:unhideWhenUsed="0"/>
-    <w:lsdException w:name="Colorful Grid Accent 6" w:semiHidden="0" w:uiPriority="73" w:unhideWhenUsed="0"/>
-    <w:lsdException w:name="Subtle Emphasis" w:semiHidden="0" w:uiPriority="19" w:unhideWhenUsed="0" w:qFormat="1"/>
-    <w:lsdException w:name="Intense Emphasis" w:semiHidden="0" w:uiPriority="21" w:unhideWhenUsed="0" w:qFormat="1"/>
-    <w:lsdException w:name="Subtle Reference" w:semiHidden="0" w:uiPriority="31" w:unhideWhenUsed="0" w:qFormat="1"/>
-    <w:lsdException w:name="Intense Reference" w:semiHidden="0" w:uiPriority="32" w:unhideWhenUsed="0" w:qFormat="1"/>
-    <w:lsdException w:name="Book Title" w:semiHidden="0" w:uiPriority="33" w:unhideWhenUsed="0" w:qFormat="1"/>
-    <w:lsdException w:name="Bibliography" w:uiPriority="37"/>
-    <w:lsdException w:name="TOC Heading" w:uiPriority="39" w:qFormat="1"/>
+  <w:latentStyles w:defLockedState="0" w:defUIPriority="99" w:defSemiHidden="0" w:defUnhideWhenUsed="0" w:defQFormat="0" w:count="371">
+    <w:lsdException w:name="Normal" w:uiPriority="0" w:qFormat="1"/>
+    <w:lsdException w:name="heading 1" w:uiPriority="0" w:qFormat="1"/>
+    <w:lsdException w:name="heading 2" w:semiHidden="1" w:uiPriority="0" w:unhideWhenUsed="1" w:qFormat="1"/>
+    <w:lsdException w:name="heading 3" w:semiHidden="1" w:uiPriority="9" w:unhideWhenUsed="1" w:qFormat="1"/>
+    <w:lsdException w:name="heading 4" w:semiHidden="1" w:uiPriority="9" w:unhideWhenUsed="1" w:qFormat="1"/>
+    <w:lsdException w:name="heading 5" w:semiHidden="1" w:uiPriority="9" w:unhideWhenUsed="1" w:qFormat="1"/>
+    <w:lsdException w:name="heading 6" w:semiHidden="1" w:uiPriority="9" w:unhideWhenUsed="1" w:qFormat="1"/>
+    <w:lsdException w:name="heading 7" w:semiHidden="1" w:uiPriority="9" w:unhideWhenUsed="1" w:qFormat="1"/>
+    <w:lsdException w:name="heading 8" w:semiHidden="1" w:uiPriority="9" w:unhideWhenUsed="1" w:qFormat="1"/>
+    <w:lsdException w:name="heading 9" w:semiHidden="1" w:uiPriority="9" w:unhideWhenUsed="1" w:qFormat="1"/>
+    <w:lsdException w:name="index 1" w:semiHidden="1" w:unhideWhenUsed="1"/>
+    <w:lsdException w:name="index 2" w:semiHidden="1" w:unhideWhenUsed="1"/>
+    <w:lsdException w:name="index 3" w:semiHidden="1" w:unhideWhenUsed="1"/>
+    <w:lsdException w:name="index 4" w:semiHidden="1" w:unhideWhenUsed="1"/>
+    <w:lsdException w:name="index 5" w:semiHidden="1" w:unhideWhenUsed="1"/>
+    <w:lsdException w:name="index 6" w:semiHidden="1" w:unhideWhenUsed="1"/>
+    <w:lsdException w:name="index 7" w:semiHidden="1" w:unhideWhenUsed="1"/>
+    <w:lsdException w:name="index 8" w:semiHidden="1" w:unhideWhenUsed="1"/>
+    <w:lsdException w:name="index 9" w:semiHidden="1" w:unhideWhenUsed="1"/>
+    <w:lsdException w:name="toc 1" w:semiHidden="1" w:uiPriority="39" w:unhideWhenUsed="1" w:qFormat="1"/>
+    <w:lsdException w:name="toc 2" w:semiHidden="1" w:uiPriority="39" w:unhideWhenUsed="1" w:qFormat="1"/>
+    <w:lsdException w:name="toc 3" w:semiHidden="1" w:uiPriority="39" w:unhideWhenUsed="1" w:qFormat="1"/>
+    <w:lsdException w:name="toc 4" w:semiHidden="1" w:uiPriority="39" w:unhideWhenUsed="1"/>
+    <w:lsdException w:name="toc 5" w:semiHidden="1" w:uiPriority="39" w:unhideWhenUsed="1"/>
+    <w:lsdException w:name="toc 6" w:semiHidden="1" w:uiPriority="39" w:unhideWhenUsed="1"/>
+    <w:lsdException w:name="toc 7" w:semiHidden="1" w:uiPriority="39" w:unhideWhenUsed="1"/>
+    <w:lsdException w:name="toc 8" w:semiHidden="1" w:uiPriority="39" w:unhideWhenUsed="1"/>
+    <w:lsdException w:name="toc 9" w:semiHidden="1" w:uiPriority="39" w:unhideWhenUsed="1"/>
+    <w:lsdException w:name="Normal Indent" w:semiHidden="1" w:unhideWhenUsed="1"/>
+    <w:lsdException w:name="footnote text" w:semiHidden="1" w:unhideWhenUsed="1"/>
+    <w:lsdException w:name="annotation text" w:semiHidden="1" w:unhideWhenUsed="1"/>
+    <w:lsdException w:name="header" w:semiHidden="1" w:unhideWhenUsed="1"/>
+    <w:lsdException w:name="footer" w:semiHidden="1" w:unhideWhenUsed="1"/>
+    <w:lsdException w:name="index heading" w:semiHidden="1" w:unhideWhenUsed="1"/>
+    <w:lsdException w:name="caption" w:semiHidden="1" w:uiPriority="35" w:unhideWhenUsed="1" w:qFormat="1"/>
+    <w:lsdException w:name="table of figures" w:semiHidden="1" w:unhideWhenUsed="1"/>
+    <w:lsdException w:name="envelope address" w:semiHidden="1" w:unhideWhenUsed="1"/>
+    <w:lsdException w:name="envelope return" w:semiHidden="1" w:unhideWhenUsed="1"/>
+    <w:lsdException w:name="footnote reference" w:semiHidden="1" w:unhideWhenUsed="1"/>
+    <w:lsdException w:name="annotation reference" w:semiHidden="1" w:unhideWhenUsed="1"/>
+    <w:lsdException w:name="line number" w:semiHidden="1" w:unhideWhenUsed="1"/>
+    <w:lsdException w:name="page number" w:semiHidden="1" w:unhideWhenUsed="1"/>
+    <w:lsdException w:name="endnote reference" w:semiHidden="1" w:unhideWhenUsed="1"/>
+    <w:lsdException w:name="endnote text" w:semiHidden="1" w:unhideWhenUsed="1"/>
+    <w:lsdException w:name="table of authorities" w:semiHidden="1" w:unhideWhenUsed="1"/>
+    <w:lsdException w:name="macro" w:semiHidden="1" w:unhideWhenUsed="1"/>
+    <w:lsdException w:name="toa heading" w:semiHidden="1" w:unhideWhenUsed="1"/>
+    <w:lsdException w:name="List" w:semiHidden="1" w:unhideWhenUsed="1"/>
+    <w:lsdException w:name="List Bullet" w:semiHidden="1" w:unhideWhenUsed="1"/>
+    <w:lsdException w:name="List Number" w:semiHidden="1" w:unhideWhenUsed="1"/>
+    <w:lsdException w:name="List 2" w:semiHidden="1" w:unhideWhenUsed="1"/>
+    <w:lsdException w:name="List 3" w:semiHidden="1" w:unhideWhenUsed="1"/>
+    <w:lsdException w:name="List 4" w:semiHidden="1" w:unhideWhenUsed="1"/>
+    <w:lsdException w:name="List 5" w:semiHidden="1" w:unhideWhenUsed="1"/>
+    <w:lsdException w:name="List Bullet 2" w:semiHidden="1" w:unhideWhenUsed="1"/>
+    <w:lsdException w:name="List Bullet 3" w:semiHidden="1" w:unhideWhenUsed="1"/>
+    <w:lsdException w:name="List Bullet 4" w:semiHidden="1" w:unhideWhenUsed="1"/>
+    <w:lsdException w:name="List Bullet 5" w:semiHidden="1" w:unhideWhenUsed="1"/>
+    <w:lsdException w:name="List Number 2" w:semiHidden="1" w:unhideWhenUsed="1"/>
+    <w:lsdException w:name="List Number 3" w:semiHidden="1" w:unhideWhenUsed="1"/>
+    <w:lsdException w:name="List Number 4" w:semiHidden="1" w:unhideWhenUsed="1"/>
+    <w:lsdException w:name="List Number 5" w:semiHidden="1" w:unhideWhenUsed="1"/>
+    <w:lsdException w:name="Title" w:uiPriority="10" w:qFormat="1"/>
+    <w:lsdException w:name="Closing" w:semiHidden="1" w:unhideWhenUsed="1"/>
+    <w:lsdException w:name="Signature" w:semiHidden="1" w:unhideWhenUsed="1"/>
+    <w:lsdException w:name="Default Paragraph Font" w:semiHidden="1" w:uiPriority="1" w:unhideWhenUsed="1"/>
+    <w:lsdException w:name="Body Text" w:semiHidden="1" w:uiPriority="0" w:unhideWhenUsed="1"/>
+    <w:lsdException w:name="Body Text Indent" w:semiHidden="1" w:unhideWhenUsed="1"/>
+    <w:lsdException w:name="List Continue" w:semiHidden="1" w:unhideWhenUsed="1"/>
+    <w:lsdException w:name="List Continue 2" w:semiHidden="1" w:unhideWhenUsed="1"/>
+    <w:lsdException w:name="List Continue 3" w:semiHidden="1" w:unhideWhenUsed="1"/>
+    <w:lsdException w:name="List Continue 4" w:semiHidden="1" w:unhideWhenUsed="1"/>
+    <w:lsdException w:name="List Continue 5" w:semiHidden="1" w:unhideWhenUsed="1"/>
+    <w:lsdException w:name="Message Header" w:semiHidden="1" w:unhideWhenUsed="1"/>
+    <w:lsdException w:name="Subtitle" w:uiPriority="11" w:qFormat="1"/>
+    <w:lsdException w:name="Salutation" w:semiHidden="1" w:unhideWhenUsed="1"/>
+    <w:lsdException w:name="Date" w:semiHidden="1" w:unhideWhenUsed="1"/>
+    <w:lsdException w:name="Body Text First Indent" w:semiHidden="1" w:unhideWhenUsed="1"/>
+    <w:lsdException w:name="Body Text First Indent 2" w:semiHidden="1" w:unhideWhenUsed="1"/>
+    <w:lsdException w:name="Note Heading" w:semiHidden="1" w:unhideWhenUsed="1"/>
+    <w:lsdException w:name="Body Text 2" w:semiHidden="1" w:unhideWhenUsed="1"/>
+    <w:lsdException w:name="Body Text 3" w:semiHidden="1" w:unhideWhenUsed="1"/>
+    <w:lsdException w:name="Body Text Indent 2" w:semiHidden="1" w:unhideWhenUsed="1"/>
+    <w:lsdException w:name="Body Text Indent 3" w:semiHidden="1" w:unhideWhenUsed="1"/>
+    <w:lsdException w:name="Block Text" w:semiHidden="1" w:unhideWhenUsed="1"/>
+    <w:lsdException w:name="Hyperlink" w:semiHidden="1" w:unhideWhenUsed="1"/>
+    <w:lsdException w:name="FollowedHyperlink" w:semiHidden="1" w:unhideWhenUsed="1"/>
+    <w:lsdException w:name="Strong" w:uiPriority="22" w:qFormat="1"/>
+    <w:lsdException w:name="Emphasis" w:uiPriority="20" w:qFormat="1"/>
+    <w:lsdException w:name="Document Map" w:semiHidden="1" w:unhideWhenUsed="1"/>
+    <w:lsdException w:name="Plain Text" w:semiHidden="1" w:unhideWhenUsed="1"/>
+    <w:lsdException w:name="E-mail Signature" w:semiHidden="1" w:unhideWhenUsed="1"/>
+    <w:lsdException w:name="HTML Top of Form" w:semiHidden="1" w:unhideWhenUsed="1"/>
+    <w:lsdException w:name="HTML Bottom of Form" w:semiHidden="1" w:unhideWhenUsed="1"/>
+    <w:lsdException w:name="Normal (Web)" w:semiHidden="1" w:unhideWhenUsed="1"/>
+    <w:lsdException w:name="HTML Acronym" w:semiHidden="1" w:unhideWhenUsed="1"/>
+    <w:lsdException w:name="HTML Address" w:semiHidden="1" w:unhideWhenUsed="1"/>
+    <w:lsdException w:name="HTML Cite" w:semiHidden="1" w:unhideWhenUsed="1"/>
+    <w:lsdException w:name="HTML Code" w:semiHidden="1" w:unhideWhenUsed="1"/>
+    <w:lsdException w:name="HTML Definition" w:semiHidden="1" w:unhideWhenUsed="1"/>
+    <w:lsdException w:name="HTML Keyboard" w:semiHidden="1" w:unhideWhenUsed="1"/>
+    <w:lsdException w:name="HTML Preformatted" w:semiHidden="1" w:unhideWhenUsed="1"/>
+    <w:lsdException w:name="HTML Sample" w:semiHidden="1" w:unhideWhenUsed="1"/>
+    <w:lsdException w:name="HTML Typewriter" w:semiHidden="1" w:unhideWhenUsed="1"/>
+    <w:lsdException w:name="HTML Variable" w:semiHidden="1" w:unhideWhenUsed="1"/>
+    <w:lsdException w:name="Normal Table" w:semiHidden="1" w:unhideWhenUsed="1"/>
+    <w:lsdException w:name="annotation subject" w:semiHidden="1" w:unhideWhenUsed="1"/>
+    <w:lsdException w:name="No List" w:semiHidden="1" w:unhideWhenUsed="1"/>
+    <w:lsdException w:name="Outline List 1" w:semiHidden="1" w:unhideWhenUsed="1"/>
+    <w:lsdException w:name="Outline List 2" w:semiHidden="1" w:unhideWhenUsed="1"/>
+    <w:lsdException w:name="Outline List 3" w:semiHidden="1" w:unhideWhenUsed="1"/>
+    <w:lsdException w:name="Table Simple 1" w:semiHidden="1" w:unhideWhenUsed="1"/>
+    <w:lsdException w:name="Table Simple 2" w:semiHidden="1" w:unhideWhenUsed="1"/>
+    <w:lsdException w:name="Table Simple 3" w:semiHidden="1" w:unhideWhenUsed="1"/>
+    <w:lsdException w:name="Table Classic 1" w:semiHidden="1" w:unhideWhenUsed="1"/>
+    <w:lsdException w:name="Table Classic 2" w:semiHidden="1" w:unhideWhenUsed="1"/>
+    <w:lsdException w:name="Table Classic 3" w:semiHidden="1" w:unhideWhenUsed="1"/>
+    <w:lsdException w:name="Table Classic 4" w:semiHidden="1" w:unhideWhenUsed="1"/>
+    <w:lsdException w:name="Table Colorful 1" w:semiHidden="1" w:unhideWhenUsed="1"/>
+    <w:lsdException w:name="Table Colorful 2" w:semiHidden="1" w:unhideWhenUsed="1"/>
+    <w:lsdException w:name="Table Colorful 3" w:semiHidden="1" w:unhideWhenUsed="1"/>
+    <w:lsdException w:name="Table Columns 1" w:semiHidden="1" w:unhideWhenUsed="1"/>
+    <w:lsdException w:name="Table Columns 2" w:semiHidden="1" w:unhideWhenUsed="1"/>
+    <w:lsdException w:name="Table Columns 3" w:semiHidden="1" w:unhideWhenUsed="1"/>
+    <w:lsdException w:name="Table Columns 4" w:semiHidden="1" w:unhideWhenUsed="1"/>
+    <w:lsdException w:name="Table Columns 5" w:semiHidden="1" w:unhideWhenUsed="1"/>
+    <w:lsdException w:name="Table Grid 1" w:semiHidden="1" w:unhideWhenUsed="1"/>
+    <w:lsdException w:name="Table Grid 2" w:semiHidden="1" w:unhideWhenUsed="1"/>
+    <w:lsdException w:name="Table Grid 3" w:semiHidden="1" w:unhideWhenUsed="1"/>
+    <w:lsdException w:name="Table Grid 4" w:semiHidden="1" w:unhideWhenUsed="1"/>
+    <w:lsdException w:name="Table Grid 5" w:semiHidden="1" w:unhideWhenUsed="1"/>
+    <w:lsdException w:name="Table Grid 6" w:semiHidden="1" w:unhideWhenUsed="1"/>
+    <w:lsdException w:name="Table Grid 7" w:semiHidden="1" w:unhideWhenUsed="1"/>
+    <w:lsdException w:name="Table Grid 8" w:semiHidden="1" w:unhideWhenUsed="1"/>
+    <w:lsdException w:name="Table List 1" w:semiHidden="1" w:unhideWhenUsed="1"/>
+    <w:lsdException w:name="Table List 2" w:semiHidden="1" w:unhideWhenUsed="1"/>
+    <w:lsdException w:name="Table List 3" w:semiHidden="1" w:unhideWhenUsed="1"/>
+    <w:lsdException w:name="Table List 4" w:semiHidden="1" w:unhideWhenUsed="1"/>
+    <w:lsdException w:name="Table List 5" w:semiHidden="1" w:unhideWhenUsed="1"/>
+    <w:lsdException w:name="Table List 6" w:semiHidden="1" w:unhideWhenUsed="1"/>
+    <w:lsdException w:name="Table List 7" w:semiHidden="1" w:unhideWhenUsed="1"/>
+    <w:lsdException w:name="Table List 8" w:semiHidden="1" w:unhideWhenUsed="1"/>
+    <w:lsdException w:name="Table 3D effects 1" w:semiHidden="1" w:unhideWhenUsed="1"/>
+    <w:lsdException w:name="Table 3D effects 2" w:semiHidden="1" w:unhideWhenUsed="1"/>
+    <w:lsdException w:name="Table 3D effects 3" w:semiHidden="1" w:unhideWhenUsed="1"/>
+    <w:lsdException w:name="Table Contemporary" w:semiHidden="1" w:unhideWhenUsed="1"/>
+    <w:lsdException w:name="Table Elegant" w:semiHidden="1" w:unhideWhenUsed="1"/>
+    <w:lsdException w:name="Table Professional" w:semiHidden="1" w:unhideWhenUsed="1"/>
+    <w:lsdException w:name="Table Subtle 1" w:semiHidden="1" w:unhideWhenUsed="1"/>
+    <w:lsdException w:name="Table Subtle 2" w:semiHidden="1" w:unhideWhenUsed="1"/>
+    <w:lsdException w:name="Table Web 1" w:semiHidden="1" w:unhideWhenUsed="1"/>
+    <w:lsdException w:name="Table Web 2" w:semiHidden="1" w:unhideWhenUsed="1"/>
+    <w:lsdException w:name="Table Web 3" w:semiHidden="1" w:unhideWhenUsed="1"/>
+    <w:lsdException w:name="Balloon Text" w:semiHidden="1" w:unhideWhenUsed="1"/>
+    <w:lsdException w:name="Table Grid" w:uiPriority="0"/>
+    <w:lsdException w:name="Table Theme" w:semiHidden="1" w:unhideWhenUsed="1"/>
+    <w:lsdException w:name="Placeholder Text" w:semiHidden="1"/>
+    <w:lsdException w:name="No Spacing" w:uiPriority="1" w:qFormat="1"/>
+    <w:lsdException w:name="Light Shading" w:uiPriority="60"/>
+    <w:lsdException w:name="Light List" w:uiPriority="61"/>
+    <w:lsdException w:name="Light Grid" w:uiPriority="62"/>
+    <w:lsdException w:name="Medium Shading 1" w:uiPriority="63"/>
+    <w:lsdException w:name="Medium Shading 2" w:uiPriority="64"/>
+    <w:lsdException w:name="Medium List 1" w:uiPriority="65"/>
+    <w:lsdException w:name="Medium List 2" w:uiPriority="66"/>
+    <w:lsdException w:name="Medium Grid 1" w:uiPriority="67"/>
+    <w:lsdException w:name="Medium Grid 2" w:uiPriority="68"/>
+    <w:lsdException w:name="Medium Grid 3" w:uiPriority="69"/>
+    <w:lsdException w:name="Dark List" w:uiPriority="70"/>
+    <w:lsdException w:name="Colorful Shading" w:uiPriority="71"/>
+    <w:lsdException w:name="Colorful List" w:uiPriority="72"/>
+    <w:lsdException w:name="Colorful Grid" w:uiPriority="73"/>
+    <w:lsdException w:name="Light Shading Accent 1" w:uiPriority="60"/>
+    <w:lsdException w:name="Light List Accent 1" w:uiPriority="61"/>
+    <w:lsdException w:name="Light Grid Accent 1" w:uiPriority="62"/>
+    <w:lsdException w:name="Medium Shading 1 Accent 1" w:uiPriority="63"/>
+    <w:lsdException w:name="Medium Shading 2 Accent 1" w:uiPriority="64"/>
+    <w:lsdException w:name="Medium List 1 Accent 1" w:uiPriority="65"/>
+    <w:lsdException w:name="Revision" w:semiHidden="1"/>
+    <w:lsdException w:name="List Paragraph" w:uiPriority="34" w:qFormat="1"/>
+    <w:lsdException w:name="Quote" w:uiPriority="29" w:qFormat="1"/>
+    <w:lsdException w:name="Intense Quote" w:uiPriority="30" w:qFormat="1"/>
+    <w:lsdException w:name="Medium List 2 Accent 1" w:uiPriority="66"/>
+    <w:lsdException w:name="Medium Grid 1 Accent 1" w:uiPriority="67"/>
+    <w:lsdException w:name="Medium Grid 2 Accent 1" w:uiPriority="68"/>
+    <w:lsdException w:name="Medium Grid 3 Accent 1" w:uiPriority="69"/>
+    <w:lsdException w:name="Dark List Accent 1" w:uiPriority="70"/>
+    <w:lsdException w:name="Colorful Shading Accent 1" w:uiPriority="71"/>
+    <w:lsdException w:name="Colorful List Accent 1" w:uiPriority="72"/>
+    <w:lsdException w:name="Colorful Grid Accent 1" w:uiPriority="73"/>
+    <w:lsdException w:name="Light Shading Accent 2" w:uiPriority="60"/>
+    <w:lsdException w:name="Light List Accent 2" w:uiPriority="61"/>
+    <w:lsdException w:name="Light Grid Accent 2" w:uiPriority="62"/>
+    <w:lsdException w:name="Medium Shading 1 Accent 2" w:uiPriority="63"/>
+    <w:lsdException w:name="Medium Shading 2 Accent 2" w:uiPriority="64"/>
+    <w:lsdException w:name="Medium List 1 Accent 2" w:uiPriority="65"/>
+    <w:lsdException w:name="Medium List 2 Accent 2" w:uiPriority="66"/>
+    <w:lsdException w:name="Medium Grid 1 Accent 2" w:uiPriority="67"/>
+    <w:lsdException w:name="Medium Grid 2 Accent 2" w:uiPriority="68"/>
+    <w:lsdException w:name="Medium Grid 3 Accent 2" w:uiPriority="69"/>
+    <w:lsdException w:name="Dark List Accent 2" w:uiPriority="70"/>
+    <w:lsdException w:name="Colorful Shading Accent 2" w:uiPriority="71"/>
+    <w:lsdException w:name="Colorful List Accent 2" w:uiPriority="72"/>
+    <w:lsdException w:name="Colorful Grid Accent 2" w:uiPriority="73"/>
+    <w:lsdException w:name="Light Shading Accent 3" w:uiPriority="60"/>
+    <w:lsdException w:name="Light List Accent 3" w:uiPriority="61"/>
+    <w:lsdException w:name="Light Grid Accent 3" w:uiPriority="62"/>
+    <w:lsdException w:name="Medium Shading 1 Accent 3" w:uiPriority="63"/>
+    <w:lsdException w:name="Medium Shading 2 Accent 3" w:uiPriority="64"/>
+    <w:lsdException w:name="Medium List 1 Accent 3" w:uiPriority="65"/>
+    <w:lsdException w:name="Medium List 2 Accent 3" w:uiPriority="66"/>
+    <w:lsdException w:name="Medium Grid 1 Accent 3" w:uiPriority="67"/>
+    <w:lsdException w:name="Medium Grid 2 Accent 3" w:uiPriority="68"/>
+    <w:lsdException w:name="Medium Grid 3 Accent 3" w:uiPriority="69"/>
+    <w:lsdException w:name="Dark List Accent 3" w:uiPriority="70"/>
+    <w:lsdException w:name="Colorful Shading Accent 3" w:uiPriority="71"/>
+    <w:lsdException w:name="Colorful List Accent 3" w:uiPriority="72"/>
+    <w:lsdException w:name="Colorful Grid Accent 3" w:uiPriority="73"/>
+    <w:lsdException w:name="Light Shading Accent 4" w:uiPriority="60"/>
+    <w:lsdException w:name="Light List Accent 4" w:uiPriority="61"/>
+    <w:lsdException w:name="Light Grid Accent 4" w:uiPriority="62"/>
+    <w:lsdException w:name="Medium Shading 1 Accent 4" w:uiPriority="63"/>
+    <w:lsdException w:name="Medium Shading 2 Accent 4" w:uiPriority="64"/>
+    <w:lsdException w:name="Medium List 1 Accent 4" w:uiPriority="65"/>
+    <w:lsdException w:name="Medium List 2 Accent 4" w:uiPriority="66"/>
+    <w:lsdException w:name="Medium Grid 1 Accent 4" w:uiPriority="67"/>
+    <w:lsdException w:name="Medium Grid 2 Accent 4" w:uiPriority="68"/>
+    <w:lsdException w:name="Medium Grid 3 Accent 4" w:uiPriority="69"/>
+    <w:lsdException w:name="Dark List Accent 4" w:uiPriority="70"/>
+    <w:lsdException w:name="Colorful Shading Accent 4" w:uiPriority="71"/>
+    <w:lsdException w:name="Colorful List Accent 4" w:uiPriority="72"/>
+    <w:lsdException w:name="Colorful Grid Accent 4" w:uiPriority="73"/>
+    <w:lsdException w:name="Light Shading Accent 5" w:uiPriority="60"/>
+    <w:lsdException w:name="Light List Accent 5" w:uiPriority="61"/>
+    <w:lsdException w:name="Light Grid Accent 5" w:uiPriority="62"/>
+    <w:lsdException w:name="Medium Shading 1 Accent 5" w:uiPriority="63"/>
+    <w:lsdException w:name="Medium Shading 2 Accent 5" w:uiPriority="64"/>
+    <w:lsdException w:name="Medium List 1 Accent 5" w:uiPriority="65"/>
+    <w:lsdException w:name="Medium List 2 Accent 5" w:uiPriority="66"/>
+    <w:lsdException w:name="Medium Grid 1 Accent 5" w:uiPriority="67"/>
+    <w:lsdException w:name="Medium Grid 2 Accent 5" w:uiPriority="68"/>
+    <w:lsdException w:name="Medium Grid 3 Accent 5" w:uiPriority="69"/>
+    <w:lsdException w:name="Dark List Accent 5" w:uiPriority="70"/>
+    <w:lsdException w:name="Colorful Shading Accent 5" w:uiPriority="71"/>
+    <w:lsdException w:name="Colorful List Accent 5" w:uiPriority="72"/>
+    <w:lsdException w:name="Colorful Grid Accent 5" w:uiPriority="73"/>
+    <w:lsdException w:name="Light Shading Accent 6" w:uiPriority="60"/>
+    <w:lsdException w:name="Light List Accent 6" w:uiPriority="61"/>
+    <w:lsdException w:name="Light Grid Accent 6" w:uiPriority="62"/>
+    <w:lsdException w:name="Medium Shading 1 Accent 6" w:uiPriority="63"/>
+    <w:lsdException w:name="Medium Shading 2 Accent 6" w:uiPriority="64"/>
+    <w:lsdException w:name="Medium List 1 Accent 6" w:uiPriority="65"/>
+    <w:lsdException w:name="Medium List 2 Accent 6" w:uiPriority="66"/>
+    <w:lsdException w:name="Medium Grid 1 Accent 6" w:uiPriority="67"/>
+    <w:lsdException w:name="Medium Grid 2 Accent 6" w:uiPriority="68"/>
+    <w:lsdException w:name="Medium Grid 3 Accent 6" w:uiPriority="69"/>
+    <w:lsdException w:name="Dark List Accent 6" w:uiPriority="70"/>
+    <w:lsdException w:name="Colorful Shading Accent 6" w:uiPriority="71"/>
+    <w:lsdException w:name="Colorful List Accent 6" w:uiPriority="72"/>
+    <w:lsdException w:name="Colorful Grid Accent 6" w:uiPriority="73"/>
+    <w:lsdException w:name="Subtle Emphasis" w:uiPriority="19" w:qFormat="1"/>
+    <w:lsdException w:name="Intense Emphasis" w:uiPriority="21" w:qFormat="1"/>
+    <w:lsdException w:name="Subtle Reference" w:uiPriority="31" w:qFormat="1"/>
+    <w:lsdException w:name="Intense Reference" w:uiPriority="32" w:qFormat="1"/>
+    <w:lsdException w:name="Book Title" w:uiPriority="33" w:qFormat="1"/>
+    <w:lsdException w:name="Bibliography" w:semiHidden="1" w:uiPriority="37" w:unhideWhenUsed="1"/>
+    <w:lsdException w:name="TOC Heading" w:semiHidden="1" w:uiPriority="39" w:unhideWhenUsed="1" w:qFormat="1"/>
+    <w:lsdException w:name="Plain Table 1" w:uiPriority="41"/>
+    <w:lsdException w:name="Plain Table 2" w:uiPriority="42"/>
+    <w:lsdException w:name="Plain Table 3" w:uiPriority="43"/>
+    <w:lsdException w:name="Plain Table 4" w:uiPriority="44"/>
+    <w:lsdException w:name="Plain Table 5" w:uiPriority="45"/>
+    <w:lsdException w:name="Grid Table Light" w:uiPriority="40"/>
+    <w:lsdException w:name="Grid Table 1 Light" w:uiPriority="46"/>
+    <w:lsdException w:name="Grid Table 2" w:uiPriority="47"/>
+    <w:lsdException w:name="Grid Table 3" w:uiPriority="48"/>
+    <w:lsdException w:name="Grid Table 4" w:uiPriority="49"/>
+    <w:lsdException w:name="Grid Table 5 Dark" w:uiPriority="50"/>
+    <w:lsdException w:name="Grid Table 6 Colorful" w:uiPriority="51"/>
+    <w:lsdException w:name="Grid Table 7 Colorful" w:uiPriority="52"/>
+    <w:lsdException w:name="Grid Table 1 Light Accent 1" w:uiPriority="46"/>
+    <w:lsdException w:name="Grid Table 2 Accent 1" w:uiPriority="47"/>
+    <w:lsdException w:name="Grid Table 3 Accent 1" w:uiPriority="48"/>
+    <w:lsdException w:name="Grid Table 4 Accent 1" w:uiPriority="49"/>
+    <w:lsdException w:name="Grid Table 5 Dark Accent 1" w:uiPriority="50"/>
+    <w:lsdException w:name="Grid Table 6 Colorful Accent 1" w:uiPriority="51"/>
+    <w:lsdException w:name="Grid Table 7 Colorful Accent 1" w:uiPriority="52"/>
+    <w:lsdException w:name="Grid Table 1 Light Accent 2" w:uiPriority="46"/>
+    <w:lsdException w:name="Grid Table 2 Accent 2" w:uiPriority="47"/>
+    <w:lsdException w:name="Grid Table 3 Accent 2" w:uiPriority="48"/>
+    <w:lsdException w:name="Grid Table 4 Accent 2" w:uiPriority="49"/>
+    <w:lsdException w:name="Grid Table 5 Dark Accent 2" w:uiPriority="50"/>
+    <w:lsdException w:name="Grid Table 6 Colorful Accent 2" w:uiPriority="51"/>
+    <w:lsdException w:name="Grid Table 7 Colorful Accent 2" w:uiPriority="52"/>
+    <w:lsdException w:name="Grid Table 1 Light Accent 3" w:uiPriority="46"/>
+    <w:lsdException w:name="Grid Table 2 Accent 3" w:uiPriority="47"/>
+    <w:lsdException w:name="Grid Table 3 Accent 3" w:uiPriority="48"/>
+    <w:lsdException w:name="Grid Table 4 Accent 3" w:uiPriority="49"/>
+    <w:lsdException w:name="Grid Table 5 Dark Accent 3" w:uiPriority="50"/>
+    <w:lsdException w:name="Grid Table 6 Colorful Accent 3" w:uiPriority="51"/>
+    <w:lsdException w:name="Grid Table 7 Colorful Accent 3" w:uiPriority="52"/>
+    <w:lsdException w:name="Grid Table 1 Light Accent 4" w:uiPriority="46"/>
+    <w:lsdException w:name="Grid Table 2 Accent 4" w:uiPriority="47"/>
+    <w:lsdException w:name="Grid Table 3 Accent 4" w:uiPriority="48"/>
+    <w:lsdException w:name="Grid Table 4 Accent 4" w:uiPriority="49"/>
+    <w:lsdException w:name="Grid Table 5 Dark Accent 4" w:uiPriority="50"/>
+    <w:lsdException w:name="Grid Table 6 Colorful Accent 4" w:uiPriority="51"/>
+    <w:lsdException w:name="Grid Table 7 Colorful Accent 4" w:uiPriority="52"/>
+    <w:lsdException w:name="Grid Table 1 Light Accent 5" w:uiPriority="46"/>
+    <w:lsdException w:name="Grid Table 2 Accent 5" w:uiPriority="47"/>
+    <w:lsdException w:name="Grid Table 3 Accent 5" w:uiPriority="48"/>
+    <w:lsdException w:name="Grid Table 4 Accent 5" w:uiPriority="49"/>
+    <w:lsdException w:name="Grid Table 5 Dark Accent 5" w:uiPriority="50"/>
+    <w:lsdException w:name="Grid Table 6 Colorful Accent 5" w:uiPriority="51"/>
+    <w:lsdException w:name="Grid Table 7 Colorful Accent 5" w:uiPriority="52"/>
+    <w:lsdException w:name="Grid Table 1 Light Accent 6" w:uiPriority="46"/>
+    <w:lsdException w:name="Grid Table 2 Accent 6" w:uiPriority="47"/>
+    <w:lsdException w:name="Grid Table 3 Accent 6" w:uiPriority="48"/>
+    <w:lsdException w:name="Grid Table 4 Accent 6" w:uiPriority="49"/>
+    <w:lsdException w:name="Grid Table 5 Dark Accent 6" w:uiPriority="50"/>
+    <w:lsdException w:name="Grid Table 6 Colorful Accent 6" w:uiPriority="51"/>
+    <w:lsdException w:name="Grid Table 7 Colorful Accent 6" w:uiPriority="52"/>
+    <w:lsdException w:name="List Table 1 Light" w:uiPriority="46"/>
+    <w:lsdException w:name="List Table 2" w:uiPriority="47"/>
+    <w:lsdException w:name="List Table 3" w:uiPriority="48"/>
+    <w:lsdException w:name="List Table 4" w:uiPriority="49"/>
+    <w:lsdException w:name="List Table 5 Dark" w:uiPriority="50"/>
+    <w:lsdException w:name="List Table 6 Colorful" w:uiPriority="51"/>
+    <w:lsdException w:name="List Table 7 Colorful" w:uiPriority="52"/>
+    <w:lsdException w:name="List Table 1 Light Accent 1" w:uiPriority="46"/>
+    <w:lsdException w:name="List Table 2 Accent 1" w:uiPriority="47"/>
+    <w:lsdException w:name="List Table 3 Accent 1" w:uiPriority="48"/>
+    <w:lsdException w:name="List Table 4 Accent 1" w:uiPriority="49"/>
+    <w:lsdException w:name="List Table 5 Dark Accent 1" w:uiPriority="50"/>
+    <w:lsdException w:name="List Table 6 Colorful Accent 1" w:uiPriority="51"/>
+    <w:lsdException w:name="List Table 7 Colorful Accent 1" w:uiPriority="52"/>
+    <w:lsdException w:name="List Table 1 Light Accent 2" w:uiPriority="46"/>
+    <w:lsdException w:name="List Table 2 Accent 2" w:uiPriority="47"/>
+    <w:lsdException w:name="List Table 3 Accent 2" w:uiPriority="48"/>
+    <w:lsdException w:name="List Table 4 Accent 2" w:uiPriority="49"/>
+    <w:lsdException w:name="List Table 5 Dark Accent 2" w:uiPriority="50"/>
+    <w:lsdException w:name="List Table 6 Colorful Accent 2" w:uiPriority="51"/>
+    <w:lsdException w:name="List Table 7 Colorful Accent 2" w:uiPriority="52"/>
+    <w:lsdException w:name="List Table 1 Light Accent 3" w:uiPriority="46"/>
+    <w:lsdException w:name="List Table 2 Accent 3" w:uiPriority="47"/>
+    <w:lsdException w:name="List Table 3 Accent 3" w:uiPriority="48"/>
+    <w:lsdException w:name="List Table 4 Accent 3" w:uiPriority="49"/>
+    <w:lsdException w:name="List Table 5 Dark Accent 3" w:uiPriority="50"/>
+    <w:lsdException w:name="List Table 6 Colorful Accent 3" w:uiPriority="51"/>
+    <w:lsdException w:name="List Table 7 Colorful Accent 3" w:uiPriority="52"/>
+    <w:lsdException w:name="List Table 1 Light Accent 4" w:uiPriority="46"/>
+    <w:lsdException w:name="List Table 2 Accent 4" w:uiPriority="47"/>
+    <w:lsdException w:name="List Table 3 Accent 4" w:uiPriority="48"/>
+    <w:lsdException w:name="List Table 4 Accent 4" w:uiPriority="49"/>
+    <w:lsdException w:name="List Table 5 Dark Accent 4" w:uiPriority="50"/>
+    <w:lsdException w:name="List Table 6 Colorful Accent 4" w:uiPriority="51"/>
+    <w:lsdException w:name="List Table 7 Colorful Accent 4" w:uiPriority="52"/>
+    <w:lsdException w:name="List Table 1 Light Accent 5" w:uiPriority="46"/>
+    <w:lsdException w:name="List Table 2 Accent 5" w:uiPriority="47"/>
+    <w:lsdException w:name="List Table 3 Accent 5" w:uiPriority="48"/>
+    <w:lsdException w:name="List Table 4 Accent 5" w:uiPriority="49"/>
+    <w:lsdException w:name="List Table 5 Dark Accent 5" w:uiPriority="50"/>
+    <w:lsdException w:name="List Table 6 Colorful Accent 5" w:uiPriority="51"/>
+    <w:lsdException w:name="List Table 7 Colorful Accent 5" w:uiPriority="52"/>
+    <w:lsdException w:name="List Table 1 Light Accent 6" w:uiPriority="46"/>
+    <w:lsdException w:name="List Table 2 Accent 6" w:uiPriority="47"/>
+    <w:lsdException w:name="List Table 3 Accent 6" w:uiPriority="48"/>
+    <w:lsdException w:name="List Table 4 Accent 6" w:uiPriority="49"/>
+    <w:lsdException w:name="List Table 5 Dark Accent 6" w:uiPriority="50"/>
+    <w:lsdException w:name="List Table 6 Colorful Accent 6" w:uiPriority="51"/>
+    <w:lsdException w:name="List Table 7 Colorful Accent 6" w:uiPriority="52"/>
   </w:latentStyles>
   <w:style w:type="paragraph" w:default="1" w:styleId="Normal">
     <w:name w:val="Normal"/>
@@ -4491,7 +6139,6 @@
     <w:uiPriority w:val="99"/>
     <w:semiHidden/>
     <w:unhideWhenUsed/>
-    <w:qFormat/>
     <w:tblPr>
       <w:tblInd w:w="0" w:type="dxa"/>
       <w:tblCellMar>
@@ -4871,7 +6518,7 @@
       <w:u w:val="single"/>
     </w:rPr>
   </w:style>
-  <w:style w:type="paragraph" w:styleId="TtulodeTDC">
+  <w:style w:type="paragraph" w:styleId="TtuloTDC">
     <w:name w:val="TOC Heading"/>
     <w:basedOn w:val="Ttulo1"/>
     <w:next w:val="Normal"/>
@@ -5133,7 +6780,6 @@
       <w:lang w:val="en-US"/>
     </w:rPr>
     <w:tblPr>
-      <w:tblInd w:w="0" w:type="dxa"/>
       <w:tblBorders>
         <w:top w:val="single" w:sz="4" w:space="0" w:color="auto"/>
         <w:left w:val="single" w:sz="4" w:space="0" w:color="auto"/>
@@ -5142,12 +6788,6 @@
         <w:insideH w:val="single" w:sz="4" w:space="0" w:color="auto"/>
         <w:insideV w:val="single" w:sz="4" w:space="0" w:color="auto"/>
       </w:tblBorders>
-      <w:tblCellMar>
-        <w:top w:w="0" w:type="dxa"/>
-        <w:left w:w="108" w:type="dxa"/>
-        <w:bottom w:w="0" w:type="dxa"/>
-        <w:right w:w="108" w:type="dxa"/>
-      </w:tblCellMar>
     </w:tblPr>
   </w:style>
   <w:style w:type="paragraph" w:styleId="Prrafodelista">
@@ -5176,19 +6816,12 @@
     <w:tblPr>
       <w:tblStyleRowBandSize w:val="1"/>
       <w:tblStyleColBandSize w:val="1"/>
-      <w:tblInd w:w="0" w:type="dxa"/>
       <w:tblBorders>
         <w:top w:val="single" w:sz="8" w:space="0" w:color="4F81BD" w:themeColor="accent1"/>
         <w:left w:val="single" w:sz="8" w:space="0" w:color="4F81BD" w:themeColor="accent1"/>
         <w:bottom w:val="single" w:sz="8" w:space="0" w:color="4F81BD" w:themeColor="accent1"/>
         <w:right w:val="single" w:sz="8" w:space="0" w:color="4F81BD" w:themeColor="accent1"/>
       </w:tblBorders>
-      <w:tblCellMar>
-        <w:top w:w="0" w:type="dxa"/>
-        <w:left w:w="108" w:type="dxa"/>
-        <w:bottom w:w="0" w:type="dxa"/>
-        <w:right w:w="108" w:type="dxa"/>
-      </w:tblCellMar>
     </w:tblPr>
     <w:tblStylePr w:type="firstRow">
       <w:pPr>
@@ -5567,7 +7200,7 @@
 </file>
 
 <file path=customXml/itemProps2.xml><?xml version="1.0" encoding="utf-8"?>
-<ds:datastoreItem xmlns:ds="http://schemas.openxmlformats.org/officeDocument/2006/customXml" ds:itemID="{214BEE5C-B7C0-4990-858B-31C43D936A03}">
+<ds:datastoreItem xmlns:ds="http://schemas.openxmlformats.org/officeDocument/2006/customXml" ds:itemID="{18A9A5B3-5366-4523-926A-6B7C99B33A6D}">
   <ds:schemaRefs>
     <ds:schemaRef ds:uri="http://schemas.openxmlformats.org/officeDocument/2006/bibliography"/>
   </ds:schemaRefs>

</xml_diff>

<commit_message>
Corrección sobre la descripcion del perfil invitado
</commit_message>
<xml_diff>
--- a/Construcción/Listado de Permisos del Sistema VASPA.docx
+++ b/Construcción/Listado de Permisos del Sistema VASPA.docx
@@ -329,6 +329,13 @@
                 </w:rPr>
                 <w:t>Nicolás Sartini</w:t>
               </w:r>
+              <w:r>
+                <w:rPr>
+                  <w:rFonts w:ascii="Times New Roman" w:hAnsi="Times New Roman" w:cs="Times New Roman"/>
+                  <w:lang w:val="es-AR"/>
+                </w:rPr>
+                <w:t xml:space="preserve"> – Fabricio González – Francisco Estrada</w:t>
+              </w:r>
             </w:p>
           </w:sdtContent>
         </w:sdt>
@@ -346,7 +353,7 @@
               <w:lang w:eastAsia="es-AR"/>
             </w:rPr>
             <w:drawing>
-              <wp:anchor distT="0" distB="0" distL="114300" distR="114300" simplePos="0" relativeHeight="251657216" behindDoc="0" locked="0" layoutInCell="1" allowOverlap="1">
+              <wp:anchor distT="0" distB="0" distL="114300" distR="114300" simplePos="0" relativeHeight="251659264" behindDoc="0" locked="0" layoutInCell="1" allowOverlap="1">
                 <wp:simplePos x="0" y="0"/>
                 <wp:positionH relativeFrom="margin">
                   <wp:posOffset>-213360</wp:posOffset>
@@ -412,7 +419,7 @@
               <w:lang w:eastAsia="es-AR"/>
             </w:rPr>
             <w:drawing>
-              <wp:anchor distT="0" distB="0" distL="114300" distR="114300" simplePos="0" relativeHeight="251655168" behindDoc="0" locked="0" layoutInCell="1" allowOverlap="1">
+              <wp:anchor distT="0" distB="0" distL="114300" distR="114300" simplePos="0" relativeHeight="251657216" behindDoc="0" locked="0" layoutInCell="1" allowOverlap="1">
                 <wp:simplePos x="0" y="0"/>
                 <wp:positionH relativeFrom="margin">
                   <wp:posOffset>4301490</wp:posOffset>
@@ -489,7 +496,7 @@
         </w:rPr>
         <w:lastRenderedPageBreak/>
         <w:drawing>
-          <wp:anchor distT="0" distB="0" distL="114300" distR="114300" simplePos="0" relativeHeight="251659264" behindDoc="0" locked="0" layoutInCell="1" allowOverlap="1">
+          <wp:anchor distT="0" distB="0" distL="114300" distR="114300" simplePos="0" relativeHeight="251656704" behindDoc="0" locked="0" layoutInCell="1" allowOverlap="1">
             <wp:simplePos x="0" y="0"/>
             <wp:positionH relativeFrom="margin">
               <wp:posOffset>4730115</wp:posOffset>
@@ -1034,8 +1041,6 @@
       <w:r>
         <w:br w:type="page"/>
       </w:r>
-      <w:bookmarkStart w:id="0" w:name="_GoBack"/>
-      <w:bookmarkEnd w:id="0"/>
     </w:p>
     <w:sdt>
       <w:sdtPr>
@@ -1060,25 +1065,25 @@
       <w:pPr>
         <w:pStyle w:val="PSI-Ttulo1"/>
       </w:pPr>
-      <w:bookmarkStart w:id="1" w:name="_Toc524289893"/>
-      <w:bookmarkStart w:id="2" w:name="_Toc19286650"/>
+      <w:bookmarkStart w:id="0" w:name="_Toc524289893"/>
+      <w:bookmarkStart w:id="1" w:name="_Toc19286650"/>
       <w:r>
         <w:t>Introducción</w:t>
       </w:r>
+      <w:bookmarkEnd w:id="0"/>
       <w:bookmarkEnd w:id="1"/>
-      <w:bookmarkEnd w:id="2"/>
     </w:p>
     <w:p>
       <w:pPr>
         <w:pStyle w:val="PSI-Ttulo2"/>
       </w:pPr>
-      <w:bookmarkStart w:id="3" w:name="_Toc524289894"/>
-      <w:bookmarkStart w:id="4" w:name="_Toc19286651"/>
+      <w:bookmarkStart w:id="2" w:name="_Toc524289894"/>
+      <w:bookmarkStart w:id="3" w:name="_Toc19286651"/>
       <w:r>
         <w:t>Propósito</w:t>
       </w:r>
+      <w:bookmarkEnd w:id="2"/>
       <w:bookmarkEnd w:id="3"/>
-      <w:bookmarkEnd w:id="4"/>
     </w:p>
     <w:p>
       <w:pPr>
@@ -1117,22 +1122,22 @@
       <w:pPr>
         <w:pStyle w:val="PSI-Ttulo1"/>
       </w:pPr>
-      <w:bookmarkStart w:id="5" w:name="_Toc19286652"/>
+      <w:bookmarkStart w:id="4" w:name="_Toc19286652"/>
       <w:r>
         <w:t>Definición de Usuarios, Roles y Permisos:</w:t>
       </w:r>
-      <w:bookmarkEnd w:id="5"/>
+      <w:bookmarkEnd w:id="4"/>
     </w:p>
     <w:p>
       <w:pPr>
         <w:pStyle w:val="PSI-Ttulo2"/>
         <w:spacing w:after="240"/>
       </w:pPr>
-      <w:bookmarkStart w:id="6" w:name="_Toc19286653"/>
+      <w:bookmarkStart w:id="5" w:name="_Toc19286653"/>
       <w:r>
         <w:t>Usuarios del Sistema</w:t>
       </w:r>
-      <w:bookmarkEnd w:id="6"/>
+      <w:bookmarkEnd w:id="5"/>
     </w:p>
     <w:p>
       <w:pPr>
@@ -1208,11 +1213,11 @@
       <w:pPr>
         <w:pStyle w:val="PSI-Ttulo2"/>
       </w:pPr>
-      <w:bookmarkStart w:id="7" w:name="_Toc19286654"/>
+      <w:bookmarkStart w:id="6" w:name="_Toc19286654"/>
       <w:r>
         <w:t>Roles</w:t>
       </w:r>
-      <w:bookmarkEnd w:id="7"/>
+      <w:bookmarkEnd w:id="6"/>
     </w:p>
     <w:p>
       <w:pPr>
@@ -1276,7 +1281,18 @@
         <w:pStyle w:val="PSI-Normal"/>
       </w:pPr>
       <w:r>
-        <w:t>Invitado: Incluye a aquellos usuarios que solamente podrán loguearse en el sistema o consultar por los programas de asignaturas y planes de estudio escaneados que se encuentran en el sistema para posteriormente visualizarlos y/o descargarlos</w:t>
+        <w:t>Invitado: Incluye a aquellos usuarios que solamente podrán loguearse en el sistema</w:t>
+      </w:r>
+      <w:r>
+        <w:t xml:space="preserve"> </w:t>
+      </w:r>
+      <w:r>
+        <w:t>(asumiendo uno de los roles descriptos anteriormente)</w:t>
+      </w:r>
+      <w:bookmarkStart w:id="7" w:name="_GoBack"/>
+      <w:bookmarkEnd w:id="7"/>
+      <w:r>
+        <w:t xml:space="preserve"> o consultar por los programas de asignaturas y planes de estudio escaneados que se encuentran en el sistema para posteriormente visualizarlos y/o descargarlos</w:t>
       </w:r>
     </w:p>
     <w:p>
@@ -2318,7 +2334,7 @@
             <w:rFonts w:asciiTheme="majorHAnsi" w:hAnsiTheme="majorHAnsi" w:cstheme="majorHAnsi"/>
             <w:noProof/>
           </w:rPr>
-          <w:t>5</w:t>
+          <w:t>4</w:t>
         </w:r>
         <w:r>
           <w:rPr>
@@ -2394,10 +2410,7 @@
           <w:spacing w:before="0"/>
         </w:pPr>
         <w:r>
-          <w:rPr>
-            <w:lang w:val="es-AR"/>
-          </w:rPr>
-          <w:t>Nicolás Sartini</w:t>
+          <w:t>Nicolás Sartini – Fabricio González – Francisco Estrada</w:t>
         </w:r>
       </w:p>
     </w:sdtContent>
@@ -7200,7 +7213,7 @@
 </file>
 
 <file path=customXml/itemProps2.xml><?xml version="1.0" encoding="utf-8"?>
-<ds:datastoreItem xmlns:ds="http://schemas.openxmlformats.org/officeDocument/2006/customXml" ds:itemID="{18A9A5B3-5366-4523-926A-6B7C99B33A6D}">
+<ds:datastoreItem xmlns:ds="http://schemas.openxmlformats.org/officeDocument/2006/customXml" ds:itemID="{1C1DDC08-D3A9-4B77-A6BE-8F01910C4DE7}">
   <ds:schemaRefs>
     <ds:schemaRef ds:uri="http://schemas.openxmlformats.org/officeDocument/2006/bibliography"/>
   </ds:schemaRefs>

</xml_diff>

<commit_message>
Se agrega Checklist - faltantes para fin de Proyecto.docx y se modifica Listado de Permisos del Sistema VASPA.docx
</commit_message>
<xml_diff>
--- a/Construcción/Listado de Permisos del Sistema VASPA.docx
+++ b/Construcción/Listado de Permisos del Sistema VASPA.docx
@@ -1,6 +1,6 @@
 
 <file path=word/document.xml><?xml version="1.0" encoding="utf-8"?>
-<w:document xmlns:wpc="http://schemas.microsoft.com/office/word/2010/wordprocessingCanvas" xmlns:cx="http://schemas.microsoft.com/office/drawing/2014/chartex" xmlns:cx1="http://schemas.microsoft.com/office/drawing/2015/9/8/chartex" xmlns:mc="http://schemas.openxmlformats.org/markup-compatibility/2006" xmlns:o="urn:schemas-microsoft-com:office:office" xmlns:r="http://schemas.openxmlformats.org/officeDocument/2006/relationships" xmlns:m="http://schemas.openxmlformats.org/officeDocument/2006/math" xmlns:v="urn:schemas-microsoft-com:vml" xmlns:wp14="http://schemas.microsoft.com/office/word/2010/wordprocessingDrawing" xmlns:wp="http://schemas.openxmlformats.org/drawingml/2006/wordprocessingDrawing" xmlns:w10="urn:schemas-microsoft-com:office:word" xmlns:w="http://schemas.openxmlformats.org/wordprocessingml/2006/main" xmlns:w14="http://schemas.microsoft.com/office/word/2010/wordml" xmlns:w15="http://schemas.microsoft.com/office/word/2012/wordml" xmlns:w16se="http://schemas.microsoft.com/office/word/2015/wordml/symex" xmlns:wpg="http://schemas.microsoft.com/office/word/2010/wordprocessingGroup" xmlns:wpi="http://schemas.microsoft.com/office/word/2010/wordprocessingInk" xmlns:wne="http://schemas.microsoft.com/office/word/2006/wordml" xmlns:wps="http://schemas.microsoft.com/office/word/2010/wordprocessingShape" mc:Ignorable="w14 w15 w16se wp14">
+<w:document xmlns:wpc="http://schemas.microsoft.com/office/word/2010/wordprocessingCanvas" xmlns:mc="http://schemas.openxmlformats.org/markup-compatibility/2006" xmlns:o="urn:schemas-microsoft-com:office:office" xmlns:r="http://schemas.openxmlformats.org/officeDocument/2006/relationships" xmlns:m="http://schemas.openxmlformats.org/officeDocument/2006/math" xmlns:v="urn:schemas-microsoft-com:vml" xmlns:wp14="http://schemas.microsoft.com/office/word/2010/wordprocessingDrawing" xmlns:wp="http://schemas.openxmlformats.org/drawingml/2006/wordprocessingDrawing" xmlns:w10="urn:schemas-microsoft-com:office:word" xmlns:w="http://schemas.openxmlformats.org/wordprocessingml/2006/main" xmlns:w14="http://schemas.microsoft.com/office/word/2010/wordml" xmlns:w15="http://schemas.microsoft.com/office/word/2012/wordml" xmlns:wpg="http://schemas.microsoft.com/office/word/2010/wordprocessingGroup" xmlns:wpi="http://schemas.microsoft.com/office/word/2010/wordprocessingInk" xmlns:wne="http://schemas.microsoft.com/office/word/2006/wordml" xmlns:wps="http://schemas.microsoft.com/office/word/2010/wordprocessingShape" mc:Ignorable="w14 w15 wp14">
   <w:body>
     <w:sdt>
       <w:sdtPr>
@@ -576,7 +576,7 @@
       <w:sdtContent>
         <w:p>
           <w:pPr>
-            <w:pStyle w:val="TtuloTDC"/>
+            <w:pStyle w:val="TtulodeTDC"/>
             <w:tabs>
               <w:tab w:val="left" w:pos="5954"/>
             </w:tabs>
@@ -1289,8 +1289,6 @@
       <w:r>
         <w:t>(asumiendo uno de los roles descriptos anteriormente)</w:t>
       </w:r>
-      <w:bookmarkStart w:id="7" w:name="_GoBack"/>
-      <w:bookmarkEnd w:id="7"/>
       <w:r>
         <w:t xml:space="preserve"> o consultar por los programas de asignaturas y planes de estudio escaneados que se encuentran en el sistema para posteriormente visualizarlos y/o descargarlos</w:t>
       </w:r>
@@ -1305,11 +1303,11 @@
         <w:pStyle w:val="PSI-Ttulo2"/>
         <w:spacing w:after="240"/>
       </w:pPr>
-      <w:bookmarkStart w:id="8" w:name="_Toc19286655"/>
+      <w:bookmarkStart w:id="7" w:name="_Toc19286655"/>
       <w:r>
         <w:t>Permisos</w:t>
       </w:r>
-      <w:bookmarkEnd w:id="8"/>
+      <w:bookmarkEnd w:id="7"/>
     </w:p>
     <w:p>
       <w:pPr>
@@ -1542,7 +1540,7 @@
         <w:spacing w:before="0"/>
       </w:pPr>
       <w:r>
-        <w:t>Ver información Asignatura</w:t>
+        <w:t>Informe Gerencial</w:t>
       </w:r>
     </w:p>
     <w:p>
@@ -1555,20 +1553,13 @@
         <w:spacing w:before="0"/>
       </w:pPr>
       <w:r>
-        <w:t>Enviar Notificación</w:t>
+        <w:t>Enviar Notificacio</w:t>
       </w:r>
-    </w:p>
-    <w:p>
-      <w:pPr>
-        <w:pStyle w:val="PSI-Normal"/>
-        <w:numPr>
-          <w:ilvl w:val="0"/>
-          <w:numId w:val="26"/>
-        </w:numPr>
-        <w:spacing w:before="0"/>
-      </w:pPr>
       <w:r>
-        <w:t>Obtener Asignaturas Pendientes</w:t>
+        <w:t>n</w:t>
+      </w:r>
+      <w:r>
+        <w:t>es</w:t>
       </w:r>
     </w:p>
     <w:p>
@@ -1710,7 +1701,7 @@
               <w:cnfStyle w:val="000000000000" w:firstRow="0" w:lastRow="0" w:firstColumn="0" w:lastColumn="0" w:oddVBand="0" w:evenVBand="0" w:oddHBand="0" w:evenHBand="0" w:firstRowFirstColumn="0" w:firstRowLastColumn="0" w:lastRowFirstColumn="0" w:lastRowLastColumn="0"/>
             </w:pPr>
             <w:r>
-              <w:t>Ingresar</w:t>
+              <w:t>Salir</w:t>
             </w:r>
           </w:p>
           <w:p>
@@ -1723,7 +1714,7 @@
               <w:cnfStyle w:val="000000000000" w:firstRow="0" w:lastRow="0" w:firstColumn="0" w:lastColumn="0" w:oddVBand="0" w:evenVBand="0" w:oddHBand="0" w:evenHBand="0" w:firstRowFirstColumn="0" w:firstRowLastColumn="0" w:lastRowFirstColumn="0" w:lastRowLastColumn="0"/>
             </w:pPr>
             <w:r>
-              <w:t>Salir</w:t>
+              <w:t>Gestionar Usuarios</w:t>
             </w:r>
           </w:p>
           <w:p>
@@ -1736,7 +1727,7 @@
               <w:cnfStyle w:val="000000000000" w:firstRow="0" w:lastRow="0" w:firstColumn="0" w:lastColumn="0" w:oddVBand="0" w:evenVBand="0" w:oddHBand="0" w:evenHBand="0" w:firstRowFirstColumn="0" w:firstRowLastColumn="0" w:lastRowFirstColumn="0" w:lastRowLastColumn="0"/>
             </w:pPr>
             <w:r>
-              <w:t>Gestionar Usuarios</w:t>
+              <w:t>Gestionar Roles</w:t>
             </w:r>
           </w:p>
           <w:p>
@@ -1749,7 +1740,7 @@
               <w:cnfStyle w:val="000000000000" w:firstRow="0" w:lastRow="0" w:firstColumn="0" w:lastColumn="0" w:oddVBand="0" w:evenVBand="0" w:oddHBand="0" w:evenHBand="0" w:firstRowFirstColumn="0" w:firstRowLastColumn="0" w:lastRowFirstColumn="0" w:lastRowLastColumn="0"/>
             </w:pPr>
             <w:r>
-              <w:t>Gestionar Roles</w:t>
+              <w:t>Gestionar Permisos</w:t>
             </w:r>
           </w:p>
           <w:p>
@@ -1762,7 +1753,7 @@
               <w:cnfStyle w:val="000000000000" w:firstRow="0" w:lastRow="0" w:firstColumn="0" w:lastColumn="0" w:oddVBand="0" w:evenVBand="0" w:oddHBand="0" w:evenHBand="0" w:firstRowFirstColumn="0" w:firstRowLastColumn="0" w:lastRowFirstColumn="0" w:lastRowLastColumn="0"/>
             </w:pPr>
             <w:r>
-              <w:t>Gestionar Permisos</w:t>
+              <w:t>Gestionar Carreras</w:t>
             </w:r>
           </w:p>
           <w:p>
@@ -1775,7 +1766,7 @@
               <w:cnfStyle w:val="000000000000" w:firstRow="0" w:lastRow="0" w:firstColumn="0" w:lastColumn="0" w:oddVBand="0" w:evenVBand="0" w:oddHBand="0" w:evenHBand="0" w:firstRowFirstColumn="0" w:firstRowLastColumn="0" w:lastRowFirstColumn="0" w:lastRowLastColumn="0"/>
             </w:pPr>
             <w:r>
-              <w:t>Gestionar Carreras</w:t>
+              <w:t>Gestionar Planes</w:t>
             </w:r>
           </w:p>
           <w:p>
@@ -1788,7 +1779,7 @@
               <w:cnfStyle w:val="000000000000" w:firstRow="0" w:lastRow="0" w:firstColumn="0" w:lastColumn="0" w:oddVBand="0" w:evenVBand="0" w:oddHBand="0" w:evenHBand="0" w:firstRowFirstColumn="0" w:firstRowLastColumn="0" w:lastRowFirstColumn="0" w:lastRowLastColumn="0"/>
             </w:pPr>
             <w:r>
-              <w:t>Gestionar Planes</w:t>
+              <w:t>Gestionar Asignaturas</w:t>
             </w:r>
           </w:p>
           <w:p>
@@ -1801,7 +1792,7 @@
               <w:cnfStyle w:val="000000000000" w:firstRow="0" w:lastRow="0" w:firstColumn="0" w:lastColumn="0" w:oddVBand="0" w:evenVBand="0" w:oddHBand="0" w:evenHBand="0" w:firstRowFirstColumn="0" w:firstRowLastColumn="0" w:lastRowFirstColumn="0" w:lastRowLastColumn="0"/>
             </w:pPr>
             <w:r>
-              <w:t>Gestionar Asignaturas</w:t>
+              <w:t>Gestionar Profesores</w:t>
             </w:r>
           </w:p>
           <w:p>
@@ -1814,7 +1805,7 @@
               <w:cnfStyle w:val="000000000000" w:firstRow="0" w:lastRow="0" w:firstColumn="0" w:lastColumn="0" w:oddVBand="0" w:evenVBand="0" w:oddHBand="0" w:evenHBand="0" w:firstRowFirstColumn="0" w:firstRowLastColumn="0" w:lastRowFirstColumn="0" w:lastRowLastColumn="0"/>
             </w:pPr>
             <w:r>
-              <w:t>Gestionar Profesores</w:t>
+              <w:t>Generar Programa PDF</w:t>
             </w:r>
           </w:p>
           <w:p>
@@ -1827,7 +1818,7 @@
               <w:cnfStyle w:val="000000000000" w:firstRow="0" w:lastRow="0" w:firstColumn="0" w:lastColumn="0" w:oddVBand="0" w:evenVBand="0" w:oddHBand="0" w:evenHBand="0" w:firstRowFirstColumn="0" w:firstRowLastColumn="0" w:lastRowFirstColumn="0" w:lastRowLastColumn="0"/>
             </w:pPr>
             <w:r>
-              <w:t>Generar Programa PDF</w:t>
+              <w:t>Subir Programa Firmado</w:t>
             </w:r>
           </w:p>
           <w:p>
@@ -1840,7 +1831,7 @@
               <w:cnfStyle w:val="000000000000" w:firstRow="0" w:lastRow="0" w:firstColumn="0" w:lastColumn="0" w:oddVBand="0" w:evenVBand="0" w:oddHBand="0" w:evenHBand="0" w:firstRowFirstColumn="0" w:firstRowLastColumn="0" w:lastRowFirstColumn="0" w:lastRowLastColumn="0"/>
             </w:pPr>
             <w:r>
-              <w:t>Subir Programa Firmado</w:t>
+              <w:t>Subir Plan</w:t>
             </w:r>
           </w:p>
           <w:p>
@@ -1853,7 +1844,7 @@
               <w:cnfStyle w:val="000000000000" w:firstRow="0" w:lastRow="0" w:firstColumn="0" w:lastColumn="0" w:oddVBand="0" w:evenVBand="0" w:oddHBand="0" w:evenHBand="0" w:firstRowFirstColumn="0" w:firstRowLastColumn="0" w:lastRowFirstColumn="0" w:lastRowLastColumn="0"/>
             </w:pPr>
             <w:r>
-              <w:t>Subir Plan</w:t>
+              <w:t>Seguir Programa</w:t>
             </w:r>
           </w:p>
           <w:p>
@@ -1866,8 +1857,10 @@
               <w:cnfStyle w:val="000000000000" w:firstRow="0" w:lastRow="0" w:firstColumn="0" w:lastColumn="0" w:oddVBand="0" w:evenVBand="0" w:oddHBand="0" w:evenHBand="0" w:firstRowFirstColumn="0" w:firstRowLastColumn="0" w:lastRowFirstColumn="0" w:lastRowLastColumn="0"/>
             </w:pPr>
             <w:r>
-              <w:t>Seguir Programa</w:t>
-            </w:r>
+              <w:t>Enviar Notificaciones</w:t>
+            </w:r>
+            <w:bookmarkStart w:id="8" w:name="_GoBack"/>
+            <w:bookmarkEnd w:id="8"/>
           </w:p>
           <w:p>
             <w:pPr>
@@ -1879,7 +1872,7 @@
               <w:cnfStyle w:val="000000000000" w:firstRow="0" w:lastRow="0" w:firstColumn="0" w:lastColumn="0" w:oddVBand="0" w:evenVBand="0" w:oddHBand="0" w:evenHBand="0" w:firstRowFirstColumn="0" w:firstRowLastColumn="0" w:lastRowFirstColumn="0" w:lastRowLastColumn="0"/>
             </w:pPr>
             <w:r>
-              <w:t>Ver información Asignatura</w:t>
+              <w:t>Revisar Programa</w:t>
             </w:r>
           </w:p>
           <w:p>
@@ -1892,33 +1885,7 @@
               <w:cnfStyle w:val="000000000000" w:firstRow="0" w:lastRow="0" w:firstColumn="0" w:lastColumn="0" w:oddVBand="0" w:evenVBand="0" w:oddHBand="0" w:evenHBand="0" w:firstRowFirstColumn="0" w:firstRowLastColumn="0" w:lastRowFirstColumn="0" w:lastRowLastColumn="0"/>
             </w:pPr>
             <w:r>
-              <w:t>Enviar Notificación</w:t>
-            </w:r>
-          </w:p>
-          <w:p>
-            <w:pPr>
-              <w:pStyle w:val="Prrafodelista"/>
-              <w:numPr>
-                <w:ilvl w:val="0"/>
-                <w:numId w:val="21"/>
-              </w:numPr>
-              <w:cnfStyle w:val="000000000000" w:firstRow="0" w:lastRow="0" w:firstColumn="0" w:lastColumn="0" w:oddVBand="0" w:evenVBand="0" w:oddHBand="0" w:evenHBand="0" w:firstRowFirstColumn="0" w:firstRowLastColumn="0" w:lastRowFirstColumn="0" w:lastRowLastColumn="0"/>
-            </w:pPr>
-            <w:r>
-              <w:t>Obtener Asignaturas Pendientes</w:t>
-            </w:r>
-          </w:p>
-          <w:p>
-            <w:pPr>
-              <w:pStyle w:val="Prrafodelista"/>
-              <w:numPr>
-                <w:ilvl w:val="0"/>
-                <w:numId w:val="21"/>
-              </w:numPr>
-              <w:cnfStyle w:val="000000000000" w:firstRow="0" w:lastRow="0" w:firstColumn="0" w:lastColumn="0" w:oddVBand="0" w:evenVBand="0" w:oddHBand="0" w:evenHBand="0" w:firstRowFirstColumn="0" w:firstRowLastColumn="0" w:lastRowFirstColumn="0" w:lastRowLastColumn="0"/>
-            </w:pPr>
-            <w:r>
-              <w:t>Revisar Programa</w:t>
+              <w:t>Informe Gerencial</w:t>
             </w:r>
           </w:p>
         </w:tc>
@@ -1952,7 +1919,7 @@
               <w:cnfStyle w:val="000000100000" w:firstRow="0" w:lastRow="0" w:firstColumn="0" w:lastColumn="0" w:oddVBand="0" w:evenVBand="0" w:oddHBand="1" w:evenHBand="0" w:firstRowFirstColumn="0" w:firstRowLastColumn="0" w:lastRowFirstColumn="0" w:lastRowLastColumn="0"/>
             </w:pPr>
             <w:r>
-              <w:t>Ingresar</w:t>
+              <w:t>Salir</w:t>
             </w:r>
           </w:p>
           <w:p>
@@ -1965,7 +1932,7 @@
               <w:cnfStyle w:val="000000100000" w:firstRow="0" w:lastRow="0" w:firstColumn="0" w:lastColumn="0" w:oddVBand="0" w:evenVBand="0" w:oddHBand="1" w:evenHBand="0" w:firstRowFirstColumn="0" w:firstRowLastColumn="0" w:lastRowFirstColumn="0" w:lastRowLastColumn="0"/>
             </w:pPr>
             <w:r>
-              <w:t>Salir</w:t>
+              <w:t>Gestionar Programa</w:t>
             </w:r>
           </w:p>
           <w:p>
@@ -1978,7 +1945,7 @@
               <w:cnfStyle w:val="000000100000" w:firstRow="0" w:lastRow="0" w:firstColumn="0" w:lastColumn="0" w:oddVBand="0" w:evenVBand="0" w:oddHBand="1" w:evenHBand="0" w:firstRowFirstColumn="0" w:firstRowLastColumn="0" w:lastRowFirstColumn="0" w:lastRowLastColumn="0"/>
             </w:pPr>
             <w:r>
-              <w:t>Gestionar Programa</w:t>
+              <w:t>Gestionar Bibliografía</w:t>
             </w:r>
           </w:p>
           <w:p>
@@ -1991,26 +1958,8 @@
               <w:cnfStyle w:val="000000100000" w:firstRow="0" w:lastRow="0" w:firstColumn="0" w:lastColumn="0" w:oddVBand="0" w:evenVBand="0" w:oddHBand="1" w:evenHBand="0" w:firstRowFirstColumn="0" w:firstRowLastColumn="0" w:lastRowFirstColumn="0" w:lastRowLastColumn="0"/>
             </w:pPr>
             <w:r>
-              <w:t>Gestionar Bibliografía</w:t>
-            </w:r>
-          </w:p>
-          <w:p>
-            <w:pPr>
-              <w:pStyle w:val="Prrafodelista"/>
-              <w:numPr>
-                <w:ilvl w:val="0"/>
-                <w:numId w:val="21"/>
-              </w:numPr>
-              <w:cnfStyle w:val="000000100000" w:firstRow="0" w:lastRow="0" w:firstColumn="0" w:lastColumn="0" w:oddVBand="0" w:evenVBand="0" w:oddHBand="1" w:evenHBand="0" w:firstRowFirstColumn="0" w:firstRowLastColumn="0" w:lastRowFirstColumn="0" w:lastRowLastColumn="0"/>
-            </w:pPr>
-            <w:r>
               <w:t>Generar Programa PDF</w:t>
             </w:r>
-          </w:p>
-          <w:p>
-            <w:pPr>
-              <w:cnfStyle w:val="000000100000" w:firstRow="0" w:lastRow="0" w:firstColumn="0" w:lastColumn="0" w:oddVBand="0" w:evenVBand="0" w:oddHBand="1" w:evenHBand="0" w:firstRowFirstColumn="0" w:firstRowLastColumn="0" w:lastRowFirstColumn="0" w:lastRowLastColumn="0"/>
-            </w:pPr>
           </w:p>
         </w:tc>
       </w:tr>
@@ -2040,7 +1989,7 @@
               <w:cnfStyle w:val="000000000000" w:firstRow="0" w:lastRow="0" w:firstColumn="0" w:lastColumn="0" w:oddVBand="0" w:evenVBand="0" w:oddHBand="0" w:evenHBand="0" w:firstRowFirstColumn="0" w:firstRowLastColumn="0" w:lastRowFirstColumn="0" w:lastRowLastColumn="0"/>
             </w:pPr>
             <w:r>
-              <w:t>Ingresar</w:t>
+              <w:t>Salir</w:t>
             </w:r>
           </w:p>
           <w:p>
@@ -2053,7 +2002,7 @@
               <w:cnfStyle w:val="000000000000" w:firstRow="0" w:lastRow="0" w:firstColumn="0" w:lastColumn="0" w:oddVBand="0" w:evenVBand="0" w:oddHBand="0" w:evenHBand="0" w:firstRowFirstColumn="0" w:firstRowLastColumn="0" w:lastRowFirstColumn="0" w:lastRowLastColumn="0"/>
             </w:pPr>
             <w:r>
-              <w:t>Salir</w:t>
+              <w:t>Listado de asignaturas correspondientes</w:t>
             </w:r>
           </w:p>
           <w:p>
@@ -2066,32 +2015,8 @@
               <w:cnfStyle w:val="000000000000" w:firstRow="0" w:lastRow="0" w:firstColumn="0" w:lastColumn="0" w:oddVBand="0" w:evenVBand="0" w:oddHBand="0" w:evenHBand="0" w:firstRowFirstColumn="0" w:firstRowLastColumn="0" w:lastRowFirstColumn="0" w:lastRowLastColumn="0"/>
             </w:pPr>
             <w:r>
-              <w:t>Listado de asignaturas correspondientes</w:t>
-            </w:r>
-          </w:p>
-          <w:p>
-            <w:pPr>
-              <w:pStyle w:val="Prrafodelista"/>
-              <w:numPr>
-                <w:ilvl w:val="0"/>
-                <w:numId w:val="21"/>
-              </w:numPr>
-              <w:cnfStyle w:val="000000000000" w:firstRow="0" w:lastRow="0" w:firstColumn="0" w:lastColumn="0" w:oddVBand="0" w:evenVBand="0" w:oddHBand="0" w:evenHBand="0" w:firstRowFirstColumn="0" w:firstRowLastColumn="0" w:lastRowFirstColumn="0" w:lastRowLastColumn="0"/>
-            </w:pPr>
-            <w:r>
               <w:t>Revisar programas correspondientes</w:t>
             </w:r>
-          </w:p>
-          <w:p>
-            <w:pPr>
-              <w:pStyle w:val="Prrafodelista"/>
-              <w:cnfStyle w:val="000000000000" w:firstRow="0" w:lastRow="0" w:firstColumn="0" w:lastColumn="0" w:oddVBand="0" w:evenVBand="0" w:oddHBand="0" w:evenHBand="0" w:firstRowFirstColumn="0" w:firstRowLastColumn="0" w:lastRowFirstColumn="0" w:lastRowLastColumn="0"/>
-            </w:pPr>
-          </w:p>
-          <w:p>
-            <w:pPr>
-              <w:cnfStyle w:val="000000000000" w:firstRow="0" w:lastRow="0" w:firstColumn="0" w:lastColumn="0" w:oddVBand="0" w:evenVBand="0" w:oddHBand="0" w:evenHBand="0" w:firstRowFirstColumn="0" w:firstRowLastColumn="0" w:lastRowFirstColumn="0" w:lastRowLastColumn="0"/>
-            </w:pPr>
           </w:p>
         </w:tc>
       </w:tr>
@@ -2152,12 +2077,6 @@
             <w:r>
               <w:t>Ingresar</w:t>
             </w:r>
-          </w:p>
-          <w:p>
-            <w:pPr>
-              <w:pStyle w:val="Prrafodelista"/>
-              <w:cnfStyle w:val="000000100000" w:firstRow="0" w:lastRow="0" w:firstColumn="0" w:lastColumn="0" w:oddVBand="0" w:evenVBand="0" w:oddHBand="1" w:evenHBand="0" w:firstRowFirstColumn="0" w:firstRowLastColumn="0" w:lastRowFirstColumn="0" w:lastRowLastColumn="0"/>
-            </w:pPr>
           </w:p>
         </w:tc>
       </w:tr>
@@ -2191,7 +2110,7 @@
 </file>
 
 <file path=word/endnotes.xml><?xml version="1.0" encoding="utf-8"?>
-<w:endnotes xmlns:wpc="http://schemas.microsoft.com/office/word/2010/wordprocessingCanvas" xmlns:cx="http://schemas.microsoft.com/office/drawing/2014/chartex" xmlns:cx1="http://schemas.microsoft.com/office/drawing/2015/9/8/chartex" xmlns:mc="http://schemas.openxmlformats.org/markup-compatibility/2006" xmlns:o="urn:schemas-microsoft-com:office:office" xmlns:r="http://schemas.openxmlformats.org/officeDocument/2006/relationships" xmlns:m="http://schemas.openxmlformats.org/officeDocument/2006/math" xmlns:v="urn:schemas-microsoft-com:vml" xmlns:wp14="http://schemas.microsoft.com/office/word/2010/wordprocessingDrawing" xmlns:wp="http://schemas.openxmlformats.org/drawingml/2006/wordprocessingDrawing" xmlns:w10="urn:schemas-microsoft-com:office:word" xmlns:w="http://schemas.openxmlformats.org/wordprocessingml/2006/main" xmlns:w14="http://schemas.microsoft.com/office/word/2010/wordml" xmlns:w15="http://schemas.microsoft.com/office/word/2012/wordml" xmlns:w16se="http://schemas.microsoft.com/office/word/2015/wordml/symex" xmlns:wpg="http://schemas.microsoft.com/office/word/2010/wordprocessingGroup" xmlns:wpi="http://schemas.microsoft.com/office/word/2010/wordprocessingInk" xmlns:wne="http://schemas.microsoft.com/office/word/2006/wordml" xmlns:wps="http://schemas.microsoft.com/office/word/2010/wordprocessingShape" mc:Ignorable="w14 w15 w16se wp14">
+<w:endnotes xmlns:wpc="http://schemas.microsoft.com/office/word/2010/wordprocessingCanvas" xmlns:mc="http://schemas.openxmlformats.org/markup-compatibility/2006" xmlns:o="urn:schemas-microsoft-com:office:office" xmlns:r="http://schemas.openxmlformats.org/officeDocument/2006/relationships" xmlns:m="http://schemas.openxmlformats.org/officeDocument/2006/math" xmlns:v="urn:schemas-microsoft-com:vml" xmlns:wp14="http://schemas.microsoft.com/office/word/2010/wordprocessingDrawing" xmlns:wp="http://schemas.openxmlformats.org/drawingml/2006/wordprocessingDrawing" xmlns:w10="urn:schemas-microsoft-com:office:word" xmlns:w="http://schemas.openxmlformats.org/wordprocessingml/2006/main" xmlns:w14="http://schemas.microsoft.com/office/word/2010/wordml" xmlns:w15="http://schemas.microsoft.com/office/word/2012/wordml" xmlns:wpg="http://schemas.microsoft.com/office/word/2010/wordprocessingGroup" xmlns:wpi="http://schemas.microsoft.com/office/word/2010/wordprocessingInk" xmlns:wne="http://schemas.microsoft.com/office/word/2006/wordml" xmlns:wps="http://schemas.microsoft.com/office/word/2010/wordprocessingShape" mc:Ignorable="w14 w15 wp14">
   <w:endnote w:type="separator" w:id="-1">
     <w:p>
       <w:pPr>
@@ -2218,7 +2137,7 @@
 </file>
 
 <file path=word/footer1.xml><?xml version="1.0" encoding="utf-8"?>
-<w:ftr xmlns:wpc="http://schemas.microsoft.com/office/word/2010/wordprocessingCanvas" xmlns:cx="http://schemas.microsoft.com/office/drawing/2014/chartex" xmlns:cx1="http://schemas.microsoft.com/office/drawing/2015/9/8/chartex" xmlns:mc="http://schemas.openxmlformats.org/markup-compatibility/2006" xmlns:o="urn:schemas-microsoft-com:office:office" xmlns:r="http://schemas.openxmlformats.org/officeDocument/2006/relationships" xmlns:m="http://schemas.openxmlformats.org/officeDocument/2006/math" xmlns:v="urn:schemas-microsoft-com:vml" xmlns:wp14="http://schemas.microsoft.com/office/word/2010/wordprocessingDrawing" xmlns:wp="http://schemas.openxmlformats.org/drawingml/2006/wordprocessingDrawing" xmlns:w10="urn:schemas-microsoft-com:office:word" xmlns:w="http://schemas.openxmlformats.org/wordprocessingml/2006/main" xmlns:w14="http://schemas.microsoft.com/office/word/2010/wordml" xmlns:w15="http://schemas.microsoft.com/office/word/2012/wordml" xmlns:w16se="http://schemas.microsoft.com/office/word/2015/wordml/symex" xmlns:wpg="http://schemas.microsoft.com/office/word/2010/wordprocessingGroup" xmlns:wpi="http://schemas.microsoft.com/office/word/2010/wordprocessingInk" xmlns:wne="http://schemas.microsoft.com/office/word/2006/wordml" xmlns:wps="http://schemas.microsoft.com/office/word/2010/wordprocessingShape" mc:Ignorable="w14 w15 w16se wp14">
+<w:ftr xmlns:wpc="http://schemas.microsoft.com/office/word/2010/wordprocessingCanvas" xmlns:mc="http://schemas.openxmlformats.org/markup-compatibility/2006" xmlns:o="urn:schemas-microsoft-com:office:office" xmlns:r="http://schemas.openxmlformats.org/officeDocument/2006/relationships" xmlns:m="http://schemas.openxmlformats.org/officeDocument/2006/math" xmlns:v="urn:schemas-microsoft-com:vml" xmlns:wp14="http://schemas.microsoft.com/office/word/2010/wordprocessingDrawing" xmlns:wp="http://schemas.openxmlformats.org/drawingml/2006/wordprocessingDrawing" xmlns:w10="urn:schemas-microsoft-com:office:word" xmlns:w="http://schemas.openxmlformats.org/wordprocessingml/2006/main" xmlns:w14="http://schemas.microsoft.com/office/word/2010/wordml" xmlns:w15="http://schemas.microsoft.com/office/word/2012/wordml" xmlns:wpg="http://schemas.microsoft.com/office/word/2010/wordprocessingGroup" xmlns:wpi="http://schemas.microsoft.com/office/word/2010/wordprocessingInk" xmlns:wne="http://schemas.microsoft.com/office/word/2006/wordml" xmlns:wps="http://schemas.microsoft.com/office/word/2010/wordprocessingShape" mc:Ignorable="w14 w15 wp14">
   <w:p>
     <w:pPr>
       <w:pStyle w:val="Piedepgina"/>
@@ -2228,7 +2147,7 @@
 </file>
 
 <file path=word/footer2.xml><?xml version="1.0" encoding="utf-8"?>
-<w:ftr xmlns:wpc="http://schemas.microsoft.com/office/word/2010/wordprocessingCanvas" xmlns:cx="http://schemas.microsoft.com/office/drawing/2014/chartex" xmlns:cx1="http://schemas.microsoft.com/office/drawing/2015/9/8/chartex" xmlns:mc="http://schemas.openxmlformats.org/markup-compatibility/2006" xmlns:o="urn:schemas-microsoft-com:office:office" xmlns:r="http://schemas.openxmlformats.org/officeDocument/2006/relationships" xmlns:m="http://schemas.openxmlformats.org/officeDocument/2006/math" xmlns:v="urn:schemas-microsoft-com:vml" xmlns:wp14="http://schemas.microsoft.com/office/word/2010/wordprocessingDrawing" xmlns:wp="http://schemas.openxmlformats.org/drawingml/2006/wordprocessingDrawing" xmlns:w10="urn:schemas-microsoft-com:office:word" xmlns:w="http://schemas.openxmlformats.org/wordprocessingml/2006/main" xmlns:w14="http://schemas.microsoft.com/office/word/2010/wordml" xmlns:w15="http://schemas.microsoft.com/office/word/2012/wordml" xmlns:w16se="http://schemas.microsoft.com/office/word/2015/wordml/symex" xmlns:wpg="http://schemas.microsoft.com/office/word/2010/wordprocessingGroup" xmlns:wpi="http://schemas.microsoft.com/office/word/2010/wordprocessingInk" xmlns:wne="http://schemas.microsoft.com/office/word/2006/wordml" xmlns:wps="http://schemas.microsoft.com/office/word/2010/wordprocessingShape" mc:Ignorable="w14 w15 w16se wp14">
+<w:ftr xmlns:wpc="http://schemas.microsoft.com/office/word/2010/wordprocessingCanvas" xmlns:mc="http://schemas.openxmlformats.org/markup-compatibility/2006" xmlns:o="urn:schemas-microsoft-com:office:office" xmlns:r="http://schemas.openxmlformats.org/officeDocument/2006/relationships" xmlns:m="http://schemas.openxmlformats.org/officeDocument/2006/math" xmlns:v="urn:schemas-microsoft-com:vml" xmlns:wp14="http://schemas.microsoft.com/office/word/2010/wordprocessingDrawing" xmlns:wp="http://schemas.openxmlformats.org/drawingml/2006/wordprocessingDrawing" xmlns:w10="urn:schemas-microsoft-com:office:word" xmlns:w="http://schemas.openxmlformats.org/wordprocessingml/2006/main" xmlns:w14="http://schemas.microsoft.com/office/word/2010/wordml" xmlns:w15="http://schemas.microsoft.com/office/word/2012/wordml" xmlns:wpg="http://schemas.microsoft.com/office/word/2010/wordprocessingGroup" xmlns:wpi="http://schemas.microsoft.com/office/word/2010/wordprocessingInk" xmlns:wne="http://schemas.microsoft.com/office/word/2006/wordml" xmlns:wps="http://schemas.microsoft.com/office/word/2010/wordprocessingShape" mc:Ignorable="w14 w15 wp14">
   <w:p>
     <w:pPr>
       <w:tabs>
@@ -2419,7 +2338,7 @@
 </file>
 
 <file path=word/footer3.xml><?xml version="1.0" encoding="utf-8"?>
-<w:ftr xmlns:wpc="http://schemas.microsoft.com/office/word/2010/wordprocessingCanvas" xmlns:cx="http://schemas.microsoft.com/office/drawing/2014/chartex" xmlns:cx1="http://schemas.microsoft.com/office/drawing/2015/9/8/chartex" xmlns:mc="http://schemas.openxmlformats.org/markup-compatibility/2006" xmlns:o="urn:schemas-microsoft-com:office:office" xmlns:r="http://schemas.openxmlformats.org/officeDocument/2006/relationships" xmlns:m="http://schemas.openxmlformats.org/officeDocument/2006/math" xmlns:v="urn:schemas-microsoft-com:vml" xmlns:wp14="http://schemas.microsoft.com/office/word/2010/wordprocessingDrawing" xmlns:wp="http://schemas.openxmlformats.org/drawingml/2006/wordprocessingDrawing" xmlns:w10="urn:schemas-microsoft-com:office:word" xmlns:w="http://schemas.openxmlformats.org/wordprocessingml/2006/main" xmlns:w14="http://schemas.microsoft.com/office/word/2010/wordml" xmlns:w15="http://schemas.microsoft.com/office/word/2012/wordml" xmlns:w16se="http://schemas.microsoft.com/office/word/2015/wordml/symex" xmlns:wpg="http://schemas.microsoft.com/office/word/2010/wordprocessingGroup" xmlns:wpi="http://schemas.microsoft.com/office/word/2010/wordprocessingInk" xmlns:wne="http://schemas.microsoft.com/office/word/2006/wordml" xmlns:wps="http://schemas.microsoft.com/office/word/2010/wordprocessingShape" mc:Ignorable="w14 w15 w16se wp14">
+<w:ftr xmlns:wpc="http://schemas.microsoft.com/office/word/2010/wordprocessingCanvas" xmlns:mc="http://schemas.openxmlformats.org/markup-compatibility/2006" xmlns:o="urn:schemas-microsoft-com:office:office" xmlns:r="http://schemas.openxmlformats.org/officeDocument/2006/relationships" xmlns:m="http://schemas.openxmlformats.org/officeDocument/2006/math" xmlns:v="urn:schemas-microsoft-com:vml" xmlns:wp14="http://schemas.microsoft.com/office/word/2010/wordprocessingDrawing" xmlns:wp="http://schemas.openxmlformats.org/drawingml/2006/wordprocessingDrawing" xmlns:w10="urn:schemas-microsoft-com:office:word" xmlns:w="http://schemas.openxmlformats.org/wordprocessingml/2006/main" xmlns:w14="http://schemas.microsoft.com/office/word/2010/wordml" xmlns:w15="http://schemas.microsoft.com/office/word/2012/wordml" xmlns:wpg="http://schemas.microsoft.com/office/word/2010/wordprocessingGroup" xmlns:wpi="http://schemas.microsoft.com/office/word/2010/wordprocessingInk" xmlns:wne="http://schemas.microsoft.com/office/word/2006/wordml" xmlns:wps="http://schemas.microsoft.com/office/word/2010/wordprocessingShape" mc:Ignorable="w14 w15 wp14">
   <w:p>
     <w:pPr>
       <w:pStyle w:val="Piedepgina"/>
@@ -2429,7 +2348,7 @@
 </file>
 
 <file path=word/footnotes.xml><?xml version="1.0" encoding="utf-8"?>
-<w:footnotes xmlns:wpc="http://schemas.microsoft.com/office/word/2010/wordprocessingCanvas" xmlns:cx="http://schemas.microsoft.com/office/drawing/2014/chartex" xmlns:cx1="http://schemas.microsoft.com/office/drawing/2015/9/8/chartex" xmlns:mc="http://schemas.openxmlformats.org/markup-compatibility/2006" xmlns:o="urn:schemas-microsoft-com:office:office" xmlns:r="http://schemas.openxmlformats.org/officeDocument/2006/relationships" xmlns:m="http://schemas.openxmlformats.org/officeDocument/2006/math" xmlns:v="urn:schemas-microsoft-com:vml" xmlns:wp14="http://schemas.microsoft.com/office/word/2010/wordprocessingDrawing" xmlns:wp="http://schemas.openxmlformats.org/drawingml/2006/wordprocessingDrawing" xmlns:w10="urn:schemas-microsoft-com:office:word" xmlns:w="http://schemas.openxmlformats.org/wordprocessingml/2006/main" xmlns:w14="http://schemas.microsoft.com/office/word/2010/wordml" xmlns:w15="http://schemas.microsoft.com/office/word/2012/wordml" xmlns:w16se="http://schemas.microsoft.com/office/word/2015/wordml/symex" xmlns:wpg="http://schemas.microsoft.com/office/word/2010/wordprocessingGroup" xmlns:wpi="http://schemas.microsoft.com/office/word/2010/wordprocessingInk" xmlns:wne="http://schemas.microsoft.com/office/word/2006/wordml" xmlns:wps="http://schemas.microsoft.com/office/word/2010/wordprocessingShape" mc:Ignorable="w14 w15 w16se wp14">
+<w:footnotes xmlns:wpc="http://schemas.microsoft.com/office/word/2010/wordprocessingCanvas" xmlns:mc="http://schemas.openxmlformats.org/markup-compatibility/2006" xmlns:o="urn:schemas-microsoft-com:office:office" xmlns:r="http://schemas.openxmlformats.org/officeDocument/2006/relationships" xmlns:m="http://schemas.openxmlformats.org/officeDocument/2006/math" xmlns:v="urn:schemas-microsoft-com:vml" xmlns:wp14="http://schemas.microsoft.com/office/word/2010/wordprocessingDrawing" xmlns:wp="http://schemas.openxmlformats.org/drawingml/2006/wordprocessingDrawing" xmlns:w10="urn:schemas-microsoft-com:office:word" xmlns:w="http://schemas.openxmlformats.org/wordprocessingml/2006/main" xmlns:w14="http://schemas.microsoft.com/office/word/2010/wordml" xmlns:w15="http://schemas.microsoft.com/office/word/2012/wordml" xmlns:wpg="http://schemas.microsoft.com/office/word/2010/wordprocessingGroup" xmlns:wpi="http://schemas.microsoft.com/office/word/2010/wordprocessingInk" xmlns:wne="http://schemas.microsoft.com/office/word/2006/wordml" xmlns:wps="http://schemas.microsoft.com/office/word/2010/wordprocessingShape" mc:Ignorable="w14 w15 wp14">
   <w:footnote w:type="separator" w:id="-1">
     <w:p>
       <w:pPr>
@@ -2456,7 +2375,7 @@
 </file>
 
 <file path=word/header1.xml><?xml version="1.0" encoding="utf-8"?>
-<w:hdr xmlns:wpc="http://schemas.microsoft.com/office/word/2010/wordprocessingCanvas" xmlns:cx="http://schemas.microsoft.com/office/drawing/2014/chartex" xmlns:cx1="http://schemas.microsoft.com/office/drawing/2015/9/8/chartex" xmlns:mc="http://schemas.openxmlformats.org/markup-compatibility/2006" xmlns:o="urn:schemas-microsoft-com:office:office" xmlns:r="http://schemas.openxmlformats.org/officeDocument/2006/relationships" xmlns:m="http://schemas.openxmlformats.org/officeDocument/2006/math" xmlns:v="urn:schemas-microsoft-com:vml" xmlns:wp14="http://schemas.microsoft.com/office/word/2010/wordprocessingDrawing" xmlns:wp="http://schemas.openxmlformats.org/drawingml/2006/wordprocessingDrawing" xmlns:w10="urn:schemas-microsoft-com:office:word" xmlns:w="http://schemas.openxmlformats.org/wordprocessingml/2006/main" xmlns:w14="http://schemas.microsoft.com/office/word/2010/wordml" xmlns:w15="http://schemas.microsoft.com/office/word/2012/wordml" xmlns:w16se="http://schemas.microsoft.com/office/word/2015/wordml/symex" xmlns:wpg="http://schemas.microsoft.com/office/word/2010/wordprocessingGroup" xmlns:wpi="http://schemas.microsoft.com/office/word/2010/wordprocessingInk" xmlns:wne="http://schemas.microsoft.com/office/word/2006/wordml" xmlns:wps="http://schemas.microsoft.com/office/word/2010/wordprocessingShape" mc:Ignorable="w14 w15 w16se wp14">
+<w:hdr xmlns:wpc="http://schemas.microsoft.com/office/word/2010/wordprocessingCanvas" xmlns:mc="http://schemas.openxmlformats.org/markup-compatibility/2006" xmlns:o="urn:schemas-microsoft-com:office:office" xmlns:r="http://schemas.openxmlformats.org/officeDocument/2006/relationships" xmlns:m="http://schemas.openxmlformats.org/officeDocument/2006/math" xmlns:v="urn:schemas-microsoft-com:vml" xmlns:wp14="http://schemas.microsoft.com/office/word/2010/wordprocessingDrawing" xmlns:wp="http://schemas.openxmlformats.org/drawingml/2006/wordprocessingDrawing" xmlns:w10="urn:schemas-microsoft-com:office:word" xmlns:w="http://schemas.openxmlformats.org/wordprocessingml/2006/main" xmlns:w14="http://schemas.microsoft.com/office/word/2010/wordml" xmlns:w15="http://schemas.microsoft.com/office/word/2012/wordml" xmlns:wpg="http://schemas.microsoft.com/office/word/2010/wordprocessingGroup" xmlns:wpi="http://schemas.microsoft.com/office/word/2010/wordprocessingInk" xmlns:wne="http://schemas.microsoft.com/office/word/2006/wordml" xmlns:wps="http://schemas.microsoft.com/office/word/2010/wordprocessingShape" mc:Ignorable="w14 w15 wp14">
   <w:p>
     <w:pPr>
       <w:pStyle w:val="Encabezado"/>
@@ -2466,7 +2385,7 @@
 </file>
 
 <file path=word/header2.xml><?xml version="1.0" encoding="utf-8"?>
-<w:hdr xmlns:wpc="http://schemas.microsoft.com/office/word/2010/wordprocessingCanvas" xmlns:cx="http://schemas.microsoft.com/office/drawing/2014/chartex" xmlns:cx1="http://schemas.microsoft.com/office/drawing/2015/9/8/chartex" xmlns:mc="http://schemas.openxmlformats.org/markup-compatibility/2006" xmlns:o="urn:schemas-microsoft-com:office:office" xmlns:r="http://schemas.openxmlformats.org/officeDocument/2006/relationships" xmlns:m="http://schemas.openxmlformats.org/officeDocument/2006/math" xmlns:v="urn:schemas-microsoft-com:vml" xmlns:wp14="http://schemas.microsoft.com/office/word/2010/wordprocessingDrawing" xmlns:wp="http://schemas.openxmlformats.org/drawingml/2006/wordprocessingDrawing" xmlns:w10="urn:schemas-microsoft-com:office:word" xmlns:w="http://schemas.openxmlformats.org/wordprocessingml/2006/main" xmlns:w14="http://schemas.microsoft.com/office/word/2010/wordml" xmlns:w15="http://schemas.microsoft.com/office/word/2012/wordml" xmlns:w16se="http://schemas.microsoft.com/office/word/2015/wordml/symex" xmlns:wpg="http://schemas.microsoft.com/office/word/2010/wordprocessingGroup" xmlns:wpi="http://schemas.microsoft.com/office/word/2010/wordprocessingInk" xmlns:wne="http://schemas.microsoft.com/office/word/2006/wordml" xmlns:wps="http://schemas.microsoft.com/office/word/2010/wordprocessingShape" mc:Ignorable="w14 w15 w16se wp14">
+<w:hdr xmlns:wpc="http://schemas.microsoft.com/office/word/2010/wordprocessingCanvas" xmlns:mc="http://schemas.openxmlformats.org/markup-compatibility/2006" xmlns:o="urn:schemas-microsoft-com:office:office" xmlns:r="http://schemas.openxmlformats.org/officeDocument/2006/relationships" xmlns:m="http://schemas.openxmlformats.org/officeDocument/2006/math" xmlns:v="urn:schemas-microsoft-com:vml" xmlns:wp14="http://schemas.microsoft.com/office/word/2010/wordprocessingDrawing" xmlns:wp="http://schemas.openxmlformats.org/drawingml/2006/wordprocessingDrawing" xmlns:w10="urn:schemas-microsoft-com:office:word" xmlns:w="http://schemas.openxmlformats.org/wordprocessingml/2006/main" xmlns:w14="http://schemas.microsoft.com/office/word/2010/wordml" xmlns:w15="http://schemas.microsoft.com/office/word/2012/wordml" xmlns:wpg="http://schemas.microsoft.com/office/word/2010/wordprocessingGroup" xmlns:wpi="http://schemas.microsoft.com/office/word/2010/wordprocessingInk" xmlns:wne="http://schemas.microsoft.com/office/word/2006/wordml" xmlns:wps="http://schemas.microsoft.com/office/word/2010/wordprocessingShape" mc:Ignorable="w14 w15 wp14">
   <w:p>
     <w:pPr>
       <w:pStyle w:val="Encabezado"/>
@@ -2722,7 +2641,7 @@
 </file>
 
 <file path=word/header3.xml><?xml version="1.0" encoding="utf-8"?>
-<w:hdr xmlns:wpc="http://schemas.microsoft.com/office/word/2010/wordprocessingCanvas" xmlns:cx="http://schemas.microsoft.com/office/drawing/2014/chartex" xmlns:cx1="http://schemas.microsoft.com/office/drawing/2015/9/8/chartex" xmlns:mc="http://schemas.openxmlformats.org/markup-compatibility/2006" xmlns:o="urn:schemas-microsoft-com:office:office" xmlns:r="http://schemas.openxmlformats.org/officeDocument/2006/relationships" xmlns:m="http://schemas.openxmlformats.org/officeDocument/2006/math" xmlns:v="urn:schemas-microsoft-com:vml" xmlns:wp14="http://schemas.microsoft.com/office/word/2010/wordprocessingDrawing" xmlns:wp="http://schemas.openxmlformats.org/drawingml/2006/wordprocessingDrawing" xmlns:w10="urn:schemas-microsoft-com:office:word" xmlns:w="http://schemas.openxmlformats.org/wordprocessingml/2006/main" xmlns:w14="http://schemas.microsoft.com/office/word/2010/wordml" xmlns:w15="http://schemas.microsoft.com/office/word/2012/wordml" xmlns:w16se="http://schemas.microsoft.com/office/word/2015/wordml/symex" xmlns:wpg="http://schemas.microsoft.com/office/word/2010/wordprocessingGroup" xmlns:wpi="http://schemas.microsoft.com/office/word/2010/wordprocessingInk" xmlns:wne="http://schemas.microsoft.com/office/word/2006/wordml" xmlns:wps="http://schemas.microsoft.com/office/word/2010/wordprocessingShape" mc:Ignorable="w14 w15 w16se wp14">
+<w:hdr xmlns:wpc="http://schemas.microsoft.com/office/word/2010/wordprocessingCanvas" xmlns:mc="http://schemas.openxmlformats.org/markup-compatibility/2006" xmlns:o="urn:schemas-microsoft-com:office:office" xmlns:r="http://schemas.openxmlformats.org/officeDocument/2006/relationships" xmlns:m="http://schemas.openxmlformats.org/officeDocument/2006/math" xmlns:v="urn:schemas-microsoft-com:vml" xmlns:wp14="http://schemas.microsoft.com/office/word/2010/wordprocessingDrawing" xmlns:wp="http://schemas.openxmlformats.org/drawingml/2006/wordprocessingDrawing" xmlns:w10="urn:schemas-microsoft-com:office:word" xmlns:w="http://schemas.openxmlformats.org/wordprocessingml/2006/main" xmlns:w14="http://schemas.microsoft.com/office/word/2010/wordml" xmlns:w15="http://schemas.microsoft.com/office/word/2012/wordml" xmlns:wpg="http://schemas.microsoft.com/office/word/2010/wordprocessingGroup" xmlns:wpi="http://schemas.microsoft.com/office/word/2010/wordprocessingInk" xmlns:wne="http://schemas.microsoft.com/office/word/2006/wordml" xmlns:wps="http://schemas.microsoft.com/office/word/2010/wordprocessingShape" mc:Ignorable="w14 w15 wp14">
   <w:p>
     <w:pPr>
       <w:pStyle w:val="Encabezado"/>
@@ -2732,7 +2651,7 @@
 </file>
 
 <file path=word/numbering.xml><?xml version="1.0" encoding="utf-8"?>
-<w:numbering xmlns:wpc="http://schemas.microsoft.com/office/word/2010/wordprocessingCanvas" xmlns:cx="http://schemas.microsoft.com/office/drawing/2014/chartex" xmlns:cx1="http://schemas.microsoft.com/office/drawing/2015/9/8/chartex" xmlns:mc="http://schemas.openxmlformats.org/markup-compatibility/2006" xmlns:o="urn:schemas-microsoft-com:office:office" xmlns:r="http://schemas.openxmlformats.org/officeDocument/2006/relationships" xmlns:m="http://schemas.openxmlformats.org/officeDocument/2006/math" xmlns:v="urn:schemas-microsoft-com:vml" xmlns:wp14="http://schemas.microsoft.com/office/word/2010/wordprocessingDrawing" xmlns:wp="http://schemas.openxmlformats.org/drawingml/2006/wordprocessingDrawing" xmlns:w10="urn:schemas-microsoft-com:office:word" xmlns:w="http://schemas.openxmlformats.org/wordprocessingml/2006/main" xmlns:w14="http://schemas.microsoft.com/office/word/2010/wordml" xmlns:w15="http://schemas.microsoft.com/office/word/2012/wordml" xmlns:w16se="http://schemas.microsoft.com/office/word/2015/wordml/symex" xmlns:wpg="http://schemas.microsoft.com/office/word/2010/wordprocessingGroup" xmlns:wpi="http://schemas.microsoft.com/office/word/2010/wordprocessingInk" xmlns:wne="http://schemas.microsoft.com/office/word/2006/wordml" xmlns:wps="http://schemas.microsoft.com/office/word/2010/wordprocessingShape" mc:Ignorable="w14 w15 w16se wp14">
+<w:numbering xmlns:wpc="http://schemas.microsoft.com/office/word/2010/wordprocessingCanvas" xmlns:mc="http://schemas.openxmlformats.org/markup-compatibility/2006" xmlns:o="urn:schemas-microsoft-com:office:office" xmlns:r="http://schemas.openxmlformats.org/officeDocument/2006/relationships" xmlns:m="http://schemas.openxmlformats.org/officeDocument/2006/math" xmlns:v="urn:schemas-microsoft-com:vml" xmlns:wp14="http://schemas.microsoft.com/office/word/2010/wordprocessingDrawing" xmlns:wp="http://schemas.openxmlformats.org/drawingml/2006/wordprocessingDrawing" xmlns:w10="urn:schemas-microsoft-com:office:word" xmlns:w="http://schemas.openxmlformats.org/wordprocessingml/2006/main" xmlns:w14="http://schemas.microsoft.com/office/word/2010/wordml" xmlns:w15="http://schemas.microsoft.com/office/word/2012/wordml" xmlns:wpg="http://schemas.microsoft.com/office/word/2010/wordprocessingGroup" xmlns:wpi="http://schemas.microsoft.com/office/word/2010/wordprocessingInk" xmlns:wne="http://schemas.microsoft.com/office/word/2006/wordml" xmlns:wps="http://schemas.microsoft.com/office/word/2010/wordprocessingShape" mc:Ignorable="w14 w15 wp14">
   <w:abstractNum w:abstractNumId="0" w15:restartNumberingAfterBreak="0">
     <w:nsid w:val="00000003"/>
     <w:multiLevelType w:val="multilevel"/>
@@ -5658,7 +5577,7 @@
 </file>
 
 <file path=word/styles.xml><?xml version="1.0" encoding="utf-8"?>
-<w:styles xmlns:mc="http://schemas.openxmlformats.org/markup-compatibility/2006" xmlns:r="http://schemas.openxmlformats.org/officeDocument/2006/relationships" xmlns:w="http://schemas.openxmlformats.org/wordprocessingml/2006/main" xmlns:w14="http://schemas.microsoft.com/office/word/2010/wordml" xmlns:w15="http://schemas.microsoft.com/office/word/2012/wordml" xmlns:w16se="http://schemas.microsoft.com/office/word/2015/wordml/symex" mc:Ignorable="w14 w15 w16se">
+<w:styles xmlns:mc="http://schemas.openxmlformats.org/markup-compatibility/2006" xmlns:r="http://schemas.openxmlformats.org/officeDocument/2006/relationships" xmlns:w="http://schemas.openxmlformats.org/wordprocessingml/2006/main" xmlns:w14="http://schemas.microsoft.com/office/word/2010/wordml" xmlns:w15="http://schemas.microsoft.com/office/word/2012/wordml" mc:Ignorable="w14 w15">
   <w:docDefaults>
     <w:rPrDefault>
       <w:rPr>
@@ -6531,7 +6450,7 @@
       <w:u w:val="single"/>
     </w:rPr>
   </w:style>
-  <w:style w:type="paragraph" w:styleId="TtuloTDC">
+  <w:style w:type="paragraph" w:styleId="TtulodeTDC">
     <w:name w:val="TOC Heading"/>
     <w:basedOn w:val="Ttulo1"/>
     <w:next w:val="Normal"/>
@@ -6706,11 +6625,11 @@
     <w:qFormat/>
     <w:rsid w:val="005F60BA"/>
   </w:style>
-  <w:style w:type="paragraph" w:styleId="Ttulo">
+  <w:style w:type="paragraph" w:styleId="Puesto">
     <w:name w:val="Title"/>
     <w:basedOn w:val="Normal"/>
     <w:next w:val="Normal"/>
-    <w:link w:val="TtuloCar"/>
+    <w:link w:val="PuestoCar"/>
     <w:uiPriority w:val="10"/>
     <w:qFormat/>
     <w:rsid w:val="009A3173"/>
@@ -6730,10 +6649,10 @@
       <w:szCs w:val="52"/>
     </w:rPr>
   </w:style>
-  <w:style w:type="character" w:customStyle="1" w:styleId="TtuloCar">
-    <w:name w:val="Título Car"/>
+  <w:style w:type="character" w:customStyle="1" w:styleId="PuestoCar">
+    <w:name w:val="Puesto Car"/>
     <w:basedOn w:val="Fuentedeprrafopredeter"/>
-    <w:link w:val="Ttulo"/>
+    <w:link w:val="Puesto"/>
     <w:uiPriority w:val="10"/>
     <w:rsid w:val="009A3173"/>
     <w:rPr>
@@ -6747,7 +6666,7 @@
   </w:style>
   <w:style w:type="paragraph" w:customStyle="1" w:styleId="PSI-Ttulo">
     <w:name w:val="PSI - Título"/>
-    <w:basedOn w:val="Ttulo"/>
+    <w:basedOn w:val="Puesto"/>
     <w:autoRedefine/>
     <w:qFormat/>
     <w:rsid w:val="009A3173"/>
@@ -7213,7 +7132,7 @@
 </file>
 
 <file path=customXml/itemProps2.xml><?xml version="1.0" encoding="utf-8"?>
-<ds:datastoreItem xmlns:ds="http://schemas.openxmlformats.org/officeDocument/2006/customXml" ds:itemID="{1C1DDC08-D3A9-4B77-A6BE-8F01910C4DE7}">
+<ds:datastoreItem xmlns:ds="http://schemas.openxmlformats.org/officeDocument/2006/customXml" ds:itemID="{96A34ABF-F205-497F-A248-3E411ACC79A0}">
   <ds:schemaRefs>
     <ds:schemaRef ds:uri="http://schemas.openxmlformats.org/officeDocument/2006/bibliography"/>
   </ds:schemaRefs>

</xml_diff>

<commit_message>
Se Realizo lo siguiente: - Se actualizo documentacion relacionada a los Usuarios, Roles y permisos del Sistema. - Se agrego permiso "Carga Masiva de Programas", "Generar Informe Gerencial" y "Ver Informacion Asignatura" tanto en la BD como en la constantes del sistema. - Se elimino el Rol "Invitado" y "Usuario Comun" de la BD y de las constantes(BD Usuarios). - Se modifico el navbar.php agregando enlaces a las funcionalidades permitidas segun el rol del usuario. - Se modifico el panel de SA quitando los "Accesos Rapidos" que se encontraban a la derecha de la pantalla, dados que estos accesos ya se encuentran en el navbar - FALTARIA VALIDAR LA PANTALLA DE CADA CU SI EL USUARIO TIENE PERMISOS PARA LLEVAR A CABO ESA FUNCION.
</commit_message>
<xml_diff>
--- a/Construcción/Listado de Permisos del Sistema VASPA.docx
+++ b/Construcción/Listado de Permisos del Sistema VASPA.docx
@@ -1,6 +1,6 @@
 
 <file path=word/document.xml><?xml version="1.0" encoding="utf-8"?>
-<w:document xmlns:wpc="http://schemas.microsoft.com/office/word/2010/wordprocessingCanvas" xmlns:mc="http://schemas.openxmlformats.org/markup-compatibility/2006" xmlns:o="urn:schemas-microsoft-com:office:office" xmlns:r="http://schemas.openxmlformats.org/officeDocument/2006/relationships" xmlns:m="http://schemas.openxmlformats.org/officeDocument/2006/math" xmlns:v="urn:schemas-microsoft-com:vml" xmlns:wp14="http://schemas.microsoft.com/office/word/2010/wordprocessingDrawing" xmlns:wp="http://schemas.openxmlformats.org/drawingml/2006/wordprocessingDrawing" xmlns:w10="urn:schemas-microsoft-com:office:word" xmlns:w="http://schemas.openxmlformats.org/wordprocessingml/2006/main" xmlns:w14="http://schemas.microsoft.com/office/word/2010/wordml" xmlns:w15="http://schemas.microsoft.com/office/word/2012/wordml" xmlns:wpg="http://schemas.microsoft.com/office/word/2010/wordprocessingGroup" xmlns:wpi="http://schemas.microsoft.com/office/word/2010/wordprocessingInk" xmlns:wne="http://schemas.microsoft.com/office/word/2006/wordml" xmlns:wps="http://schemas.microsoft.com/office/word/2010/wordprocessingShape" mc:Ignorable="w14 w15 wp14">
+<w:document xmlns:wpc="http://schemas.microsoft.com/office/word/2010/wordprocessingCanvas" xmlns:cx="http://schemas.microsoft.com/office/drawing/2014/chartex" xmlns:cx1="http://schemas.microsoft.com/office/drawing/2015/9/8/chartex" xmlns:mc="http://schemas.openxmlformats.org/markup-compatibility/2006" xmlns:o="urn:schemas-microsoft-com:office:office" xmlns:r="http://schemas.openxmlformats.org/officeDocument/2006/relationships" xmlns:m="http://schemas.openxmlformats.org/officeDocument/2006/math" xmlns:v="urn:schemas-microsoft-com:vml" xmlns:wp14="http://schemas.microsoft.com/office/word/2010/wordprocessingDrawing" xmlns:wp="http://schemas.openxmlformats.org/drawingml/2006/wordprocessingDrawing" xmlns:w10="urn:schemas-microsoft-com:office:word" xmlns:w="http://schemas.openxmlformats.org/wordprocessingml/2006/main" xmlns:w14="http://schemas.microsoft.com/office/word/2010/wordml" xmlns:w15="http://schemas.microsoft.com/office/word/2012/wordml" xmlns:w16se="http://schemas.microsoft.com/office/word/2015/wordml/symex" xmlns:wpg="http://schemas.microsoft.com/office/word/2010/wordprocessingGroup" xmlns:wpi="http://schemas.microsoft.com/office/word/2010/wordprocessingInk" xmlns:wne="http://schemas.microsoft.com/office/word/2006/wordml" xmlns:wps="http://schemas.microsoft.com/office/word/2010/wordprocessingShape" mc:Ignorable="w14 w15 w16se wp14">
   <w:body>
     <w:sdt>
       <w:sdtPr>
@@ -576,7 +576,7 @@
       <w:sdtContent>
         <w:p>
           <w:pPr>
-            <w:pStyle w:val="TtulodeTDC"/>
+            <w:pStyle w:val="TtuloTDC"/>
             <w:tabs>
               <w:tab w:val="left" w:pos="5954"/>
             </w:tabs>
@@ -1501,7 +1501,7 @@
         <w:spacing w:before="0"/>
       </w:pPr>
       <w:r>
-        <w:t>Gestionar Programa</w:t>
+        <w:t>Carga Masiva de Programas</w:t>
       </w:r>
     </w:p>
     <w:p>
@@ -1514,7 +1514,7 @@
         <w:spacing w:before="0"/>
       </w:pPr>
       <w:r>
-        <w:t>Gestionar Bibliografía</w:t>
+        <w:t>Gestionar Programa</w:t>
       </w:r>
     </w:p>
     <w:p>
@@ -1527,7 +1527,7 @@
         <w:spacing w:before="0"/>
       </w:pPr>
       <w:r>
-        <w:t>Seguir Programa</w:t>
+        <w:t>Gestionar Bibliografía</w:t>
       </w:r>
     </w:p>
     <w:p>
@@ -1539,6 +1539,22 @@
         </w:numPr>
         <w:spacing w:before="0"/>
       </w:pPr>
+      <w:r>
+        <w:t>Seguir Programa</w:t>
+      </w:r>
+    </w:p>
+    <w:p>
+      <w:pPr>
+        <w:pStyle w:val="PSI-Normal"/>
+        <w:numPr>
+          <w:ilvl w:val="0"/>
+          <w:numId w:val="26"/>
+        </w:numPr>
+        <w:spacing w:before="0"/>
+      </w:pPr>
+      <w:r>
+        <w:t xml:space="preserve">Generar </w:t>
+      </w:r>
       <w:r>
         <w:t>Informe Gerencial</w:t>
       </w:r>
@@ -1844,7 +1860,13 @@
               <w:cnfStyle w:val="000000000000" w:firstRow="0" w:lastRow="0" w:firstColumn="0" w:lastColumn="0" w:oddVBand="0" w:evenVBand="0" w:oddHBand="0" w:evenHBand="0" w:firstRowFirstColumn="0" w:firstRowLastColumn="0" w:lastRowFirstColumn="0" w:lastRowLastColumn="0"/>
             </w:pPr>
             <w:r>
-              <w:t>Seguir Programa</w:t>
+              <w:t>Carga Masiva de Prog</w:t>
+            </w:r>
+            <w:r>
+              <w:t>r</w:t>
+            </w:r>
+            <w:r>
+              <w:t>amas</w:t>
             </w:r>
           </w:p>
           <w:p>
@@ -1857,10 +1879,8 @@
               <w:cnfStyle w:val="000000000000" w:firstRow="0" w:lastRow="0" w:firstColumn="0" w:lastColumn="0" w:oddVBand="0" w:evenVBand="0" w:oddHBand="0" w:evenHBand="0" w:firstRowFirstColumn="0" w:firstRowLastColumn="0" w:lastRowFirstColumn="0" w:lastRowLastColumn="0"/>
             </w:pPr>
             <w:r>
-              <w:t>Enviar Notificaciones</w:t>
-            </w:r>
-            <w:bookmarkStart w:id="8" w:name="_GoBack"/>
-            <w:bookmarkEnd w:id="8"/>
+              <w:t>Seguir Programa</w:t>
+            </w:r>
           </w:p>
           <w:p>
             <w:pPr>
@@ -1872,7 +1892,7 @@
               <w:cnfStyle w:val="000000000000" w:firstRow="0" w:lastRow="0" w:firstColumn="0" w:lastColumn="0" w:oddVBand="0" w:evenVBand="0" w:oddHBand="0" w:evenHBand="0" w:firstRowFirstColumn="0" w:firstRowLastColumn="0" w:lastRowFirstColumn="0" w:lastRowLastColumn="0"/>
             </w:pPr>
             <w:r>
-              <w:t>Revisar Programa</w:t>
+              <w:t>Enviar Notificaciones</w:t>
             </w:r>
           </w:p>
           <w:p>
@@ -1884,6 +1904,24 @@
               </w:numPr>
               <w:cnfStyle w:val="000000000000" w:firstRow="0" w:lastRow="0" w:firstColumn="0" w:lastColumn="0" w:oddVBand="0" w:evenVBand="0" w:oddHBand="0" w:evenHBand="0" w:firstRowFirstColumn="0" w:firstRowLastColumn="0" w:lastRowFirstColumn="0" w:lastRowLastColumn="0"/>
             </w:pPr>
+            <w:r>
+              <w:t>Revisar Programa</w:t>
+            </w:r>
+          </w:p>
+          <w:p>
+            <w:pPr>
+              <w:pStyle w:val="Prrafodelista"/>
+              <w:numPr>
+                <w:ilvl w:val="0"/>
+                <w:numId w:val="21"/>
+              </w:numPr>
+              <w:cnfStyle w:val="000000000000" w:firstRow="0" w:lastRow="0" w:firstColumn="0" w:lastColumn="0" w:oddVBand="0" w:evenVBand="0" w:oddHBand="0" w:evenHBand="0" w:firstRowFirstColumn="0" w:firstRowLastColumn="0" w:lastRowFirstColumn="0" w:lastRowLastColumn="0"/>
+            </w:pPr>
+            <w:r>
+              <w:t xml:space="preserve">Generar </w:t>
+            </w:r>
+            <w:bookmarkStart w:id="8" w:name="_GoBack"/>
+            <w:bookmarkEnd w:id="8"/>
             <w:r>
               <w:t>Informe Gerencial</w:t>
             </w:r>
@@ -2002,20 +2040,7 @@
               <w:cnfStyle w:val="000000000000" w:firstRow="0" w:lastRow="0" w:firstColumn="0" w:lastColumn="0" w:oddVBand="0" w:evenVBand="0" w:oddHBand="0" w:evenHBand="0" w:firstRowFirstColumn="0" w:firstRowLastColumn="0" w:lastRowFirstColumn="0" w:lastRowLastColumn="0"/>
             </w:pPr>
             <w:r>
-              <w:t>Listado de asignaturas correspondientes</w:t>
-            </w:r>
-          </w:p>
-          <w:p>
-            <w:pPr>
-              <w:pStyle w:val="Prrafodelista"/>
-              <w:numPr>
-                <w:ilvl w:val="0"/>
-                <w:numId w:val="21"/>
-              </w:numPr>
-              <w:cnfStyle w:val="000000000000" w:firstRow="0" w:lastRow="0" w:firstColumn="0" w:lastColumn="0" w:oddVBand="0" w:evenVBand="0" w:oddHBand="0" w:evenHBand="0" w:firstRowFirstColumn="0" w:firstRowLastColumn="0" w:lastRowFirstColumn="0" w:lastRowLastColumn="0"/>
-            </w:pPr>
-            <w:r>
-              <w:t>Revisar programas correspondientes</w:t>
+              <w:t>Revisar programa</w:t>
             </w:r>
           </w:p>
         </w:tc>
@@ -2110,7 +2135,7 @@
 </file>
 
 <file path=word/endnotes.xml><?xml version="1.0" encoding="utf-8"?>
-<w:endnotes xmlns:wpc="http://schemas.microsoft.com/office/word/2010/wordprocessingCanvas" xmlns:mc="http://schemas.openxmlformats.org/markup-compatibility/2006" xmlns:o="urn:schemas-microsoft-com:office:office" xmlns:r="http://schemas.openxmlformats.org/officeDocument/2006/relationships" xmlns:m="http://schemas.openxmlformats.org/officeDocument/2006/math" xmlns:v="urn:schemas-microsoft-com:vml" xmlns:wp14="http://schemas.microsoft.com/office/word/2010/wordprocessingDrawing" xmlns:wp="http://schemas.openxmlformats.org/drawingml/2006/wordprocessingDrawing" xmlns:w10="urn:schemas-microsoft-com:office:word" xmlns:w="http://schemas.openxmlformats.org/wordprocessingml/2006/main" xmlns:w14="http://schemas.microsoft.com/office/word/2010/wordml" xmlns:w15="http://schemas.microsoft.com/office/word/2012/wordml" xmlns:wpg="http://schemas.microsoft.com/office/word/2010/wordprocessingGroup" xmlns:wpi="http://schemas.microsoft.com/office/word/2010/wordprocessingInk" xmlns:wne="http://schemas.microsoft.com/office/word/2006/wordml" xmlns:wps="http://schemas.microsoft.com/office/word/2010/wordprocessingShape" mc:Ignorable="w14 w15 wp14">
+<w:endnotes xmlns:wpc="http://schemas.microsoft.com/office/word/2010/wordprocessingCanvas" xmlns:cx="http://schemas.microsoft.com/office/drawing/2014/chartex" xmlns:cx1="http://schemas.microsoft.com/office/drawing/2015/9/8/chartex" xmlns:mc="http://schemas.openxmlformats.org/markup-compatibility/2006" xmlns:o="urn:schemas-microsoft-com:office:office" xmlns:r="http://schemas.openxmlformats.org/officeDocument/2006/relationships" xmlns:m="http://schemas.openxmlformats.org/officeDocument/2006/math" xmlns:v="urn:schemas-microsoft-com:vml" xmlns:wp14="http://schemas.microsoft.com/office/word/2010/wordprocessingDrawing" xmlns:wp="http://schemas.openxmlformats.org/drawingml/2006/wordprocessingDrawing" xmlns:w10="urn:schemas-microsoft-com:office:word" xmlns:w="http://schemas.openxmlformats.org/wordprocessingml/2006/main" xmlns:w14="http://schemas.microsoft.com/office/word/2010/wordml" xmlns:w15="http://schemas.microsoft.com/office/word/2012/wordml" xmlns:w16se="http://schemas.microsoft.com/office/word/2015/wordml/symex" xmlns:wpg="http://schemas.microsoft.com/office/word/2010/wordprocessingGroup" xmlns:wpi="http://schemas.microsoft.com/office/word/2010/wordprocessingInk" xmlns:wne="http://schemas.microsoft.com/office/word/2006/wordml" xmlns:wps="http://schemas.microsoft.com/office/word/2010/wordprocessingShape" mc:Ignorable="w14 w15 w16se wp14">
   <w:endnote w:type="separator" w:id="-1">
     <w:p>
       <w:pPr>
@@ -2137,7 +2162,7 @@
 </file>
 
 <file path=word/footer1.xml><?xml version="1.0" encoding="utf-8"?>
-<w:ftr xmlns:wpc="http://schemas.microsoft.com/office/word/2010/wordprocessingCanvas" xmlns:mc="http://schemas.openxmlformats.org/markup-compatibility/2006" xmlns:o="urn:schemas-microsoft-com:office:office" xmlns:r="http://schemas.openxmlformats.org/officeDocument/2006/relationships" xmlns:m="http://schemas.openxmlformats.org/officeDocument/2006/math" xmlns:v="urn:schemas-microsoft-com:vml" xmlns:wp14="http://schemas.microsoft.com/office/word/2010/wordprocessingDrawing" xmlns:wp="http://schemas.openxmlformats.org/drawingml/2006/wordprocessingDrawing" xmlns:w10="urn:schemas-microsoft-com:office:word" xmlns:w="http://schemas.openxmlformats.org/wordprocessingml/2006/main" xmlns:w14="http://schemas.microsoft.com/office/word/2010/wordml" xmlns:w15="http://schemas.microsoft.com/office/word/2012/wordml" xmlns:wpg="http://schemas.microsoft.com/office/word/2010/wordprocessingGroup" xmlns:wpi="http://schemas.microsoft.com/office/word/2010/wordprocessingInk" xmlns:wne="http://schemas.microsoft.com/office/word/2006/wordml" xmlns:wps="http://schemas.microsoft.com/office/word/2010/wordprocessingShape" mc:Ignorable="w14 w15 wp14">
+<w:ftr xmlns:wpc="http://schemas.microsoft.com/office/word/2010/wordprocessingCanvas" xmlns:cx="http://schemas.microsoft.com/office/drawing/2014/chartex" xmlns:cx1="http://schemas.microsoft.com/office/drawing/2015/9/8/chartex" xmlns:mc="http://schemas.openxmlformats.org/markup-compatibility/2006" xmlns:o="urn:schemas-microsoft-com:office:office" xmlns:r="http://schemas.openxmlformats.org/officeDocument/2006/relationships" xmlns:m="http://schemas.openxmlformats.org/officeDocument/2006/math" xmlns:v="urn:schemas-microsoft-com:vml" xmlns:wp14="http://schemas.microsoft.com/office/word/2010/wordprocessingDrawing" xmlns:wp="http://schemas.openxmlformats.org/drawingml/2006/wordprocessingDrawing" xmlns:w10="urn:schemas-microsoft-com:office:word" xmlns:w="http://schemas.openxmlformats.org/wordprocessingml/2006/main" xmlns:w14="http://schemas.microsoft.com/office/word/2010/wordml" xmlns:w15="http://schemas.microsoft.com/office/word/2012/wordml" xmlns:w16se="http://schemas.microsoft.com/office/word/2015/wordml/symex" xmlns:wpg="http://schemas.microsoft.com/office/word/2010/wordprocessingGroup" xmlns:wpi="http://schemas.microsoft.com/office/word/2010/wordprocessingInk" xmlns:wne="http://schemas.microsoft.com/office/word/2006/wordml" xmlns:wps="http://schemas.microsoft.com/office/word/2010/wordprocessingShape" mc:Ignorable="w14 w15 w16se wp14">
   <w:p>
     <w:pPr>
       <w:pStyle w:val="Piedepgina"/>
@@ -2147,7 +2172,7 @@
 </file>
 
 <file path=word/footer2.xml><?xml version="1.0" encoding="utf-8"?>
-<w:ftr xmlns:wpc="http://schemas.microsoft.com/office/word/2010/wordprocessingCanvas" xmlns:mc="http://schemas.openxmlformats.org/markup-compatibility/2006" xmlns:o="urn:schemas-microsoft-com:office:office" xmlns:r="http://schemas.openxmlformats.org/officeDocument/2006/relationships" xmlns:m="http://schemas.openxmlformats.org/officeDocument/2006/math" xmlns:v="urn:schemas-microsoft-com:vml" xmlns:wp14="http://schemas.microsoft.com/office/word/2010/wordprocessingDrawing" xmlns:wp="http://schemas.openxmlformats.org/drawingml/2006/wordprocessingDrawing" xmlns:w10="urn:schemas-microsoft-com:office:word" xmlns:w="http://schemas.openxmlformats.org/wordprocessingml/2006/main" xmlns:w14="http://schemas.microsoft.com/office/word/2010/wordml" xmlns:w15="http://schemas.microsoft.com/office/word/2012/wordml" xmlns:wpg="http://schemas.microsoft.com/office/word/2010/wordprocessingGroup" xmlns:wpi="http://schemas.microsoft.com/office/word/2010/wordprocessingInk" xmlns:wne="http://schemas.microsoft.com/office/word/2006/wordml" xmlns:wps="http://schemas.microsoft.com/office/word/2010/wordprocessingShape" mc:Ignorable="w14 w15 wp14">
+<w:ftr xmlns:wpc="http://schemas.microsoft.com/office/word/2010/wordprocessingCanvas" xmlns:cx="http://schemas.microsoft.com/office/drawing/2014/chartex" xmlns:cx1="http://schemas.microsoft.com/office/drawing/2015/9/8/chartex" xmlns:mc="http://schemas.openxmlformats.org/markup-compatibility/2006" xmlns:o="urn:schemas-microsoft-com:office:office" xmlns:r="http://schemas.openxmlformats.org/officeDocument/2006/relationships" xmlns:m="http://schemas.openxmlformats.org/officeDocument/2006/math" xmlns:v="urn:schemas-microsoft-com:vml" xmlns:wp14="http://schemas.microsoft.com/office/word/2010/wordprocessingDrawing" xmlns:wp="http://schemas.openxmlformats.org/drawingml/2006/wordprocessingDrawing" xmlns:w10="urn:schemas-microsoft-com:office:word" xmlns:w="http://schemas.openxmlformats.org/wordprocessingml/2006/main" xmlns:w14="http://schemas.microsoft.com/office/word/2010/wordml" xmlns:w15="http://schemas.microsoft.com/office/word/2012/wordml" xmlns:w16se="http://schemas.microsoft.com/office/word/2015/wordml/symex" xmlns:wpg="http://schemas.microsoft.com/office/word/2010/wordprocessingGroup" xmlns:wpi="http://schemas.microsoft.com/office/word/2010/wordprocessingInk" xmlns:wne="http://schemas.microsoft.com/office/word/2006/wordml" xmlns:wps="http://schemas.microsoft.com/office/word/2010/wordprocessingShape" mc:Ignorable="w14 w15 w16se wp14">
   <w:p>
     <w:pPr>
       <w:tabs>
@@ -2338,7 +2363,7 @@
 </file>
 
 <file path=word/footer3.xml><?xml version="1.0" encoding="utf-8"?>
-<w:ftr xmlns:wpc="http://schemas.microsoft.com/office/word/2010/wordprocessingCanvas" xmlns:mc="http://schemas.openxmlformats.org/markup-compatibility/2006" xmlns:o="urn:schemas-microsoft-com:office:office" xmlns:r="http://schemas.openxmlformats.org/officeDocument/2006/relationships" xmlns:m="http://schemas.openxmlformats.org/officeDocument/2006/math" xmlns:v="urn:schemas-microsoft-com:vml" xmlns:wp14="http://schemas.microsoft.com/office/word/2010/wordprocessingDrawing" xmlns:wp="http://schemas.openxmlformats.org/drawingml/2006/wordprocessingDrawing" xmlns:w10="urn:schemas-microsoft-com:office:word" xmlns:w="http://schemas.openxmlformats.org/wordprocessingml/2006/main" xmlns:w14="http://schemas.microsoft.com/office/word/2010/wordml" xmlns:w15="http://schemas.microsoft.com/office/word/2012/wordml" xmlns:wpg="http://schemas.microsoft.com/office/word/2010/wordprocessingGroup" xmlns:wpi="http://schemas.microsoft.com/office/word/2010/wordprocessingInk" xmlns:wne="http://schemas.microsoft.com/office/word/2006/wordml" xmlns:wps="http://schemas.microsoft.com/office/word/2010/wordprocessingShape" mc:Ignorable="w14 w15 wp14">
+<w:ftr xmlns:wpc="http://schemas.microsoft.com/office/word/2010/wordprocessingCanvas" xmlns:cx="http://schemas.microsoft.com/office/drawing/2014/chartex" xmlns:cx1="http://schemas.microsoft.com/office/drawing/2015/9/8/chartex" xmlns:mc="http://schemas.openxmlformats.org/markup-compatibility/2006" xmlns:o="urn:schemas-microsoft-com:office:office" xmlns:r="http://schemas.openxmlformats.org/officeDocument/2006/relationships" xmlns:m="http://schemas.openxmlformats.org/officeDocument/2006/math" xmlns:v="urn:schemas-microsoft-com:vml" xmlns:wp14="http://schemas.microsoft.com/office/word/2010/wordprocessingDrawing" xmlns:wp="http://schemas.openxmlformats.org/drawingml/2006/wordprocessingDrawing" xmlns:w10="urn:schemas-microsoft-com:office:word" xmlns:w="http://schemas.openxmlformats.org/wordprocessingml/2006/main" xmlns:w14="http://schemas.microsoft.com/office/word/2010/wordml" xmlns:w15="http://schemas.microsoft.com/office/word/2012/wordml" xmlns:w16se="http://schemas.microsoft.com/office/word/2015/wordml/symex" xmlns:wpg="http://schemas.microsoft.com/office/word/2010/wordprocessingGroup" xmlns:wpi="http://schemas.microsoft.com/office/word/2010/wordprocessingInk" xmlns:wne="http://schemas.microsoft.com/office/word/2006/wordml" xmlns:wps="http://schemas.microsoft.com/office/word/2010/wordprocessingShape" mc:Ignorable="w14 w15 w16se wp14">
   <w:p>
     <w:pPr>
       <w:pStyle w:val="Piedepgina"/>
@@ -2348,7 +2373,7 @@
 </file>
 
 <file path=word/footnotes.xml><?xml version="1.0" encoding="utf-8"?>
-<w:footnotes xmlns:wpc="http://schemas.microsoft.com/office/word/2010/wordprocessingCanvas" xmlns:mc="http://schemas.openxmlformats.org/markup-compatibility/2006" xmlns:o="urn:schemas-microsoft-com:office:office" xmlns:r="http://schemas.openxmlformats.org/officeDocument/2006/relationships" xmlns:m="http://schemas.openxmlformats.org/officeDocument/2006/math" xmlns:v="urn:schemas-microsoft-com:vml" xmlns:wp14="http://schemas.microsoft.com/office/word/2010/wordprocessingDrawing" xmlns:wp="http://schemas.openxmlformats.org/drawingml/2006/wordprocessingDrawing" xmlns:w10="urn:schemas-microsoft-com:office:word" xmlns:w="http://schemas.openxmlformats.org/wordprocessingml/2006/main" xmlns:w14="http://schemas.microsoft.com/office/word/2010/wordml" xmlns:w15="http://schemas.microsoft.com/office/word/2012/wordml" xmlns:wpg="http://schemas.microsoft.com/office/word/2010/wordprocessingGroup" xmlns:wpi="http://schemas.microsoft.com/office/word/2010/wordprocessingInk" xmlns:wne="http://schemas.microsoft.com/office/word/2006/wordml" xmlns:wps="http://schemas.microsoft.com/office/word/2010/wordprocessingShape" mc:Ignorable="w14 w15 wp14">
+<w:footnotes xmlns:wpc="http://schemas.microsoft.com/office/word/2010/wordprocessingCanvas" xmlns:cx="http://schemas.microsoft.com/office/drawing/2014/chartex" xmlns:cx1="http://schemas.microsoft.com/office/drawing/2015/9/8/chartex" xmlns:mc="http://schemas.openxmlformats.org/markup-compatibility/2006" xmlns:o="urn:schemas-microsoft-com:office:office" xmlns:r="http://schemas.openxmlformats.org/officeDocument/2006/relationships" xmlns:m="http://schemas.openxmlformats.org/officeDocument/2006/math" xmlns:v="urn:schemas-microsoft-com:vml" xmlns:wp14="http://schemas.microsoft.com/office/word/2010/wordprocessingDrawing" xmlns:wp="http://schemas.openxmlformats.org/drawingml/2006/wordprocessingDrawing" xmlns:w10="urn:schemas-microsoft-com:office:word" xmlns:w="http://schemas.openxmlformats.org/wordprocessingml/2006/main" xmlns:w14="http://schemas.microsoft.com/office/word/2010/wordml" xmlns:w15="http://schemas.microsoft.com/office/word/2012/wordml" xmlns:w16se="http://schemas.microsoft.com/office/word/2015/wordml/symex" xmlns:wpg="http://schemas.microsoft.com/office/word/2010/wordprocessingGroup" xmlns:wpi="http://schemas.microsoft.com/office/word/2010/wordprocessingInk" xmlns:wne="http://schemas.microsoft.com/office/word/2006/wordml" xmlns:wps="http://schemas.microsoft.com/office/word/2010/wordprocessingShape" mc:Ignorable="w14 w15 w16se wp14">
   <w:footnote w:type="separator" w:id="-1">
     <w:p>
       <w:pPr>
@@ -2375,7 +2400,7 @@
 </file>
 
 <file path=word/header1.xml><?xml version="1.0" encoding="utf-8"?>
-<w:hdr xmlns:wpc="http://schemas.microsoft.com/office/word/2010/wordprocessingCanvas" xmlns:mc="http://schemas.openxmlformats.org/markup-compatibility/2006" xmlns:o="urn:schemas-microsoft-com:office:office" xmlns:r="http://schemas.openxmlformats.org/officeDocument/2006/relationships" xmlns:m="http://schemas.openxmlformats.org/officeDocument/2006/math" xmlns:v="urn:schemas-microsoft-com:vml" xmlns:wp14="http://schemas.microsoft.com/office/word/2010/wordprocessingDrawing" xmlns:wp="http://schemas.openxmlformats.org/drawingml/2006/wordprocessingDrawing" xmlns:w10="urn:schemas-microsoft-com:office:word" xmlns:w="http://schemas.openxmlformats.org/wordprocessingml/2006/main" xmlns:w14="http://schemas.microsoft.com/office/word/2010/wordml" xmlns:w15="http://schemas.microsoft.com/office/word/2012/wordml" xmlns:wpg="http://schemas.microsoft.com/office/word/2010/wordprocessingGroup" xmlns:wpi="http://schemas.microsoft.com/office/word/2010/wordprocessingInk" xmlns:wne="http://schemas.microsoft.com/office/word/2006/wordml" xmlns:wps="http://schemas.microsoft.com/office/word/2010/wordprocessingShape" mc:Ignorable="w14 w15 wp14">
+<w:hdr xmlns:wpc="http://schemas.microsoft.com/office/word/2010/wordprocessingCanvas" xmlns:cx="http://schemas.microsoft.com/office/drawing/2014/chartex" xmlns:cx1="http://schemas.microsoft.com/office/drawing/2015/9/8/chartex" xmlns:mc="http://schemas.openxmlformats.org/markup-compatibility/2006" xmlns:o="urn:schemas-microsoft-com:office:office" xmlns:r="http://schemas.openxmlformats.org/officeDocument/2006/relationships" xmlns:m="http://schemas.openxmlformats.org/officeDocument/2006/math" xmlns:v="urn:schemas-microsoft-com:vml" xmlns:wp14="http://schemas.microsoft.com/office/word/2010/wordprocessingDrawing" xmlns:wp="http://schemas.openxmlformats.org/drawingml/2006/wordprocessingDrawing" xmlns:w10="urn:schemas-microsoft-com:office:word" xmlns:w="http://schemas.openxmlformats.org/wordprocessingml/2006/main" xmlns:w14="http://schemas.microsoft.com/office/word/2010/wordml" xmlns:w15="http://schemas.microsoft.com/office/word/2012/wordml" xmlns:w16se="http://schemas.microsoft.com/office/word/2015/wordml/symex" xmlns:wpg="http://schemas.microsoft.com/office/word/2010/wordprocessingGroup" xmlns:wpi="http://schemas.microsoft.com/office/word/2010/wordprocessingInk" xmlns:wne="http://schemas.microsoft.com/office/word/2006/wordml" xmlns:wps="http://schemas.microsoft.com/office/word/2010/wordprocessingShape" mc:Ignorable="w14 w15 w16se wp14">
   <w:p>
     <w:pPr>
       <w:pStyle w:val="Encabezado"/>
@@ -2385,7 +2410,7 @@
 </file>
 
 <file path=word/header2.xml><?xml version="1.0" encoding="utf-8"?>
-<w:hdr xmlns:wpc="http://schemas.microsoft.com/office/word/2010/wordprocessingCanvas" xmlns:mc="http://schemas.openxmlformats.org/markup-compatibility/2006" xmlns:o="urn:schemas-microsoft-com:office:office" xmlns:r="http://schemas.openxmlformats.org/officeDocument/2006/relationships" xmlns:m="http://schemas.openxmlformats.org/officeDocument/2006/math" xmlns:v="urn:schemas-microsoft-com:vml" xmlns:wp14="http://schemas.microsoft.com/office/word/2010/wordprocessingDrawing" xmlns:wp="http://schemas.openxmlformats.org/drawingml/2006/wordprocessingDrawing" xmlns:w10="urn:schemas-microsoft-com:office:word" xmlns:w="http://schemas.openxmlformats.org/wordprocessingml/2006/main" xmlns:w14="http://schemas.microsoft.com/office/word/2010/wordml" xmlns:w15="http://schemas.microsoft.com/office/word/2012/wordml" xmlns:wpg="http://schemas.microsoft.com/office/word/2010/wordprocessingGroup" xmlns:wpi="http://schemas.microsoft.com/office/word/2010/wordprocessingInk" xmlns:wne="http://schemas.microsoft.com/office/word/2006/wordml" xmlns:wps="http://schemas.microsoft.com/office/word/2010/wordprocessingShape" mc:Ignorable="w14 w15 wp14">
+<w:hdr xmlns:wpc="http://schemas.microsoft.com/office/word/2010/wordprocessingCanvas" xmlns:cx="http://schemas.microsoft.com/office/drawing/2014/chartex" xmlns:cx1="http://schemas.microsoft.com/office/drawing/2015/9/8/chartex" xmlns:mc="http://schemas.openxmlformats.org/markup-compatibility/2006" xmlns:o="urn:schemas-microsoft-com:office:office" xmlns:r="http://schemas.openxmlformats.org/officeDocument/2006/relationships" xmlns:m="http://schemas.openxmlformats.org/officeDocument/2006/math" xmlns:v="urn:schemas-microsoft-com:vml" xmlns:wp14="http://schemas.microsoft.com/office/word/2010/wordprocessingDrawing" xmlns:wp="http://schemas.openxmlformats.org/drawingml/2006/wordprocessingDrawing" xmlns:w10="urn:schemas-microsoft-com:office:word" xmlns:w="http://schemas.openxmlformats.org/wordprocessingml/2006/main" xmlns:w14="http://schemas.microsoft.com/office/word/2010/wordml" xmlns:w15="http://schemas.microsoft.com/office/word/2012/wordml" xmlns:w16se="http://schemas.microsoft.com/office/word/2015/wordml/symex" xmlns:wpg="http://schemas.microsoft.com/office/word/2010/wordprocessingGroup" xmlns:wpi="http://schemas.microsoft.com/office/word/2010/wordprocessingInk" xmlns:wne="http://schemas.microsoft.com/office/word/2006/wordml" xmlns:wps="http://schemas.microsoft.com/office/word/2010/wordprocessingShape" mc:Ignorable="w14 w15 w16se wp14">
   <w:p>
     <w:pPr>
       <w:pStyle w:val="Encabezado"/>
@@ -2641,7 +2666,7 @@
 </file>
 
 <file path=word/header3.xml><?xml version="1.0" encoding="utf-8"?>
-<w:hdr xmlns:wpc="http://schemas.microsoft.com/office/word/2010/wordprocessingCanvas" xmlns:mc="http://schemas.openxmlformats.org/markup-compatibility/2006" xmlns:o="urn:schemas-microsoft-com:office:office" xmlns:r="http://schemas.openxmlformats.org/officeDocument/2006/relationships" xmlns:m="http://schemas.openxmlformats.org/officeDocument/2006/math" xmlns:v="urn:schemas-microsoft-com:vml" xmlns:wp14="http://schemas.microsoft.com/office/word/2010/wordprocessingDrawing" xmlns:wp="http://schemas.openxmlformats.org/drawingml/2006/wordprocessingDrawing" xmlns:w10="urn:schemas-microsoft-com:office:word" xmlns:w="http://schemas.openxmlformats.org/wordprocessingml/2006/main" xmlns:w14="http://schemas.microsoft.com/office/word/2010/wordml" xmlns:w15="http://schemas.microsoft.com/office/word/2012/wordml" xmlns:wpg="http://schemas.microsoft.com/office/word/2010/wordprocessingGroup" xmlns:wpi="http://schemas.microsoft.com/office/word/2010/wordprocessingInk" xmlns:wne="http://schemas.microsoft.com/office/word/2006/wordml" xmlns:wps="http://schemas.microsoft.com/office/word/2010/wordprocessingShape" mc:Ignorable="w14 w15 wp14">
+<w:hdr xmlns:wpc="http://schemas.microsoft.com/office/word/2010/wordprocessingCanvas" xmlns:cx="http://schemas.microsoft.com/office/drawing/2014/chartex" xmlns:cx1="http://schemas.microsoft.com/office/drawing/2015/9/8/chartex" xmlns:mc="http://schemas.openxmlformats.org/markup-compatibility/2006" xmlns:o="urn:schemas-microsoft-com:office:office" xmlns:r="http://schemas.openxmlformats.org/officeDocument/2006/relationships" xmlns:m="http://schemas.openxmlformats.org/officeDocument/2006/math" xmlns:v="urn:schemas-microsoft-com:vml" xmlns:wp14="http://schemas.microsoft.com/office/word/2010/wordprocessingDrawing" xmlns:wp="http://schemas.openxmlformats.org/drawingml/2006/wordprocessingDrawing" xmlns:w10="urn:schemas-microsoft-com:office:word" xmlns:w="http://schemas.openxmlformats.org/wordprocessingml/2006/main" xmlns:w14="http://schemas.microsoft.com/office/word/2010/wordml" xmlns:w15="http://schemas.microsoft.com/office/word/2012/wordml" xmlns:w16se="http://schemas.microsoft.com/office/word/2015/wordml/symex" xmlns:wpg="http://schemas.microsoft.com/office/word/2010/wordprocessingGroup" xmlns:wpi="http://schemas.microsoft.com/office/word/2010/wordprocessingInk" xmlns:wne="http://schemas.microsoft.com/office/word/2006/wordml" xmlns:wps="http://schemas.microsoft.com/office/word/2010/wordprocessingShape" mc:Ignorable="w14 w15 w16se wp14">
   <w:p>
     <w:pPr>
       <w:pStyle w:val="Encabezado"/>
@@ -2651,7 +2676,7 @@
 </file>
 
 <file path=word/numbering.xml><?xml version="1.0" encoding="utf-8"?>
-<w:numbering xmlns:wpc="http://schemas.microsoft.com/office/word/2010/wordprocessingCanvas" xmlns:mc="http://schemas.openxmlformats.org/markup-compatibility/2006" xmlns:o="urn:schemas-microsoft-com:office:office" xmlns:r="http://schemas.openxmlformats.org/officeDocument/2006/relationships" xmlns:m="http://schemas.openxmlformats.org/officeDocument/2006/math" xmlns:v="urn:schemas-microsoft-com:vml" xmlns:wp14="http://schemas.microsoft.com/office/word/2010/wordprocessingDrawing" xmlns:wp="http://schemas.openxmlformats.org/drawingml/2006/wordprocessingDrawing" xmlns:w10="urn:schemas-microsoft-com:office:word" xmlns:w="http://schemas.openxmlformats.org/wordprocessingml/2006/main" xmlns:w14="http://schemas.microsoft.com/office/word/2010/wordml" xmlns:w15="http://schemas.microsoft.com/office/word/2012/wordml" xmlns:wpg="http://schemas.microsoft.com/office/word/2010/wordprocessingGroup" xmlns:wpi="http://schemas.microsoft.com/office/word/2010/wordprocessingInk" xmlns:wne="http://schemas.microsoft.com/office/word/2006/wordml" xmlns:wps="http://schemas.microsoft.com/office/word/2010/wordprocessingShape" mc:Ignorable="w14 w15 wp14">
+<w:numbering xmlns:wpc="http://schemas.microsoft.com/office/word/2010/wordprocessingCanvas" xmlns:cx="http://schemas.microsoft.com/office/drawing/2014/chartex" xmlns:cx1="http://schemas.microsoft.com/office/drawing/2015/9/8/chartex" xmlns:mc="http://schemas.openxmlformats.org/markup-compatibility/2006" xmlns:o="urn:schemas-microsoft-com:office:office" xmlns:r="http://schemas.openxmlformats.org/officeDocument/2006/relationships" xmlns:m="http://schemas.openxmlformats.org/officeDocument/2006/math" xmlns:v="urn:schemas-microsoft-com:vml" xmlns:wp14="http://schemas.microsoft.com/office/word/2010/wordprocessingDrawing" xmlns:wp="http://schemas.openxmlformats.org/drawingml/2006/wordprocessingDrawing" xmlns:w10="urn:schemas-microsoft-com:office:word" xmlns:w="http://schemas.openxmlformats.org/wordprocessingml/2006/main" xmlns:w14="http://schemas.microsoft.com/office/word/2010/wordml" xmlns:w15="http://schemas.microsoft.com/office/word/2012/wordml" xmlns:w16se="http://schemas.microsoft.com/office/word/2015/wordml/symex" xmlns:wpg="http://schemas.microsoft.com/office/word/2010/wordprocessingGroup" xmlns:wpi="http://schemas.microsoft.com/office/word/2010/wordprocessingInk" xmlns:wne="http://schemas.microsoft.com/office/word/2006/wordml" xmlns:wps="http://schemas.microsoft.com/office/word/2010/wordprocessingShape" mc:Ignorable="w14 w15 w16se wp14">
   <w:abstractNum w:abstractNumId="0" w15:restartNumberingAfterBreak="0">
     <w:nsid w:val="00000003"/>
     <w:multiLevelType w:val="multilevel"/>
@@ -5577,7 +5602,7 @@
 </file>
 
 <file path=word/styles.xml><?xml version="1.0" encoding="utf-8"?>
-<w:styles xmlns:mc="http://schemas.openxmlformats.org/markup-compatibility/2006" xmlns:r="http://schemas.openxmlformats.org/officeDocument/2006/relationships" xmlns:w="http://schemas.openxmlformats.org/wordprocessingml/2006/main" xmlns:w14="http://schemas.microsoft.com/office/word/2010/wordml" xmlns:w15="http://schemas.microsoft.com/office/word/2012/wordml" mc:Ignorable="w14 w15">
+<w:styles xmlns:mc="http://schemas.openxmlformats.org/markup-compatibility/2006" xmlns:r="http://schemas.openxmlformats.org/officeDocument/2006/relationships" xmlns:w="http://schemas.openxmlformats.org/wordprocessingml/2006/main" xmlns:w14="http://schemas.microsoft.com/office/word/2010/wordml" xmlns:w15="http://schemas.microsoft.com/office/word/2012/wordml" xmlns:w16se="http://schemas.microsoft.com/office/word/2015/wordml/symex" mc:Ignorable="w14 w15 w16se">
   <w:docDefaults>
     <w:rPrDefault>
       <w:rPr>
@@ -6450,7 +6475,7 @@
       <w:u w:val="single"/>
     </w:rPr>
   </w:style>
-  <w:style w:type="paragraph" w:styleId="TtulodeTDC">
+  <w:style w:type="paragraph" w:styleId="TtuloTDC">
     <w:name w:val="TOC Heading"/>
     <w:basedOn w:val="Ttulo1"/>
     <w:next w:val="Normal"/>
@@ -6625,11 +6650,11 @@
     <w:qFormat/>
     <w:rsid w:val="005F60BA"/>
   </w:style>
-  <w:style w:type="paragraph" w:styleId="Puesto">
+  <w:style w:type="paragraph" w:styleId="Ttulo">
     <w:name w:val="Title"/>
     <w:basedOn w:val="Normal"/>
     <w:next w:val="Normal"/>
-    <w:link w:val="PuestoCar"/>
+    <w:link w:val="TtuloCar"/>
     <w:uiPriority w:val="10"/>
     <w:qFormat/>
     <w:rsid w:val="009A3173"/>
@@ -6649,10 +6674,10 @@
       <w:szCs w:val="52"/>
     </w:rPr>
   </w:style>
-  <w:style w:type="character" w:customStyle="1" w:styleId="PuestoCar">
-    <w:name w:val="Puesto Car"/>
+  <w:style w:type="character" w:customStyle="1" w:styleId="TtuloCar">
+    <w:name w:val="Título Car"/>
     <w:basedOn w:val="Fuentedeprrafopredeter"/>
-    <w:link w:val="Puesto"/>
+    <w:link w:val="Ttulo"/>
     <w:uiPriority w:val="10"/>
     <w:rsid w:val="009A3173"/>
     <w:rPr>
@@ -6666,7 +6691,7 @@
   </w:style>
   <w:style w:type="paragraph" w:customStyle="1" w:styleId="PSI-Ttulo">
     <w:name w:val="PSI - Título"/>
-    <w:basedOn w:val="Puesto"/>
+    <w:basedOn w:val="Ttulo"/>
     <w:autoRedefine/>
     <w:qFormat/>
     <w:rsid w:val="009A3173"/>
@@ -7132,7 +7157,7 @@
 </file>
 
 <file path=customXml/itemProps2.xml><?xml version="1.0" encoding="utf-8"?>
-<ds:datastoreItem xmlns:ds="http://schemas.openxmlformats.org/officeDocument/2006/customXml" ds:itemID="{96A34ABF-F205-497F-A248-3E411ACC79A0}">
+<ds:datastoreItem xmlns:ds="http://schemas.openxmlformats.org/officeDocument/2006/customXml" ds:itemID="{1F0EB0EC-17A7-4148-97F8-715FDC7FD5FA}">
   <ds:schemaRefs>
     <ds:schemaRef ds:uri="http://schemas.openxmlformats.org/officeDocument/2006/bibliography"/>
   </ds:schemaRefs>

</xml_diff>

<commit_message>
-Actualización y agregado de capturas de CU.
-Actualización y completado de secciones del Manual de Usuario.

-Actualización del listado de permisos del sistema.
</commit_message>
<xml_diff>
--- a/Construcción/Listado de Permisos del Sistema VASPA.docx
+++ b/Construcción/Listado de Permisos del Sistema VASPA.docx
@@ -1,6 +1,6 @@
 
 <file path=word/document.xml><?xml version="1.0" encoding="utf-8"?>
-<w:document xmlns:wpc="http://schemas.microsoft.com/office/word/2010/wordprocessingCanvas" xmlns:cx="http://schemas.microsoft.com/office/drawing/2014/chartex" xmlns:cx1="http://schemas.microsoft.com/office/drawing/2015/9/8/chartex" xmlns:mc="http://schemas.openxmlformats.org/markup-compatibility/2006" xmlns:o="urn:schemas-microsoft-com:office:office" xmlns:r="http://schemas.openxmlformats.org/officeDocument/2006/relationships" xmlns:m="http://schemas.openxmlformats.org/officeDocument/2006/math" xmlns:v="urn:schemas-microsoft-com:vml" xmlns:wp14="http://schemas.microsoft.com/office/word/2010/wordprocessingDrawing" xmlns:wp="http://schemas.openxmlformats.org/drawingml/2006/wordprocessingDrawing" xmlns:w10="urn:schemas-microsoft-com:office:word" xmlns:w="http://schemas.openxmlformats.org/wordprocessingml/2006/main" xmlns:w14="http://schemas.microsoft.com/office/word/2010/wordml" xmlns:w15="http://schemas.microsoft.com/office/word/2012/wordml" xmlns:w16se="http://schemas.microsoft.com/office/word/2015/wordml/symex" xmlns:wpg="http://schemas.microsoft.com/office/word/2010/wordprocessingGroup" xmlns:wpi="http://schemas.microsoft.com/office/word/2010/wordprocessingInk" xmlns:wne="http://schemas.microsoft.com/office/word/2006/wordml" xmlns:wps="http://schemas.microsoft.com/office/word/2010/wordprocessingShape" mc:Ignorable="w14 w15 w16se wp14">
+<w:document xmlns:ve="http://schemas.openxmlformats.org/markup-compatibility/2006" xmlns:o="urn:schemas-microsoft-com:office:office" xmlns:r="http://schemas.openxmlformats.org/officeDocument/2006/relationships" xmlns:m="http://schemas.openxmlformats.org/officeDocument/2006/math" xmlns:v="urn:schemas-microsoft-com:vml" xmlns:wp="http://schemas.openxmlformats.org/drawingml/2006/wordprocessingDrawing" xmlns:w10="urn:schemas-microsoft-com:office:word" xmlns:w="http://schemas.openxmlformats.org/wordprocessingml/2006/main" xmlns:wne="http://schemas.microsoft.com/office/word/2006/wordml">
   <w:body>
     <w:sdt>
       <w:sdtPr>
@@ -119,7 +119,6 @@
             <w:dataBinding w:prefixMappings="xmlns:ns0='http://schemas.openxmlformats.org/package/2006/metadata/core-properties' xmlns:ns1='http://purl.org/dc/elements/1.1/'" w:xpath="/ns0:coreProperties[1]/ns1:title[1]" w:storeItemID="{6C3C8BC8-F283-45AE-878A-BAB7291924A1}"/>
             <w:text/>
           </w:sdtPr>
-          <w:sdtEndPr/>
           <w:sdtContent>
             <w:p>
               <w:pPr>
@@ -181,7 +180,6 @@
             <w:dataBinding w:prefixMappings="xmlns:ns0='http://purl.org/dc/elements/1.1/' xmlns:ns1='http://schemas.openxmlformats.org/package/2006/metadata/core-properties' " w:xpath="/ns1:coreProperties[1]/ns1:category[1]" w:storeItemID="{6C3C8BC8-F283-45AE-878A-BAB7291924A1}"/>
             <w:text/>
           </w:sdtPr>
-          <w:sdtEndPr/>
           <w:sdtContent>
             <w:p>
               <w:pPr>
@@ -244,7 +242,6 @@
             <w:dataBinding w:prefixMappings="xmlns:ns0='http://schemas.openxmlformats.org/package/2006/metadata/core-properties' xmlns:ns1='http://purl.org/dc/elements/1.1/'" w:xpath="/ns0:coreProperties[1]/ns1:subject[1]" w:storeItemID="{6C3C8BC8-F283-45AE-878A-BAB7291924A1}"/>
             <w:text/>
           </w:sdtPr>
-          <w:sdtEndPr/>
           <w:sdtContent>
             <w:p>
               <w:pPr>
@@ -290,7 +287,6 @@
             <w:dataBinding w:prefixMappings="xmlns:ns0='http://schemas.openxmlformats.org/officeDocument/2006/extended-properties' " w:xpath="/ns0:Properties[1]/ns0:Company[1]" w:storeItemID="{6668398D-A668-4E3E-A5EB-62B293D839F1}"/>
             <w:text/>
           </w:sdtPr>
-          <w:sdtEndPr/>
           <w:sdtContent>
             <w:p>
               <w:pPr>
@@ -301,8 +297,17 @@
                   <w:rFonts w:ascii="Times New Roman" w:hAnsi="Times New Roman" w:cs="Times New Roman"/>
                   <w:lang w:val="es-AR"/>
                 </w:rPr>
-                <w:t>VASPA Team</w:t>
+                <w:t xml:space="preserve">VASPA </w:t>
               </w:r>
+              <w:proofErr w:type="spellStart"/>
+              <w:r>
+                <w:rPr>
+                  <w:rFonts w:ascii="Times New Roman" w:hAnsi="Times New Roman" w:cs="Times New Roman"/>
+                  <w:lang w:val="es-AR"/>
+                </w:rPr>
+                <w:t>Team</w:t>
+              </w:r>
+              <w:proofErr w:type="spellEnd"/>
             </w:p>
           </w:sdtContent>
         </w:sdt>
@@ -316,7 +321,6 @@
             <w:dataBinding w:prefixMappings="xmlns:ns0='http://schemas.openxmlformats.org/package/2006/metadata/core-properties' xmlns:ns1='http://purl.org/dc/elements/1.1/'" w:xpath="/ns0:coreProperties[1]/ns1:creator[1]" w:storeItemID="{6C3C8BC8-F283-45AE-878A-BAB7291924A1}"/>
             <w:text/>
           </w:sdtPr>
-          <w:sdtEndPr/>
           <w:sdtContent>
             <w:p>
               <w:pPr>
@@ -379,7 +383,7 @@
                         <a:blip r:embed="rId9" cstate="print">
                           <a:extLst>
                             <a:ext uri="{28A0092B-C50C-407E-A947-70E740481C1C}">
-                              <a14:useLocalDpi xmlns:a14="http://schemas.microsoft.com/office/drawing/2010/main" val="0"/>
+                              <a14:useLocalDpi xmlns:a14="http://schemas.microsoft.com/office/drawing/2010/main" xmlns:wps="http://schemas.microsoft.com/office/word/2010/wordprocessingShape" xmlns:wpi="http://schemas.microsoft.com/office/word/2010/wordprocessingInk" xmlns:wpg="http://schemas.microsoft.com/office/word/2010/wordprocessingGroup" xmlns:w16se="http://schemas.microsoft.com/office/word/2015/wordml/symex" xmlns:w15="http://schemas.microsoft.com/office/word/2012/wordml" xmlns:w14="http://schemas.microsoft.com/office/word/2010/wordml" xmlns:w="http://schemas.openxmlformats.org/wordprocessingml/2006/main" xmlns:w10="urn:schemas-microsoft-com:office:word" xmlns:wp14="http://schemas.microsoft.com/office/word/2010/wordprocessingDrawing" xmlns:v="urn:schemas-microsoft-com:vml" xmlns:o="urn:schemas-microsoft-com:office:office" xmlns:mc="http://schemas.openxmlformats.org/markup-compatibility/2006" xmlns:cx1="http://schemas.microsoft.com/office/drawing/2015/9/8/chartex" xmlns:cx="http://schemas.microsoft.com/office/drawing/2014/chartex" xmlns:wpc="http://schemas.microsoft.com/office/word/2010/wordprocessingCanvas" xmlns="" val="0"/>
                             </a:ext>
                           </a:extLst>
                         </a:blip>
@@ -522,7 +526,7 @@
                     <a:blip r:embed="rId9" cstate="print">
                       <a:extLst>
                         <a:ext uri="{28A0092B-C50C-407E-A947-70E740481C1C}">
-                          <a14:useLocalDpi xmlns:a14="http://schemas.microsoft.com/office/drawing/2010/main" val="0"/>
+                          <a14:useLocalDpi xmlns:a14="http://schemas.microsoft.com/office/drawing/2010/main" xmlns:wps="http://schemas.microsoft.com/office/word/2010/wordprocessingShape" xmlns:wpi="http://schemas.microsoft.com/office/word/2010/wordprocessingInk" xmlns:wpg="http://schemas.microsoft.com/office/word/2010/wordprocessingGroup" xmlns:w16se="http://schemas.microsoft.com/office/word/2015/wordml/symex" xmlns:w15="http://schemas.microsoft.com/office/word/2012/wordml" xmlns:w14="http://schemas.microsoft.com/office/word/2010/wordml" xmlns:w="http://schemas.openxmlformats.org/wordprocessingml/2006/main" xmlns:w10="urn:schemas-microsoft-com:office:word" xmlns:wp14="http://schemas.microsoft.com/office/word/2010/wordprocessingDrawing" xmlns:v="urn:schemas-microsoft-com:vml" xmlns:o="urn:schemas-microsoft-com:office:office" xmlns:mc="http://schemas.openxmlformats.org/markup-compatibility/2006" xmlns:cx1="http://schemas.microsoft.com/office/drawing/2015/9/8/chartex" xmlns:cx="http://schemas.microsoft.com/office/drawing/2014/chartex" xmlns:wpc="http://schemas.microsoft.com/office/word/2010/wordprocessingCanvas" xmlns="" val="0"/>
                         </a:ext>
                       </a:extLst>
                     </a:blip>
@@ -572,11 +576,10 @@
           <w:docPartUnique/>
         </w:docPartObj>
       </w:sdtPr>
-      <w:sdtEndPr/>
       <w:sdtContent>
         <w:p>
           <w:pPr>
-            <w:pStyle w:val="TtuloTDC"/>
+            <w:pStyle w:val="TtulodeTDC"/>
             <w:tabs>
               <w:tab w:val="left" w:pos="5954"/>
             </w:tabs>
@@ -1049,7 +1052,6 @@
         <w:dataBinding w:prefixMappings="xmlns:ns0='http://purl.org/dc/elements/1.1/' xmlns:ns1='http://schemas.openxmlformats.org/package/2006/metadata/core-properties' " w:xpath="/ns1:coreProperties[1]/ns0:title[1]" w:storeItemID="{6C3C8BC8-F283-45AE-878A-BAB7291924A1}"/>
         <w:text/>
       </w:sdtPr>
-      <w:sdtEndPr/>
       <w:sdtContent>
         <w:p>
           <w:pPr>
@@ -1281,7 +1283,15 @@
         <w:pStyle w:val="PSI-Normal"/>
       </w:pPr>
       <w:r>
-        <w:t>Invitado: Incluye a aquellos usuarios que solamente podrán loguearse en el sistema</w:t>
+        <w:t xml:space="preserve">Invitado: Incluye a aquellos usuarios que solamente podrán </w:t>
+      </w:r>
+      <w:proofErr w:type="spellStart"/>
+      <w:r>
+        <w:t>loguearse</w:t>
+      </w:r>
+      <w:proofErr w:type="spellEnd"/>
+      <w:r>
+        <w:t xml:space="preserve"> en el sistema</w:t>
       </w:r>
       <w:r>
         <w:t xml:space="preserve"> </w:t>
@@ -1614,7 +1624,19 @@
       </w:pPr>
       <w:r>
         <w:lastRenderedPageBreak/>
-        <w:t>A continuación, se presentará una tabla en las cuales se muestran los roles o perfiles con sus correspondientes permisos, es decir que operaciones podrá realizar un usuario en el sistema según su perfil.</w:t>
+        <w:t>A continuación</w:t>
+      </w:r>
+      <w:r>
+        <w:t>, se presentará una tabla en la cual</w:t>
+      </w:r>
+      <w:r>
+        <w:t xml:space="preserve"> se </w:t>
+      </w:r>
+      <w:r>
+        <w:t>detallan</w:t>
+      </w:r>
+      <w:r>
+        <w:t xml:space="preserve"> los roles o perfiles con sus correspondientes permisos, es decir que operaciones podrá realizar un usuario en el sistema según su perfil.</w:t>
       </w:r>
     </w:p>
     <w:p>
@@ -1627,7 +1649,7 @@
       <w:tblPr>
         <w:tblStyle w:val="Listaclara-nfasis1"/>
         <w:tblW w:w="0" w:type="auto"/>
-        <w:tblLook w:val="04A0" w:firstRow="1" w:lastRow="0" w:firstColumn="1" w:lastColumn="0" w:noHBand="0" w:noVBand="1"/>
+        <w:tblLook w:val="04A0"/>
       </w:tblPr>
       <w:tblGrid>
         <w:gridCol w:w="2606"/>
@@ -1635,11 +1657,11 @@
       </w:tblGrid>
       <w:tr>
         <w:trPr>
-          <w:cnfStyle w:val="100000000000" w:firstRow="1" w:lastRow="0" w:firstColumn="0" w:lastColumn="0" w:oddVBand="0" w:evenVBand="0" w:oddHBand="0" w:evenHBand="0" w:firstRowFirstColumn="0" w:firstRowLastColumn="0" w:lastRowFirstColumn="0" w:lastRowLastColumn="0"/>
+          <w:cnfStyle w:val="100000000000"/>
         </w:trPr>
         <w:tc>
           <w:tcPr>
-            <w:cnfStyle w:val="001000000000" w:firstRow="0" w:lastRow="0" w:firstColumn="1" w:lastColumn="0" w:oddVBand="0" w:evenVBand="0" w:oddHBand="0" w:evenHBand="0" w:firstRowFirstColumn="0" w:firstRowLastColumn="0" w:lastRowFirstColumn="0" w:lastRowLastColumn="0"/>
+            <w:cnfStyle w:val="001000000000"/>
             <w:tcW w:w="2660" w:type="dxa"/>
           </w:tcPr>
           <w:p>
@@ -1654,7 +1676,7 @@
           </w:tcPr>
           <w:p>
             <w:pPr>
-              <w:cnfStyle w:val="100000000000" w:firstRow="1" w:lastRow="0" w:firstColumn="0" w:lastColumn="0" w:oddVBand="0" w:evenVBand="0" w:oddHBand="0" w:evenHBand="0" w:firstRowFirstColumn="0" w:firstRowLastColumn="0" w:lastRowFirstColumn="0" w:lastRowLastColumn="0"/>
+              <w:cnfStyle w:val="100000000000"/>
             </w:pPr>
             <w:r>
               <w:t>Permisos</w:t>
@@ -1664,42 +1686,16 @@
       </w:tr>
       <w:tr>
         <w:trPr>
-          <w:cnfStyle w:val="000000100000" w:firstRow="0" w:lastRow="0" w:firstColumn="0" w:lastColumn="0" w:oddVBand="0" w:evenVBand="0" w:oddHBand="1" w:evenHBand="0" w:firstRowFirstColumn="0" w:firstRowLastColumn="0" w:lastRowFirstColumn="0" w:lastRowLastColumn="0"/>
+          <w:cnfStyle w:val="000000100000"/>
         </w:trPr>
         <w:tc>
           <w:tcPr>
-            <w:cnfStyle w:val="001000000000" w:firstRow="0" w:lastRow="0" w:firstColumn="1" w:lastColumn="0" w:oddVBand="0" w:evenVBand="0" w:oddHBand="0" w:evenHBand="0" w:firstRowFirstColumn="0" w:firstRowLastColumn="0" w:lastRowFirstColumn="0" w:lastRowLastColumn="0"/>
+            <w:cnfStyle w:val="001000000000"/>
             <w:tcW w:w="2660" w:type="dxa"/>
           </w:tcPr>
           <w:p>
             <w:r>
               <w:t>Administrador</w:t>
-            </w:r>
-          </w:p>
-        </w:tc>
-        <w:tc>
-          <w:tcPr>
-            <w:tcW w:w="6318" w:type="dxa"/>
-          </w:tcPr>
-          <w:p>
-            <w:pPr>
-              <w:cnfStyle w:val="000000100000" w:firstRow="0" w:lastRow="0" w:firstColumn="0" w:lastColumn="0" w:oddVBand="0" w:evenVBand="0" w:oddHBand="1" w:evenHBand="0" w:firstRowFirstColumn="0" w:firstRowLastColumn="0" w:lastRowFirstColumn="0" w:lastRowLastColumn="0"/>
-            </w:pPr>
-            <w:r>
-              <w:t>Todos</w:t>
-            </w:r>
-          </w:p>
-        </w:tc>
-      </w:tr>
-      <w:tr>
-        <w:tc>
-          <w:tcPr>
-            <w:cnfStyle w:val="001000000000" w:firstRow="0" w:lastRow="0" w:firstColumn="1" w:lastColumn="0" w:oddVBand="0" w:evenVBand="0" w:oddHBand="0" w:evenHBand="0" w:firstRowFirstColumn="0" w:firstRowLastColumn="0" w:lastRowFirstColumn="0" w:lastRowLastColumn="0"/>
-            <w:tcW w:w="2660" w:type="dxa"/>
-          </w:tcPr>
-          <w:p>
-            <w:r>
-              <w:t>Secretaría académica</w:t>
             </w:r>
           </w:p>
         </w:tc>
@@ -1714,7 +1710,7 @@
                 <w:ilvl w:val="0"/>
                 <w:numId w:val="21"/>
               </w:numPr>
-              <w:cnfStyle w:val="000000000000" w:firstRow="0" w:lastRow="0" w:firstColumn="0" w:lastColumn="0" w:oddVBand="0" w:evenVBand="0" w:oddHBand="0" w:evenHBand="0" w:firstRowFirstColumn="0" w:firstRowLastColumn="0" w:lastRowFirstColumn="0" w:lastRowLastColumn="0"/>
+              <w:cnfStyle w:val="000000100000"/>
             </w:pPr>
             <w:r>
               <w:t>Salir</w:t>
@@ -1727,7 +1723,7 @@
                 <w:ilvl w:val="0"/>
                 <w:numId w:val="21"/>
               </w:numPr>
-              <w:cnfStyle w:val="000000000000" w:firstRow="0" w:lastRow="0" w:firstColumn="0" w:lastColumn="0" w:oddVBand="0" w:evenVBand="0" w:oddHBand="0" w:evenHBand="0" w:firstRowFirstColumn="0" w:firstRowLastColumn="0" w:lastRowFirstColumn="0" w:lastRowLastColumn="0"/>
+              <w:cnfStyle w:val="000000100000"/>
             </w:pPr>
             <w:r>
               <w:t>Gestionar Usuarios</w:t>
@@ -1740,7 +1736,7 @@
                 <w:ilvl w:val="0"/>
                 <w:numId w:val="21"/>
               </w:numPr>
-              <w:cnfStyle w:val="000000000000" w:firstRow="0" w:lastRow="0" w:firstColumn="0" w:lastColumn="0" w:oddVBand="0" w:evenVBand="0" w:oddHBand="0" w:evenHBand="0" w:firstRowFirstColumn="0" w:firstRowLastColumn="0" w:lastRowFirstColumn="0" w:lastRowLastColumn="0"/>
+              <w:cnfStyle w:val="000000100000"/>
             </w:pPr>
             <w:r>
               <w:t>Gestionar Roles</w:t>
@@ -1753,193 +1749,23 @@
                 <w:ilvl w:val="0"/>
                 <w:numId w:val="21"/>
               </w:numPr>
-              <w:cnfStyle w:val="000000000000" w:firstRow="0" w:lastRow="0" w:firstColumn="0" w:lastColumn="0" w:oddVBand="0" w:evenVBand="0" w:oddHBand="0" w:evenHBand="0" w:firstRowFirstColumn="0" w:firstRowLastColumn="0" w:lastRowFirstColumn="0" w:lastRowLastColumn="0"/>
+              <w:cnfStyle w:val="000000100000"/>
             </w:pPr>
             <w:r>
               <w:t>Gestionar Permisos</w:t>
-            </w:r>
-          </w:p>
-          <w:p>
-            <w:pPr>
-              <w:pStyle w:val="Prrafodelista"/>
-              <w:numPr>
-                <w:ilvl w:val="0"/>
-                <w:numId w:val="21"/>
-              </w:numPr>
-              <w:cnfStyle w:val="000000000000" w:firstRow="0" w:lastRow="0" w:firstColumn="0" w:lastColumn="0" w:oddVBand="0" w:evenVBand="0" w:oddHBand="0" w:evenHBand="0" w:firstRowFirstColumn="0" w:firstRowLastColumn="0" w:lastRowFirstColumn="0" w:lastRowLastColumn="0"/>
-            </w:pPr>
-            <w:r>
-              <w:t>Gestionar Carreras</w:t>
-            </w:r>
-          </w:p>
-          <w:p>
-            <w:pPr>
-              <w:pStyle w:val="Prrafodelista"/>
-              <w:numPr>
-                <w:ilvl w:val="0"/>
-                <w:numId w:val="21"/>
-              </w:numPr>
-              <w:cnfStyle w:val="000000000000" w:firstRow="0" w:lastRow="0" w:firstColumn="0" w:lastColumn="0" w:oddVBand="0" w:evenVBand="0" w:oddHBand="0" w:evenHBand="0" w:firstRowFirstColumn="0" w:firstRowLastColumn="0" w:lastRowFirstColumn="0" w:lastRowLastColumn="0"/>
-            </w:pPr>
-            <w:r>
-              <w:t>Gestionar Planes</w:t>
-            </w:r>
-          </w:p>
-          <w:p>
-            <w:pPr>
-              <w:pStyle w:val="Prrafodelista"/>
-              <w:numPr>
-                <w:ilvl w:val="0"/>
-                <w:numId w:val="21"/>
-              </w:numPr>
-              <w:cnfStyle w:val="000000000000" w:firstRow="0" w:lastRow="0" w:firstColumn="0" w:lastColumn="0" w:oddVBand="0" w:evenVBand="0" w:oddHBand="0" w:evenHBand="0" w:firstRowFirstColumn="0" w:firstRowLastColumn="0" w:lastRowFirstColumn="0" w:lastRowLastColumn="0"/>
-            </w:pPr>
-            <w:r>
-              <w:t>Gestionar Asignaturas</w:t>
-            </w:r>
-          </w:p>
-          <w:p>
-            <w:pPr>
-              <w:pStyle w:val="Prrafodelista"/>
-              <w:numPr>
-                <w:ilvl w:val="0"/>
-                <w:numId w:val="21"/>
-              </w:numPr>
-              <w:cnfStyle w:val="000000000000" w:firstRow="0" w:lastRow="0" w:firstColumn="0" w:lastColumn="0" w:oddVBand="0" w:evenVBand="0" w:oddHBand="0" w:evenHBand="0" w:firstRowFirstColumn="0" w:firstRowLastColumn="0" w:lastRowFirstColumn="0" w:lastRowLastColumn="0"/>
-            </w:pPr>
-            <w:r>
-              <w:t>Gestionar Profesores</w:t>
-            </w:r>
-          </w:p>
-          <w:p>
-            <w:pPr>
-              <w:pStyle w:val="Prrafodelista"/>
-              <w:numPr>
-                <w:ilvl w:val="0"/>
-                <w:numId w:val="21"/>
-              </w:numPr>
-              <w:cnfStyle w:val="000000000000" w:firstRow="0" w:lastRow="0" w:firstColumn="0" w:lastColumn="0" w:oddVBand="0" w:evenVBand="0" w:oddHBand="0" w:evenHBand="0" w:firstRowFirstColumn="0" w:firstRowLastColumn="0" w:lastRowFirstColumn="0" w:lastRowLastColumn="0"/>
-            </w:pPr>
-            <w:r>
-              <w:t>Generar Programa PDF</w:t>
-            </w:r>
-          </w:p>
-          <w:p>
-            <w:pPr>
-              <w:pStyle w:val="Prrafodelista"/>
-              <w:numPr>
-                <w:ilvl w:val="0"/>
-                <w:numId w:val="21"/>
-              </w:numPr>
-              <w:cnfStyle w:val="000000000000" w:firstRow="0" w:lastRow="0" w:firstColumn="0" w:lastColumn="0" w:oddVBand="0" w:evenVBand="0" w:oddHBand="0" w:evenHBand="0" w:firstRowFirstColumn="0" w:firstRowLastColumn="0" w:lastRowFirstColumn="0" w:lastRowLastColumn="0"/>
-            </w:pPr>
-            <w:r>
-              <w:t>Subir Programa Firmado</w:t>
-            </w:r>
-          </w:p>
-          <w:p>
-            <w:pPr>
-              <w:pStyle w:val="Prrafodelista"/>
-              <w:numPr>
-                <w:ilvl w:val="0"/>
-                <w:numId w:val="21"/>
-              </w:numPr>
-              <w:cnfStyle w:val="000000000000" w:firstRow="0" w:lastRow="0" w:firstColumn="0" w:lastColumn="0" w:oddVBand="0" w:evenVBand="0" w:oddHBand="0" w:evenHBand="0" w:firstRowFirstColumn="0" w:firstRowLastColumn="0" w:lastRowFirstColumn="0" w:lastRowLastColumn="0"/>
-            </w:pPr>
-            <w:r>
-              <w:t>Subir Plan</w:t>
-            </w:r>
-          </w:p>
-          <w:p>
-            <w:pPr>
-              <w:pStyle w:val="Prrafodelista"/>
-              <w:numPr>
-                <w:ilvl w:val="0"/>
-                <w:numId w:val="21"/>
-              </w:numPr>
-              <w:cnfStyle w:val="000000000000" w:firstRow="0" w:lastRow="0" w:firstColumn="0" w:lastColumn="0" w:oddVBand="0" w:evenVBand="0" w:oddHBand="0" w:evenHBand="0" w:firstRowFirstColumn="0" w:firstRowLastColumn="0" w:lastRowFirstColumn="0" w:lastRowLastColumn="0"/>
-            </w:pPr>
-            <w:r>
-              <w:t>Carga Masiva de Prog</w:t>
-            </w:r>
-            <w:r>
-              <w:t>r</w:t>
-            </w:r>
-            <w:r>
-              <w:t>amas</w:t>
-            </w:r>
-          </w:p>
-          <w:p>
-            <w:pPr>
-              <w:pStyle w:val="Prrafodelista"/>
-              <w:numPr>
-                <w:ilvl w:val="0"/>
-                <w:numId w:val="21"/>
-              </w:numPr>
-              <w:cnfStyle w:val="000000000000" w:firstRow="0" w:lastRow="0" w:firstColumn="0" w:lastColumn="0" w:oddVBand="0" w:evenVBand="0" w:oddHBand="0" w:evenHBand="0" w:firstRowFirstColumn="0" w:firstRowLastColumn="0" w:lastRowFirstColumn="0" w:lastRowLastColumn="0"/>
-            </w:pPr>
-            <w:r>
-              <w:t>Seguir Programa</w:t>
-            </w:r>
-          </w:p>
-          <w:p>
-            <w:pPr>
-              <w:pStyle w:val="Prrafodelista"/>
-              <w:numPr>
-                <w:ilvl w:val="0"/>
-                <w:numId w:val="21"/>
-              </w:numPr>
-              <w:cnfStyle w:val="000000000000" w:firstRow="0" w:lastRow="0" w:firstColumn="0" w:lastColumn="0" w:oddVBand="0" w:evenVBand="0" w:oddHBand="0" w:evenHBand="0" w:firstRowFirstColumn="0" w:firstRowLastColumn="0" w:lastRowFirstColumn="0" w:lastRowLastColumn="0"/>
-            </w:pPr>
-            <w:r>
-              <w:t>Enviar Notificaciones</w:t>
-            </w:r>
-          </w:p>
-          <w:p>
-            <w:pPr>
-              <w:pStyle w:val="Prrafodelista"/>
-              <w:numPr>
-                <w:ilvl w:val="0"/>
-                <w:numId w:val="21"/>
-              </w:numPr>
-              <w:cnfStyle w:val="000000000000" w:firstRow="0" w:lastRow="0" w:firstColumn="0" w:lastColumn="0" w:oddVBand="0" w:evenVBand="0" w:oddHBand="0" w:evenHBand="0" w:firstRowFirstColumn="0" w:firstRowLastColumn="0" w:lastRowFirstColumn="0" w:lastRowLastColumn="0"/>
-            </w:pPr>
-            <w:r>
-              <w:t>Revisar Programa</w:t>
-            </w:r>
-          </w:p>
-          <w:p>
-            <w:pPr>
-              <w:pStyle w:val="Prrafodelista"/>
-              <w:numPr>
-                <w:ilvl w:val="0"/>
-                <w:numId w:val="21"/>
-              </w:numPr>
-              <w:cnfStyle w:val="000000000000" w:firstRow="0" w:lastRow="0" w:firstColumn="0" w:lastColumn="0" w:oddVBand="0" w:evenVBand="0" w:oddHBand="0" w:evenHBand="0" w:firstRowFirstColumn="0" w:firstRowLastColumn="0" w:lastRowFirstColumn="0" w:lastRowLastColumn="0"/>
-            </w:pPr>
-            <w:r>
-              <w:t xml:space="preserve">Generar </w:t>
-            </w:r>
-            <w:bookmarkStart w:id="8" w:name="_GoBack"/>
-            <w:bookmarkEnd w:id="8"/>
-            <w:r>
-              <w:t>Informe Gerencial</w:t>
             </w:r>
           </w:p>
         </w:tc>
       </w:tr>
       <w:tr>
-        <w:trPr>
-          <w:cnfStyle w:val="000000100000" w:firstRow="0" w:lastRow="0" w:firstColumn="0" w:lastColumn="0" w:oddVBand="0" w:evenVBand="0" w:oddHBand="1" w:evenHBand="0" w:firstRowFirstColumn="0" w:firstRowLastColumn="0" w:lastRowFirstColumn="0" w:lastRowLastColumn="0"/>
-        </w:trPr>
         <w:tc>
           <w:tcPr>
-            <w:cnfStyle w:val="001000000000" w:firstRow="0" w:lastRow="0" w:firstColumn="1" w:lastColumn="0" w:oddVBand="0" w:evenVBand="0" w:oddHBand="0" w:evenHBand="0" w:firstRowFirstColumn="0" w:firstRowLastColumn="0" w:lastRowFirstColumn="0" w:lastRowLastColumn="0"/>
+            <w:cnfStyle w:val="001000000000"/>
             <w:tcW w:w="2660" w:type="dxa"/>
           </w:tcPr>
           <w:p>
             <w:r>
-              <w:t>Profesor</w:t>
+              <w:t>Secretaría académica</w:t>
             </w:r>
           </w:p>
         </w:tc>
@@ -1954,7 +1780,7 @@
                 <w:ilvl w:val="0"/>
                 <w:numId w:val="21"/>
               </w:numPr>
-              <w:cnfStyle w:val="000000100000" w:firstRow="0" w:lastRow="0" w:firstColumn="0" w:lastColumn="0" w:oddVBand="0" w:evenVBand="0" w:oddHBand="1" w:evenHBand="0" w:firstRowFirstColumn="0" w:firstRowLastColumn="0" w:lastRowFirstColumn="0" w:lastRowLastColumn="0"/>
+              <w:cnfStyle w:val="000000000000"/>
             </w:pPr>
             <w:r>
               <w:t>Salir</w:t>
@@ -1967,10 +1793,10 @@
                 <w:ilvl w:val="0"/>
                 <w:numId w:val="21"/>
               </w:numPr>
-              <w:cnfStyle w:val="000000100000" w:firstRow="0" w:lastRow="0" w:firstColumn="0" w:lastColumn="0" w:oddVBand="0" w:evenVBand="0" w:oddHBand="1" w:evenHBand="0" w:firstRowFirstColumn="0" w:firstRowLastColumn="0" w:lastRowFirstColumn="0" w:lastRowLastColumn="0"/>
+              <w:cnfStyle w:val="000000000000"/>
             </w:pPr>
             <w:r>
-              <w:t>Gestionar Programa</w:t>
+              <w:t>Gestionar Carreras</w:t>
             </w:r>
           </w:p>
           <w:p>
@@ -1980,10 +1806,10 @@
                 <w:ilvl w:val="0"/>
                 <w:numId w:val="21"/>
               </w:numPr>
-              <w:cnfStyle w:val="000000100000" w:firstRow="0" w:lastRow="0" w:firstColumn="0" w:lastColumn="0" w:oddVBand="0" w:evenVBand="0" w:oddHBand="1" w:evenHBand="0" w:firstRowFirstColumn="0" w:firstRowLastColumn="0" w:lastRowFirstColumn="0" w:lastRowLastColumn="0"/>
+              <w:cnfStyle w:val="000000000000"/>
             </w:pPr>
             <w:r>
-              <w:t>Gestionar Bibliografía</w:t>
+              <w:t>Gestionar Planes</w:t>
             </w:r>
           </w:p>
           <w:p>
@@ -1993,23 +1819,154 @@
                 <w:ilvl w:val="0"/>
                 <w:numId w:val="21"/>
               </w:numPr>
-              <w:cnfStyle w:val="000000100000" w:firstRow="0" w:lastRow="0" w:firstColumn="0" w:lastColumn="0" w:oddVBand="0" w:evenVBand="0" w:oddHBand="1" w:evenHBand="0" w:firstRowFirstColumn="0" w:firstRowLastColumn="0" w:lastRowFirstColumn="0" w:lastRowLastColumn="0"/>
+              <w:cnfStyle w:val="000000000000"/>
             </w:pPr>
             <w:r>
+              <w:t>Gestionar Asignaturas</w:t>
+            </w:r>
+          </w:p>
+          <w:p>
+            <w:pPr>
+              <w:pStyle w:val="Prrafodelista"/>
+              <w:numPr>
+                <w:ilvl w:val="0"/>
+                <w:numId w:val="21"/>
+              </w:numPr>
+              <w:cnfStyle w:val="000000000000"/>
+            </w:pPr>
+            <w:r>
+              <w:t>Gestionar Profesores</w:t>
+            </w:r>
+          </w:p>
+          <w:p>
+            <w:pPr>
+              <w:pStyle w:val="Prrafodelista"/>
+              <w:numPr>
+                <w:ilvl w:val="0"/>
+                <w:numId w:val="21"/>
+              </w:numPr>
+              <w:cnfStyle w:val="000000000000"/>
+            </w:pPr>
+            <w:r>
               <w:t>Generar Programa PDF</w:t>
+            </w:r>
+          </w:p>
+          <w:p>
+            <w:pPr>
+              <w:pStyle w:val="Prrafodelista"/>
+              <w:numPr>
+                <w:ilvl w:val="0"/>
+                <w:numId w:val="21"/>
+              </w:numPr>
+              <w:cnfStyle w:val="000000000000"/>
+            </w:pPr>
+            <w:r>
+              <w:t>Subir Programa Firmado</w:t>
+            </w:r>
+          </w:p>
+          <w:p>
+            <w:pPr>
+              <w:pStyle w:val="Prrafodelista"/>
+              <w:numPr>
+                <w:ilvl w:val="0"/>
+                <w:numId w:val="21"/>
+              </w:numPr>
+              <w:cnfStyle w:val="000000000000"/>
+            </w:pPr>
+            <w:r>
+              <w:t>Subir Plan</w:t>
+            </w:r>
+          </w:p>
+          <w:p>
+            <w:pPr>
+              <w:pStyle w:val="Prrafodelista"/>
+              <w:numPr>
+                <w:ilvl w:val="0"/>
+                <w:numId w:val="21"/>
+              </w:numPr>
+              <w:cnfStyle w:val="000000000000"/>
+            </w:pPr>
+            <w:r>
+              <w:t>Carga Masiva de Prog</w:t>
+            </w:r>
+            <w:r>
+              <w:t>r</w:t>
+            </w:r>
+            <w:r>
+              <w:t>amas</w:t>
+            </w:r>
+          </w:p>
+          <w:p>
+            <w:pPr>
+              <w:pStyle w:val="Prrafodelista"/>
+              <w:numPr>
+                <w:ilvl w:val="0"/>
+                <w:numId w:val="21"/>
+              </w:numPr>
+              <w:cnfStyle w:val="000000000000"/>
+            </w:pPr>
+            <w:r>
+              <w:t>Seguir Programa</w:t>
+            </w:r>
+          </w:p>
+          <w:p>
+            <w:pPr>
+              <w:pStyle w:val="Prrafodelista"/>
+              <w:numPr>
+                <w:ilvl w:val="0"/>
+                <w:numId w:val="21"/>
+              </w:numPr>
+              <w:cnfStyle w:val="000000000000"/>
+            </w:pPr>
+            <w:r>
+              <w:t>Enviar Notificaciones</w:t>
+            </w:r>
+          </w:p>
+          <w:p>
+            <w:pPr>
+              <w:pStyle w:val="Prrafodelista"/>
+              <w:numPr>
+                <w:ilvl w:val="0"/>
+                <w:numId w:val="21"/>
+              </w:numPr>
+              <w:cnfStyle w:val="000000000000"/>
+            </w:pPr>
+            <w:r>
+              <w:t>Revisar Programa</w:t>
+            </w:r>
+          </w:p>
+          <w:p>
+            <w:pPr>
+              <w:pStyle w:val="Prrafodelista"/>
+              <w:numPr>
+                <w:ilvl w:val="0"/>
+                <w:numId w:val="21"/>
+              </w:numPr>
+              <w:cnfStyle w:val="000000000000"/>
+            </w:pPr>
+            <w:r>
+              <w:t xml:space="preserve">Generar </w:t>
+            </w:r>
+            <w:bookmarkStart w:id="8" w:name="_GoBack"/>
+            <w:bookmarkEnd w:id="8"/>
+            <w:r>
+              <w:t>Informe Gerencial</w:t>
             </w:r>
           </w:p>
         </w:tc>
       </w:tr>
       <w:tr>
+        <w:trPr>
+          <w:cnfStyle w:val="000000100000"/>
+        </w:trPr>
         <w:tc>
           <w:tcPr>
-            <w:cnfStyle w:val="001000000000" w:firstRow="0" w:lastRow="0" w:firstColumn="1" w:lastColumn="0" w:oddVBand="0" w:evenVBand="0" w:oddHBand="0" w:evenHBand="0" w:firstRowFirstColumn="0" w:firstRowLastColumn="0" w:lastRowFirstColumn="0" w:lastRowLastColumn="0"/>
+            <w:cnfStyle w:val="001000000000"/>
             <w:tcW w:w="2660" w:type="dxa"/>
           </w:tcPr>
           <w:p>
             <w:r>
-              <w:t>Departamento</w:t>
+              <w:t>Profesor</w:t>
             </w:r>
           </w:p>
         </w:tc>
@@ -2024,7 +1981,7 @@
                 <w:ilvl w:val="0"/>
                 <w:numId w:val="21"/>
               </w:numPr>
-              <w:cnfStyle w:val="000000000000" w:firstRow="0" w:lastRow="0" w:firstColumn="0" w:lastColumn="0" w:oddVBand="0" w:evenVBand="0" w:oddHBand="0" w:evenHBand="0" w:firstRowFirstColumn="0" w:firstRowLastColumn="0" w:lastRowFirstColumn="0" w:lastRowLastColumn="0"/>
+              <w:cnfStyle w:val="000000100000"/>
             </w:pPr>
             <w:r>
               <w:t>Salir</w:t>
@@ -2037,26 +1994,49 @@
                 <w:ilvl w:val="0"/>
                 <w:numId w:val="21"/>
               </w:numPr>
-              <w:cnfStyle w:val="000000000000" w:firstRow="0" w:lastRow="0" w:firstColumn="0" w:lastColumn="0" w:oddVBand="0" w:evenVBand="0" w:oddHBand="0" w:evenHBand="0" w:firstRowFirstColumn="0" w:firstRowLastColumn="0" w:lastRowFirstColumn="0" w:lastRowLastColumn="0"/>
+              <w:cnfStyle w:val="000000100000"/>
             </w:pPr>
             <w:r>
-              <w:t>Revisar programa</w:t>
+              <w:t>Gestionar Programa</w:t>
+            </w:r>
+          </w:p>
+          <w:p>
+            <w:pPr>
+              <w:pStyle w:val="Prrafodelista"/>
+              <w:numPr>
+                <w:ilvl w:val="0"/>
+                <w:numId w:val="21"/>
+              </w:numPr>
+              <w:cnfStyle w:val="000000100000"/>
+            </w:pPr>
+            <w:r>
+              <w:t>Gestionar Bibliografía</w:t>
+            </w:r>
+          </w:p>
+          <w:p>
+            <w:pPr>
+              <w:pStyle w:val="Prrafodelista"/>
+              <w:numPr>
+                <w:ilvl w:val="0"/>
+                <w:numId w:val="21"/>
+              </w:numPr>
+              <w:cnfStyle w:val="000000100000"/>
+            </w:pPr>
+            <w:r>
+              <w:t>Generar Programa PDF</w:t>
             </w:r>
           </w:p>
         </w:tc>
       </w:tr>
       <w:tr>
-        <w:trPr>
-          <w:cnfStyle w:val="000000100000" w:firstRow="0" w:lastRow="0" w:firstColumn="0" w:lastColumn="0" w:oddVBand="0" w:evenVBand="0" w:oddHBand="1" w:evenHBand="0" w:firstRowFirstColumn="0" w:firstRowLastColumn="0" w:lastRowFirstColumn="0" w:lastRowLastColumn="0"/>
-        </w:trPr>
         <w:tc>
           <w:tcPr>
-            <w:cnfStyle w:val="001000000000" w:firstRow="0" w:lastRow="0" w:firstColumn="1" w:lastColumn="0" w:oddVBand="0" w:evenVBand="0" w:oddHBand="0" w:evenHBand="0" w:firstRowFirstColumn="0" w:firstRowLastColumn="0" w:lastRowFirstColumn="0" w:lastRowLastColumn="0"/>
+            <w:cnfStyle w:val="001000000000"/>
             <w:tcW w:w="2660" w:type="dxa"/>
           </w:tcPr>
           <w:p>
             <w:r>
-              <w:t>Invitado</w:t>
+              <w:t>Departamento</w:t>
             </w:r>
           </w:p>
         </w:tc>
@@ -2071,10 +2051,10 @@
                 <w:ilvl w:val="0"/>
                 <w:numId w:val="21"/>
               </w:numPr>
-              <w:cnfStyle w:val="000000100000" w:firstRow="0" w:lastRow="0" w:firstColumn="0" w:lastColumn="0" w:oddVBand="0" w:evenVBand="0" w:oddHBand="1" w:evenHBand="0" w:firstRowFirstColumn="0" w:firstRowLastColumn="0" w:lastRowFirstColumn="0" w:lastRowLastColumn="0"/>
+              <w:cnfStyle w:val="000000000000"/>
             </w:pPr>
             <w:r>
-              <w:t>Visualizar Programa</w:t>
+              <w:t>Salir</w:t>
             </w:r>
           </w:p>
           <w:p>
@@ -2084,10 +2064,44 @@
                 <w:ilvl w:val="0"/>
                 <w:numId w:val="21"/>
               </w:numPr>
-              <w:cnfStyle w:val="000000100000" w:firstRow="0" w:lastRow="0" w:firstColumn="0" w:lastColumn="0" w:oddVBand="0" w:evenVBand="0" w:oddHBand="1" w:evenHBand="0" w:firstRowFirstColumn="0" w:firstRowLastColumn="0" w:lastRowFirstColumn="0" w:lastRowLastColumn="0"/>
+              <w:cnfStyle w:val="000000000000"/>
             </w:pPr>
             <w:r>
-              <w:t>Visualizar Plan</w:t>
+              <w:t>Revisar programa</w:t>
+            </w:r>
+          </w:p>
+        </w:tc>
+      </w:tr>
+      <w:tr>
+        <w:trPr>
+          <w:cnfStyle w:val="000000100000"/>
+        </w:trPr>
+        <w:tc>
+          <w:tcPr>
+            <w:cnfStyle w:val="001000000000"/>
+            <w:tcW w:w="2660" w:type="dxa"/>
+          </w:tcPr>
+          <w:p>
+            <w:r>
+              <w:t>Invitado</w:t>
+            </w:r>
+          </w:p>
+        </w:tc>
+        <w:tc>
+          <w:tcPr>
+            <w:tcW w:w="6318" w:type="dxa"/>
+          </w:tcPr>
+          <w:p>
+            <w:pPr>
+              <w:pStyle w:val="Prrafodelista"/>
+              <w:numPr>
+                <w:ilvl w:val="0"/>
+                <w:numId w:val="21"/>
+              </w:numPr>
+              <w:cnfStyle w:val="000000100000"/>
+            </w:pPr>
+            <w:r>
+              <w:t>Visualizar Programa</w:t>
             </w:r>
           </w:p>
           <w:p>
@@ -2097,7 +2111,20 @@
                 <w:ilvl w:val="0"/>
                 <w:numId w:val="21"/>
               </w:numPr>
-              <w:cnfStyle w:val="000000100000" w:firstRow="0" w:lastRow="0" w:firstColumn="0" w:lastColumn="0" w:oddVBand="0" w:evenVBand="0" w:oddHBand="1" w:evenHBand="0" w:firstRowFirstColumn="0" w:firstRowLastColumn="0" w:lastRowFirstColumn="0" w:lastRowLastColumn="0"/>
+              <w:cnfStyle w:val="000000100000"/>
+            </w:pPr>
+            <w:r>
+              <w:t>Visualizar Plan</w:t>
+            </w:r>
+          </w:p>
+          <w:p>
+            <w:pPr>
+              <w:pStyle w:val="Prrafodelista"/>
+              <w:numPr>
+                <w:ilvl w:val="0"/>
+                <w:numId w:val="21"/>
+              </w:numPr>
+              <w:cnfStyle w:val="000000100000"/>
             </w:pPr>
             <w:r>
               <w:t>Ingresar</w:t>
@@ -2135,7 +2162,7 @@
 </file>
 
 <file path=word/endnotes.xml><?xml version="1.0" encoding="utf-8"?>
-<w:endnotes xmlns:wpc="http://schemas.microsoft.com/office/word/2010/wordprocessingCanvas" xmlns:cx="http://schemas.microsoft.com/office/drawing/2014/chartex" xmlns:cx1="http://schemas.microsoft.com/office/drawing/2015/9/8/chartex" xmlns:mc="http://schemas.openxmlformats.org/markup-compatibility/2006" xmlns:o="urn:schemas-microsoft-com:office:office" xmlns:r="http://schemas.openxmlformats.org/officeDocument/2006/relationships" xmlns:m="http://schemas.openxmlformats.org/officeDocument/2006/math" xmlns:v="urn:schemas-microsoft-com:vml" xmlns:wp14="http://schemas.microsoft.com/office/word/2010/wordprocessingDrawing" xmlns:wp="http://schemas.openxmlformats.org/drawingml/2006/wordprocessingDrawing" xmlns:w10="urn:schemas-microsoft-com:office:word" xmlns:w="http://schemas.openxmlformats.org/wordprocessingml/2006/main" xmlns:w14="http://schemas.microsoft.com/office/word/2010/wordml" xmlns:w15="http://schemas.microsoft.com/office/word/2012/wordml" xmlns:w16se="http://schemas.microsoft.com/office/word/2015/wordml/symex" xmlns:wpg="http://schemas.microsoft.com/office/word/2010/wordprocessingGroup" xmlns:wpi="http://schemas.microsoft.com/office/word/2010/wordprocessingInk" xmlns:wne="http://schemas.microsoft.com/office/word/2006/wordml" xmlns:wps="http://schemas.microsoft.com/office/word/2010/wordprocessingShape" mc:Ignorable="w14 w15 w16se wp14">
+<w:endnotes xmlns:ve="http://schemas.openxmlformats.org/markup-compatibility/2006" xmlns:o="urn:schemas-microsoft-com:office:office" xmlns:r="http://schemas.openxmlformats.org/officeDocument/2006/relationships" xmlns:m="http://schemas.openxmlformats.org/officeDocument/2006/math" xmlns:v="urn:schemas-microsoft-com:vml" xmlns:wp="http://schemas.openxmlformats.org/drawingml/2006/wordprocessingDrawing" xmlns:w10="urn:schemas-microsoft-com:office:word" xmlns:w="http://schemas.openxmlformats.org/wordprocessingml/2006/main" xmlns:wne="http://schemas.microsoft.com/office/word/2006/wordml">
   <w:endnote w:type="separator" w:id="-1">
     <w:p>
       <w:pPr>
@@ -2162,7 +2189,7 @@
 </file>
 
 <file path=word/footer1.xml><?xml version="1.0" encoding="utf-8"?>
-<w:ftr xmlns:wpc="http://schemas.microsoft.com/office/word/2010/wordprocessingCanvas" xmlns:cx="http://schemas.microsoft.com/office/drawing/2014/chartex" xmlns:cx1="http://schemas.microsoft.com/office/drawing/2015/9/8/chartex" xmlns:mc="http://schemas.openxmlformats.org/markup-compatibility/2006" xmlns:o="urn:schemas-microsoft-com:office:office" xmlns:r="http://schemas.openxmlformats.org/officeDocument/2006/relationships" xmlns:m="http://schemas.openxmlformats.org/officeDocument/2006/math" xmlns:v="urn:schemas-microsoft-com:vml" xmlns:wp14="http://schemas.microsoft.com/office/word/2010/wordprocessingDrawing" xmlns:wp="http://schemas.openxmlformats.org/drawingml/2006/wordprocessingDrawing" xmlns:w10="urn:schemas-microsoft-com:office:word" xmlns:w="http://schemas.openxmlformats.org/wordprocessingml/2006/main" xmlns:w14="http://schemas.microsoft.com/office/word/2010/wordml" xmlns:w15="http://schemas.microsoft.com/office/word/2012/wordml" xmlns:w16se="http://schemas.microsoft.com/office/word/2015/wordml/symex" xmlns:wpg="http://schemas.microsoft.com/office/word/2010/wordprocessingGroup" xmlns:wpi="http://schemas.microsoft.com/office/word/2010/wordprocessingInk" xmlns:wne="http://schemas.microsoft.com/office/word/2006/wordml" xmlns:wps="http://schemas.microsoft.com/office/word/2010/wordprocessingShape" mc:Ignorable="w14 w15 w16se wp14">
+<w:ftr xmlns:ve="http://schemas.openxmlformats.org/markup-compatibility/2006" xmlns:o="urn:schemas-microsoft-com:office:office" xmlns:r="http://schemas.openxmlformats.org/officeDocument/2006/relationships" xmlns:m="http://schemas.openxmlformats.org/officeDocument/2006/math" xmlns:v="urn:schemas-microsoft-com:vml" xmlns:wp="http://schemas.openxmlformats.org/drawingml/2006/wordprocessingDrawing" xmlns:w10="urn:schemas-microsoft-com:office:word" xmlns:w="http://schemas.openxmlformats.org/wordprocessingml/2006/main" xmlns:wne="http://schemas.microsoft.com/office/word/2006/wordml">
   <w:p>
     <w:pPr>
       <w:pStyle w:val="Piedepgina"/>
@@ -2172,7 +2199,7 @@
 </file>
 
 <file path=word/footer2.xml><?xml version="1.0" encoding="utf-8"?>
-<w:ftr xmlns:wpc="http://schemas.microsoft.com/office/word/2010/wordprocessingCanvas" xmlns:cx="http://schemas.microsoft.com/office/drawing/2014/chartex" xmlns:cx1="http://schemas.microsoft.com/office/drawing/2015/9/8/chartex" xmlns:mc="http://schemas.openxmlformats.org/markup-compatibility/2006" xmlns:o="urn:schemas-microsoft-com:office:office" xmlns:r="http://schemas.openxmlformats.org/officeDocument/2006/relationships" xmlns:m="http://schemas.openxmlformats.org/officeDocument/2006/math" xmlns:v="urn:schemas-microsoft-com:vml" xmlns:wp14="http://schemas.microsoft.com/office/word/2010/wordprocessingDrawing" xmlns:wp="http://schemas.openxmlformats.org/drawingml/2006/wordprocessingDrawing" xmlns:w10="urn:schemas-microsoft-com:office:word" xmlns:w="http://schemas.openxmlformats.org/wordprocessingml/2006/main" xmlns:w14="http://schemas.microsoft.com/office/word/2010/wordml" xmlns:w15="http://schemas.microsoft.com/office/word/2012/wordml" xmlns:w16se="http://schemas.microsoft.com/office/word/2015/wordml/symex" xmlns:wpg="http://schemas.microsoft.com/office/word/2010/wordprocessingGroup" xmlns:wpi="http://schemas.microsoft.com/office/word/2010/wordprocessingInk" xmlns:wne="http://schemas.microsoft.com/office/word/2006/wordml" xmlns:wps="http://schemas.microsoft.com/office/word/2010/wordprocessingShape" mc:Ignorable="w14 w15 w16se wp14">
+<w:ftr xmlns:ve="http://schemas.openxmlformats.org/markup-compatibility/2006" xmlns:o="urn:schemas-microsoft-com:office:office" xmlns:r="http://schemas.openxmlformats.org/officeDocument/2006/relationships" xmlns:m="http://schemas.openxmlformats.org/officeDocument/2006/math" xmlns:v="urn:schemas-microsoft-com:vml" xmlns:wp="http://schemas.openxmlformats.org/drawingml/2006/wordprocessingDrawing" xmlns:w10="urn:schemas-microsoft-com:office:word" xmlns:w="http://schemas.openxmlformats.org/wordprocessingml/2006/main" xmlns:wne="http://schemas.microsoft.com/office/word/2006/wordml">
   <w:p>
     <w:pPr>
       <w:tabs>
@@ -2186,14 +2213,21 @@
         <w:dataBinding w:prefixMappings="xmlns:ns0='http://schemas.openxmlformats.org/officeDocument/2006/extended-properties' " w:xpath="/ns0:Properties[1]/ns0:Company[1]" w:storeItemID="{6668398D-A668-4E3E-A5EB-62B293D839F1}"/>
         <w:text/>
       </w:sdtPr>
-      <w:sdtEndPr/>
       <w:sdtContent>
         <w:r>
           <w:rPr>
             <w:lang w:val="es-AR"/>
           </w:rPr>
-          <w:t>VASPA Team</w:t>
+          <w:t xml:space="preserve">VASPA </w:t>
         </w:r>
+        <w:proofErr w:type="spellStart"/>
+        <w:r>
+          <w:rPr>
+            <w:lang w:val="es-AR"/>
+          </w:rPr>
+          <w:t>Team</w:t>
+        </w:r>
+        <w:proofErr w:type="spellEnd"/>
       </w:sdtContent>
     </w:sdt>
     <w:r>
@@ -2232,7 +2266,6 @@
           <w:docPartUnique/>
         </w:docPartObj>
       </w:sdtPr>
-      <w:sdtEndPr/>
       <w:sdtContent>
         <w:r>
           <w:tab/>
@@ -2278,7 +2311,7 @@
             <w:rFonts w:asciiTheme="majorHAnsi" w:hAnsiTheme="majorHAnsi" w:cstheme="majorHAnsi"/>
             <w:noProof/>
           </w:rPr>
-          <w:t>4</w:t>
+          <w:t>5</w:t>
         </w:r>
         <w:r>
           <w:rPr>
@@ -2344,7 +2377,6 @@
       <w:dataBinding w:prefixMappings="xmlns:ns0='http://purl.org/dc/elements/1.1/' xmlns:ns1='http://schemas.openxmlformats.org/package/2006/metadata/core-properties' " w:xpath="/ns1:coreProperties[1]/ns0:creator[1]" w:storeItemID="{6C3C8BC8-F283-45AE-878A-BAB7291924A1}"/>
       <w:text/>
     </w:sdtPr>
-    <w:sdtEndPr/>
     <w:sdtContent>
       <w:p>
         <w:pPr>
@@ -2363,7 +2395,7 @@
 </file>
 
 <file path=word/footer3.xml><?xml version="1.0" encoding="utf-8"?>
-<w:ftr xmlns:wpc="http://schemas.microsoft.com/office/word/2010/wordprocessingCanvas" xmlns:cx="http://schemas.microsoft.com/office/drawing/2014/chartex" xmlns:cx1="http://schemas.microsoft.com/office/drawing/2015/9/8/chartex" xmlns:mc="http://schemas.openxmlformats.org/markup-compatibility/2006" xmlns:o="urn:schemas-microsoft-com:office:office" xmlns:r="http://schemas.openxmlformats.org/officeDocument/2006/relationships" xmlns:m="http://schemas.openxmlformats.org/officeDocument/2006/math" xmlns:v="urn:schemas-microsoft-com:vml" xmlns:wp14="http://schemas.microsoft.com/office/word/2010/wordprocessingDrawing" xmlns:wp="http://schemas.openxmlformats.org/drawingml/2006/wordprocessingDrawing" xmlns:w10="urn:schemas-microsoft-com:office:word" xmlns:w="http://schemas.openxmlformats.org/wordprocessingml/2006/main" xmlns:w14="http://schemas.microsoft.com/office/word/2010/wordml" xmlns:w15="http://schemas.microsoft.com/office/word/2012/wordml" xmlns:w16se="http://schemas.microsoft.com/office/word/2015/wordml/symex" xmlns:wpg="http://schemas.microsoft.com/office/word/2010/wordprocessingGroup" xmlns:wpi="http://schemas.microsoft.com/office/word/2010/wordprocessingInk" xmlns:wne="http://schemas.microsoft.com/office/word/2006/wordml" xmlns:wps="http://schemas.microsoft.com/office/word/2010/wordprocessingShape" mc:Ignorable="w14 w15 w16se wp14">
+<w:ftr xmlns:ve="http://schemas.openxmlformats.org/markup-compatibility/2006" xmlns:o="urn:schemas-microsoft-com:office:office" xmlns:r="http://schemas.openxmlformats.org/officeDocument/2006/relationships" xmlns:m="http://schemas.openxmlformats.org/officeDocument/2006/math" xmlns:v="urn:schemas-microsoft-com:vml" xmlns:wp="http://schemas.openxmlformats.org/drawingml/2006/wordprocessingDrawing" xmlns:w10="urn:schemas-microsoft-com:office:word" xmlns:w="http://schemas.openxmlformats.org/wordprocessingml/2006/main" xmlns:wne="http://schemas.microsoft.com/office/word/2006/wordml">
   <w:p>
     <w:pPr>
       <w:pStyle w:val="Piedepgina"/>
@@ -2373,7 +2405,7 @@
 </file>
 
 <file path=word/footnotes.xml><?xml version="1.0" encoding="utf-8"?>
-<w:footnotes xmlns:wpc="http://schemas.microsoft.com/office/word/2010/wordprocessingCanvas" xmlns:cx="http://schemas.microsoft.com/office/drawing/2014/chartex" xmlns:cx1="http://schemas.microsoft.com/office/drawing/2015/9/8/chartex" xmlns:mc="http://schemas.openxmlformats.org/markup-compatibility/2006" xmlns:o="urn:schemas-microsoft-com:office:office" xmlns:r="http://schemas.openxmlformats.org/officeDocument/2006/relationships" xmlns:m="http://schemas.openxmlformats.org/officeDocument/2006/math" xmlns:v="urn:schemas-microsoft-com:vml" xmlns:wp14="http://schemas.microsoft.com/office/word/2010/wordprocessingDrawing" xmlns:wp="http://schemas.openxmlformats.org/drawingml/2006/wordprocessingDrawing" xmlns:w10="urn:schemas-microsoft-com:office:word" xmlns:w="http://schemas.openxmlformats.org/wordprocessingml/2006/main" xmlns:w14="http://schemas.microsoft.com/office/word/2010/wordml" xmlns:w15="http://schemas.microsoft.com/office/word/2012/wordml" xmlns:w16se="http://schemas.microsoft.com/office/word/2015/wordml/symex" xmlns:wpg="http://schemas.microsoft.com/office/word/2010/wordprocessingGroup" xmlns:wpi="http://schemas.microsoft.com/office/word/2010/wordprocessingInk" xmlns:wne="http://schemas.microsoft.com/office/word/2006/wordml" xmlns:wps="http://schemas.microsoft.com/office/word/2010/wordprocessingShape" mc:Ignorable="w14 w15 w16se wp14">
+<w:footnotes xmlns:ve="http://schemas.openxmlformats.org/markup-compatibility/2006" xmlns:o="urn:schemas-microsoft-com:office:office" xmlns:r="http://schemas.openxmlformats.org/officeDocument/2006/relationships" xmlns:m="http://schemas.openxmlformats.org/officeDocument/2006/math" xmlns:v="urn:schemas-microsoft-com:vml" xmlns:wp="http://schemas.openxmlformats.org/drawingml/2006/wordprocessingDrawing" xmlns:w10="urn:schemas-microsoft-com:office:word" xmlns:w="http://schemas.openxmlformats.org/wordprocessingml/2006/main" xmlns:wne="http://schemas.microsoft.com/office/word/2006/wordml">
   <w:footnote w:type="separator" w:id="-1">
     <w:p>
       <w:pPr>
@@ -2400,7 +2432,7 @@
 </file>
 
 <file path=word/header1.xml><?xml version="1.0" encoding="utf-8"?>
-<w:hdr xmlns:wpc="http://schemas.microsoft.com/office/word/2010/wordprocessingCanvas" xmlns:cx="http://schemas.microsoft.com/office/drawing/2014/chartex" xmlns:cx1="http://schemas.microsoft.com/office/drawing/2015/9/8/chartex" xmlns:mc="http://schemas.openxmlformats.org/markup-compatibility/2006" xmlns:o="urn:schemas-microsoft-com:office:office" xmlns:r="http://schemas.openxmlformats.org/officeDocument/2006/relationships" xmlns:m="http://schemas.openxmlformats.org/officeDocument/2006/math" xmlns:v="urn:schemas-microsoft-com:vml" xmlns:wp14="http://schemas.microsoft.com/office/word/2010/wordprocessingDrawing" xmlns:wp="http://schemas.openxmlformats.org/drawingml/2006/wordprocessingDrawing" xmlns:w10="urn:schemas-microsoft-com:office:word" xmlns:w="http://schemas.openxmlformats.org/wordprocessingml/2006/main" xmlns:w14="http://schemas.microsoft.com/office/word/2010/wordml" xmlns:w15="http://schemas.microsoft.com/office/word/2012/wordml" xmlns:w16se="http://schemas.microsoft.com/office/word/2015/wordml/symex" xmlns:wpg="http://schemas.microsoft.com/office/word/2010/wordprocessingGroup" xmlns:wpi="http://schemas.microsoft.com/office/word/2010/wordprocessingInk" xmlns:wne="http://schemas.microsoft.com/office/word/2006/wordml" xmlns:wps="http://schemas.microsoft.com/office/word/2010/wordprocessingShape" mc:Ignorable="w14 w15 w16se wp14">
+<w:hdr xmlns:ve="http://schemas.openxmlformats.org/markup-compatibility/2006" xmlns:o="urn:schemas-microsoft-com:office:office" xmlns:r="http://schemas.openxmlformats.org/officeDocument/2006/relationships" xmlns:m="http://schemas.openxmlformats.org/officeDocument/2006/math" xmlns:v="urn:schemas-microsoft-com:vml" xmlns:wp="http://schemas.openxmlformats.org/drawingml/2006/wordprocessingDrawing" xmlns:w10="urn:schemas-microsoft-com:office:word" xmlns:w="http://schemas.openxmlformats.org/wordprocessingml/2006/main" xmlns:wne="http://schemas.microsoft.com/office/word/2006/wordml">
   <w:p>
     <w:pPr>
       <w:pStyle w:val="Encabezado"/>
@@ -2410,7 +2442,7 @@
 </file>
 
 <file path=word/header2.xml><?xml version="1.0" encoding="utf-8"?>
-<w:hdr xmlns:wpc="http://schemas.microsoft.com/office/word/2010/wordprocessingCanvas" xmlns:cx="http://schemas.microsoft.com/office/drawing/2014/chartex" xmlns:cx1="http://schemas.microsoft.com/office/drawing/2015/9/8/chartex" xmlns:mc="http://schemas.openxmlformats.org/markup-compatibility/2006" xmlns:o="urn:schemas-microsoft-com:office:office" xmlns:r="http://schemas.openxmlformats.org/officeDocument/2006/relationships" xmlns:m="http://schemas.openxmlformats.org/officeDocument/2006/math" xmlns:v="urn:schemas-microsoft-com:vml" xmlns:wp14="http://schemas.microsoft.com/office/word/2010/wordprocessingDrawing" xmlns:wp="http://schemas.openxmlformats.org/drawingml/2006/wordprocessingDrawing" xmlns:w10="urn:schemas-microsoft-com:office:word" xmlns:w="http://schemas.openxmlformats.org/wordprocessingml/2006/main" xmlns:w14="http://schemas.microsoft.com/office/word/2010/wordml" xmlns:w15="http://schemas.microsoft.com/office/word/2012/wordml" xmlns:w16se="http://schemas.microsoft.com/office/word/2015/wordml/symex" xmlns:wpg="http://schemas.microsoft.com/office/word/2010/wordprocessingGroup" xmlns:wpi="http://schemas.microsoft.com/office/word/2010/wordprocessingInk" xmlns:wne="http://schemas.microsoft.com/office/word/2006/wordml" xmlns:wps="http://schemas.microsoft.com/office/word/2010/wordprocessingShape" mc:Ignorable="w14 w15 w16se wp14">
+<w:hdr xmlns:ve="http://schemas.openxmlformats.org/markup-compatibility/2006" xmlns:o="urn:schemas-microsoft-com:office:office" xmlns:r="http://schemas.openxmlformats.org/officeDocument/2006/relationships" xmlns:m="http://schemas.openxmlformats.org/officeDocument/2006/math" xmlns:v="urn:schemas-microsoft-com:vml" xmlns:wp="http://schemas.openxmlformats.org/drawingml/2006/wordprocessingDrawing" xmlns:w10="urn:schemas-microsoft-com:office:word" xmlns:w="http://schemas.openxmlformats.org/wordprocessingml/2006/main" xmlns:wne="http://schemas.microsoft.com/office/word/2006/wordml">
   <w:p>
     <w:pPr>
       <w:pStyle w:val="Encabezado"/>
@@ -2452,7 +2484,7 @@
                   <a:blip r:embed="rId1">
                     <a:extLst>
                       <a:ext uri="{28A0092B-C50C-407E-A947-70E740481C1C}">
-                        <a14:useLocalDpi xmlns:a14="http://schemas.microsoft.com/office/drawing/2010/main" val="0"/>
+                        <a14:useLocalDpi xmlns:a14="http://schemas.microsoft.com/office/drawing/2010/main" xmlns:wps="http://schemas.microsoft.com/office/word/2010/wordprocessingShape" xmlns:wpi="http://schemas.microsoft.com/office/word/2010/wordprocessingInk" xmlns:wpg="http://schemas.microsoft.com/office/word/2010/wordprocessingGroup" xmlns:w16se="http://schemas.microsoft.com/office/word/2015/wordml/symex" xmlns:w15="http://schemas.microsoft.com/office/word/2012/wordml" xmlns:w14="http://schemas.microsoft.com/office/word/2010/wordml" xmlns:w="http://schemas.openxmlformats.org/wordprocessingml/2006/main" xmlns:w10="urn:schemas-microsoft-com:office:word" xmlns:wp14="http://schemas.microsoft.com/office/word/2010/wordprocessingDrawing" xmlns:v="urn:schemas-microsoft-com:vml" xmlns:o="urn:schemas-microsoft-com:office:office" xmlns:mc="http://schemas.openxmlformats.org/markup-compatibility/2006" xmlns:cx1="http://schemas.microsoft.com/office/drawing/2015/9/8/chartex" xmlns:cx="http://schemas.microsoft.com/office/drawing/2014/chartex" xmlns:wpc="http://schemas.microsoft.com/office/word/2010/wordprocessingCanvas" xmlns="" val="0"/>
                       </a:ext>
                     </a:extLst>
                   </a:blip>
@@ -2485,7 +2517,6 @@
         <w:dataBinding w:prefixMappings="xmlns:ns0='http://schemas.openxmlformats.org/package/2006/metadata/core-properties' xmlns:ns1='http://purl.org/dc/elements/1.1/'" w:xpath="/ns0:coreProperties[1]/ns1:title[1]" w:storeItemID="{6C3C8BC8-F283-45AE-878A-BAB7291924A1}"/>
         <w:text/>
       </w:sdtPr>
-      <w:sdtEndPr/>
       <w:sdtContent>
         <w:r>
           <w:rPr>
@@ -2511,7 +2542,6 @@
         <w:dataBinding w:prefixMappings="xmlns:ns0='http://purl.org/dc/elements/1.1/' xmlns:ns1='http://schemas.openxmlformats.org/package/2006/metadata/core-properties' " w:xpath="/ns1:coreProperties[1]/ns1:category[1]" w:storeItemID="{6C3C8BC8-F283-45AE-878A-BAB7291924A1}"/>
         <w:text/>
       </w:sdtPr>
-      <w:sdtEndPr/>
       <w:sdtContent>
         <w:r>
           <w:rPr>
@@ -2643,7 +2673,6 @@
         <w:dataBinding w:prefixMappings="xmlns:ns0='http://schemas.openxmlformats.org/package/2006/metadata/core-properties' xmlns:ns1='http://purl.org/dc/elements/1.1/'" w:xpath="/ns0:coreProperties[1]/ns1:subject[1]" w:storeItemID="{6C3C8BC8-F283-45AE-878A-BAB7291924A1}"/>
         <w:text/>
       </w:sdtPr>
-      <w:sdtEndPr/>
       <w:sdtContent>
         <w:r>
           <w:rPr>
@@ -2666,7 +2695,7 @@
 </file>
 
 <file path=word/header3.xml><?xml version="1.0" encoding="utf-8"?>
-<w:hdr xmlns:wpc="http://schemas.microsoft.com/office/word/2010/wordprocessingCanvas" xmlns:cx="http://schemas.microsoft.com/office/drawing/2014/chartex" xmlns:cx1="http://schemas.microsoft.com/office/drawing/2015/9/8/chartex" xmlns:mc="http://schemas.openxmlformats.org/markup-compatibility/2006" xmlns:o="urn:schemas-microsoft-com:office:office" xmlns:r="http://schemas.openxmlformats.org/officeDocument/2006/relationships" xmlns:m="http://schemas.openxmlformats.org/officeDocument/2006/math" xmlns:v="urn:schemas-microsoft-com:vml" xmlns:wp14="http://schemas.microsoft.com/office/word/2010/wordprocessingDrawing" xmlns:wp="http://schemas.openxmlformats.org/drawingml/2006/wordprocessingDrawing" xmlns:w10="urn:schemas-microsoft-com:office:word" xmlns:w="http://schemas.openxmlformats.org/wordprocessingml/2006/main" xmlns:w14="http://schemas.microsoft.com/office/word/2010/wordml" xmlns:w15="http://schemas.microsoft.com/office/word/2012/wordml" xmlns:w16se="http://schemas.microsoft.com/office/word/2015/wordml/symex" xmlns:wpg="http://schemas.microsoft.com/office/word/2010/wordprocessingGroup" xmlns:wpi="http://schemas.microsoft.com/office/word/2010/wordprocessingInk" xmlns:wne="http://schemas.microsoft.com/office/word/2006/wordml" xmlns:wps="http://schemas.microsoft.com/office/word/2010/wordprocessingShape" mc:Ignorable="w14 w15 w16se wp14">
+<w:hdr xmlns:ve="http://schemas.openxmlformats.org/markup-compatibility/2006" xmlns:o="urn:schemas-microsoft-com:office:office" xmlns:r="http://schemas.openxmlformats.org/officeDocument/2006/relationships" xmlns:m="http://schemas.openxmlformats.org/officeDocument/2006/math" xmlns:v="urn:schemas-microsoft-com:vml" xmlns:wp="http://schemas.openxmlformats.org/drawingml/2006/wordprocessingDrawing" xmlns:w10="urn:schemas-microsoft-com:office:word" xmlns:w="http://schemas.openxmlformats.org/wordprocessingml/2006/main" xmlns:wne="http://schemas.microsoft.com/office/word/2006/wordml">
   <w:p>
     <w:pPr>
       <w:pStyle w:val="Encabezado"/>
@@ -2676,8 +2705,8 @@
 </file>
 
 <file path=word/numbering.xml><?xml version="1.0" encoding="utf-8"?>
-<w:numbering xmlns:wpc="http://schemas.microsoft.com/office/word/2010/wordprocessingCanvas" xmlns:cx="http://schemas.microsoft.com/office/drawing/2014/chartex" xmlns:cx1="http://schemas.microsoft.com/office/drawing/2015/9/8/chartex" xmlns:mc="http://schemas.openxmlformats.org/markup-compatibility/2006" xmlns:o="urn:schemas-microsoft-com:office:office" xmlns:r="http://schemas.openxmlformats.org/officeDocument/2006/relationships" xmlns:m="http://schemas.openxmlformats.org/officeDocument/2006/math" xmlns:v="urn:schemas-microsoft-com:vml" xmlns:wp14="http://schemas.microsoft.com/office/word/2010/wordprocessingDrawing" xmlns:wp="http://schemas.openxmlformats.org/drawingml/2006/wordprocessingDrawing" xmlns:w10="urn:schemas-microsoft-com:office:word" xmlns:w="http://schemas.openxmlformats.org/wordprocessingml/2006/main" xmlns:w14="http://schemas.microsoft.com/office/word/2010/wordml" xmlns:w15="http://schemas.microsoft.com/office/word/2012/wordml" xmlns:w16se="http://schemas.microsoft.com/office/word/2015/wordml/symex" xmlns:wpg="http://schemas.microsoft.com/office/word/2010/wordprocessingGroup" xmlns:wpi="http://schemas.microsoft.com/office/word/2010/wordprocessingInk" xmlns:wne="http://schemas.microsoft.com/office/word/2006/wordml" xmlns:wps="http://schemas.microsoft.com/office/word/2010/wordprocessingShape" mc:Ignorable="w14 w15 w16se wp14">
-  <w:abstractNum w:abstractNumId="0" w15:restartNumberingAfterBreak="0">
+<w:numbering xmlns:ve="http://schemas.openxmlformats.org/markup-compatibility/2006" xmlns:o="urn:schemas-microsoft-com:office:office" xmlns:r="http://schemas.openxmlformats.org/officeDocument/2006/relationships" xmlns:m="http://schemas.openxmlformats.org/officeDocument/2006/math" xmlns:v="urn:schemas-microsoft-com:vml" xmlns:wp="http://schemas.openxmlformats.org/drawingml/2006/wordprocessingDrawing" xmlns:w10="urn:schemas-microsoft-com:office:word" xmlns:w="http://schemas.openxmlformats.org/wordprocessingml/2006/main" xmlns:wne="http://schemas.microsoft.com/office/word/2006/wordml">
+  <w:abstractNum w:abstractNumId="0">
     <w:nsid w:val="00000003"/>
     <w:multiLevelType w:val="multilevel"/>
     <w:tmpl w:val="00000003"/>
@@ -2835,7 +2864,7 @@
       </w:rPr>
     </w:lvl>
   </w:abstractNum>
-  <w:abstractNum w:abstractNumId="1" w15:restartNumberingAfterBreak="0">
+  <w:abstractNum w:abstractNumId="1">
     <w:nsid w:val="00000004"/>
     <w:multiLevelType w:val="multilevel"/>
     <w:tmpl w:val="796A7516"/>
@@ -2993,7 +3022,7 @@
       </w:rPr>
     </w:lvl>
   </w:abstractNum>
-  <w:abstractNum w:abstractNumId="2" w15:restartNumberingAfterBreak="0">
+  <w:abstractNum w:abstractNumId="2">
     <w:nsid w:val="00000005"/>
     <w:multiLevelType w:val="multilevel"/>
     <w:tmpl w:val="00000005"/>
@@ -3151,7 +3180,7 @@
       </w:rPr>
     </w:lvl>
   </w:abstractNum>
-  <w:abstractNum w:abstractNumId="3" w15:restartNumberingAfterBreak="0">
+  <w:abstractNum w:abstractNumId="3">
     <w:nsid w:val="00000006"/>
     <w:multiLevelType w:val="multilevel"/>
     <w:tmpl w:val="00000006"/>
@@ -3309,7 +3338,7 @@
       </w:rPr>
     </w:lvl>
   </w:abstractNum>
-  <w:abstractNum w:abstractNumId="4" w15:restartNumberingAfterBreak="0">
+  <w:abstractNum w:abstractNumId="4">
     <w:nsid w:val="11EC450D"/>
     <w:multiLevelType w:val="hybridMultilevel"/>
     <w:tmpl w:val="8D1847A2"/>
@@ -3422,7 +3451,7 @@
       </w:rPr>
     </w:lvl>
   </w:abstractNum>
-  <w:abstractNum w:abstractNumId="5" w15:restartNumberingAfterBreak="0">
+  <w:abstractNum w:abstractNumId="5">
     <w:nsid w:val="215625CE"/>
     <w:multiLevelType w:val="hybridMultilevel"/>
     <w:tmpl w:val="F8FA334E"/>
@@ -3535,7 +3564,7 @@
       </w:rPr>
     </w:lvl>
   </w:abstractNum>
-  <w:abstractNum w:abstractNumId="6" w15:restartNumberingAfterBreak="0">
+  <w:abstractNum w:abstractNumId="6">
     <w:nsid w:val="255F5799"/>
     <w:multiLevelType w:val="hybridMultilevel"/>
     <w:tmpl w:val="B8F40458"/>
@@ -3621,7 +3650,7 @@
       </w:pPr>
     </w:lvl>
   </w:abstractNum>
-  <w:abstractNum w:abstractNumId="7" w15:restartNumberingAfterBreak="0">
+  <w:abstractNum w:abstractNumId="7">
     <w:nsid w:val="28297023"/>
     <w:multiLevelType w:val="hybridMultilevel"/>
     <w:tmpl w:val="981AA910"/>
@@ -3734,7 +3763,7 @@
       </w:rPr>
     </w:lvl>
   </w:abstractNum>
-  <w:abstractNum w:abstractNumId="8" w15:restartNumberingAfterBreak="0">
+  <w:abstractNum w:abstractNumId="8">
     <w:nsid w:val="28836828"/>
     <w:multiLevelType w:val="hybridMultilevel"/>
     <w:tmpl w:val="455ADB8E"/>
@@ -3847,7 +3876,7 @@
       </w:rPr>
     </w:lvl>
   </w:abstractNum>
-  <w:abstractNum w:abstractNumId="9" w15:restartNumberingAfterBreak="0">
+  <w:abstractNum w:abstractNumId="9">
     <w:nsid w:val="31FA06B3"/>
     <w:multiLevelType w:val="hybridMultilevel"/>
     <w:tmpl w:val="6A8E4158"/>
@@ -3960,7 +3989,7 @@
       </w:rPr>
     </w:lvl>
   </w:abstractNum>
-  <w:abstractNum w:abstractNumId="10" w15:restartNumberingAfterBreak="0">
+  <w:abstractNum w:abstractNumId="10">
     <w:nsid w:val="37102CFE"/>
     <w:multiLevelType w:val="hybridMultilevel"/>
     <w:tmpl w:val="B004125C"/>
@@ -4073,7 +4102,7 @@
       </w:rPr>
     </w:lvl>
   </w:abstractNum>
-  <w:abstractNum w:abstractNumId="11" w15:restartNumberingAfterBreak="0">
+  <w:abstractNum w:abstractNumId="11">
     <w:nsid w:val="37BA1B12"/>
     <w:multiLevelType w:val="hybridMultilevel"/>
     <w:tmpl w:val="6CE0269A"/>
@@ -4186,7 +4215,7 @@
       </w:rPr>
     </w:lvl>
   </w:abstractNum>
-  <w:abstractNum w:abstractNumId="12" w15:restartNumberingAfterBreak="0">
+  <w:abstractNum w:abstractNumId="12">
     <w:nsid w:val="41286B35"/>
     <w:multiLevelType w:val="hybridMultilevel"/>
     <w:tmpl w:val="30E6551C"/>
@@ -4299,7 +4328,7 @@
       </w:rPr>
     </w:lvl>
   </w:abstractNum>
-  <w:abstractNum w:abstractNumId="13" w15:restartNumberingAfterBreak="0">
+  <w:abstractNum w:abstractNumId="13">
     <w:nsid w:val="487036EC"/>
     <w:multiLevelType w:val="hybridMultilevel"/>
     <w:tmpl w:val="BDFE724A"/>
@@ -4385,7 +4414,7 @@
       </w:pPr>
     </w:lvl>
   </w:abstractNum>
-  <w:abstractNum w:abstractNumId="14" w15:restartNumberingAfterBreak="0">
+  <w:abstractNum w:abstractNumId="14">
     <w:nsid w:val="48A236CD"/>
     <w:multiLevelType w:val="hybridMultilevel"/>
     <w:tmpl w:val="647C7AAA"/>
@@ -4474,7 +4503,7 @@
       </w:pPr>
     </w:lvl>
   </w:abstractNum>
-  <w:abstractNum w:abstractNumId="15" w15:restartNumberingAfterBreak="0">
+  <w:abstractNum w:abstractNumId="15">
     <w:nsid w:val="4E584D60"/>
     <w:multiLevelType w:val="hybridMultilevel"/>
     <w:tmpl w:val="8C0885C4"/>
@@ -4587,7 +4616,7 @@
       </w:rPr>
     </w:lvl>
   </w:abstractNum>
-  <w:abstractNum w:abstractNumId="16" w15:restartNumberingAfterBreak="0">
+  <w:abstractNum w:abstractNumId="16">
     <w:nsid w:val="518521F3"/>
     <w:multiLevelType w:val="hybridMultilevel"/>
     <w:tmpl w:val="24E4A1A6"/>
@@ -4700,7 +4729,7 @@
       </w:rPr>
     </w:lvl>
   </w:abstractNum>
-  <w:abstractNum w:abstractNumId="17" w15:restartNumberingAfterBreak="0">
+  <w:abstractNum w:abstractNumId="17">
     <w:nsid w:val="52D90BB8"/>
     <w:multiLevelType w:val="hybridMultilevel"/>
     <w:tmpl w:val="1D2461DE"/>
@@ -4814,7 +4843,7 @@
       </w:rPr>
     </w:lvl>
   </w:abstractNum>
-  <w:abstractNum w:abstractNumId="18" w15:restartNumberingAfterBreak="0">
+  <w:abstractNum w:abstractNumId="18">
     <w:nsid w:val="55D759AB"/>
     <w:multiLevelType w:val="hybridMultilevel"/>
     <w:tmpl w:val="7D467948"/>
@@ -4927,7 +4956,7 @@
       </w:rPr>
     </w:lvl>
   </w:abstractNum>
-  <w:abstractNum w:abstractNumId="19" w15:restartNumberingAfterBreak="0">
+  <w:abstractNum w:abstractNumId="19">
     <w:nsid w:val="5FA33D0E"/>
     <w:multiLevelType w:val="hybridMultilevel"/>
     <w:tmpl w:val="22BE5A50"/>
@@ -5040,7 +5069,7 @@
       </w:rPr>
     </w:lvl>
   </w:abstractNum>
-  <w:abstractNum w:abstractNumId="20" w15:restartNumberingAfterBreak="0">
+  <w:abstractNum w:abstractNumId="20">
     <w:nsid w:val="6A691ECC"/>
     <w:multiLevelType w:val="hybridMultilevel"/>
     <w:tmpl w:val="3E9C3266"/>
@@ -5153,7 +5182,7 @@
       </w:rPr>
     </w:lvl>
   </w:abstractNum>
-  <w:abstractNum w:abstractNumId="21" w15:restartNumberingAfterBreak="0">
+  <w:abstractNum w:abstractNumId="21">
     <w:nsid w:val="6EAE4F16"/>
     <w:multiLevelType w:val="hybridMultilevel"/>
     <w:tmpl w:val="6412854A"/>
@@ -5266,7 +5295,7 @@
       </w:rPr>
     </w:lvl>
   </w:abstractNum>
-  <w:abstractNum w:abstractNumId="22" w15:restartNumberingAfterBreak="0">
+  <w:abstractNum w:abstractNumId="22">
     <w:nsid w:val="708E589C"/>
     <w:multiLevelType w:val="multilevel"/>
     <w:tmpl w:val="381042DE"/>
@@ -5406,7 +5435,7 @@
       </w:rPr>
     </w:lvl>
   </w:abstractNum>
-  <w:abstractNum w:abstractNumId="23" w15:restartNumberingAfterBreak="0">
+  <w:abstractNum w:abstractNumId="23">
     <w:nsid w:val="7DD64906"/>
     <w:multiLevelType w:val="hybridMultilevel"/>
     <w:tmpl w:val="795E7434"/>
@@ -5602,7 +5631,7 @@
 </file>
 
 <file path=word/styles.xml><?xml version="1.0" encoding="utf-8"?>
-<w:styles xmlns:mc="http://schemas.openxmlformats.org/markup-compatibility/2006" xmlns:r="http://schemas.openxmlformats.org/officeDocument/2006/relationships" xmlns:w="http://schemas.openxmlformats.org/wordprocessingml/2006/main" xmlns:w14="http://schemas.microsoft.com/office/word/2010/wordml" xmlns:w15="http://schemas.microsoft.com/office/word/2012/wordml" xmlns:w16se="http://schemas.microsoft.com/office/word/2015/wordml/symex" mc:Ignorable="w14 w15 w16se">
+<w:styles xmlns:r="http://schemas.openxmlformats.org/officeDocument/2006/relationships" xmlns:w="http://schemas.openxmlformats.org/wordprocessingml/2006/main">
   <w:docDefaults>
     <w:rPrDefault>
       <w:rPr>
@@ -5619,378 +5648,145 @@
       </w:pPr>
     </w:pPrDefault>
   </w:docDefaults>
-  <w:latentStyles w:defLockedState="0" w:defUIPriority="99" w:defSemiHidden="0" w:defUnhideWhenUsed="0" w:defQFormat="0" w:count="371">
-    <w:lsdException w:name="Normal" w:uiPriority="0" w:qFormat="1"/>
-    <w:lsdException w:name="heading 1" w:uiPriority="0" w:qFormat="1"/>
-    <w:lsdException w:name="heading 2" w:semiHidden="1" w:uiPriority="0" w:unhideWhenUsed="1" w:qFormat="1"/>
-    <w:lsdException w:name="heading 3" w:semiHidden="1" w:uiPriority="9" w:unhideWhenUsed="1" w:qFormat="1"/>
-    <w:lsdException w:name="heading 4" w:semiHidden="1" w:uiPriority="9" w:unhideWhenUsed="1" w:qFormat="1"/>
-    <w:lsdException w:name="heading 5" w:semiHidden="1" w:uiPriority="9" w:unhideWhenUsed="1" w:qFormat="1"/>
-    <w:lsdException w:name="heading 6" w:semiHidden="1" w:uiPriority="9" w:unhideWhenUsed="1" w:qFormat="1"/>
-    <w:lsdException w:name="heading 7" w:semiHidden="1" w:uiPriority="9" w:unhideWhenUsed="1" w:qFormat="1"/>
-    <w:lsdException w:name="heading 8" w:semiHidden="1" w:uiPriority="9" w:unhideWhenUsed="1" w:qFormat="1"/>
-    <w:lsdException w:name="heading 9" w:semiHidden="1" w:uiPriority="9" w:unhideWhenUsed="1" w:qFormat="1"/>
-    <w:lsdException w:name="index 1" w:semiHidden="1" w:unhideWhenUsed="1"/>
-    <w:lsdException w:name="index 2" w:semiHidden="1" w:unhideWhenUsed="1"/>
-    <w:lsdException w:name="index 3" w:semiHidden="1" w:unhideWhenUsed="1"/>
-    <w:lsdException w:name="index 4" w:semiHidden="1" w:unhideWhenUsed="1"/>
-    <w:lsdException w:name="index 5" w:semiHidden="1" w:unhideWhenUsed="1"/>
-    <w:lsdException w:name="index 6" w:semiHidden="1" w:unhideWhenUsed="1"/>
-    <w:lsdException w:name="index 7" w:semiHidden="1" w:unhideWhenUsed="1"/>
-    <w:lsdException w:name="index 8" w:semiHidden="1" w:unhideWhenUsed="1"/>
-    <w:lsdException w:name="index 9" w:semiHidden="1" w:unhideWhenUsed="1"/>
-    <w:lsdException w:name="toc 1" w:semiHidden="1" w:uiPriority="39" w:unhideWhenUsed="1" w:qFormat="1"/>
-    <w:lsdException w:name="toc 2" w:semiHidden="1" w:uiPriority="39" w:unhideWhenUsed="1" w:qFormat="1"/>
-    <w:lsdException w:name="toc 3" w:semiHidden="1" w:uiPriority="39" w:unhideWhenUsed="1" w:qFormat="1"/>
-    <w:lsdException w:name="toc 4" w:semiHidden="1" w:uiPriority="39" w:unhideWhenUsed="1"/>
-    <w:lsdException w:name="toc 5" w:semiHidden="1" w:uiPriority="39" w:unhideWhenUsed="1"/>
-    <w:lsdException w:name="toc 6" w:semiHidden="1" w:uiPriority="39" w:unhideWhenUsed="1"/>
-    <w:lsdException w:name="toc 7" w:semiHidden="1" w:uiPriority="39" w:unhideWhenUsed="1"/>
-    <w:lsdException w:name="toc 8" w:semiHidden="1" w:uiPriority="39" w:unhideWhenUsed="1"/>
-    <w:lsdException w:name="toc 9" w:semiHidden="1" w:uiPriority="39" w:unhideWhenUsed="1"/>
-    <w:lsdException w:name="Normal Indent" w:semiHidden="1" w:unhideWhenUsed="1"/>
-    <w:lsdException w:name="footnote text" w:semiHidden="1" w:unhideWhenUsed="1"/>
-    <w:lsdException w:name="annotation text" w:semiHidden="1" w:unhideWhenUsed="1"/>
-    <w:lsdException w:name="header" w:semiHidden="1" w:unhideWhenUsed="1"/>
-    <w:lsdException w:name="footer" w:semiHidden="1" w:unhideWhenUsed="1"/>
-    <w:lsdException w:name="index heading" w:semiHidden="1" w:unhideWhenUsed="1"/>
-    <w:lsdException w:name="caption" w:semiHidden="1" w:uiPriority="35" w:unhideWhenUsed="1" w:qFormat="1"/>
-    <w:lsdException w:name="table of figures" w:semiHidden="1" w:unhideWhenUsed="1"/>
-    <w:lsdException w:name="envelope address" w:semiHidden="1" w:unhideWhenUsed="1"/>
-    <w:lsdException w:name="envelope return" w:semiHidden="1" w:unhideWhenUsed="1"/>
-    <w:lsdException w:name="footnote reference" w:semiHidden="1" w:unhideWhenUsed="1"/>
-    <w:lsdException w:name="annotation reference" w:semiHidden="1" w:unhideWhenUsed="1"/>
-    <w:lsdException w:name="line number" w:semiHidden="1" w:unhideWhenUsed="1"/>
-    <w:lsdException w:name="page number" w:semiHidden="1" w:unhideWhenUsed="1"/>
-    <w:lsdException w:name="endnote reference" w:semiHidden="1" w:unhideWhenUsed="1"/>
-    <w:lsdException w:name="endnote text" w:semiHidden="1" w:unhideWhenUsed="1"/>
-    <w:lsdException w:name="table of authorities" w:semiHidden="1" w:unhideWhenUsed="1"/>
-    <w:lsdException w:name="macro" w:semiHidden="1" w:unhideWhenUsed="1"/>
-    <w:lsdException w:name="toa heading" w:semiHidden="1" w:unhideWhenUsed="1"/>
-    <w:lsdException w:name="List" w:semiHidden="1" w:unhideWhenUsed="1"/>
-    <w:lsdException w:name="List Bullet" w:semiHidden="1" w:unhideWhenUsed="1"/>
-    <w:lsdException w:name="List Number" w:semiHidden="1" w:unhideWhenUsed="1"/>
-    <w:lsdException w:name="List 2" w:semiHidden="1" w:unhideWhenUsed="1"/>
-    <w:lsdException w:name="List 3" w:semiHidden="1" w:unhideWhenUsed="1"/>
-    <w:lsdException w:name="List 4" w:semiHidden="1" w:unhideWhenUsed="1"/>
-    <w:lsdException w:name="List 5" w:semiHidden="1" w:unhideWhenUsed="1"/>
-    <w:lsdException w:name="List Bullet 2" w:semiHidden="1" w:unhideWhenUsed="1"/>
-    <w:lsdException w:name="List Bullet 3" w:semiHidden="1" w:unhideWhenUsed="1"/>
-    <w:lsdException w:name="List Bullet 4" w:semiHidden="1" w:unhideWhenUsed="1"/>
-    <w:lsdException w:name="List Bullet 5" w:semiHidden="1" w:unhideWhenUsed="1"/>
-    <w:lsdException w:name="List Number 2" w:semiHidden="1" w:unhideWhenUsed="1"/>
-    <w:lsdException w:name="List Number 3" w:semiHidden="1" w:unhideWhenUsed="1"/>
-    <w:lsdException w:name="List Number 4" w:semiHidden="1" w:unhideWhenUsed="1"/>
-    <w:lsdException w:name="List Number 5" w:semiHidden="1" w:unhideWhenUsed="1"/>
-    <w:lsdException w:name="Title" w:uiPriority="10" w:qFormat="1"/>
-    <w:lsdException w:name="Closing" w:semiHidden="1" w:unhideWhenUsed="1"/>
-    <w:lsdException w:name="Signature" w:semiHidden="1" w:unhideWhenUsed="1"/>
-    <w:lsdException w:name="Default Paragraph Font" w:semiHidden="1" w:uiPriority="1" w:unhideWhenUsed="1"/>
-    <w:lsdException w:name="Body Text" w:semiHidden="1" w:uiPriority="0" w:unhideWhenUsed="1"/>
-    <w:lsdException w:name="Body Text Indent" w:semiHidden="1" w:unhideWhenUsed="1"/>
-    <w:lsdException w:name="List Continue" w:semiHidden="1" w:unhideWhenUsed="1"/>
-    <w:lsdException w:name="List Continue 2" w:semiHidden="1" w:unhideWhenUsed="1"/>
-    <w:lsdException w:name="List Continue 3" w:semiHidden="1" w:unhideWhenUsed="1"/>
-    <w:lsdException w:name="List Continue 4" w:semiHidden="1" w:unhideWhenUsed="1"/>
-    <w:lsdException w:name="List Continue 5" w:semiHidden="1" w:unhideWhenUsed="1"/>
-    <w:lsdException w:name="Message Header" w:semiHidden="1" w:unhideWhenUsed="1"/>
-    <w:lsdException w:name="Subtitle" w:uiPriority="11" w:qFormat="1"/>
-    <w:lsdException w:name="Salutation" w:semiHidden="1" w:unhideWhenUsed="1"/>
-    <w:lsdException w:name="Date" w:semiHidden="1" w:unhideWhenUsed="1"/>
-    <w:lsdException w:name="Body Text First Indent" w:semiHidden="1" w:unhideWhenUsed="1"/>
-    <w:lsdException w:name="Body Text First Indent 2" w:semiHidden="1" w:unhideWhenUsed="1"/>
-    <w:lsdException w:name="Note Heading" w:semiHidden="1" w:unhideWhenUsed="1"/>
-    <w:lsdException w:name="Body Text 2" w:semiHidden="1" w:unhideWhenUsed="1"/>
-    <w:lsdException w:name="Body Text 3" w:semiHidden="1" w:unhideWhenUsed="1"/>
-    <w:lsdException w:name="Body Text Indent 2" w:semiHidden="1" w:unhideWhenUsed="1"/>
-    <w:lsdException w:name="Body Text Indent 3" w:semiHidden="1" w:unhideWhenUsed="1"/>
-    <w:lsdException w:name="Block Text" w:semiHidden="1" w:unhideWhenUsed="1"/>
-    <w:lsdException w:name="Hyperlink" w:semiHidden="1" w:unhideWhenUsed="1"/>
-    <w:lsdException w:name="FollowedHyperlink" w:semiHidden="1" w:unhideWhenUsed="1"/>
-    <w:lsdException w:name="Strong" w:uiPriority="22" w:qFormat="1"/>
-    <w:lsdException w:name="Emphasis" w:uiPriority="20" w:qFormat="1"/>
-    <w:lsdException w:name="Document Map" w:semiHidden="1" w:unhideWhenUsed="1"/>
-    <w:lsdException w:name="Plain Text" w:semiHidden="1" w:unhideWhenUsed="1"/>
-    <w:lsdException w:name="E-mail Signature" w:semiHidden="1" w:unhideWhenUsed="1"/>
-    <w:lsdException w:name="HTML Top of Form" w:semiHidden="1" w:unhideWhenUsed="1"/>
-    <w:lsdException w:name="HTML Bottom of Form" w:semiHidden="1" w:unhideWhenUsed="1"/>
-    <w:lsdException w:name="Normal (Web)" w:semiHidden="1" w:unhideWhenUsed="1"/>
-    <w:lsdException w:name="HTML Acronym" w:semiHidden="1" w:unhideWhenUsed="1"/>
-    <w:lsdException w:name="HTML Address" w:semiHidden="1" w:unhideWhenUsed="1"/>
-    <w:lsdException w:name="HTML Cite" w:semiHidden="1" w:unhideWhenUsed="1"/>
-    <w:lsdException w:name="HTML Code" w:semiHidden="1" w:unhideWhenUsed="1"/>
-    <w:lsdException w:name="HTML Definition" w:semiHidden="1" w:unhideWhenUsed="1"/>
-    <w:lsdException w:name="HTML Keyboard" w:semiHidden="1" w:unhideWhenUsed="1"/>
-    <w:lsdException w:name="HTML Preformatted" w:semiHidden="1" w:unhideWhenUsed="1"/>
-    <w:lsdException w:name="HTML Sample" w:semiHidden="1" w:unhideWhenUsed="1"/>
-    <w:lsdException w:name="HTML Typewriter" w:semiHidden="1" w:unhideWhenUsed="1"/>
-    <w:lsdException w:name="HTML Variable" w:semiHidden="1" w:unhideWhenUsed="1"/>
-    <w:lsdException w:name="Normal Table" w:semiHidden="1" w:unhideWhenUsed="1"/>
-    <w:lsdException w:name="annotation subject" w:semiHidden="1" w:unhideWhenUsed="1"/>
-    <w:lsdException w:name="No List" w:semiHidden="1" w:unhideWhenUsed="1"/>
-    <w:lsdException w:name="Outline List 1" w:semiHidden="1" w:unhideWhenUsed="1"/>
-    <w:lsdException w:name="Outline List 2" w:semiHidden="1" w:unhideWhenUsed="1"/>
-    <w:lsdException w:name="Outline List 3" w:semiHidden="1" w:unhideWhenUsed="1"/>
-    <w:lsdException w:name="Table Simple 1" w:semiHidden="1" w:unhideWhenUsed="1"/>
-    <w:lsdException w:name="Table Simple 2" w:semiHidden="1" w:unhideWhenUsed="1"/>
-    <w:lsdException w:name="Table Simple 3" w:semiHidden="1" w:unhideWhenUsed="1"/>
-    <w:lsdException w:name="Table Classic 1" w:semiHidden="1" w:unhideWhenUsed="1"/>
-    <w:lsdException w:name="Table Classic 2" w:semiHidden="1" w:unhideWhenUsed="1"/>
-    <w:lsdException w:name="Table Classic 3" w:semiHidden="1" w:unhideWhenUsed="1"/>
-    <w:lsdException w:name="Table Classic 4" w:semiHidden="1" w:unhideWhenUsed="1"/>
-    <w:lsdException w:name="Table Colorful 1" w:semiHidden="1" w:unhideWhenUsed="1"/>
-    <w:lsdException w:name="Table Colorful 2" w:semiHidden="1" w:unhideWhenUsed="1"/>
-    <w:lsdException w:name="Table Colorful 3" w:semiHidden="1" w:unhideWhenUsed="1"/>
-    <w:lsdException w:name="Table Columns 1" w:semiHidden="1" w:unhideWhenUsed="1"/>
-    <w:lsdException w:name="Table Columns 2" w:semiHidden="1" w:unhideWhenUsed="1"/>
-    <w:lsdException w:name="Table Columns 3" w:semiHidden="1" w:unhideWhenUsed="1"/>
-    <w:lsdException w:name="Table Columns 4" w:semiHidden="1" w:unhideWhenUsed="1"/>
-    <w:lsdException w:name="Table Columns 5" w:semiHidden="1" w:unhideWhenUsed="1"/>
-    <w:lsdException w:name="Table Grid 1" w:semiHidden="1" w:unhideWhenUsed="1"/>
-    <w:lsdException w:name="Table Grid 2" w:semiHidden="1" w:unhideWhenUsed="1"/>
-    <w:lsdException w:name="Table Grid 3" w:semiHidden="1" w:unhideWhenUsed="1"/>
-    <w:lsdException w:name="Table Grid 4" w:semiHidden="1" w:unhideWhenUsed="1"/>
-    <w:lsdException w:name="Table Grid 5" w:semiHidden="1" w:unhideWhenUsed="1"/>
-    <w:lsdException w:name="Table Grid 6" w:semiHidden="1" w:unhideWhenUsed="1"/>
-    <w:lsdException w:name="Table Grid 7" w:semiHidden="1" w:unhideWhenUsed="1"/>
-    <w:lsdException w:name="Table Grid 8" w:semiHidden="1" w:unhideWhenUsed="1"/>
-    <w:lsdException w:name="Table List 1" w:semiHidden="1" w:unhideWhenUsed="1"/>
-    <w:lsdException w:name="Table List 2" w:semiHidden="1" w:unhideWhenUsed="1"/>
-    <w:lsdException w:name="Table List 3" w:semiHidden="1" w:unhideWhenUsed="1"/>
-    <w:lsdException w:name="Table List 4" w:semiHidden="1" w:unhideWhenUsed="1"/>
-    <w:lsdException w:name="Table List 5" w:semiHidden="1" w:unhideWhenUsed="1"/>
-    <w:lsdException w:name="Table List 6" w:semiHidden="1" w:unhideWhenUsed="1"/>
-    <w:lsdException w:name="Table List 7" w:semiHidden="1" w:unhideWhenUsed="1"/>
-    <w:lsdException w:name="Table List 8" w:semiHidden="1" w:unhideWhenUsed="1"/>
-    <w:lsdException w:name="Table 3D effects 1" w:semiHidden="1" w:unhideWhenUsed="1"/>
-    <w:lsdException w:name="Table 3D effects 2" w:semiHidden="1" w:unhideWhenUsed="1"/>
-    <w:lsdException w:name="Table 3D effects 3" w:semiHidden="1" w:unhideWhenUsed="1"/>
-    <w:lsdException w:name="Table Contemporary" w:semiHidden="1" w:unhideWhenUsed="1"/>
-    <w:lsdException w:name="Table Elegant" w:semiHidden="1" w:unhideWhenUsed="1"/>
-    <w:lsdException w:name="Table Professional" w:semiHidden="1" w:unhideWhenUsed="1"/>
-    <w:lsdException w:name="Table Subtle 1" w:semiHidden="1" w:unhideWhenUsed="1"/>
-    <w:lsdException w:name="Table Subtle 2" w:semiHidden="1" w:unhideWhenUsed="1"/>
-    <w:lsdException w:name="Table Web 1" w:semiHidden="1" w:unhideWhenUsed="1"/>
-    <w:lsdException w:name="Table Web 2" w:semiHidden="1" w:unhideWhenUsed="1"/>
-    <w:lsdException w:name="Table Web 3" w:semiHidden="1" w:unhideWhenUsed="1"/>
-    <w:lsdException w:name="Balloon Text" w:semiHidden="1" w:unhideWhenUsed="1"/>
-    <w:lsdException w:name="Table Grid" w:uiPriority="0"/>
-    <w:lsdException w:name="Table Theme" w:semiHidden="1" w:unhideWhenUsed="1"/>
-    <w:lsdException w:name="Placeholder Text" w:semiHidden="1"/>
-    <w:lsdException w:name="No Spacing" w:uiPriority="1" w:qFormat="1"/>
-    <w:lsdException w:name="Light Shading" w:uiPriority="60"/>
-    <w:lsdException w:name="Light List" w:uiPriority="61"/>
-    <w:lsdException w:name="Light Grid" w:uiPriority="62"/>
-    <w:lsdException w:name="Medium Shading 1" w:uiPriority="63"/>
-    <w:lsdException w:name="Medium Shading 2" w:uiPriority="64"/>
-    <w:lsdException w:name="Medium List 1" w:uiPriority="65"/>
-    <w:lsdException w:name="Medium List 2" w:uiPriority="66"/>
-    <w:lsdException w:name="Medium Grid 1" w:uiPriority="67"/>
-    <w:lsdException w:name="Medium Grid 2" w:uiPriority="68"/>
-    <w:lsdException w:name="Medium Grid 3" w:uiPriority="69"/>
-    <w:lsdException w:name="Dark List" w:uiPriority="70"/>
-    <w:lsdException w:name="Colorful Shading" w:uiPriority="71"/>
-    <w:lsdException w:name="Colorful List" w:uiPriority="72"/>
-    <w:lsdException w:name="Colorful Grid" w:uiPriority="73"/>
-    <w:lsdException w:name="Light Shading Accent 1" w:uiPriority="60"/>
-    <w:lsdException w:name="Light List Accent 1" w:uiPriority="61"/>
-    <w:lsdException w:name="Light Grid Accent 1" w:uiPriority="62"/>
-    <w:lsdException w:name="Medium Shading 1 Accent 1" w:uiPriority="63"/>
-    <w:lsdException w:name="Medium Shading 2 Accent 1" w:uiPriority="64"/>
-    <w:lsdException w:name="Medium List 1 Accent 1" w:uiPriority="65"/>
-    <w:lsdException w:name="Revision" w:semiHidden="1"/>
-    <w:lsdException w:name="List Paragraph" w:uiPriority="34" w:qFormat="1"/>
-    <w:lsdException w:name="Quote" w:uiPriority="29" w:qFormat="1"/>
-    <w:lsdException w:name="Intense Quote" w:uiPriority="30" w:qFormat="1"/>
-    <w:lsdException w:name="Medium List 2 Accent 1" w:uiPriority="66"/>
-    <w:lsdException w:name="Medium Grid 1 Accent 1" w:uiPriority="67"/>
-    <w:lsdException w:name="Medium Grid 2 Accent 1" w:uiPriority="68"/>
-    <w:lsdException w:name="Medium Grid 3 Accent 1" w:uiPriority="69"/>
-    <w:lsdException w:name="Dark List Accent 1" w:uiPriority="70"/>
-    <w:lsdException w:name="Colorful Shading Accent 1" w:uiPriority="71"/>
-    <w:lsdException w:name="Colorful List Accent 1" w:uiPriority="72"/>
-    <w:lsdException w:name="Colorful Grid Accent 1" w:uiPriority="73"/>
-    <w:lsdException w:name="Light Shading Accent 2" w:uiPriority="60"/>
-    <w:lsdException w:name="Light List Accent 2" w:uiPriority="61"/>
-    <w:lsdException w:name="Light Grid Accent 2" w:uiPriority="62"/>
-    <w:lsdException w:name="Medium Shading 1 Accent 2" w:uiPriority="63"/>
-    <w:lsdException w:name="Medium Shading 2 Accent 2" w:uiPriority="64"/>
-    <w:lsdException w:name="Medium List 1 Accent 2" w:uiPriority="65"/>
-    <w:lsdException w:name="Medium List 2 Accent 2" w:uiPriority="66"/>
-    <w:lsdException w:name="Medium Grid 1 Accent 2" w:uiPriority="67"/>
-    <w:lsdException w:name="Medium Grid 2 Accent 2" w:uiPriority="68"/>
-    <w:lsdException w:name="Medium Grid 3 Accent 2" w:uiPriority="69"/>
-    <w:lsdException w:name="Dark List Accent 2" w:uiPriority="70"/>
-    <w:lsdException w:name="Colorful Shading Accent 2" w:uiPriority="71"/>
-    <w:lsdException w:name="Colorful List Accent 2" w:uiPriority="72"/>
-    <w:lsdException w:name="Colorful Grid Accent 2" w:uiPriority="73"/>
-    <w:lsdException w:name="Light Shading Accent 3" w:uiPriority="60"/>
-    <w:lsdException w:name="Light List Accent 3" w:uiPriority="61"/>
-    <w:lsdException w:name="Light Grid Accent 3" w:uiPriority="62"/>
-    <w:lsdException w:name="Medium Shading 1 Accent 3" w:uiPriority="63"/>
-    <w:lsdException w:name="Medium Shading 2 Accent 3" w:uiPriority="64"/>
-    <w:lsdException w:name="Medium List 1 Accent 3" w:uiPriority="65"/>
-    <w:lsdException w:name="Medium List 2 Accent 3" w:uiPriority="66"/>
-    <w:lsdException w:name="Medium Grid 1 Accent 3" w:uiPriority="67"/>
-    <w:lsdException w:name="Medium Grid 2 Accent 3" w:uiPriority="68"/>
-    <w:lsdException w:name="Medium Grid 3 Accent 3" w:uiPriority="69"/>
-    <w:lsdException w:name="Dark List Accent 3" w:uiPriority="70"/>
-    <w:lsdException w:name="Colorful Shading Accent 3" w:uiPriority="71"/>
-    <w:lsdException w:name="Colorful List Accent 3" w:uiPriority="72"/>
-    <w:lsdException w:name="Colorful Grid Accent 3" w:uiPriority="73"/>
-    <w:lsdException w:name="Light Shading Accent 4" w:uiPriority="60"/>
-    <w:lsdException w:name="Light List Accent 4" w:uiPriority="61"/>
-    <w:lsdException w:name="Light Grid Accent 4" w:uiPriority="62"/>
-    <w:lsdException w:name="Medium Shading 1 Accent 4" w:uiPriority="63"/>
-    <w:lsdException w:name="Medium Shading 2 Accent 4" w:uiPriority="64"/>
-    <w:lsdException w:name="Medium List 1 Accent 4" w:uiPriority="65"/>
-    <w:lsdException w:name="Medium List 2 Accent 4" w:uiPriority="66"/>
-    <w:lsdException w:name="Medium Grid 1 Accent 4" w:uiPriority="67"/>
-    <w:lsdException w:name="Medium Grid 2 Accent 4" w:uiPriority="68"/>
-    <w:lsdException w:name="Medium Grid 3 Accent 4" w:uiPriority="69"/>
-    <w:lsdException w:name="Dark List Accent 4" w:uiPriority="70"/>
-    <w:lsdException w:name="Colorful Shading Accent 4" w:uiPriority="71"/>
-    <w:lsdException w:name="Colorful List Accent 4" w:uiPriority="72"/>
-    <w:lsdException w:name="Colorful Grid Accent 4" w:uiPriority="73"/>
-    <w:lsdException w:name="Light Shading Accent 5" w:uiPriority="60"/>
-    <w:lsdException w:name="Light List Accent 5" w:uiPriority="61"/>
-    <w:lsdException w:name="Light Grid Accent 5" w:uiPriority="62"/>
-    <w:lsdException w:name="Medium Shading 1 Accent 5" w:uiPriority="63"/>
-    <w:lsdException w:name="Medium Shading 2 Accent 5" w:uiPriority="64"/>
-    <w:lsdException w:name="Medium List 1 Accent 5" w:uiPriority="65"/>
-    <w:lsdException w:name="Medium List 2 Accent 5" w:uiPriority="66"/>
-    <w:lsdException w:name="Medium Grid 1 Accent 5" w:uiPriority="67"/>
-    <w:lsdException w:name="Medium Grid 2 Accent 5" w:uiPriority="68"/>
-    <w:lsdException w:name="Medium Grid 3 Accent 5" w:uiPriority="69"/>
-    <w:lsdException w:name="Dark List Accent 5" w:uiPriority="70"/>
-    <w:lsdException w:name="Colorful Shading Accent 5" w:uiPriority="71"/>
-    <w:lsdException w:name="Colorful List Accent 5" w:uiPriority="72"/>
-    <w:lsdException w:name="Colorful Grid Accent 5" w:uiPriority="73"/>
-    <w:lsdException w:name="Light Shading Accent 6" w:uiPriority="60"/>
-    <w:lsdException w:name="Light List Accent 6" w:uiPriority="61"/>
-    <w:lsdException w:name="Light Grid Accent 6" w:uiPriority="62"/>
-    <w:lsdException w:name="Medium Shading 1 Accent 6" w:uiPriority="63"/>
-    <w:lsdException w:name="Medium Shading 2 Accent 6" w:uiPriority="64"/>
-    <w:lsdException w:name="Medium List 1 Accent 6" w:uiPriority="65"/>
-    <w:lsdException w:name="Medium List 2 Accent 6" w:uiPriority="66"/>
-    <w:lsdException w:name="Medium Grid 1 Accent 6" w:uiPriority="67"/>
-    <w:lsdException w:name="Medium Grid 2 Accent 6" w:uiPriority="68"/>
-    <w:lsdException w:name="Medium Grid 3 Accent 6" w:uiPriority="69"/>
-    <w:lsdException w:name="Dark List Accent 6" w:uiPriority="70"/>
-    <w:lsdException w:name="Colorful Shading Accent 6" w:uiPriority="71"/>
-    <w:lsdException w:name="Colorful List Accent 6" w:uiPriority="72"/>
-    <w:lsdException w:name="Colorful Grid Accent 6" w:uiPriority="73"/>
-    <w:lsdException w:name="Subtle Emphasis" w:uiPriority="19" w:qFormat="1"/>
-    <w:lsdException w:name="Intense Emphasis" w:uiPriority="21" w:qFormat="1"/>
-    <w:lsdException w:name="Subtle Reference" w:uiPriority="31" w:qFormat="1"/>
-    <w:lsdException w:name="Intense Reference" w:uiPriority="32" w:qFormat="1"/>
-    <w:lsdException w:name="Book Title" w:uiPriority="33" w:qFormat="1"/>
-    <w:lsdException w:name="Bibliography" w:semiHidden="1" w:uiPriority="37" w:unhideWhenUsed="1"/>
-    <w:lsdException w:name="TOC Heading" w:semiHidden="1" w:uiPriority="39" w:unhideWhenUsed="1" w:qFormat="1"/>
-    <w:lsdException w:name="Plain Table 1" w:uiPriority="41"/>
-    <w:lsdException w:name="Plain Table 2" w:uiPriority="42"/>
-    <w:lsdException w:name="Plain Table 3" w:uiPriority="43"/>
-    <w:lsdException w:name="Plain Table 4" w:uiPriority="44"/>
-    <w:lsdException w:name="Plain Table 5" w:uiPriority="45"/>
-    <w:lsdException w:name="Grid Table Light" w:uiPriority="40"/>
-    <w:lsdException w:name="Grid Table 1 Light" w:uiPriority="46"/>
-    <w:lsdException w:name="Grid Table 2" w:uiPriority="47"/>
-    <w:lsdException w:name="Grid Table 3" w:uiPriority="48"/>
-    <w:lsdException w:name="Grid Table 4" w:uiPriority="49"/>
-    <w:lsdException w:name="Grid Table 5 Dark" w:uiPriority="50"/>
-    <w:lsdException w:name="Grid Table 6 Colorful" w:uiPriority="51"/>
-    <w:lsdException w:name="Grid Table 7 Colorful" w:uiPriority="52"/>
-    <w:lsdException w:name="Grid Table 1 Light Accent 1" w:uiPriority="46"/>
-    <w:lsdException w:name="Grid Table 2 Accent 1" w:uiPriority="47"/>
-    <w:lsdException w:name="Grid Table 3 Accent 1" w:uiPriority="48"/>
-    <w:lsdException w:name="Grid Table 4 Accent 1" w:uiPriority="49"/>
-    <w:lsdException w:name="Grid Table 5 Dark Accent 1" w:uiPriority="50"/>
-    <w:lsdException w:name="Grid Table 6 Colorful Accent 1" w:uiPriority="51"/>
-    <w:lsdException w:name="Grid Table 7 Colorful Accent 1" w:uiPriority="52"/>
-    <w:lsdException w:name="Grid Table 1 Light Accent 2" w:uiPriority="46"/>
-    <w:lsdException w:name="Grid Table 2 Accent 2" w:uiPriority="47"/>
-    <w:lsdException w:name="Grid Table 3 Accent 2" w:uiPriority="48"/>
-    <w:lsdException w:name="Grid Table 4 Accent 2" w:uiPriority="49"/>
-    <w:lsdException w:name="Grid Table 5 Dark Accent 2" w:uiPriority="50"/>
-    <w:lsdException w:name="Grid Table 6 Colorful Accent 2" w:uiPriority="51"/>
-    <w:lsdException w:name="Grid Table 7 Colorful Accent 2" w:uiPriority="52"/>
-    <w:lsdException w:name="Grid Table 1 Light Accent 3" w:uiPriority="46"/>
-    <w:lsdException w:name="Grid Table 2 Accent 3" w:uiPriority="47"/>
-    <w:lsdException w:name="Grid Table 3 Accent 3" w:uiPriority="48"/>
-    <w:lsdException w:name="Grid Table 4 Accent 3" w:uiPriority="49"/>
-    <w:lsdException w:name="Grid Table 5 Dark Accent 3" w:uiPriority="50"/>
-    <w:lsdException w:name="Grid Table 6 Colorful Accent 3" w:uiPriority="51"/>
-    <w:lsdException w:name="Grid Table 7 Colorful Accent 3" w:uiPriority="52"/>
-    <w:lsdException w:name="Grid Table 1 Light Accent 4" w:uiPriority="46"/>
-    <w:lsdException w:name="Grid Table 2 Accent 4" w:uiPriority="47"/>
-    <w:lsdException w:name="Grid Table 3 Accent 4" w:uiPriority="48"/>
-    <w:lsdException w:name="Grid Table 4 Accent 4" w:uiPriority="49"/>
-    <w:lsdException w:name="Grid Table 5 Dark Accent 4" w:uiPriority="50"/>
-    <w:lsdException w:name="Grid Table 6 Colorful Accent 4" w:uiPriority="51"/>
-    <w:lsdException w:name="Grid Table 7 Colorful Accent 4" w:uiPriority="52"/>
-    <w:lsdException w:name="Grid Table 1 Light Accent 5" w:uiPriority="46"/>
-    <w:lsdException w:name="Grid Table 2 Accent 5" w:uiPriority="47"/>
-    <w:lsdException w:name="Grid Table 3 Accent 5" w:uiPriority="48"/>
-    <w:lsdException w:name="Grid Table 4 Accent 5" w:uiPriority="49"/>
-    <w:lsdException w:name="Grid Table 5 Dark Accent 5" w:uiPriority="50"/>
-    <w:lsdException w:name="Grid Table 6 Colorful Accent 5" w:uiPriority="51"/>
-    <w:lsdException w:name="Grid Table 7 Colorful Accent 5" w:uiPriority="52"/>
-    <w:lsdException w:name="Grid Table 1 Light Accent 6" w:uiPriority="46"/>
-    <w:lsdException w:name="Grid Table 2 Accent 6" w:uiPriority="47"/>
-    <w:lsdException w:name="Grid Table 3 Accent 6" w:uiPriority="48"/>
-    <w:lsdException w:name="Grid Table 4 Accent 6" w:uiPriority="49"/>
-    <w:lsdException w:name="Grid Table 5 Dark Accent 6" w:uiPriority="50"/>
-    <w:lsdException w:name="Grid Table 6 Colorful Accent 6" w:uiPriority="51"/>
-    <w:lsdException w:name="Grid Table 7 Colorful Accent 6" w:uiPriority="52"/>
-    <w:lsdException w:name="List Table 1 Light" w:uiPriority="46"/>
-    <w:lsdException w:name="List Table 2" w:uiPriority="47"/>
-    <w:lsdException w:name="List Table 3" w:uiPriority="48"/>
-    <w:lsdException w:name="List Table 4" w:uiPriority="49"/>
-    <w:lsdException w:name="List Table 5 Dark" w:uiPriority="50"/>
-    <w:lsdException w:name="List Table 6 Colorful" w:uiPriority="51"/>
-    <w:lsdException w:name="List Table 7 Colorful" w:uiPriority="52"/>
-    <w:lsdException w:name="List Table 1 Light Accent 1" w:uiPriority="46"/>
-    <w:lsdException w:name="List Table 2 Accent 1" w:uiPriority="47"/>
-    <w:lsdException w:name="List Table 3 Accent 1" w:uiPriority="48"/>
-    <w:lsdException w:name="List Table 4 Accent 1" w:uiPriority="49"/>
-    <w:lsdException w:name="List Table 5 Dark Accent 1" w:uiPriority="50"/>
-    <w:lsdException w:name="List Table 6 Colorful Accent 1" w:uiPriority="51"/>
-    <w:lsdException w:name="List Table 7 Colorful Accent 1" w:uiPriority="52"/>
-    <w:lsdException w:name="List Table 1 Light Accent 2" w:uiPriority="46"/>
-    <w:lsdException w:name="List Table 2 Accent 2" w:uiPriority="47"/>
-    <w:lsdException w:name="List Table 3 Accent 2" w:uiPriority="48"/>
-    <w:lsdException w:name="List Table 4 Accent 2" w:uiPriority="49"/>
-    <w:lsdException w:name="List Table 5 Dark Accent 2" w:uiPriority="50"/>
-    <w:lsdException w:name="List Table 6 Colorful Accent 2" w:uiPriority="51"/>
-    <w:lsdException w:name="List Table 7 Colorful Accent 2" w:uiPriority="52"/>
-    <w:lsdException w:name="List Table 1 Light Accent 3" w:uiPriority="46"/>
-    <w:lsdException w:name="List Table 2 Accent 3" w:uiPriority="47"/>
-    <w:lsdException w:name="List Table 3 Accent 3" w:uiPriority="48"/>
-    <w:lsdException w:name="List Table 4 Accent 3" w:uiPriority="49"/>
-    <w:lsdException w:name="List Table 5 Dark Accent 3" w:uiPriority="50"/>
-    <w:lsdException w:name="List Table 6 Colorful Accent 3" w:uiPriority="51"/>
-    <w:lsdException w:name="List Table 7 Colorful Accent 3" w:uiPriority="52"/>
-    <w:lsdException w:name="List Table 1 Light Accent 4" w:uiPriority="46"/>
-    <w:lsdException w:name="List Table 2 Accent 4" w:uiPriority="47"/>
-    <w:lsdException w:name="List Table 3 Accent 4" w:uiPriority="48"/>
-    <w:lsdException w:name="List Table 4 Accent 4" w:uiPriority="49"/>
-    <w:lsdException w:name="List Table 5 Dark Accent 4" w:uiPriority="50"/>
-    <w:lsdException w:name="List Table 6 Colorful Accent 4" w:uiPriority="51"/>
-    <w:lsdException w:name="List Table 7 Colorful Accent 4" w:uiPriority="52"/>
-    <w:lsdException w:name="List Table 1 Light Accent 5" w:uiPriority="46"/>
-    <w:lsdException w:name="List Table 2 Accent 5" w:uiPriority="47"/>
-    <w:lsdException w:name="List Table 3 Accent 5" w:uiPriority="48"/>
-    <w:lsdException w:name="List Table 4 Accent 5" w:uiPriority="49"/>
-    <w:lsdException w:name="List Table 5 Dark Accent 5" w:uiPriority="50"/>
-    <w:lsdException w:name="List Table 6 Colorful Accent 5" w:uiPriority="51"/>
-    <w:lsdException w:name="List Table 7 Colorful Accent 5" w:uiPriority="52"/>
-    <w:lsdException w:name="List Table 1 Light Accent 6" w:uiPriority="46"/>
-    <w:lsdException w:name="List Table 2 Accent 6" w:uiPriority="47"/>
-    <w:lsdException w:name="List Table 3 Accent 6" w:uiPriority="48"/>
-    <w:lsdException w:name="List Table 4 Accent 6" w:uiPriority="49"/>
-    <w:lsdException w:name="List Table 5 Dark Accent 6" w:uiPriority="50"/>
-    <w:lsdException w:name="List Table 6 Colorful Accent 6" w:uiPriority="51"/>
-    <w:lsdException w:name="List Table 7 Colorful Accent 6" w:uiPriority="52"/>
+  <w:latentStyles w:defLockedState="0" w:defUIPriority="99" w:defSemiHidden="1" w:defUnhideWhenUsed="1" w:defQFormat="0" w:count="267">
+    <w:lsdException w:name="Normal" w:semiHidden="0" w:uiPriority="0" w:unhideWhenUsed="0" w:qFormat="1"/>
+    <w:lsdException w:name="heading 1" w:semiHidden="0" w:uiPriority="0" w:unhideWhenUsed="0" w:qFormat="1"/>
+    <w:lsdException w:name="heading 2" w:uiPriority="0" w:qFormat="1"/>
+    <w:lsdException w:name="heading 3" w:uiPriority="9" w:qFormat="1"/>
+    <w:lsdException w:name="heading 4" w:uiPriority="9" w:qFormat="1"/>
+    <w:lsdException w:name="heading 5" w:uiPriority="9" w:qFormat="1"/>
+    <w:lsdException w:name="heading 6" w:uiPriority="9" w:qFormat="1"/>
+    <w:lsdException w:name="heading 7" w:uiPriority="9" w:qFormat="1"/>
+    <w:lsdException w:name="heading 8" w:uiPriority="9" w:qFormat="1"/>
+    <w:lsdException w:name="heading 9" w:uiPriority="9" w:qFormat="1"/>
+    <w:lsdException w:name="toc 1" w:uiPriority="39" w:qFormat="1"/>
+    <w:lsdException w:name="toc 2" w:uiPriority="39" w:qFormat="1"/>
+    <w:lsdException w:name="toc 3" w:uiPriority="39" w:qFormat="1"/>
+    <w:lsdException w:name="toc 4" w:uiPriority="39"/>
+    <w:lsdException w:name="toc 5" w:uiPriority="39"/>
+    <w:lsdException w:name="toc 6" w:uiPriority="39"/>
+    <w:lsdException w:name="toc 7" w:uiPriority="39"/>
+    <w:lsdException w:name="toc 8" w:uiPriority="39"/>
+    <w:lsdException w:name="toc 9" w:uiPriority="39"/>
+    <w:lsdException w:name="caption" w:uiPriority="35" w:qFormat="1"/>
+    <w:lsdException w:name="Title" w:semiHidden="0" w:uiPriority="10" w:unhideWhenUsed="0" w:qFormat="1"/>
+    <w:lsdException w:name="Default Paragraph Font" w:uiPriority="1"/>
+    <w:lsdException w:name="Body Text" w:uiPriority="0"/>
+    <w:lsdException w:name="Subtitle" w:semiHidden="0" w:uiPriority="11" w:unhideWhenUsed="0" w:qFormat="1"/>
+    <w:lsdException w:name="Strong" w:semiHidden="0" w:uiPriority="22" w:unhideWhenUsed="0" w:qFormat="1"/>
+    <w:lsdException w:name="Emphasis" w:semiHidden="0" w:uiPriority="20" w:unhideWhenUsed="0" w:qFormat="1"/>
+    <w:lsdException w:name="Table Grid" w:semiHidden="0" w:uiPriority="0" w:unhideWhenUsed="0"/>
+    <w:lsdException w:name="Placeholder Text" w:unhideWhenUsed="0"/>
+    <w:lsdException w:name="No Spacing" w:semiHidden="0" w:uiPriority="1" w:unhideWhenUsed="0" w:qFormat="1"/>
+    <w:lsdException w:name="Light Shading" w:semiHidden="0" w:uiPriority="60" w:unhideWhenUsed="0"/>
+    <w:lsdException w:name="Light List" w:semiHidden="0" w:uiPriority="61" w:unhideWhenUsed="0"/>
+    <w:lsdException w:name="Light Grid" w:semiHidden="0" w:uiPriority="62" w:unhideWhenUsed="0"/>
+    <w:lsdException w:name="Medium Shading 1" w:semiHidden="0" w:uiPriority="63" w:unhideWhenUsed="0"/>
+    <w:lsdException w:name="Medium Shading 2" w:semiHidden="0" w:uiPriority="64" w:unhideWhenUsed="0"/>
+    <w:lsdException w:name="Medium List 1" w:semiHidden="0" w:uiPriority="65" w:unhideWhenUsed="0"/>
+    <w:lsdException w:name="Medium List 2" w:semiHidden="0" w:uiPriority="66" w:unhideWhenUsed="0"/>
+    <w:lsdException w:name="Medium Grid 1" w:semiHidden="0" w:uiPriority="67" w:unhideWhenUsed="0"/>
+    <w:lsdException w:name="Medium Grid 2" w:semiHidden="0" w:uiPriority="68" w:unhideWhenUsed="0"/>
+    <w:lsdException w:name="Medium Grid 3" w:semiHidden="0" w:uiPriority="69" w:unhideWhenUsed="0"/>
+    <w:lsdException w:name="Dark List" w:semiHidden="0" w:uiPriority="70" w:unhideWhenUsed="0"/>
+    <w:lsdException w:name="Colorful Shading" w:semiHidden="0" w:uiPriority="71" w:unhideWhenUsed="0"/>
+    <w:lsdException w:name="Colorful List" w:semiHidden="0" w:uiPriority="72" w:unhideWhenUsed="0"/>
+    <w:lsdException w:name="Colorful Grid" w:semiHidden="0" w:uiPriority="73" w:unhideWhenUsed="0"/>
+    <w:lsdException w:name="Light Shading Accent 1" w:semiHidden="0" w:uiPriority="60" w:unhideWhenUsed="0"/>
+    <w:lsdException w:name="Light List Accent 1" w:semiHidden="0" w:uiPriority="61" w:unhideWhenUsed="0"/>
+    <w:lsdException w:name="Light Grid Accent 1" w:semiHidden="0" w:uiPriority="62" w:unhideWhenUsed="0"/>
+    <w:lsdException w:name="Medium Shading 1 Accent 1" w:semiHidden="0" w:uiPriority="63" w:unhideWhenUsed="0"/>
+    <w:lsdException w:name="Medium Shading 2 Accent 1" w:semiHidden="0" w:uiPriority="64" w:unhideWhenUsed="0"/>
+    <w:lsdException w:name="Medium List 1 Accent 1" w:semiHidden="0" w:uiPriority="65" w:unhideWhenUsed="0"/>
+    <w:lsdException w:name="Revision" w:unhideWhenUsed="0"/>
+    <w:lsdException w:name="List Paragraph" w:semiHidden="0" w:uiPriority="34" w:unhideWhenUsed="0" w:qFormat="1"/>
+    <w:lsdException w:name="Quote" w:semiHidden="0" w:uiPriority="29" w:unhideWhenUsed="0" w:qFormat="1"/>
+    <w:lsdException w:name="Intense Quote" w:semiHidden="0" w:uiPriority="30" w:unhideWhenUsed="0" w:qFormat="1"/>
+    <w:lsdException w:name="Medium List 2 Accent 1" w:semiHidden="0" w:uiPriority="66" w:unhideWhenUsed="0"/>
+    <w:lsdException w:name="Medium Grid 1 Accent 1" w:semiHidden="0" w:uiPriority="67" w:unhideWhenUsed="0"/>
+    <w:lsdException w:name="Medium Grid 2 Accent 1" w:semiHidden="0" w:uiPriority="68" w:unhideWhenUsed="0"/>
+    <w:lsdException w:name="Medium Grid 3 Accent 1" w:semiHidden="0" w:uiPriority="69" w:unhideWhenUsed="0"/>
+    <w:lsdException w:name="Dark List Accent 1" w:semiHidden="0" w:uiPriority="70" w:unhideWhenUsed="0"/>
+    <w:lsdException w:name="Colorful Shading Accent 1" w:semiHidden="0" w:uiPriority="71" w:unhideWhenUsed="0"/>
+    <w:lsdException w:name="Colorful List Accent 1" w:semiHidden="0" w:uiPriority="72" w:unhideWhenUsed="0"/>
+    <w:lsdException w:name="Colorful Grid Accent 1" w:semiHidden="0" w:uiPriority="73" w:unhideWhenUsed="0"/>
+    <w:lsdException w:name="Light Shading Accent 2" w:semiHidden="0" w:uiPriority="60" w:unhideWhenUsed="0"/>
+    <w:lsdException w:name="Light List Accent 2" w:semiHidden="0" w:uiPriority="61" w:unhideWhenUsed="0"/>
+    <w:lsdException w:name="Light Grid Accent 2" w:semiHidden="0" w:uiPriority="62" w:unhideWhenUsed="0"/>
+    <w:lsdException w:name="Medium Shading 1 Accent 2" w:semiHidden="0" w:uiPriority="63" w:unhideWhenUsed="0"/>
+    <w:lsdException w:name="Medium Shading 2 Accent 2" w:semiHidden="0" w:uiPriority="64" w:unhideWhenUsed="0"/>
+    <w:lsdException w:name="Medium List 1 Accent 2" w:semiHidden="0" w:uiPriority="65" w:unhideWhenUsed="0"/>
+    <w:lsdException w:name="Medium List 2 Accent 2" w:semiHidden="0" w:uiPriority="66" w:unhideWhenUsed="0"/>
+    <w:lsdException w:name="Medium Grid 1 Accent 2" w:semiHidden="0" w:uiPriority="67" w:unhideWhenUsed="0"/>
+    <w:lsdException w:name="Medium Grid 2 Accent 2" w:semiHidden="0" w:uiPriority="68" w:unhideWhenUsed="0"/>
+    <w:lsdException w:name="Medium Grid 3 Accent 2" w:semiHidden="0" w:uiPriority="69" w:unhideWhenUsed="0"/>
+    <w:lsdException w:name="Dark List Accent 2" w:semiHidden="0" w:uiPriority="70" w:unhideWhenUsed="0"/>
+    <w:lsdException w:name="Colorful Shading Accent 2" w:semiHidden="0" w:uiPriority="71" w:unhideWhenUsed="0"/>
+    <w:lsdException w:name="Colorful List Accent 2" w:semiHidden="0" w:uiPriority="72" w:unhideWhenUsed="0"/>
+    <w:lsdException w:name="Colorful Grid Accent 2" w:semiHidden="0" w:uiPriority="73" w:unhideWhenUsed="0"/>
+    <w:lsdException w:name="Light Shading Accent 3" w:semiHidden="0" w:uiPriority="60" w:unhideWhenUsed="0"/>
+    <w:lsdException w:name="Light List Accent 3" w:semiHidden="0" w:uiPriority="61" w:unhideWhenUsed="0"/>
+    <w:lsdException w:name="Light Grid Accent 3" w:semiHidden="0" w:uiPriority="62" w:unhideWhenUsed="0"/>
+    <w:lsdException w:name="Medium Shading 1 Accent 3" w:semiHidden="0" w:uiPriority="63" w:unhideWhenUsed="0"/>
+    <w:lsdException w:name="Medium Shading 2 Accent 3" w:semiHidden="0" w:uiPriority="64" w:unhideWhenUsed="0"/>
+    <w:lsdException w:name="Medium List 1 Accent 3" w:semiHidden="0" w:uiPriority="65" w:unhideWhenUsed="0"/>
+    <w:lsdException w:name="Medium List 2 Accent 3" w:semiHidden="0" w:uiPriority="66" w:unhideWhenUsed="0"/>
+    <w:lsdException w:name="Medium Grid 1 Accent 3" w:semiHidden="0" w:uiPriority="67" w:unhideWhenUsed="0"/>
+    <w:lsdException w:name="Medium Grid 2 Accent 3" w:semiHidden="0" w:uiPriority="68" w:unhideWhenUsed="0"/>
+    <w:lsdException w:name="Medium Grid 3 Accent 3" w:semiHidden="0" w:uiPriority="69" w:unhideWhenUsed="0"/>
+    <w:lsdException w:name="Dark List Accent 3" w:semiHidden="0" w:uiPriority="70" w:unhideWhenUsed="0"/>
+    <w:lsdException w:name="Colorful Shading Accent 3" w:semiHidden="0" w:uiPriority="71" w:unhideWhenUsed="0"/>
+    <w:lsdException w:name="Colorful List Accent 3" w:semiHidden="0" w:uiPriority="72" w:unhideWhenUsed="0"/>
+    <w:lsdException w:name="Colorful Grid Accent 3" w:semiHidden="0" w:uiPriority="73" w:unhideWhenUsed="0"/>
+    <w:lsdException w:name="Light Shading Accent 4" w:semiHidden="0" w:uiPriority="60" w:unhideWhenUsed="0"/>
+    <w:lsdException w:name="Light List Accent 4" w:semiHidden="0" w:uiPriority="61" w:unhideWhenUsed="0"/>
+    <w:lsdException w:name="Light Grid Accent 4" w:semiHidden="0" w:uiPriority="62" w:unhideWhenUsed="0"/>
+    <w:lsdException w:name="Medium Shading 1 Accent 4" w:semiHidden="0" w:uiPriority="63" w:unhideWhenUsed="0"/>
+    <w:lsdException w:name="Medium Shading 2 Accent 4" w:semiHidden="0" w:uiPriority="64" w:unhideWhenUsed="0"/>
+    <w:lsdException w:name="Medium List 1 Accent 4" w:semiHidden="0" w:uiPriority="65" w:unhideWhenUsed="0"/>
+    <w:lsdException w:name="Medium List 2 Accent 4" w:semiHidden="0" w:uiPriority="66" w:unhideWhenUsed="0"/>
+    <w:lsdException w:name="Medium Grid 1 Accent 4" w:semiHidden="0" w:uiPriority="67" w:unhideWhenUsed="0"/>
+    <w:lsdException w:name="Medium Grid 2 Accent 4" w:semiHidden="0" w:uiPriority="68" w:unhideWhenUsed="0"/>
+    <w:lsdException w:name="Medium Grid 3 Accent 4" w:semiHidden="0" w:uiPriority="69" w:unhideWhenUsed="0"/>
+    <w:lsdException w:name="Dark List Accent 4" w:semiHidden="0" w:uiPriority="70" w:unhideWhenUsed="0"/>
+    <w:lsdException w:name="Colorful Shading Accent 4" w:semiHidden="0" w:uiPriority="71" w:unhideWhenUsed="0"/>
+    <w:lsdException w:name="Colorful List Accent 4" w:semiHidden="0" w:uiPriority="72" w:unhideWhenUsed="0"/>
+    <w:lsdException w:name="Colorful Grid Accent 4" w:semiHidden="0" w:uiPriority="73" w:unhideWhenUsed="0"/>
+    <w:lsdException w:name="Light Shading Accent 5" w:semiHidden="0" w:uiPriority="60" w:unhideWhenUsed="0"/>
+    <w:lsdException w:name="Light List Accent 5" w:semiHidden="0" w:uiPriority="61" w:unhideWhenUsed="0"/>
+    <w:lsdException w:name="Light Grid Accent 5" w:semiHidden="0" w:uiPriority="62" w:unhideWhenUsed="0"/>
+    <w:lsdException w:name="Medium Shading 1 Accent 5" w:semiHidden="0" w:uiPriority="63" w:unhideWhenUsed="0"/>
+    <w:lsdException w:name="Medium Shading 2 Accent 5" w:semiHidden="0" w:uiPriority="64" w:unhideWhenUsed="0"/>
+    <w:lsdException w:name="Medium List 1 Accent 5" w:semiHidden="0" w:uiPriority="65" w:unhideWhenUsed="0"/>
+    <w:lsdException w:name="Medium List 2 Accent 5" w:semiHidden="0" w:uiPriority="66" w:unhideWhenUsed="0"/>
+    <w:lsdException w:name="Medium Grid 1 Accent 5" w:semiHidden="0" w:uiPriority="67" w:unhideWhenUsed="0"/>
+    <w:lsdException w:name="Medium Grid 2 Accent 5" w:semiHidden="0" w:uiPriority="68" w:unhideWhenUsed="0"/>
+    <w:lsdException w:name="Medium Grid 3 Accent 5" w:semiHidden="0" w:uiPriority="69" w:unhideWhenUsed="0"/>
+    <w:lsdException w:name="Dark List Accent 5" w:semiHidden="0" w:uiPriority="70" w:unhideWhenUsed="0"/>
+    <w:lsdException w:name="Colorful Shading Accent 5" w:semiHidden="0" w:uiPriority="71" w:unhideWhenUsed="0"/>
+    <w:lsdException w:name="Colorful List Accent 5" w:semiHidden="0" w:uiPriority="72" w:unhideWhenUsed="0"/>
+    <w:lsdException w:name="Colorful Grid Accent 5" w:semiHidden="0" w:uiPriority="73" w:unhideWhenUsed="0"/>
+    <w:lsdException w:name="Light Shading Accent 6" w:semiHidden="0" w:uiPriority="60" w:unhideWhenUsed="0"/>
+    <w:lsdException w:name="Light List Accent 6" w:semiHidden="0" w:uiPriority="61" w:unhideWhenUsed="0"/>
+    <w:lsdException w:name="Light Grid Accent 6" w:semiHidden="0" w:uiPriority="62" w:unhideWhenUsed="0"/>
+    <w:lsdException w:name="Medium Shading 1 Accent 6" w:semiHidden="0" w:uiPriority="63" w:unhideWhenUsed="0"/>
+    <w:lsdException w:name="Medium Shading 2 Accent 6" w:semiHidden="0" w:uiPriority="64" w:unhideWhenUsed="0"/>
+    <w:lsdException w:name="Medium List 1 Accent 6" w:semiHidden="0" w:uiPriority="65" w:unhideWhenUsed="0"/>
+    <w:lsdException w:name="Medium List 2 Accent 6" w:semiHidden="0" w:uiPriority="66" w:unhideWhenUsed="0"/>
+    <w:lsdException w:name="Medium Grid 1 Accent 6" w:semiHidden="0" w:uiPriority="67" w:unhideWhenUsed="0"/>
+    <w:lsdException w:name="Medium Grid 2 Accent 6" w:semiHidden="0" w:uiPriority="68" w:unhideWhenUsed="0"/>
+    <w:lsdException w:name="Medium Grid 3 Accent 6" w:semiHidden="0" w:uiPriority="69" w:unhideWhenUsed="0"/>
+    <w:lsdException w:name="Dark List Accent 6" w:semiHidden="0" w:uiPriority="70" w:unhideWhenUsed="0"/>
+    <w:lsdException w:name="Colorful Shading Accent 6" w:semiHidden="0" w:uiPriority="71" w:unhideWhenUsed="0"/>
+    <w:lsdException w:name="Colorful List Accent 6" w:semiHidden="0" w:uiPriority="72" w:unhideWhenUsed="0"/>
+    <w:lsdException w:name="Colorful Grid Accent 6" w:semiHidden="0" w:uiPriority="73" w:unhideWhenUsed="0"/>
+    <w:lsdException w:name="Subtle Emphasis" w:semiHidden="0" w:uiPriority="19" w:unhideWhenUsed="0" w:qFormat="1"/>
+    <w:lsdException w:name="Intense Emphasis" w:semiHidden="0" w:uiPriority="21" w:unhideWhenUsed="0" w:qFormat="1"/>
+    <w:lsdException w:name="Subtle Reference" w:semiHidden="0" w:uiPriority="31" w:unhideWhenUsed="0" w:qFormat="1"/>
+    <w:lsdException w:name="Intense Reference" w:semiHidden="0" w:uiPriority="32" w:unhideWhenUsed="0" w:qFormat="1"/>
+    <w:lsdException w:name="Book Title" w:semiHidden="0" w:uiPriority="33" w:unhideWhenUsed="0" w:qFormat="1"/>
+    <w:lsdException w:name="Bibliography" w:uiPriority="37"/>
+    <w:lsdException w:name="TOC Heading" w:uiPriority="39" w:qFormat="1"/>
   </w:latentStyles>
   <w:style w:type="paragraph" w:default="1" w:styleId="Normal">
     <w:name w:val="Normal"/>
@@ -6096,6 +5892,7 @@
     <w:uiPriority w:val="99"/>
     <w:semiHidden/>
     <w:unhideWhenUsed/>
+    <w:qFormat/>
     <w:tblPr>
       <w:tblInd w:w="0" w:type="dxa"/>
       <w:tblCellMar>
@@ -6475,7 +6272,7 @@
       <w:u w:val="single"/>
     </w:rPr>
   </w:style>
-  <w:style w:type="paragraph" w:styleId="TtuloTDC">
+  <w:style w:type="paragraph" w:styleId="TtulodeTDC">
     <w:name w:val="TOC Heading"/>
     <w:basedOn w:val="Ttulo1"/>
     <w:next w:val="Normal"/>
@@ -6737,6 +6534,7 @@
       <w:lang w:val="en-US"/>
     </w:rPr>
     <w:tblPr>
+      <w:tblInd w:w="0" w:type="dxa"/>
       <w:tblBorders>
         <w:top w:val="single" w:sz="4" w:space="0" w:color="auto"/>
         <w:left w:val="single" w:sz="4" w:space="0" w:color="auto"/>
@@ -6745,6 +6543,12 @@
         <w:insideH w:val="single" w:sz="4" w:space="0" w:color="auto"/>
         <w:insideV w:val="single" w:sz="4" w:space="0" w:color="auto"/>
       </w:tblBorders>
+      <w:tblCellMar>
+        <w:top w:w="0" w:type="dxa"/>
+        <w:left w:w="108" w:type="dxa"/>
+        <w:bottom w:w="0" w:type="dxa"/>
+        <w:right w:w="108" w:type="dxa"/>
+      </w:tblCellMar>
     </w:tblPr>
   </w:style>
   <w:style w:type="paragraph" w:styleId="Prrafodelista">
@@ -6773,12 +6577,19 @@
     <w:tblPr>
       <w:tblStyleRowBandSize w:val="1"/>
       <w:tblStyleColBandSize w:val="1"/>
+      <w:tblInd w:w="0" w:type="dxa"/>
       <w:tblBorders>
         <w:top w:val="single" w:sz="8" w:space="0" w:color="4F81BD" w:themeColor="accent1"/>
         <w:left w:val="single" w:sz="8" w:space="0" w:color="4F81BD" w:themeColor="accent1"/>
         <w:bottom w:val="single" w:sz="8" w:space="0" w:color="4F81BD" w:themeColor="accent1"/>
         <w:right w:val="single" w:sz="8" w:space="0" w:color="4F81BD" w:themeColor="accent1"/>
       </w:tblBorders>
+      <w:tblCellMar>
+        <w:top w:w="0" w:type="dxa"/>
+        <w:left w:w="108" w:type="dxa"/>
+        <w:bottom w:w="0" w:type="dxa"/>
+        <w:right w:w="108" w:type="dxa"/>
+      </w:tblCellMar>
     </w:tblPr>
     <w:tblStylePr w:type="firstRow">
       <w:pPr>
@@ -7157,7 +6968,7 @@
 </file>
 
 <file path=customXml/itemProps2.xml><?xml version="1.0" encoding="utf-8"?>
-<ds:datastoreItem xmlns:ds="http://schemas.openxmlformats.org/officeDocument/2006/customXml" ds:itemID="{1F0EB0EC-17A7-4148-97F8-715FDC7FD5FA}">
+<ds:datastoreItem xmlns:ds="http://schemas.openxmlformats.org/officeDocument/2006/customXml" ds:itemID="{8A54862A-9346-40B3-ABCF-15C0744C737D}">
   <ds:schemaRefs>
     <ds:schemaRef ds:uri="http://schemas.openxmlformats.org/officeDocument/2006/bibliography"/>
   </ds:schemaRefs>

</xml_diff>

<commit_message>
-Actualización de la redacción del listado de permisos del sistema.
-Actualización y finalización del Documento Arquitectura del Sistema.

-Actualización y finalización del Documento Modelo de Datos.

-Aporte de valoraciones personales en la Memoria del Proyecto.

-Actualización del Seguimiento de Documentación.
</commit_message>
<xml_diff>
--- a/Construcción/Listado de Permisos del Sistema VASPA.docx
+++ b/Construcción/Listado de Permisos del Sistema VASPA.docx
@@ -383,7 +383,7 @@
                         <a:blip r:embed="rId9" cstate="print">
                           <a:extLst>
                             <a:ext uri="{28A0092B-C50C-407E-A947-70E740481C1C}">
-                              <a14:useLocalDpi xmlns:a14="http://schemas.microsoft.com/office/drawing/2010/main" xmlns:wps="http://schemas.microsoft.com/office/word/2010/wordprocessingShape" xmlns:wpi="http://schemas.microsoft.com/office/word/2010/wordprocessingInk" xmlns:wpg="http://schemas.microsoft.com/office/word/2010/wordprocessingGroup" xmlns:w16se="http://schemas.microsoft.com/office/word/2015/wordml/symex" xmlns:w15="http://schemas.microsoft.com/office/word/2012/wordml" xmlns:w14="http://schemas.microsoft.com/office/word/2010/wordml" xmlns:w="http://schemas.openxmlformats.org/wordprocessingml/2006/main" xmlns:w10="urn:schemas-microsoft-com:office:word" xmlns:wp14="http://schemas.microsoft.com/office/word/2010/wordprocessingDrawing" xmlns:v="urn:schemas-microsoft-com:vml" xmlns:o="urn:schemas-microsoft-com:office:office" xmlns:mc="http://schemas.openxmlformats.org/markup-compatibility/2006" xmlns:cx1="http://schemas.microsoft.com/office/drawing/2015/9/8/chartex" xmlns:cx="http://schemas.microsoft.com/office/drawing/2014/chartex" xmlns:wpc="http://schemas.microsoft.com/office/word/2010/wordprocessingCanvas" xmlns="" val="0"/>
+                              <a14:useLocalDpi xmlns="" xmlns:wpc="http://schemas.microsoft.com/office/word/2010/wordprocessingCanvas" xmlns:cx="http://schemas.microsoft.com/office/drawing/2014/chartex" xmlns:cx1="http://schemas.microsoft.com/office/drawing/2015/9/8/chartex" xmlns:mc="http://schemas.openxmlformats.org/markup-compatibility/2006" xmlns:o="urn:schemas-microsoft-com:office:office" xmlns:v="urn:schemas-microsoft-com:vml" xmlns:wp14="http://schemas.microsoft.com/office/word/2010/wordprocessingDrawing" xmlns:w10="urn:schemas-microsoft-com:office:word" xmlns:w="http://schemas.openxmlformats.org/wordprocessingml/2006/main" xmlns:w14="http://schemas.microsoft.com/office/word/2010/wordml" xmlns:w15="http://schemas.microsoft.com/office/word/2012/wordml" xmlns:w16se="http://schemas.microsoft.com/office/word/2015/wordml/symex" xmlns:wpg="http://schemas.microsoft.com/office/word/2010/wordprocessingGroup" xmlns:wpi="http://schemas.microsoft.com/office/word/2010/wordprocessingInk" xmlns:wps="http://schemas.microsoft.com/office/word/2010/wordprocessingShape" xmlns:a14="http://schemas.microsoft.com/office/drawing/2010/main" val="0"/>
                             </a:ext>
                           </a:extLst>
                         </a:blip>
@@ -526,7 +526,7 @@
                     <a:blip r:embed="rId9" cstate="print">
                       <a:extLst>
                         <a:ext uri="{28A0092B-C50C-407E-A947-70E740481C1C}">
-                          <a14:useLocalDpi xmlns:a14="http://schemas.microsoft.com/office/drawing/2010/main" xmlns:wps="http://schemas.microsoft.com/office/word/2010/wordprocessingShape" xmlns:wpi="http://schemas.microsoft.com/office/word/2010/wordprocessingInk" xmlns:wpg="http://schemas.microsoft.com/office/word/2010/wordprocessingGroup" xmlns:w16se="http://schemas.microsoft.com/office/word/2015/wordml/symex" xmlns:w15="http://schemas.microsoft.com/office/word/2012/wordml" xmlns:w14="http://schemas.microsoft.com/office/word/2010/wordml" xmlns:w="http://schemas.openxmlformats.org/wordprocessingml/2006/main" xmlns:w10="urn:schemas-microsoft-com:office:word" xmlns:wp14="http://schemas.microsoft.com/office/word/2010/wordprocessingDrawing" xmlns:v="urn:schemas-microsoft-com:vml" xmlns:o="urn:schemas-microsoft-com:office:office" xmlns:mc="http://schemas.openxmlformats.org/markup-compatibility/2006" xmlns:cx1="http://schemas.microsoft.com/office/drawing/2015/9/8/chartex" xmlns:cx="http://schemas.microsoft.com/office/drawing/2014/chartex" xmlns:wpc="http://schemas.microsoft.com/office/word/2010/wordprocessingCanvas" xmlns="" val="0"/>
+                          <a14:useLocalDpi xmlns="" xmlns:wpc="http://schemas.microsoft.com/office/word/2010/wordprocessingCanvas" xmlns:cx="http://schemas.microsoft.com/office/drawing/2014/chartex" xmlns:cx1="http://schemas.microsoft.com/office/drawing/2015/9/8/chartex" xmlns:mc="http://schemas.openxmlformats.org/markup-compatibility/2006" xmlns:o="urn:schemas-microsoft-com:office:office" xmlns:v="urn:schemas-microsoft-com:vml" xmlns:wp14="http://schemas.microsoft.com/office/word/2010/wordprocessingDrawing" xmlns:w10="urn:schemas-microsoft-com:office:word" xmlns:w="http://schemas.openxmlformats.org/wordprocessingml/2006/main" xmlns:w14="http://schemas.microsoft.com/office/word/2010/wordml" xmlns:w15="http://schemas.microsoft.com/office/word/2012/wordml" xmlns:w16se="http://schemas.microsoft.com/office/word/2015/wordml/symex" xmlns:wpg="http://schemas.microsoft.com/office/word/2010/wordprocessingGroup" xmlns:wpi="http://schemas.microsoft.com/office/word/2010/wordprocessingInk" xmlns:wps="http://schemas.microsoft.com/office/word/2010/wordprocessingShape" xmlns:a14="http://schemas.microsoft.com/office/drawing/2010/main" val="0"/>
                         </a:ext>
                       </a:extLst>
                     </a:blip>
@@ -610,7 +610,7 @@
           <w:r>
             <w:fldChar w:fldCharType="separate"/>
           </w:r>
-          <w:hyperlink w:anchor="_Toc19286650" w:history="1">
+          <w:hyperlink w:anchor="_Toc52556028" w:history="1">
             <w:r>
               <w:rPr>
                 <w:rStyle w:val="Hipervnculo"/>
@@ -637,7 +637,7 @@
                 <w:noProof/>
                 <w:webHidden/>
               </w:rPr>
-              <w:instrText xml:space="preserve"> PAGEREF _Toc19286650 \h </w:instrText>
+              <w:instrText xml:space="preserve"> PAGEREF _Toc52556028 \h </w:instrText>
             </w:r>
             <w:r>
               <w:rPr>
@@ -681,7 +681,7 @@
               <w:lang w:val="es-AR" w:eastAsia="es-AR"/>
             </w:rPr>
           </w:pPr>
-          <w:hyperlink w:anchor="_Toc19286651" w:history="1">
+          <w:hyperlink w:anchor="_Toc52556029" w:history="1">
             <w:r>
               <w:rPr>
                 <w:rStyle w:val="Hipervnculo"/>
@@ -708,7 +708,7 @@
                 <w:noProof/>
                 <w:webHidden/>
               </w:rPr>
-              <w:instrText xml:space="preserve"> PAGEREF _Toc19286651 \h </w:instrText>
+              <w:instrText xml:space="preserve"> PAGEREF _Toc52556029 \h </w:instrText>
             </w:r>
             <w:r>
               <w:rPr>
@@ -752,7 +752,7 @@
               <w:lang w:val="es-AR" w:eastAsia="es-AR"/>
             </w:rPr>
           </w:pPr>
-          <w:hyperlink w:anchor="_Toc19286652" w:history="1">
+          <w:hyperlink w:anchor="_Toc52556030" w:history="1">
             <w:r>
               <w:rPr>
                 <w:rStyle w:val="Hipervnculo"/>
@@ -779,7 +779,7 @@
                 <w:noProof/>
                 <w:webHidden/>
               </w:rPr>
-              <w:instrText xml:space="preserve"> PAGEREF _Toc19286652 \h </w:instrText>
+              <w:instrText xml:space="preserve"> PAGEREF _Toc52556030 \h </w:instrText>
             </w:r>
             <w:r>
               <w:rPr>
@@ -823,7 +823,7 @@
               <w:lang w:val="es-AR" w:eastAsia="es-AR"/>
             </w:rPr>
           </w:pPr>
-          <w:hyperlink w:anchor="_Toc19286653" w:history="1">
+          <w:hyperlink w:anchor="_Toc52556031" w:history="1">
             <w:r>
               <w:rPr>
                 <w:rStyle w:val="Hipervnculo"/>
@@ -850,7 +850,7 @@
                 <w:noProof/>
                 <w:webHidden/>
               </w:rPr>
-              <w:instrText xml:space="preserve"> PAGEREF _Toc19286653 \h </w:instrText>
+              <w:instrText xml:space="preserve"> PAGEREF _Toc52556031 \h </w:instrText>
             </w:r>
             <w:r>
               <w:rPr>
@@ -894,7 +894,7 @@
               <w:lang w:val="es-AR" w:eastAsia="es-AR"/>
             </w:rPr>
           </w:pPr>
-          <w:hyperlink w:anchor="_Toc19286654" w:history="1">
+          <w:hyperlink w:anchor="_Toc52556032" w:history="1">
             <w:r>
               <w:rPr>
                 <w:rStyle w:val="Hipervnculo"/>
@@ -921,7 +921,7 @@
                 <w:noProof/>
                 <w:webHidden/>
               </w:rPr>
-              <w:instrText xml:space="preserve"> PAGEREF _Toc19286654 \h </w:instrText>
+              <w:instrText xml:space="preserve"> PAGEREF _Toc52556032 \h </w:instrText>
             </w:r>
             <w:r>
               <w:rPr>
@@ -965,7 +965,7 @@
               <w:lang w:val="es-AR" w:eastAsia="es-AR"/>
             </w:rPr>
           </w:pPr>
-          <w:hyperlink w:anchor="_Toc19286655" w:history="1">
+          <w:hyperlink w:anchor="_Toc52556033" w:history="1">
             <w:r>
               <w:rPr>
                 <w:rStyle w:val="Hipervnculo"/>
@@ -992,7 +992,7 @@
                 <w:noProof/>
                 <w:webHidden/>
               </w:rPr>
-              <w:instrText xml:space="preserve"> PAGEREF _Toc19286655 \h </w:instrText>
+              <w:instrText xml:space="preserve"> PAGEREF _Toc52556033 \h </w:instrText>
             </w:r>
             <w:r>
               <w:rPr>
@@ -1068,7 +1068,7 @@
         <w:pStyle w:val="PSI-Ttulo1"/>
       </w:pPr>
       <w:bookmarkStart w:id="0" w:name="_Toc524289893"/>
-      <w:bookmarkStart w:id="1" w:name="_Toc19286650"/>
+      <w:bookmarkStart w:id="1" w:name="_Toc52556028"/>
       <w:r>
         <w:t>Introducción</w:t>
       </w:r>
@@ -1080,7 +1080,7 @@
         <w:pStyle w:val="PSI-Ttulo2"/>
       </w:pPr>
       <w:bookmarkStart w:id="2" w:name="_Toc524289894"/>
-      <w:bookmarkStart w:id="3" w:name="_Toc19286651"/>
+      <w:bookmarkStart w:id="3" w:name="_Toc52556029"/>
       <w:r>
         <w:t>Propósito</w:t>
       </w:r>
@@ -1124,7 +1124,7 @@
       <w:pPr>
         <w:pStyle w:val="PSI-Ttulo1"/>
       </w:pPr>
-      <w:bookmarkStart w:id="4" w:name="_Toc19286652"/>
+      <w:bookmarkStart w:id="4" w:name="_Toc52556030"/>
       <w:r>
         <w:t>Definición de Usuarios, Roles y Permisos:</w:t>
       </w:r>
@@ -1135,7 +1135,7 @@
         <w:pStyle w:val="PSI-Ttulo2"/>
         <w:spacing w:after="240"/>
       </w:pPr>
-      <w:bookmarkStart w:id="5" w:name="_Toc19286653"/>
+      <w:bookmarkStart w:id="5" w:name="_Toc52556031"/>
       <w:r>
         <w:t>Usuarios del Sistema</w:t>
       </w:r>
@@ -1215,7 +1215,7 @@
       <w:pPr>
         <w:pStyle w:val="PSI-Ttulo2"/>
       </w:pPr>
-      <w:bookmarkStart w:id="6" w:name="_Toc19286654"/>
+      <w:bookmarkStart w:id="6" w:name="_Toc52556032"/>
       <w:r>
         <w:t>Roles</w:t>
       </w:r>
@@ -1226,31 +1226,13 @@
         <w:pStyle w:val="PSI-Normal"/>
       </w:pPr>
       <w:r>
-        <w:t xml:space="preserve">Administrador: </w:t>
+        <w:rPr>
+          <w:u w:val="single"/>
+        </w:rPr>
+        <w:t>Administrador:</w:t>
       </w:r>
       <w:r>
-        <w:t>El administrador tiene acceso ilimitado a todas las funciones de</w:t>
-      </w:r>
-      <w:r>
-        <w:t>l</w:t>
-      </w:r>
-      <w:r>
-        <w:t xml:space="preserve"> </w:t>
-      </w:r>
-      <w:r>
-        <w:t>Sistema VASPA</w:t>
-      </w:r>
-      <w:r>
-        <w:t xml:space="preserve">. El administrador también puede realizar todas las acciones presentadas en los </w:t>
-      </w:r>
-      <w:r>
-        <w:t xml:space="preserve">demás </w:t>
-      </w:r>
-      <w:r>
-        <w:t>roles.</w:t>
-      </w:r>
-      <w:r>
-        <w:t xml:space="preserve"> Este rol será desempeñado por el Personal de Servicios de Informática y Telecomunicaciones (SIT)</w:t>
+        <w:t xml:space="preserve"> Este rol será desempeñado por el Personal de Servicios de Informática y Telecomunicaciones (SIT) quien tendrá la responsabilidad de gestionar los usuarios del sistema VASPA, como así también los roles y permisos que poseerán los mismos. </w:t>
       </w:r>
     </w:p>
     <w:p>
@@ -1258,7 +1240,13 @@
         <w:pStyle w:val="PSI-Normal"/>
       </w:pPr>
       <w:r>
-        <w:t>Secretaria Académica: Este rol será desempeñado por el personal de Secretaria Académica quien tendrá la responsabilidad de cargar los programas de asignaturas y planes de estudio firmados al sistema, notificar a los profesores para que creen los programas de asignaturas en el sistema, revisar dichos programas, poder generar el PDF del correspondiente programa. A su vez será responsable de la gestión de asignaturas, carreras, planes, profesores.</w:t>
+        <w:rPr>
+          <w:u w:val="single"/>
+        </w:rPr>
+        <w:t>Secretaria Académica:</w:t>
+      </w:r>
+      <w:r>
+        <w:t xml:space="preserve"> Este rol será desempeñado por el personal de Secretaria Académica quien tendrá la responsabilidad de cargar los programas de asignaturas y planes de estudio firmados al sistema, notificar a los profesores para que creen los programas de asignaturas en el sistema, revisar dichos programas, poder generar el PDF del correspondiente programa. A su vez será responsable de la gestión de asignaturas, carreras, planes, profesores.</w:t>
       </w:r>
     </w:p>
     <w:p>
@@ -1266,7 +1254,13 @@
         <w:pStyle w:val="PSI-Normal"/>
       </w:pPr>
       <w:r>
-        <w:t>Departamento: Este rol será desempeñado por los directores de departamento, que tendrán como responsabilidad de revisar los programas creados por los profesores y aprobarlos o desaprobarlos según consideren debido a datos equivocados, incompletos.</w:t>
+        <w:rPr>
+          <w:u w:val="single"/>
+        </w:rPr>
+        <w:t>Departamento:</w:t>
+      </w:r>
+      <w:r>
+        <w:t xml:space="preserve"> Este rol será desempeñado por los directores de departamento, que tendrán como responsabilidad de revisar los programas creados por los profesores y aprobarlos o desaprobarlos según consideren debido a datos equivocados, incompletos.</w:t>
       </w:r>
     </w:p>
     <w:p>
@@ -1274,8 +1268,14 @@
         <w:pStyle w:val="PSI-Normal"/>
       </w:pPr>
       <w:r>
+        <w:rPr>
+          <w:u w:val="single"/>
+        </w:rPr>
         <w:lastRenderedPageBreak/>
-        <w:t>Profesor: Este rol lo desempeñaran los profesores que son responsables de asignaturas, tendrán la responsabilidad de crear/modificar los programas, como así también la generación del mismo en formato PDF</w:t>
+        <w:t>Profesor:</w:t>
+      </w:r>
+      <w:r>
+        <w:t xml:space="preserve"> Este rol lo desempeñaran los profesores que son responsables de asignaturas, tendrán la responsabilidad de crear/modificar los programas, como así también la generación del mismo en formato PDF</w:t>
       </w:r>
     </w:p>
     <w:p>
@@ -1283,7 +1283,13 @@
         <w:pStyle w:val="PSI-Normal"/>
       </w:pPr>
       <w:r>
-        <w:t xml:space="preserve">Invitado: Incluye a aquellos usuarios que solamente podrán </w:t>
+        <w:rPr>
+          <w:u w:val="single"/>
+        </w:rPr>
+        <w:t>Invitado:</w:t>
+      </w:r>
+      <w:r>
+        <w:t xml:space="preserve"> Incluye a aquellos usuarios que solamente podrán </w:t>
       </w:r>
       <w:proofErr w:type="spellStart"/>
       <w:r>
@@ -1313,7 +1319,7 @@
         <w:pStyle w:val="PSI-Ttulo2"/>
         <w:spacing w:after="240"/>
       </w:pPr>
-      <w:bookmarkStart w:id="7" w:name="_Toc19286655"/>
+      <w:bookmarkStart w:id="7" w:name="_Toc52556033"/>
       <w:r>
         <w:t>Permisos</w:t>
       </w:r>
@@ -2311,7 +2317,7 @@
             <w:rFonts w:asciiTheme="majorHAnsi" w:hAnsiTheme="majorHAnsi" w:cstheme="majorHAnsi"/>
             <w:noProof/>
           </w:rPr>
-          <w:t>5</w:t>
+          <w:t>2</w:t>
         </w:r>
         <w:r>
           <w:rPr>
@@ -2484,7 +2490,7 @@
                   <a:blip r:embed="rId1">
                     <a:extLst>
                       <a:ext uri="{28A0092B-C50C-407E-A947-70E740481C1C}">
-                        <a14:useLocalDpi xmlns:a14="http://schemas.microsoft.com/office/drawing/2010/main" xmlns:wps="http://schemas.microsoft.com/office/word/2010/wordprocessingShape" xmlns:wpi="http://schemas.microsoft.com/office/word/2010/wordprocessingInk" xmlns:wpg="http://schemas.microsoft.com/office/word/2010/wordprocessingGroup" xmlns:w16se="http://schemas.microsoft.com/office/word/2015/wordml/symex" xmlns:w15="http://schemas.microsoft.com/office/word/2012/wordml" xmlns:w14="http://schemas.microsoft.com/office/word/2010/wordml" xmlns:w="http://schemas.openxmlformats.org/wordprocessingml/2006/main" xmlns:w10="urn:schemas-microsoft-com:office:word" xmlns:wp14="http://schemas.microsoft.com/office/word/2010/wordprocessingDrawing" xmlns:v="urn:schemas-microsoft-com:vml" xmlns:o="urn:schemas-microsoft-com:office:office" xmlns:mc="http://schemas.openxmlformats.org/markup-compatibility/2006" xmlns:cx1="http://schemas.microsoft.com/office/drawing/2015/9/8/chartex" xmlns:cx="http://schemas.microsoft.com/office/drawing/2014/chartex" xmlns:wpc="http://schemas.microsoft.com/office/word/2010/wordprocessingCanvas" xmlns="" val="0"/>
+                        <a14:useLocalDpi xmlns="" xmlns:wpc="http://schemas.microsoft.com/office/word/2010/wordprocessingCanvas" xmlns:cx="http://schemas.microsoft.com/office/drawing/2014/chartex" xmlns:cx1="http://schemas.microsoft.com/office/drawing/2015/9/8/chartex" xmlns:mc="http://schemas.openxmlformats.org/markup-compatibility/2006" xmlns:o="urn:schemas-microsoft-com:office:office" xmlns:v="urn:schemas-microsoft-com:vml" xmlns:wp14="http://schemas.microsoft.com/office/word/2010/wordprocessingDrawing" xmlns:w10="urn:schemas-microsoft-com:office:word" xmlns:w="http://schemas.openxmlformats.org/wordprocessingml/2006/main" xmlns:w14="http://schemas.microsoft.com/office/word/2010/wordml" xmlns:w15="http://schemas.microsoft.com/office/word/2012/wordml" xmlns:w16se="http://schemas.microsoft.com/office/word/2015/wordml/symex" xmlns:wpg="http://schemas.microsoft.com/office/word/2010/wordprocessingGroup" xmlns:wpi="http://schemas.microsoft.com/office/word/2010/wordprocessingInk" xmlns:wps="http://schemas.microsoft.com/office/word/2010/wordprocessingShape" xmlns:a14="http://schemas.microsoft.com/office/drawing/2010/main" val="0"/>
                       </a:ext>
                     </a:extLst>
                   </a:blip>
@@ -6968,7 +6974,7 @@
 </file>
 
 <file path=customXml/itemProps2.xml><?xml version="1.0" encoding="utf-8"?>
-<ds:datastoreItem xmlns:ds="http://schemas.openxmlformats.org/officeDocument/2006/customXml" ds:itemID="{8A54862A-9346-40B3-ABCF-15C0744C737D}">
+<ds:datastoreItem xmlns:ds="http://schemas.openxmlformats.org/officeDocument/2006/customXml" ds:itemID="{8D20AFF3-DD23-4312-B2D5-C42FB496ECEC}">
   <ds:schemaRefs>
     <ds:schemaRef ds:uri="http://schemas.openxmlformats.org/officeDocument/2006/bibliography"/>
   </ds:schemaRefs>

</xml_diff>